<commit_message>
Must Fix Duplicating Text in ReplaceInnerText
</commit_message>
<xml_diff>
--- a/DoucmentManagmentSys/wwwroot/Templates/Assay Method Validation Protocol.docx
+++ b/DoucmentManagmentSys/wwwroot/Templates/Assay Method Validation Protocol.docx
@@ -1,6 +1,6 @@
 
 <file path=word/document.xml><?xml version="1.0" encoding="utf-8"?>
-<w:document xmlns:a="http://schemas.openxmlformats.org/drawingml/2006/main" xmlns:pic="http://schemas.openxmlformats.org/drawingml/2006/picture" xmlns:a14="http://schemas.microsoft.com/office/drawing/2010/main" xmlns:wpc="http://schemas.microsoft.com/office/word/2010/wordprocessingCanvas" xmlns:cx="http://schemas.microsoft.com/office/drawing/2014/chartex" xmlns:cx1="http://schemas.microsoft.com/office/drawing/2015/9/8/chartex" xmlns:cx2="http://schemas.microsoft.com/office/drawing/2015/10/21/chartex" xmlns:cx3="http://schemas.microsoft.com/office/drawing/2016/5/9/chartex" xmlns:cx4="http://schemas.microsoft.com/office/drawing/2016/5/10/chartex" xmlns:cx5="http://schemas.microsoft.com/office/drawing/2016/5/11/chartex" xmlns:cx6="http://schemas.microsoft.com/office/drawing/2016/5/12/chartex" xmlns:cx7="http://schemas.microsoft.com/office/drawing/2016/5/13/chartex" xmlns:cx8="http://schemas.microsoft.com/office/drawing/2016/5/14/chartex" xmlns:mc="http://schemas.openxmlformats.org/markup-compatibility/2006" xmlns:aink="http://schemas.microsoft.com/office/drawing/2016/ink" xmlns:am3d="http://schemas.microsoft.com/office/drawing/2017/model3d" xmlns:o="urn:schemas-microsoft-com:office:office" xmlns:oel="http://schemas.microsoft.com/office/2019/extlst" xmlns:r="http://schemas.openxmlformats.org/officeDocument/2006/relationships" xmlns:m="http://schemas.openxmlformats.org/officeDocument/2006/math" xmlns:v="urn:schemas-microsoft-com:vml" xmlns:wp14="http://schemas.microsoft.com/office/word/2010/wordprocessingDrawing" xmlns:wp="http://schemas.openxmlformats.org/drawingml/2006/wordprocessingDrawing" xmlns:w10="urn:schemas-microsoft-com:office:word" xmlns:w="http://schemas.openxmlformats.org/wordprocessingml/2006/main" xmlns:w14="http://schemas.microsoft.com/office/word/2010/wordml" xmlns:w15="http://schemas.microsoft.com/office/word/2012/wordml" xmlns:w16cex="http://schemas.microsoft.com/office/word/2018/wordml/cex" xmlns:w16cid="http://schemas.microsoft.com/office/word/2016/wordml/cid" xmlns:w16="http://schemas.microsoft.com/office/word/2018/wordml" xmlns:w16du="http://schemas.microsoft.com/office/word/2023/wordml/word16du" xmlns:w16sdtdh="http://schemas.microsoft.com/office/word/2020/wordml/sdtdatahash" xmlns:w16se="http://schemas.microsoft.com/office/word/2015/wordml/symex" xmlns:wpg="http://schemas.microsoft.com/office/word/2010/wordprocessingGroup" xmlns:wpi="http://schemas.microsoft.com/office/word/2010/wordprocessingInk" xmlns:wne="http://schemas.microsoft.com/office/word/2006/wordml" xmlns:wps="http://schemas.microsoft.com/office/word/2010/wordprocessingShape" mc:Ignorable="w14 w15 w16se w16cid w16 w16cex w16sdtdh w16du wp14">
+<w:document xmlns:p45="http://DMSNamespace" xmlns:p39="http://DMSNamespace" xmlns:p44="http://DMSNamespace" xmlns:p40="http://DMSNamespace" xmlns:a="http://schemas.openxmlformats.org/drawingml/2006/main" xmlns:pic="http://schemas.openxmlformats.org/drawingml/2006/picture" xmlns:a14="http://schemas.microsoft.com/office/drawing/2010/main" xmlns:wpc="http://schemas.microsoft.com/office/word/2010/wordprocessingCanvas" xmlns:cx="http://schemas.microsoft.com/office/drawing/2014/chartex" xmlns:cx1="http://schemas.microsoft.com/office/drawing/2015/9/8/chartex" xmlns:cx2="http://schemas.microsoft.com/office/drawing/2015/10/21/chartex" xmlns:cx3="http://schemas.microsoft.com/office/drawing/2016/5/9/chartex" xmlns:cx4="http://schemas.microsoft.com/office/drawing/2016/5/10/chartex" xmlns:cx5="http://schemas.microsoft.com/office/drawing/2016/5/11/chartex" xmlns:cx6="http://schemas.microsoft.com/office/drawing/2016/5/12/chartex" xmlns:cx7="http://schemas.microsoft.com/office/drawing/2016/5/13/chartex" xmlns:cx8="http://schemas.microsoft.com/office/drawing/2016/5/14/chartex" xmlns:mc="http://schemas.openxmlformats.org/markup-compatibility/2006" xmlns:aink="http://schemas.microsoft.com/office/drawing/2016/ink" xmlns:am3d="http://schemas.microsoft.com/office/drawing/2017/model3d" xmlns:o="urn:schemas-microsoft-com:office:office" xmlns:oel="http://schemas.microsoft.com/office/2019/extlst" xmlns:r="http://schemas.openxmlformats.org/officeDocument/2006/relationships" xmlns:m="http://schemas.openxmlformats.org/officeDocument/2006/math" xmlns:v="urn:schemas-microsoft-com:vml" xmlns:wp14="http://schemas.microsoft.com/office/word/2010/wordprocessingDrawing" xmlns:wp="http://schemas.openxmlformats.org/drawingml/2006/wordprocessingDrawing" xmlns:w10="urn:schemas-microsoft-com:office:word" xmlns:w="http://schemas.openxmlformats.org/wordprocessingml/2006/main" xmlns:w14="http://schemas.microsoft.com/office/word/2010/wordml" xmlns:w15="http://schemas.microsoft.com/office/word/2012/wordml" xmlns:w16cex="http://schemas.microsoft.com/office/word/2018/wordml/cex" xmlns:w16cid="http://schemas.microsoft.com/office/word/2016/wordml/cid" xmlns:w16="http://schemas.microsoft.com/office/word/2018/wordml" xmlns:w16du="http://schemas.microsoft.com/office/word/2023/wordml/word16du" xmlns:w16sdtdh="http://schemas.microsoft.com/office/word/2020/wordml/sdtdatahash" xmlns:w16se="http://schemas.microsoft.com/office/word/2015/wordml/symex" xmlns:wpg="http://schemas.microsoft.com/office/word/2010/wordprocessingGroup" xmlns:wpi="http://schemas.microsoft.com/office/word/2010/wordprocessingInk" xmlns:wne="http://schemas.microsoft.com/office/word/2006/wordml" xmlns:wps="http://schemas.microsoft.com/office/word/2010/wordprocessingShape" mc:Ignorable="w14 w15 w16se w16cid w16 w16cex w16sdtdh w16du wp14">
   <w:body>
     <w:p>
       <w:pPr>
@@ -175,7 +175,7 @@
               </w:rPr>
               <w:t xml:space="preserve">In </w:t>
             </w:r>
-            <w:r>
+            <w:r xmlns:p45="http://DMSNamespace" p45:ReplaceMe="0">
               <w:rPr>
                 <w:rFonts w:asciiTheme="majorBidi" w:hAnsiTheme="majorBidi" w:cstheme="majorBidi"/>
                 <w:b/>
@@ -197,7 +197,7 @@
               </w:rPr>
               <w:t xml:space="preserve"> </w:t>
             </w:r>
-            <w:r>
+            <w:r xmlns:p45="http://DMSNamespace" p45:ReplaceMe="1">
               <w:rPr>
                 <w:rFonts w:asciiTheme="majorBidi" w:hAnsiTheme="majorBidi" w:cstheme="majorBidi"/>
                 <w:b/>
@@ -218,7 +218,7 @@
               </w:rPr>
               <w:t>&amp;</w:t>
             </w:r>
-            <w:r>
+            <w:r xmlns:p45="http://DMSNamespace" p45:ReplaceMe="2">
               <w:rPr>
                 <w:rFonts w:asciiTheme="majorBidi" w:hAnsiTheme="majorBidi" w:cstheme="majorBidi"/>
                 <w:b/>
@@ -1756,7 +1756,7 @@
         <w:t>:</w:t>
       </w:r>
     </w:p>
-    <w:tbl>
+    <w:tbl xmlns:p39="http://DMSNamespace" p39:ReplaceMe="3">
       <w:tblPr>
         <w:tblStyle w:val="TableGrid"/>
         <w:tblW w:w="9394" w:type="dxa"/>
@@ -2378,7 +2378,7 @@
         <w:t>:</w:t>
       </w:r>
     </w:p>
-    <w:tbl>
+    <w:tbl xmlns:p39="http://DMSNamespace" p39:ReplaceMe="4">
       <w:tblPr>
         <w:tblStyle w:val="TableGrid"/>
         <w:tblW w:w="9360" w:type="dxa"/>
@@ -3514,7 +3514,7 @@
           <w:tcPr>
             <w:tcW w:w="9378" w:type="dxa"/>
           </w:tcPr>
-          <w:p>
+          <w:p xmlns:p44="http://DMSNamespace" p44:ReplaceMe="5">
             <w:pPr>
               <w:pStyle w:val="ListParagraph"/>
               <w:numPr>
@@ -3552,7 +3552,7 @@
               <w:t>.</w:t>
             </w:r>
           </w:p>
-          <w:p>
+          <w:p xmlns:p44="http://DMSNamespace" p44:ReplaceMe="6">
             <w:pPr>
               <w:pStyle w:val="ListParagraph"/>
               <w:numPr>
@@ -3590,7 +3590,7 @@
               <w:t>), Standard solution.</w:t>
             </w:r>
           </w:p>
-          <w:p>
+          <w:p xmlns:p44="http://DMSNamespace" p44:ReplaceMe="7">
             <w:pPr>
               <w:pStyle w:val="ListParagraph"/>
               <w:numPr>
@@ -3628,7 +3628,7 @@
               <w:t>, Standard solution.</w:t>
             </w:r>
           </w:p>
-          <w:p>
+          <w:p xmlns:p44="http://DMSNamespace" p44:ReplaceMe="8">
             <w:pPr>
               <w:pStyle w:val="ListParagraph"/>
               <w:numPr>
@@ -11547,7 +11547,7 @@
         <w:t xml:space="preserve"> Used</w:t>
       </w:r>
     </w:p>
-    <w:p>
+    <w:p xmlns:p40="http://DMSNamespace" p40:ReplaceMe="9">
       <w:pPr>
         <w:pStyle w:val="ListParagraph"/>
         <w:numPr>
@@ -11793,7 +11793,7 @@
         <w:t>Empagliflozin</w:t>
       </w:r>
     </w:p>
-    <w:p>
+    <w:p xmlns:p40="http://DMSNamespace" p40:ReplaceMe="10">
       <w:pPr>
         <w:pStyle w:val="ListParagraph"/>
         <w:numPr>
@@ -11908,7 +11908,7 @@
       </w:r>
       <w:bookmarkEnd w:id="50"/>
     </w:p>
-    <w:p>
+    <w:p xmlns:p40="http://DMSNamespace" p40:ReplaceMe="11">
       <w:pPr>
         <w:pStyle w:val="ListParagraph"/>
         <w:numPr>
@@ -14581,7 +14581,7 @@
         <w:t>s:</w:t>
       </w:r>
     </w:p>
-    <w:tbl>
+    <w:tbl xmlns:p39="http://DMSNamespace" p39:ReplaceMe="12">
       <w:tblPr>
         <w:tblStyle w:val="TableGrid"/>
         <w:tblW w:w="9754" w:type="dxa"/>
@@ -15415,7 +15415,7 @@
         <w:t>at a flow rate of 1.0 mL/minute and run the next sequence:</w:t>
       </w:r>
     </w:p>
-    <w:tbl>
+    <w:tbl xmlns:p39="http://DMSNamespace" p39:ReplaceMe="13">
       <w:tblPr>
         <w:tblStyle w:val="TableGrid"/>
         <w:tblW w:w="0" w:type="auto"/>
@@ -19026,7 +19026,7 @@
       <w:bookmarkStart w:name="_Hlk146027737" w:id="73"/>
       <w:bookmarkEnd w:id="72"/>
     </w:p>
-    <w:p>
+    <w:p xmlns:p40="http://DMSNamespace" p40:ReplaceMe="14">
       <w:pPr>
         <w:pStyle w:val="BodyText2"/>
         <w:tabs>
@@ -19273,7 +19273,7 @@
         <w:t xml:space="preserve"> </w:t>
       </w:r>
     </w:p>
-    <w:p>
+    <w:p xmlns:p40="http://DMSNamespace" p40:ReplaceMe="15">
       <w:pPr>
         <w:pStyle w:val="BodyText2"/>
         <w:tabs>
@@ -19381,7 +19381,7 @@
         <w:t xml:space="preserve"> </w:t>
       </w:r>
     </w:p>
-    <w:p>
+    <w:p xmlns:p40="http://DMSNamespace" p40:ReplaceMe="16">
       <w:pPr>
         <w:pStyle w:val="ListParagraph"/>
         <w:tabs>
@@ -19492,7 +19492,7 @@
         <w:t xml:space="preserve"> </w:t>
       </w:r>
     </w:p>
-    <w:p>
+    <w:p xmlns:p40="http://DMSNamespace" p40:ReplaceMe="17">
       <w:pPr>
         <w:pStyle w:val="ListParagraph"/>
         <w:tabs>
@@ -19590,7 +19590,7 @@
         <w:t xml:space="preserve"> </w:t>
       </w:r>
     </w:p>
-    <w:p>
+    <w:p xmlns:p40="http://DMSNamespace" p40:ReplaceMe="18">
       <w:pPr>
         <w:pStyle w:val="ListParagraph"/>
         <w:tabs>
@@ -19704,7 +19704,7 @@
         <w:t xml:space="preserve"> </w:t>
       </w:r>
     </w:p>
-    <w:p>
+    <w:p xmlns:p40="http://DMSNamespace" p40:ReplaceMe="19">
       <w:pPr>
         <w:pStyle w:val="ListParagraph"/>
         <w:tabs>

</xml_diff>

<commit_message>
A lot of fixes needed
</commit_message>
<xml_diff>
--- a/DoucmentManagmentSys/wwwroot/Templates/Assay Method Validation Protocol.docx
+++ b/DoucmentManagmentSys/wwwroot/Templates/Assay Method Validation Protocol.docx
@@ -2447,6 +2447,7 @@
               </w:rPr>
               <w:t xml:space="preserve">Prepare 0.2mg /ml of </w:t>
             </w:r>
+            <w:proofErr w:type="gramStart"/>
             <w:r>
               <w:rPr>
                 <w:rFonts w:asciiTheme="majorBidi" w:hAnsiTheme="majorBidi" w:cstheme="majorBidi"/>
@@ -2459,7 +2460,15 @@
                 <w:rFonts w:asciiTheme="majorBidi" w:hAnsiTheme="majorBidi" w:cstheme="majorBidi"/>
                 <w:color w:val="000000" w:themeColor="text1"/>
               </w:rPr>
-              <w:t>, Recommended preparation:</w:t>
+              <w:t>,</w:t>
+            </w:r>
+            <w:proofErr w:type="gramEnd"/>
+            <w:r>
+              <w:rPr>
+                <w:rFonts w:asciiTheme="majorBidi" w:hAnsiTheme="majorBidi" w:cstheme="majorBidi"/>
+                <w:color w:val="000000" w:themeColor="text1"/>
+              </w:rPr>
+              <w:t xml:space="preserve"> Recommended preparation:</w:t>
             </w:r>
           </w:p>
           <w:p>
@@ -2491,14 +2500,30 @@
                 <w:rFonts w:asciiTheme="majorBidi" w:hAnsiTheme="majorBidi" w:cstheme="majorBidi"/>
                 <w:color w:val="000000" w:themeColor="text1"/>
               </w:rPr>
-              <w:t xml:space="preserve">sk, add 30 ml diluent, sonicate for 10 minutes </w:t>
-            </w:r>
-            <w:r>
-              <w:rPr>
-                <w:rFonts w:asciiTheme="majorBidi" w:hAnsiTheme="majorBidi" w:cstheme="majorBidi"/>
-                <w:color w:val="000000" w:themeColor="text1"/>
-              </w:rPr>
-              <w:t xml:space="preserve">, allow to cool to room temperature then complete the volume with the same diluent. (C </w:t>
+              <w:t xml:space="preserve">sk, add 30 ml diluent, sonicate for 10 </w:t>
+            </w:r>
+            <w:proofErr w:type="gramStart"/>
+            <w:r>
+              <w:rPr>
+                <w:rFonts w:asciiTheme="majorBidi" w:hAnsiTheme="majorBidi" w:cstheme="majorBidi"/>
+                <w:color w:val="000000" w:themeColor="text1"/>
+              </w:rPr>
+              <w:t xml:space="preserve">minutes </w:t>
+            </w:r>
+            <w:r>
+              <w:rPr>
+                <w:rFonts w:asciiTheme="majorBidi" w:hAnsiTheme="majorBidi" w:cstheme="majorBidi"/>
+                <w:color w:val="000000" w:themeColor="text1"/>
+              </w:rPr>
+              <w:t>,</w:t>
+            </w:r>
+            <w:proofErr w:type="gramEnd"/>
+            <w:r>
+              <w:rPr>
+                <w:rFonts w:asciiTheme="majorBidi" w:hAnsiTheme="majorBidi" w:cstheme="majorBidi"/>
+                <w:color w:val="000000" w:themeColor="text1"/>
+              </w:rPr>
+              <w:t xml:space="preserve"> allow to cool to room temperature then complete the volume with the same diluent. (C </w:t>
             </w:r>
             <w:r>
               <w:rPr>
@@ -2538,8 +2563,17 @@
                 <w:rFonts w:asciiTheme="majorBidi" w:hAnsiTheme="majorBidi" w:cstheme="majorBidi"/>
                 <w:color w:val="000000" w:themeColor="text1"/>
               </w:rPr>
-              <w:t>Prepare the standard in a duplicate preparations</w:t>
-            </w:r>
+              <w:t xml:space="preserve">Prepare the standard in a </w:t>
+            </w:r>
+            <w:proofErr w:type="gramStart"/>
+            <w:r>
+              <w:rPr>
+                <w:rFonts w:asciiTheme="majorBidi" w:hAnsiTheme="majorBidi" w:cstheme="majorBidi"/>
+                <w:color w:val="000000" w:themeColor="text1"/>
+              </w:rPr>
+              <w:t>duplicate preparations</w:t>
+            </w:r>
+            <w:proofErr w:type="gramEnd"/>
           </w:p>
         </w:tc>
       </w:tr>
@@ -2786,8 +2820,17 @@
                 <w:rFonts w:asciiTheme="majorBidi" w:hAnsiTheme="majorBidi" w:cstheme="majorBidi"/>
                 <w:color w:val="000000" w:themeColor="text1"/>
               </w:rPr>
-              <w:t>Prepare the Test solution in a duplicate preparations</w:t>
-            </w:r>
+              <w:t xml:space="preserve">Prepare the Test solution in a </w:t>
+            </w:r>
+            <w:proofErr w:type="gramStart"/>
+            <w:r>
+              <w:rPr>
+                <w:rFonts w:asciiTheme="majorBidi" w:hAnsiTheme="majorBidi" w:cstheme="majorBidi"/>
+                <w:color w:val="000000" w:themeColor="text1"/>
+              </w:rPr>
+              <w:t>duplicate preparations</w:t>
+            </w:r>
+            <w:proofErr w:type="gramEnd"/>
           </w:p>
           <w:p>
             <w:pPr>
@@ -3499,7 +3542,7 @@
         <w:t>Suitability Criteria</w:t>
       </w:r>
     </w:p>
-    <w:tbl>
+    <w:tbl p40:ReplaceMe="5">
       <w:tblPr>
         <w:tblStyle w:val="TableGrid"/>
         <w:tblpPr w:leftFromText="180" w:rightFromText="180" w:vertAnchor="text" w:horzAnchor="margin" w:tblpX="648" w:tblpY="3"/>
@@ -3895,14 +3938,30 @@
                 <w:rFonts w:asciiTheme="majorBidi" w:hAnsiTheme="majorBidi" w:cstheme="majorBidi"/>
                 <w:color w:val="000000" w:themeColor="text1"/>
               </w:rPr>
-              <w:t xml:space="preserve">Au   </w:t>
-            </w:r>
-            <w:r>
-              <w:rPr>
-                <w:rFonts w:asciiTheme="majorBidi" w:hAnsiTheme="majorBidi" w:cstheme="majorBidi"/>
-                <w:color w:val="000000" w:themeColor="text1"/>
-              </w:rPr>
-              <w:t xml:space="preserve">: Area response of </w:t>
+              <w:t xml:space="preserve">Au </w:t>
+            </w:r>
+            <w:proofErr w:type="gramStart"/>
+            <w:r>
+              <w:rPr>
+                <w:rFonts w:asciiTheme="majorBidi" w:hAnsiTheme="majorBidi" w:cstheme="majorBidi"/>
+                <w:color w:val="000000" w:themeColor="text1"/>
+              </w:rPr>
+              <w:t xml:space="preserve">  </w:t>
+            </w:r>
+            <w:r>
+              <w:rPr>
+                <w:rFonts w:asciiTheme="majorBidi" w:hAnsiTheme="majorBidi" w:cstheme="majorBidi"/>
+                <w:color w:val="000000" w:themeColor="text1"/>
+              </w:rPr>
+              <w:t>:</w:t>
+            </w:r>
+            <w:proofErr w:type="gramEnd"/>
+            <w:r>
+              <w:rPr>
+                <w:rFonts w:asciiTheme="majorBidi" w:hAnsiTheme="majorBidi" w:cstheme="majorBidi"/>
+                <w:color w:val="000000" w:themeColor="text1"/>
+              </w:rPr>
+              <w:t xml:space="preserve"> Area response of </w:t>
             </w:r>
             <w:r>
               <w:rPr>
@@ -3946,6 +4005,7 @@
                 <w:color w:val="000000" w:themeColor="text1"/>
               </w:rPr>
             </w:pPr>
+            <w:proofErr w:type="gramStart"/>
             <w:r>
               <w:rPr>
                 <w:rFonts w:asciiTheme="majorBidi" w:hAnsiTheme="majorBidi" w:cstheme="majorBidi"/>
@@ -3960,6 +4020,7 @@
               </w:rPr>
               <w:t xml:space="preserve"> :</w:t>
             </w:r>
+            <w:proofErr w:type="gramEnd"/>
             <w:r>
               <w:rPr>
                 <w:rFonts w:asciiTheme="majorBidi" w:hAnsiTheme="majorBidi" w:cstheme="majorBidi"/>
@@ -4794,7 +4855,33 @@
           <w:szCs w:val="24"/>
           <w:lang w:val="en-US"/>
         </w:rPr>
-        <w:t xml:space="preserve"> are responsible for: </w:t>
+        <w:t xml:space="preserve"> </w:t>
+      </w:r>
+      <w:proofErr w:type="gramStart"/>
+      <w:r>
+        <w:rPr>
+          <w:rFonts w:asciiTheme="majorBidi" w:hAnsiTheme="majorBidi" w:cstheme="majorBidi"/>
+          <w:b/>
+          <w:bCs/>
+          <w:color w:val="000000" w:themeColor="text1"/>
+          <w:sz w:val="24"/>
+          <w:szCs w:val="24"/>
+          <w:lang w:val="en-US"/>
+        </w:rPr>
+        <w:t>are</w:t>
+      </w:r>
+      <w:proofErr w:type="gramEnd"/>
+      <w:r>
+        <w:rPr>
+          <w:rFonts w:asciiTheme="majorBidi" w:hAnsiTheme="majorBidi" w:cstheme="majorBidi"/>
+          <w:b/>
+          <w:bCs/>
+          <w:color w:val="000000" w:themeColor="text1"/>
+          <w:sz w:val="24"/>
+          <w:szCs w:val="24"/>
+          <w:lang w:val="en-US"/>
+        </w:rPr>
+        <w:t xml:space="preserve"> responsible for: </w:t>
       </w:r>
     </w:p>
     <w:p>
@@ -5124,7 +5211,23 @@
           <w:rFonts w:asciiTheme="majorBidi" w:hAnsiTheme="majorBidi" w:cstheme="majorBidi"/>
           <w:color w:val="000000" w:themeColor="text1"/>
         </w:rPr>
-        <w:t xml:space="preserve">HPLC              : High Performance Liquid Chromatography </w:t>
+        <w:t xml:space="preserve">HPLC            </w:t>
+      </w:r>
+      <w:proofErr w:type="gramStart"/>
+      <w:r>
+        <w:rPr>
+          <w:rFonts w:asciiTheme="majorBidi" w:hAnsiTheme="majorBidi" w:cstheme="majorBidi"/>
+          <w:color w:val="000000" w:themeColor="text1"/>
+        </w:rPr>
+        <w:t xml:space="preserve">  :</w:t>
+      </w:r>
+      <w:proofErr w:type="gramEnd"/>
+      <w:r>
+        <w:rPr>
+          <w:rFonts w:asciiTheme="majorBidi" w:hAnsiTheme="majorBidi" w:cstheme="majorBidi"/>
+          <w:color w:val="000000" w:themeColor="text1"/>
+        </w:rPr>
+        <w:t xml:space="preserve"> High Performance Liquid Chromatography </w:t>
       </w:r>
     </w:p>
     <w:p>
@@ -5144,7 +5247,23 @@
           <w:rFonts w:asciiTheme="majorBidi" w:hAnsiTheme="majorBidi" w:cstheme="majorBidi"/>
           <w:color w:val="000000" w:themeColor="text1"/>
         </w:rPr>
-        <w:t>RSD                : Relative Standard Deviation</w:t>
+        <w:t xml:space="preserve">RSD              </w:t>
+      </w:r>
+      <w:proofErr w:type="gramStart"/>
+      <w:r>
+        <w:rPr>
+          <w:rFonts w:asciiTheme="majorBidi" w:hAnsiTheme="majorBidi" w:cstheme="majorBidi"/>
+          <w:color w:val="000000" w:themeColor="text1"/>
+        </w:rPr>
+        <w:t xml:space="preserve">  :</w:t>
+      </w:r>
+      <w:proofErr w:type="gramEnd"/>
+      <w:r>
+        <w:rPr>
+          <w:rFonts w:asciiTheme="majorBidi" w:hAnsiTheme="majorBidi" w:cstheme="majorBidi"/>
+          <w:color w:val="000000" w:themeColor="text1"/>
+        </w:rPr>
+        <w:t xml:space="preserve"> Relative Standard Deviation</w:t>
       </w:r>
     </w:p>
     <w:p>
@@ -5164,7 +5283,23 @@
           <w:rFonts w:asciiTheme="majorBidi" w:hAnsiTheme="majorBidi" w:cstheme="majorBidi"/>
           <w:color w:val="000000" w:themeColor="text1"/>
         </w:rPr>
-        <w:t>R&amp;D               : Research and Development</w:t>
+        <w:t xml:space="preserve">R&amp;D             </w:t>
+      </w:r>
+      <w:proofErr w:type="gramStart"/>
+      <w:r>
+        <w:rPr>
+          <w:rFonts w:asciiTheme="majorBidi" w:hAnsiTheme="majorBidi" w:cstheme="majorBidi"/>
+          <w:color w:val="000000" w:themeColor="text1"/>
+        </w:rPr>
+        <w:t xml:space="preserve">  :</w:t>
+      </w:r>
+      <w:proofErr w:type="gramEnd"/>
+      <w:r>
+        <w:rPr>
+          <w:rFonts w:asciiTheme="majorBidi" w:hAnsiTheme="majorBidi" w:cstheme="majorBidi"/>
+          <w:color w:val="000000" w:themeColor="text1"/>
+        </w:rPr>
+        <w:t xml:space="preserve"> Research and Development</w:t>
       </w:r>
     </w:p>
     <w:p>
@@ -5184,7 +5319,23 @@
           <w:rFonts w:asciiTheme="majorBidi" w:hAnsiTheme="majorBidi" w:cstheme="majorBidi"/>
           <w:color w:val="000000" w:themeColor="text1"/>
         </w:rPr>
-        <w:t>USP                 : United State Pharmacopeia</w:t>
+        <w:t xml:space="preserve">USP               </w:t>
+      </w:r>
+      <w:proofErr w:type="gramStart"/>
+      <w:r>
+        <w:rPr>
+          <w:rFonts w:asciiTheme="majorBidi" w:hAnsiTheme="majorBidi" w:cstheme="majorBidi"/>
+          <w:color w:val="000000" w:themeColor="text1"/>
+        </w:rPr>
+        <w:t xml:space="preserve">  :</w:t>
+      </w:r>
+      <w:proofErr w:type="gramEnd"/>
+      <w:r>
+        <w:rPr>
+          <w:rFonts w:asciiTheme="majorBidi" w:hAnsiTheme="majorBidi" w:cstheme="majorBidi"/>
+          <w:color w:val="000000" w:themeColor="text1"/>
+        </w:rPr>
+        <w:t xml:space="preserve"> United State Pharmacopeia</w:t>
       </w:r>
     </w:p>
     <w:p>
@@ -5204,7 +5355,23 @@
           <w:rFonts w:asciiTheme="majorBidi" w:hAnsiTheme="majorBidi" w:cstheme="majorBidi"/>
           <w:color w:val="000000" w:themeColor="text1"/>
         </w:rPr>
-        <w:t>CV                   : Coefficient of Determination</w:t>
+        <w:t xml:space="preserve">CV                 </w:t>
+      </w:r>
+      <w:proofErr w:type="gramStart"/>
+      <w:r>
+        <w:rPr>
+          <w:rFonts w:asciiTheme="majorBidi" w:hAnsiTheme="majorBidi" w:cstheme="majorBidi"/>
+          <w:color w:val="000000" w:themeColor="text1"/>
+        </w:rPr>
+        <w:t xml:space="preserve">  :</w:t>
+      </w:r>
+      <w:proofErr w:type="gramEnd"/>
+      <w:r>
+        <w:rPr>
+          <w:rFonts w:asciiTheme="majorBidi" w:hAnsiTheme="majorBidi" w:cstheme="majorBidi"/>
+          <w:color w:val="000000" w:themeColor="text1"/>
+        </w:rPr>
+        <w:t xml:space="preserve"> Coefficient of Determination</w:t>
       </w:r>
     </w:p>
     <w:p>
@@ -5224,7 +5391,23 @@
           <w:rFonts w:asciiTheme="majorBidi" w:hAnsiTheme="majorBidi" w:cstheme="majorBidi"/>
           <w:color w:val="000000" w:themeColor="text1"/>
         </w:rPr>
-        <w:t>NLT                 : Not Less Than</w:t>
+        <w:t xml:space="preserve">NLT               </w:t>
+      </w:r>
+      <w:proofErr w:type="gramStart"/>
+      <w:r>
+        <w:rPr>
+          <w:rFonts w:asciiTheme="majorBidi" w:hAnsiTheme="majorBidi" w:cstheme="majorBidi"/>
+          <w:color w:val="000000" w:themeColor="text1"/>
+        </w:rPr>
+        <w:t xml:space="preserve">  :</w:t>
+      </w:r>
+      <w:proofErr w:type="gramEnd"/>
+      <w:r>
+        <w:rPr>
+          <w:rFonts w:asciiTheme="majorBidi" w:hAnsiTheme="majorBidi" w:cstheme="majorBidi"/>
+          <w:color w:val="000000" w:themeColor="text1"/>
+        </w:rPr>
+        <w:t xml:space="preserve"> Not Less Than</w:t>
       </w:r>
     </w:p>
     <w:p>
@@ -5244,7 +5427,23 @@
           <w:rFonts w:asciiTheme="majorBidi" w:hAnsiTheme="majorBidi" w:cstheme="majorBidi"/>
           <w:color w:val="000000" w:themeColor="text1"/>
         </w:rPr>
-        <w:t>NMT                : Not More Than</w:t>
+        <w:t xml:space="preserve">NMT              </w:t>
+      </w:r>
+      <w:proofErr w:type="gramStart"/>
+      <w:r>
+        <w:rPr>
+          <w:rFonts w:asciiTheme="majorBidi" w:hAnsiTheme="majorBidi" w:cstheme="majorBidi"/>
+          <w:color w:val="000000" w:themeColor="text1"/>
+        </w:rPr>
+        <w:t xml:space="preserve">  :</w:t>
+      </w:r>
+      <w:proofErr w:type="gramEnd"/>
+      <w:r>
+        <w:rPr>
+          <w:rFonts w:asciiTheme="majorBidi" w:hAnsiTheme="majorBidi" w:cstheme="majorBidi"/>
+          <w:color w:val="000000" w:themeColor="text1"/>
+        </w:rPr>
+        <w:t xml:space="preserve"> Not More Than</w:t>
       </w:r>
     </w:p>
     <w:p>
@@ -5279,7 +5478,23 @@
           <w:rFonts w:asciiTheme="majorBidi" w:hAnsiTheme="majorBidi" w:cstheme="majorBidi"/>
           <w:color w:val="000000" w:themeColor="text1"/>
         </w:rPr>
-        <w:t xml:space="preserve">                      : Coefficient of Determination</w:t>
+        <w:t xml:space="preserve">                    </w:t>
+      </w:r>
+      <w:proofErr w:type="gramStart"/>
+      <w:r>
+        <w:rPr>
+          <w:rFonts w:asciiTheme="majorBidi" w:hAnsiTheme="majorBidi" w:cstheme="majorBidi"/>
+          <w:color w:val="000000" w:themeColor="text1"/>
+        </w:rPr>
+        <w:t xml:space="preserve">  :</w:t>
+      </w:r>
+      <w:proofErr w:type="gramEnd"/>
+      <w:r>
+        <w:rPr>
+          <w:rFonts w:asciiTheme="majorBidi" w:hAnsiTheme="majorBidi" w:cstheme="majorBidi"/>
+          <w:color w:val="000000" w:themeColor="text1"/>
+        </w:rPr>
+        <w:t xml:space="preserve"> Coefficient of Determination</w:t>
       </w:r>
     </w:p>
     <w:bookmarkEnd w:id="22"/>
@@ -11547,7 +11762,7 @@
         <w:t xml:space="preserve"> Used</w:t>
       </w:r>
     </w:p>
-    <w:p xmlns:p40="http://DMSNamespace" p40:ReplaceMe="9">
+    <w:p xmlns:p40="http://DMSNamespace" p40:ReplaceMe="6">
       <w:pPr>
         <w:pStyle w:val="ListParagraph"/>
         <w:numPr>
@@ -11601,16 +11816,26 @@
           <w:color w:val="000000" w:themeColor="text1"/>
           <w:highlight w:val="yellow"/>
         </w:rPr>
-        <w:t xml:space="preserve">                   </w:t>
-      </w:r>
+        <w:t xml:space="preserve">                </w:t>
+      </w:r>
+      <w:proofErr w:type="gramStart"/>
       <w:r>
         <w:rPr>
           <w:rFonts w:asciiTheme="majorBidi" w:hAnsiTheme="majorBidi" w:cstheme="majorBidi"/>
           <w:color w:val="000000" w:themeColor="text1"/>
           <w:highlight w:val="yellow"/>
         </w:rPr>
+        <w:t xml:space="preserve">   </w:t>
+      </w:r>
+      <w:r>
+        <w:rPr>
+          <w:rFonts w:asciiTheme="majorBidi" w:hAnsiTheme="majorBidi" w:cstheme="majorBidi"/>
+          <w:color w:val="000000" w:themeColor="text1"/>
+          <w:highlight w:val="yellow"/>
+        </w:rPr>
         <w:t>(</w:t>
       </w:r>
+      <w:proofErr w:type="gramEnd"/>
       <w:r>
         <w:rPr>
           <w:rFonts w:asciiTheme="majorBidi" w:hAnsiTheme="majorBidi" w:cstheme="majorBidi"/>
@@ -11649,7 +11874,25 @@
           <w:color w:val="000000" w:themeColor="text1"/>
           <w:highlight w:val="yellow"/>
         </w:rPr>
-        <w:t>Acetonitrile                                                                   (HPLC grade)</w:t>
+        <w:t xml:space="preserve">Acetonitrile                                                                </w:t>
+      </w:r>
+      <w:proofErr w:type="gramStart"/>
+      <w:r>
+        <w:rPr>
+          <w:rFonts w:asciiTheme="majorBidi" w:hAnsiTheme="majorBidi" w:cstheme="majorBidi"/>
+          <w:color w:val="000000" w:themeColor="text1"/>
+          <w:highlight w:val="yellow"/>
+        </w:rPr>
+        <w:t xml:space="preserve">   (</w:t>
+      </w:r>
+      <w:proofErr w:type="gramEnd"/>
+      <w:r>
+        <w:rPr>
+          <w:rFonts w:asciiTheme="majorBidi" w:hAnsiTheme="majorBidi" w:cstheme="majorBidi"/>
+          <w:color w:val="000000" w:themeColor="text1"/>
+          <w:highlight w:val="yellow"/>
+        </w:rPr>
+        <w:t>HPLC grade)</w:t>
       </w:r>
     </w:p>
     <w:p>
@@ -11673,7 +11916,25 @@
           <w:color w:val="000000" w:themeColor="text1"/>
           <w:highlight w:val="yellow"/>
         </w:rPr>
-        <w:t>Purified water                                                               (Analytical grade)</w:t>
+        <w:t xml:space="preserve">Purified water                                                            </w:t>
+      </w:r>
+      <w:proofErr w:type="gramStart"/>
+      <w:r>
+        <w:rPr>
+          <w:rFonts w:asciiTheme="majorBidi" w:hAnsiTheme="majorBidi" w:cstheme="majorBidi"/>
+          <w:color w:val="000000" w:themeColor="text1"/>
+          <w:highlight w:val="yellow"/>
+        </w:rPr>
+        <w:t xml:space="preserve">   (</w:t>
+      </w:r>
+      <w:proofErr w:type="gramEnd"/>
+      <w:r>
+        <w:rPr>
+          <w:rFonts w:asciiTheme="majorBidi" w:hAnsiTheme="majorBidi" w:cstheme="majorBidi"/>
+          <w:color w:val="000000" w:themeColor="text1"/>
+          <w:highlight w:val="yellow"/>
+        </w:rPr>
+        <w:t>Analytical grade)</w:t>
       </w:r>
     </w:p>
     <w:p>
@@ -11793,7 +12054,7 @@
         <w:t>Empagliflozin</w:t>
       </w:r>
     </w:p>
-    <w:p xmlns:p40="http://DMSNamespace" p40:ReplaceMe="10">
+    <w:p xmlns:p40="http://DMSNamespace" p40:ReplaceMe="7">
       <w:pPr>
         <w:pStyle w:val="ListParagraph"/>
         <w:numPr>
@@ -11908,7 +12169,7 @@
       </w:r>
       <w:bookmarkEnd w:id="50"/>
     </w:p>
-    <w:p xmlns:p40="http://DMSNamespace" p40:ReplaceMe="11">
+    <w:p xmlns:p40="http://DMSNamespace" p40:ReplaceMe="8">
       <w:pPr>
         <w:pStyle w:val="ListParagraph"/>
         <w:numPr>
@@ -11930,6 +12191,7 @@
         <w:rPr>
           <w:rFonts w:asciiTheme="majorBidi" w:hAnsiTheme="majorBidi" w:cstheme="majorBidi"/>
           <w:color w:val="000000" w:themeColor="text1"/>
+          <w:highlight w:val="yellow"/>
         </w:rPr>
         <w:t xml:space="preserve">HPLC </w:t>
       </w:r>
@@ -11937,6 +12199,7 @@
         <w:rPr>
           <w:rFonts w:asciiTheme="majorBidi" w:hAnsiTheme="majorBidi" w:cstheme="majorBidi"/>
           <w:color w:val="000000" w:themeColor="text1"/>
+          <w:highlight w:val="yellow"/>
         </w:rPr>
         <w:t>Column -</w:t>
       </w:r>
@@ -11944,6 +12207,7 @@
         <w:rPr>
           <w:rFonts w:asciiTheme="majorBidi" w:hAnsiTheme="majorBidi" w:cstheme="majorBidi"/>
           <w:color w:val="000000" w:themeColor="text1"/>
+          <w:highlight w:val="yellow"/>
         </w:rPr>
         <w:t xml:space="preserve"> </w:t>
       </w:r>
@@ -11983,12 +12247,14 @@
         <w:rPr>
           <w:rFonts w:asciiTheme="majorBidi" w:hAnsiTheme="majorBidi" w:cstheme="majorBidi"/>
           <w:color w:val="000000" w:themeColor="text1"/>
-        </w:rPr>
-      </w:pPr>
-      <w:r>
-        <w:rPr>
-          <w:rFonts w:asciiTheme="majorBidi" w:hAnsiTheme="majorBidi" w:cstheme="majorBidi"/>
-          <w:color w:val="000000" w:themeColor="text1"/>
+          <w:highlight w:val="yellow"/>
+        </w:rPr>
+      </w:pPr>
+      <w:r>
+        <w:rPr>
+          <w:rFonts w:asciiTheme="majorBidi" w:hAnsiTheme="majorBidi" w:cstheme="majorBidi"/>
+          <w:color w:val="000000" w:themeColor="text1"/>
+          <w:highlight w:val="yellow"/>
         </w:rPr>
         <w:t>HPLC system Shimadzu 2050 C with PDA Detector.</w:t>
       </w:r>
@@ -12004,12 +12270,14 @@
         <w:rPr>
           <w:rFonts w:asciiTheme="majorBidi" w:hAnsiTheme="majorBidi" w:cstheme="majorBidi"/>
           <w:color w:val="000000" w:themeColor="text1"/>
-        </w:rPr>
-      </w:pPr>
-      <w:r>
-        <w:rPr>
-          <w:rFonts w:asciiTheme="majorBidi" w:hAnsiTheme="majorBidi" w:cstheme="majorBidi"/>
-          <w:color w:val="000000" w:themeColor="text1"/>
+          <w:highlight w:val="yellow"/>
+        </w:rPr>
+      </w:pPr>
+      <w:r>
+        <w:rPr>
+          <w:rFonts w:asciiTheme="majorBidi" w:hAnsiTheme="majorBidi" w:cstheme="majorBidi"/>
+          <w:color w:val="000000" w:themeColor="text1"/>
+          <w:highlight w:val="yellow"/>
         </w:rPr>
         <w:t>Analytical Balance/Microbalance</w:t>
       </w:r>
@@ -12025,12 +12293,14 @@
         <w:rPr>
           <w:rFonts w:asciiTheme="majorBidi" w:hAnsiTheme="majorBidi" w:cstheme="majorBidi"/>
           <w:color w:val="000000" w:themeColor="text1"/>
-        </w:rPr>
-      </w:pPr>
-      <w:r>
-        <w:rPr>
-          <w:rFonts w:asciiTheme="majorBidi" w:hAnsiTheme="majorBidi" w:cstheme="majorBidi"/>
-          <w:color w:val="000000" w:themeColor="text1"/>
+          <w:highlight w:val="yellow"/>
+        </w:rPr>
+      </w:pPr>
+      <w:r>
+        <w:rPr>
+          <w:rFonts w:asciiTheme="majorBidi" w:hAnsiTheme="majorBidi" w:cstheme="majorBidi"/>
+          <w:color w:val="000000" w:themeColor="text1"/>
+          <w:highlight w:val="yellow"/>
         </w:rPr>
         <w:t>Ultrasonic Bath</w:t>
       </w:r>
@@ -12046,12 +12316,14 @@
         <w:rPr>
           <w:rFonts w:asciiTheme="majorBidi" w:hAnsiTheme="majorBidi" w:cstheme="majorBidi"/>
           <w:color w:val="000000" w:themeColor="text1"/>
-        </w:rPr>
-      </w:pPr>
-      <w:r>
-        <w:rPr>
-          <w:rFonts w:asciiTheme="majorBidi" w:hAnsiTheme="majorBidi" w:cstheme="majorBidi"/>
-          <w:color w:val="000000" w:themeColor="text1"/>
+          <w:highlight w:val="yellow"/>
+        </w:rPr>
+      </w:pPr>
+      <w:r>
+        <w:rPr>
+          <w:rFonts w:asciiTheme="majorBidi" w:hAnsiTheme="majorBidi" w:cstheme="majorBidi"/>
+          <w:color w:val="000000" w:themeColor="text1"/>
+          <w:highlight w:val="yellow"/>
         </w:rPr>
         <w:t>Volumetric pipettes (</w:t>
       </w:r>
@@ -12059,6 +12331,7 @@
         <w:rPr>
           <w:rFonts w:cs="Tahoma"/>
           <w:color w:val="000000"/>
+          <w:highlight w:val="yellow"/>
         </w:rPr>
         <w:t>as mentioned in the preparations)</w:t>
       </w:r>
@@ -12074,12 +12347,14 @@
         <w:rPr>
           <w:rFonts w:asciiTheme="majorBidi" w:hAnsiTheme="majorBidi" w:cstheme="majorBidi"/>
           <w:color w:val="000000" w:themeColor="text1"/>
-        </w:rPr>
-      </w:pPr>
-      <w:r>
-        <w:rPr>
-          <w:rFonts w:asciiTheme="majorBidi" w:hAnsiTheme="majorBidi" w:cstheme="majorBidi"/>
-          <w:color w:val="000000" w:themeColor="text1"/>
+          <w:highlight w:val="yellow"/>
+        </w:rPr>
+      </w:pPr>
+      <w:r>
+        <w:rPr>
+          <w:rFonts w:asciiTheme="majorBidi" w:hAnsiTheme="majorBidi" w:cstheme="majorBidi"/>
+          <w:color w:val="000000" w:themeColor="text1"/>
+          <w:highlight w:val="yellow"/>
         </w:rPr>
         <w:t>Volumetric flasks (</w:t>
       </w:r>
@@ -12087,6 +12362,7 @@
         <w:rPr>
           <w:rFonts w:cs="Tahoma"/>
           <w:color w:val="000000"/>
+          <w:highlight w:val="yellow"/>
         </w:rPr>
         <w:t>as mentioned in the preparations)</w:t>
       </w:r>
@@ -12102,12 +12378,14 @@
         <w:rPr>
           <w:rFonts w:asciiTheme="majorBidi" w:hAnsiTheme="majorBidi" w:cstheme="majorBidi"/>
           <w:color w:val="000000" w:themeColor="text1"/>
-        </w:rPr>
-      </w:pPr>
-      <w:r>
-        <w:rPr>
-          <w:rFonts w:asciiTheme="majorBidi" w:hAnsiTheme="majorBidi" w:cstheme="majorBidi"/>
-          <w:color w:val="000000" w:themeColor="text1"/>
+          <w:highlight w:val="yellow"/>
+        </w:rPr>
+      </w:pPr>
+      <w:r>
+        <w:rPr>
+          <w:rFonts w:asciiTheme="majorBidi" w:hAnsiTheme="majorBidi" w:cstheme="majorBidi"/>
+          <w:color w:val="000000" w:themeColor="text1"/>
+          <w:highlight w:val="yellow"/>
         </w:rPr>
         <w:t>0.45µm PTFE Syringe Filter</w:t>
       </w:r>
@@ -13858,7 +14136,7 @@
           <v:shape id="_x0000_i1025" style="width:115.5pt;height:36pt" fillcolor="window" o:ole="" type="#_x0000_t75">
             <v:imagedata o:title="" r:id="rId8"/>
           </v:shape>
-          <o:OLEObject Type="Embed" ProgID="Equation.3" ShapeID="_x0000_i1025" DrawAspect="Content" ObjectID="_1777745070" r:id="rId9"/>
+          <o:OLEObject Type="Embed" ProgID="Equation.3" ShapeID="_x0000_i1025" DrawAspect="Content" ObjectID="_1779487772" r:id="rId9"/>
         </w:object>
       </w:r>
     </w:p>
@@ -13920,7 +14198,7 @@
           <v:shape id="_x0000_i1026" style="width:129.75pt;height:36pt" o:ole="" type="#_x0000_t75">
             <v:imagedata o:title="" r:id="rId10"/>
           </v:shape>
-          <o:OLEObject Type="Embed" ProgID="Equation.3" ShapeID="_x0000_i1026" DrawAspect="Content" ObjectID="_1777745071" r:id="rId11"/>
+          <o:OLEObject Type="Embed" ProgID="Equation.3" ShapeID="_x0000_i1026" DrawAspect="Content" ObjectID="_1779487773" r:id="rId11"/>
         </w:object>
       </w:r>
     </w:p>
@@ -14581,7 +14859,7 @@
         <w:t>s:</w:t>
       </w:r>
     </w:p>
-    <w:tbl xmlns:p39="http://DMSNamespace" p39:ReplaceMe="12">
+    <w:tbl xmlns:p39="http://DMSNamespace" p39:ReplaceMe="9">
       <w:tblPr>
         <w:tblStyle w:val="TableGrid"/>
         <w:tblW w:w="9754" w:type="dxa"/>
@@ -15415,7 +15693,7 @@
         <w:t>at a flow rate of 1.0 mL/minute and run the next sequence:</w:t>
       </w:r>
     </w:p>
-    <w:tbl xmlns:p39="http://DMSNamespace" p39:ReplaceMe="13">
+    <w:tbl xmlns:p39="http://DMSNamespace" p39:ReplaceMe="10">
       <w:tblPr>
         <w:tblStyle w:val="TableGrid"/>
         <w:tblW w:w="0" w:type="auto"/>
@@ -16157,7 +16435,25 @@
                 <w:color w:val="000000" w:themeColor="text1"/>
                 <w:vertAlign w:val="subscript"/>
               </w:rPr>
-              <w:t xml:space="preserve">ST   :  </w:t>
+              <w:t xml:space="preserve">ST </w:t>
+            </w:r>
+            <w:proofErr w:type="gramStart"/>
+            <w:r>
+              <w:rPr>
+                <w:rFonts w:asciiTheme="majorBidi" w:hAnsiTheme="majorBidi" w:cstheme="majorBidi"/>
+                <w:color w:val="000000" w:themeColor="text1"/>
+                <w:vertAlign w:val="subscript"/>
+              </w:rPr>
+              <w:t xml:space="preserve">  :</w:t>
+            </w:r>
+            <w:proofErr w:type="gramEnd"/>
+            <w:r>
+              <w:rPr>
+                <w:rFonts w:asciiTheme="majorBidi" w:hAnsiTheme="majorBidi" w:cstheme="majorBidi"/>
+                <w:color w:val="000000" w:themeColor="text1"/>
+                <w:vertAlign w:val="subscript"/>
+              </w:rPr>
+              <w:t xml:space="preserve">  </w:t>
             </w:r>
             <w:r>
               <w:rPr>
@@ -16220,7 +16516,25 @@
                 <w:color w:val="000000" w:themeColor="text1"/>
                 <w:vertAlign w:val="subscript"/>
               </w:rPr>
-              <w:t xml:space="preserve">1       : </w:t>
+              <w:t xml:space="preserve">1     </w:t>
+            </w:r>
+            <w:proofErr w:type="gramStart"/>
+            <w:r>
+              <w:rPr>
+                <w:rFonts w:asciiTheme="majorBidi" w:hAnsiTheme="majorBidi" w:cstheme="majorBidi"/>
+                <w:color w:val="000000" w:themeColor="text1"/>
+                <w:vertAlign w:val="subscript"/>
+              </w:rPr>
+              <w:t xml:space="preserve">  :</w:t>
+            </w:r>
+            <w:proofErr w:type="gramEnd"/>
+            <w:r>
+              <w:rPr>
+                <w:rFonts w:asciiTheme="majorBidi" w:hAnsiTheme="majorBidi" w:cstheme="majorBidi"/>
+                <w:color w:val="000000" w:themeColor="text1"/>
+                <w:vertAlign w:val="subscript"/>
+              </w:rPr>
+              <w:t xml:space="preserve"> </w:t>
             </w:r>
             <w:r>
               <w:rPr>
@@ -16261,7 +16575,25 @@
                 <w:color w:val="000000" w:themeColor="text1"/>
                 <w:vertAlign w:val="subscript"/>
               </w:rPr>
-              <w:t xml:space="preserve">2       : </w:t>
+              <w:t xml:space="preserve">2     </w:t>
+            </w:r>
+            <w:proofErr w:type="gramStart"/>
+            <w:r>
+              <w:rPr>
+                <w:rFonts w:asciiTheme="majorBidi" w:hAnsiTheme="majorBidi" w:cstheme="majorBidi"/>
+                <w:color w:val="000000" w:themeColor="text1"/>
+                <w:vertAlign w:val="subscript"/>
+              </w:rPr>
+              <w:t xml:space="preserve">  :</w:t>
+            </w:r>
+            <w:proofErr w:type="gramEnd"/>
+            <w:r>
+              <w:rPr>
+                <w:rFonts w:asciiTheme="majorBidi" w:hAnsiTheme="majorBidi" w:cstheme="majorBidi"/>
+                <w:color w:val="000000" w:themeColor="text1"/>
+                <w:vertAlign w:val="subscript"/>
+              </w:rPr>
+              <w:t xml:space="preserve"> </w:t>
             </w:r>
             <w:r>
               <w:rPr>
@@ -16798,7 +17130,7 @@
               </w:rPr>
               <w:lastRenderedPageBreak/>
               <w:drawing>
-                <wp:anchor distT="0" distB="0" distL="114300" distR="114300" simplePos="0" relativeHeight="251659264" behindDoc="1" locked="0" layoutInCell="1" allowOverlap="1" wp14:editId="5DF504C2" wp14:anchorId="7609EA29">
+                <wp:anchor distT="0" distB="0" distL="114300" distR="114300" simplePos="0" relativeHeight="251659264" behindDoc="1" locked="0" layoutInCell="1" allowOverlap="1" wp14:editId="7D9FC1AD" wp14:anchorId="7609EA29">
                   <wp:simplePos x="0" y="0"/>
                   <wp:positionH relativeFrom="column">
                     <wp:posOffset>2197404</wp:posOffset>
@@ -18371,14 +18703,30 @@
                 <w:rFonts w:asciiTheme="majorBidi" w:hAnsiTheme="majorBidi" w:cstheme="majorBidi"/>
                 <w:color w:val="000000" w:themeColor="text1"/>
               </w:rPr>
-              <w:t xml:space="preserve">Au   </w:t>
-            </w:r>
-            <w:r>
-              <w:rPr>
-                <w:rFonts w:asciiTheme="majorBidi" w:hAnsiTheme="majorBidi" w:cstheme="majorBidi"/>
-                <w:color w:val="000000" w:themeColor="text1"/>
-              </w:rPr>
-              <w:t xml:space="preserve">: Area response of </w:t>
+              <w:t xml:space="preserve">Au </w:t>
+            </w:r>
+            <w:proofErr w:type="gramStart"/>
+            <w:r>
+              <w:rPr>
+                <w:rFonts w:asciiTheme="majorBidi" w:hAnsiTheme="majorBidi" w:cstheme="majorBidi"/>
+                <w:color w:val="000000" w:themeColor="text1"/>
+              </w:rPr>
+              <w:t xml:space="preserve">  </w:t>
+            </w:r>
+            <w:r>
+              <w:rPr>
+                <w:rFonts w:asciiTheme="majorBidi" w:hAnsiTheme="majorBidi" w:cstheme="majorBidi"/>
+                <w:color w:val="000000" w:themeColor="text1"/>
+              </w:rPr>
+              <w:t>:</w:t>
+            </w:r>
+            <w:proofErr w:type="gramEnd"/>
+            <w:r>
+              <w:rPr>
+                <w:rFonts w:asciiTheme="majorBidi" w:hAnsiTheme="majorBidi" w:cstheme="majorBidi"/>
+                <w:color w:val="000000" w:themeColor="text1"/>
+              </w:rPr>
+              <w:t xml:space="preserve"> Area response of </w:t>
             </w:r>
             <w:r>
               <w:rPr>
@@ -18422,6 +18770,7 @@
                 <w:color w:val="000000" w:themeColor="text1"/>
               </w:rPr>
             </w:pPr>
+            <w:proofErr w:type="gramStart"/>
             <w:r>
               <w:rPr>
                 <w:rFonts w:asciiTheme="majorBidi" w:hAnsiTheme="majorBidi" w:cstheme="majorBidi"/>
@@ -18436,6 +18785,7 @@
               </w:rPr>
               <w:t xml:space="preserve"> :</w:t>
             </w:r>
+            <w:proofErr w:type="gramEnd"/>
             <w:r>
               <w:rPr>
                 <w:rFonts w:asciiTheme="majorBidi" w:hAnsiTheme="majorBidi" w:cstheme="majorBidi"/>
@@ -19026,7 +19376,7 @@
       <w:bookmarkStart w:name="_Hlk146027737" w:id="73"/>
       <w:bookmarkEnd w:id="72"/>
     </w:p>
-    <w:p xmlns:p40="http://DMSNamespace" p40:ReplaceMe="14">
+    <w:p xmlns:p40="http://DMSNamespace" p40:ReplaceMe="11">
       <w:pPr>
         <w:pStyle w:val="BodyText2"/>
         <w:tabs>
@@ -19273,7 +19623,7 @@
         <w:t xml:space="preserve"> </w:t>
       </w:r>
     </w:p>
-    <w:p xmlns:p40="http://DMSNamespace" p40:ReplaceMe="15">
+    <w:p xmlns:p40="http://DMSNamespace" p40:ReplaceMe="12">
       <w:pPr>
         <w:pStyle w:val="BodyText2"/>
         <w:tabs>
@@ -19381,7 +19731,7 @@
         <w:t xml:space="preserve"> </w:t>
       </w:r>
     </w:p>
-    <w:p xmlns:p40="http://DMSNamespace" p40:ReplaceMe="16">
+    <w:p xmlns:p40="http://DMSNamespace" p40:ReplaceMe="13">
       <w:pPr>
         <w:pStyle w:val="ListParagraph"/>
         <w:tabs>
@@ -19492,7 +19842,7 @@
         <w:t xml:space="preserve"> </w:t>
       </w:r>
     </w:p>
-    <w:p xmlns:p40="http://DMSNamespace" p40:ReplaceMe="17">
+    <w:p xmlns:p40="http://DMSNamespace" p40:ReplaceMe="14">
       <w:pPr>
         <w:pStyle w:val="ListParagraph"/>
         <w:tabs>
@@ -19590,7 +19940,7 @@
         <w:t xml:space="preserve"> </w:t>
       </w:r>
     </w:p>
-    <w:p xmlns:p40="http://DMSNamespace" p40:ReplaceMe="18">
+    <w:p xmlns:p40="http://DMSNamespace" p40:ReplaceMe="15">
       <w:pPr>
         <w:pStyle w:val="ListParagraph"/>
         <w:tabs>
@@ -19704,7 +20054,7 @@
         <w:t xml:space="preserve"> </w:t>
       </w:r>
     </w:p>
-    <w:p xmlns:p40="http://DMSNamespace" p40:ReplaceMe="19">
+    <w:p xmlns:p40="http://DMSNamespace" p40:ReplaceMe="16">
       <w:pPr>
         <w:pStyle w:val="ListParagraph"/>
         <w:tabs>
@@ -22283,6 +22633,7 @@
           <w:lang w:val="de-DE"/>
         </w:rPr>
       </w:pPr>
+      <w:proofErr w:type="gramStart"/>
       <w:r>
         <w:rPr>
           <w:lang w:val="de-DE"/>
@@ -22302,7 +22653,16 @@
           <w:bCs/>
           <w:lang w:val="de-DE"/>
         </w:rPr>
-        <w:t>Robustness Parameter-</w:t>
+        <w:t>Robustness</w:t>
+      </w:r>
+      <w:proofErr w:type="gramEnd"/>
+      <w:r>
+        <w:rPr>
+          <w:b/>
+          <w:bCs/>
+          <w:lang w:val="de-DE"/>
+        </w:rPr>
+        <w:t xml:space="preserve"> Parameter-</w:t>
       </w:r>
       <w:r>
         <w:rPr>
@@ -24192,6 +24552,7 @@
         </w:rPr>
         <w:t xml:space="preserve">, </w:t>
       </w:r>
+      <w:proofErr w:type="gramStart"/>
       <w:r>
         <w:rPr>
           <w:rFonts w:asciiTheme="majorBidi" w:hAnsiTheme="majorBidi" w:cstheme="majorBidi"/>
@@ -24201,6 +24562,7 @@
         </w:rPr>
         <w:t>Stored</w:t>
       </w:r>
+      <w:proofErr w:type="gramEnd"/>
       <w:r>
         <w:rPr>
           <w:rFonts w:asciiTheme="majorBidi" w:hAnsiTheme="majorBidi" w:cstheme="majorBidi"/>
@@ -26257,8 +26619,19 @@
               <w:szCs w:val="28"/>
               <w:lang w:val="en-GB"/>
             </w:rPr>
-            <w:t xml:space="preserve"> mg F.C.T</w:t>
+            <w:t xml:space="preserve"> mg F.</w:t>
           </w:r>
+          <w:proofErr w:type="gramStart"/>
+          <w:r>
+            <w:rPr>
+              <w:rFonts w:asciiTheme="majorBidi" w:hAnsiTheme="majorBidi" w:cstheme="majorBidi"/>
+              <w:bCs/>
+              <w:szCs w:val="28"/>
+              <w:lang w:val="en-GB"/>
+            </w:rPr>
+            <w:t>C.T</w:t>
+          </w:r>
+          <w:proofErr w:type="gramEnd"/>
         </w:p>
       </w:tc>
       <w:tc>

</xml_diff>

<commit_message>
need to fix the broken document after second element change
</commit_message>
<xml_diff>
--- a/DoucmentManagmentSys/wwwroot/Templates/Assay Method Validation Protocol.docx
+++ b/DoucmentManagmentSys/wwwroot/Templates/Assay Method Validation Protocol.docx
@@ -11762,7 +11762,7 @@
         <w:t xml:space="preserve"> Used</w:t>
       </w:r>
     </w:p>
-    <w:p xmlns:p40="http://DMSNamespace" p40:ReplaceMe="6">
+    <w:p xmlns:p40="http://DMSNamespace" p40:ReplaceMe="9">
       <w:pPr>
         <w:pStyle w:val="ListParagraph"/>
         <w:numPr>
@@ -12054,7 +12054,7 @@
         <w:t>Empagliflozin</w:t>
       </w:r>
     </w:p>
-    <w:p xmlns:p40="http://DMSNamespace" p40:ReplaceMe="7">
+    <w:p xmlns:p40="http://DMSNamespace" p40:ReplaceMe="10">
       <w:pPr>
         <w:pStyle w:val="ListParagraph"/>
         <w:numPr>
@@ -12169,7 +12169,7 @@
       </w:r>
       <w:bookmarkEnd w:id="50"/>
     </w:p>
-    <w:p xmlns:p40="http://DMSNamespace" p40:ReplaceMe="8">
+    <w:p xmlns:p40="http://DMSNamespace" p40:ReplaceMe="11">
       <w:pPr>
         <w:pStyle w:val="ListParagraph"/>
         <w:numPr>
@@ -14859,7 +14859,7 @@
         <w:t>s:</w:t>
       </w:r>
     </w:p>
-    <w:tbl xmlns:p39="http://DMSNamespace" p39:ReplaceMe="9">
+    <w:tbl xmlns:p39="http://DMSNamespace" p39:ReplaceMe="12">
       <w:tblPr>
         <w:tblStyle w:val="TableGrid"/>
         <w:tblW w:w="9754" w:type="dxa"/>
@@ -15693,7 +15693,7 @@
         <w:t>at a flow rate of 1.0 mL/minute and run the next sequence:</w:t>
       </w:r>
     </w:p>
-    <w:tbl xmlns:p39="http://DMSNamespace" p39:ReplaceMe="10">
+    <w:tbl xmlns:p39="http://DMSNamespace" p39:ReplaceMe="13">
       <w:tblPr>
         <w:tblStyle w:val="TableGrid"/>
         <w:tblW w:w="0" w:type="auto"/>
@@ -19376,7 +19376,7 @@
       <w:bookmarkStart w:name="_Hlk146027737" w:id="73"/>
       <w:bookmarkEnd w:id="72"/>
     </w:p>
-    <w:p xmlns:p40="http://DMSNamespace" p40:ReplaceMe="11">
+    <w:p xmlns:p40="http://DMSNamespace" p40:ReplaceMe="14">
       <w:pPr>
         <w:pStyle w:val="BodyText2"/>
         <w:tabs>
@@ -19623,7 +19623,7 @@
         <w:t xml:space="preserve"> </w:t>
       </w:r>
     </w:p>
-    <w:p xmlns:p40="http://DMSNamespace" p40:ReplaceMe="12">
+    <w:p xmlns:p40="http://DMSNamespace" p40:ReplaceMe="15">
       <w:pPr>
         <w:pStyle w:val="BodyText2"/>
         <w:tabs>
@@ -19731,7 +19731,7 @@
         <w:t xml:space="preserve"> </w:t>
       </w:r>
     </w:p>
-    <w:p xmlns:p40="http://DMSNamespace" p40:ReplaceMe="13">
+    <w:p xmlns:p40="http://DMSNamespace" p40:ReplaceMe="16">
       <w:pPr>
         <w:pStyle w:val="ListParagraph"/>
         <w:tabs>
@@ -19842,7 +19842,7 @@
         <w:t xml:space="preserve"> </w:t>
       </w:r>
     </w:p>
-    <w:p xmlns:p40="http://DMSNamespace" p40:ReplaceMe="14">
+    <w:p xmlns:p40="http://DMSNamespace" p40:ReplaceMe="17">
       <w:pPr>
         <w:pStyle w:val="ListParagraph"/>
         <w:tabs>
@@ -19940,7 +19940,7 @@
         <w:t xml:space="preserve"> </w:t>
       </w:r>
     </w:p>
-    <w:p xmlns:p40="http://DMSNamespace" p40:ReplaceMe="15">
+    <w:p xmlns:p40="http://DMSNamespace" p40:ReplaceMe="18">
       <w:pPr>
         <w:pStyle w:val="ListParagraph"/>
         <w:tabs>
@@ -20054,7 +20054,7 @@
         <w:t xml:space="preserve"> </w:t>
       </w:r>
     </w:p>
-    <w:p xmlns:p40="http://DMSNamespace" p40:ReplaceMe="16">
+    <w:p xmlns:p40="http://DMSNamespace" p40:ReplaceMe="19">
       <w:pPr>
         <w:pStyle w:val="ListParagraph"/>
         <w:tabs>

</xml_diff>

<commit_message>
blocking runs working but there are errors while updating
</commit_message>
<xml_diff>
--- a/DoucmentManagmentSys/wwwroot/Templates/Assay Method Validation Protocol.docx
+++ b/DoucmentManagmentSys/wwwroot/Templates/Assay Method Validation Protocol.docx
@@ -3542,7 +3542,7 @@
         <w:t>Suitability Criteria</w:t>
       </w:r>
     </w:p>
-    <w:tbl p40:ReplaceMe="5">
+    <w:tbl>
       <w:tblPr>
         <w:tblStyle w:val="TableGrid"/>
         <w:tblpPr w:leftFromText="180" w:rightFromText="180" w:vertAnchor="text" w:horzAnchor="margin" w:tblpX="648" w:tblpY="3"/>
@@ -12016,7 +12016,7 @@
         <w:t xml:space="preserve"> Study</w:t>
       </w:r>
     </w:p>
-    <w:p>
+    <w:p p40:ReplaceMe="10">
       <w:pPr>
         <w:pStyle w:val="ListParagraph"/>
         <w:numPr>
@@ -12029,12 +12029,14 @@
           <w:b/>
           <w:bCs/>
           <w:color w:val="000000" w:themeColor="text1"/>
-        </w:rPr>
-      </w:pPr>
-      <w:r>
-        <w:rPr>
-          <w:rFonts w:asciiTheme="majorBidi" w:hAnsiTheme="majorBidi" w:cstheme="majorBidi"/>
-          <w:color w:val="000000" w:themeColor="text1"/>
+          <w:highlight w:val="darkMagenta"/>
+        </w:rPr>
+      </w:pPr>
+      <w:r>
+        <w:rPr>
+          <w:rFonts w:asciiTheme="majorBidi" w:hAnsiTheme="majorBidi" w:cstheme="majorBidi"/>
+          <w:color w:val="000000" w:themeColor="text1"/>
+          <w:highlight w:val="darkMagenta"/>
         </w:rPr>
         <w:t>Standard:</w:t>
       </w:r>
@@ -12042,6 +12044,7 @@
         <w:rPr>
           <w:rFonts w:asciiTheme="majorBidi" w:hAnsiTheme="majorBidi" w:cstheme="majorBidi"/>
           <w:color w:val="000000" w:themeColor="text1"/>
+          <w:highlight w:val="darkMagenta"/>
         </w:rPr>
         <w:t xml:space="preserve"> </w:t>
       </w:r>
@@ -12065,12 +12068,14 @@
         <w:rPr>
           <w:rFonts w:asciiTheme="majorBidi" w:hAnsiTheme="majorBidi" w:cstheme="majorBidi"/>
           <w:color w:val="000000" w:themeColor="text1"/>
-        </w:rPr>
-      </w:pPr>
-      <w:r>
-        <w:rPr>
-          <w:rFonts w:asciiTheme="majorBidi" w:hAnsiTheme="majorBidi" w:cstheme="majorBidi"/>
-          <w:color w:val="000000" w:themeColor="text1"/>
+          <w:highlight w:val="yellow"/>
+        </w:rPr>
+      </w:pPr>
+      <w:r>
+        <w:rPr>
+          <w:rFonts w:asciiTheme="majorBidi" w:hAnsiTheme="majorBidi" w:cstheme="majorBidi"/>
+          <w:color w:val="000000" w:themeColor="text1"/>
+          <w:highlight w:val="darkMagenta"/>
         </w:rPr>
         <w:t>Batch number:</w:t>
       </w:r>
@@ -12078,6 +12083,7 @@
         <w:rPr>
           <w:rFonts w:asciiTheme="majorBidi" w:hAnsiTheme="majorBidi" w:cstheme="majorBidi"/>
           <w:color w:val="000000" w:themeColor="text1"/>
+          <w:highlight w:val="darkMagenta"/>
         </w:rPr>
         <w:t xml:space="preserve"> </w:t>
       </w:r>
@@ -12101,12 +12107,14 @@
         <w:rPr>
           <w:rFonts w:asciiTheme="majorBidi" w:hAnsiTheme="majorBidi" w:cstheme="majorBidi"/>
           <w:color w:val="000000" w:themeColor="text1"/>
-        </w:rPr>
-      </w:pPr>
-      <w:r>
-        <w:rPr>
-          <w:rFonts w:asciiTheme="majorBidi" w:hAnsiTheme="majorBidi" w:cstheme="majorBidi"/>
-          <w:color w:val="000000" w:themeColor="text1"/>
+          <w:highlight w:val="darkMagenta"/>
+        </w:rPr>
+      </w:pPr>
+      <w:r>
+        <w:rPr>
+          <w:rFonts w:asciiTheme="majorBidi" w:hAnsiTheme="majorBidi" w:cstheme="majorBidi"/>
+          <w:color w:val="000000" w:themeColor="text1"/>
+          <w:highlight w:val="darkMagenta"/>
         </w:rPr>
         <w:t>Supplier:</w:t>
       </w:r>
@@ -12114,6 +12122,7 @@
         <w:rPr>
           <w:rFonts w:asciiTheme="majorBidi" w:hAnsiTheme="majorBidi" w:cstheme="majorBidi"/>
           <w:color w:val="000000" w:themeColor="text1"/>
+          <w:highlight w:val="darkMagenta"/>
         </w:rPr>
         <w:t xml:space="preserve"> </w:t>
       </w:r>
@@ -12183,41 +12192,51 @@
           <w:highlight w:val="yellow"/>
         </w:rPr>
       </w:pPr>
-      <w:bookmarkStart w:name="_Hlk132100555" w:id="51"/>
-      <w:bookmarkStart w:name="_Ref487858709" w:id="52"/>
-      <w:bookmarkStart w:name="_Toc487858754" w:id="53"/>
-      <w:bookmarkStart w:name="_Toc98243331" w:id="54"/>
+      <w:bookmarkStart w:name="_Ref487858709" w:id="51"/>
+      <w:bookmarkStart w:name="_Toc487858754" w:id="52"/>
+      <w:bookmarkStart w:name="_Toc98243331" w:id="53"/>
+      <w:bookmarkStart w:name="_Hlk132100555" w:id="54"/>
+      <w:r>
+        <w:rPr>
+          <w:rFonts w:asciiTheme="majorBidi" w:hAnsiTheme="majorBidi" w:cstheme="majorBidi"/>
+          <w:color w:val="000000" w:themeColor="text1"/>
+          <w:highlight w:val="darkMagenta"/>
+        </w:rPr>
+        <w:t xml:space="preserve">HPLC </w:t>
+      </w:r>
+      <w:r>
+        <w:rPr>
+          <w:rFonts w:asciiTheme="majorBidi" w:hAnsiTheme="majorBidi" w:cstheme="majorBidi"/>
+          <w:color w:val="000000" w:themeColor="text1"/>
+          <w:highlight w:val="darkMagenta"/>
+        </w:rPr>
+        <w:t>Column -</w:t>
+      </w:r>
+      <w:r>
+        <w:rPr>
+          <w:rFonts w:asciiTheme="majorBidi" w:hAnsiTheme="majorBidi" w:cstheme="majorBidi"/>
+          <w:color w:val="000000" w:themeColor="text1"/>
+          <w:highlight w:val="darkMagenta"/>
+        </w:rPr>
+        <w:t xml:space="preserve"> </w:t>
+      </w:r>
+      <w:proofErr w:type="spellStart"/>
       <w:r>
         <w:rPr>
           <w:rFonts w:asciiTheme="majorBidi" w:hAnsiTheme="majorBidi" w:cstheme="majorBidi"/>
           <w:color w:val="000000" w:themeColor="text1"/>
           <w:highlight w:val="yellow"/>
         </w:rPr>
-        <w:t xml:space="preserve">HPLC </w:t>
-      </w:r>
+        <w:t>Inertsil</w:t>
+      </w:r>
+      <w:proofErr w:type="spellEnd"/>
       <w:r>
         <w:rPr>
           <w:rFonts w:asciiTheme="majorBidi" w:hAnsiTheme="majorBidi" w:cstheme="majorBidi"/>
           <w:color w:val="000000" w:themeColor="text1"/>
           <w:highlight w:val="yellow"/>
         </w:rPr>
-        <w:t>Column -</w:t>
-      </w:r>
-      <w:r>
-        <w:rPr>
-          <w:rFonts w:asciiTheme="majorBidi" w:hAnsiTheme="majorBidi" w:cstheme="majorBidi"/>
-          <w:color w:val="000000" w:themeColor="text1"/>
-          <w:highlight w:val="yellow"/>
-        </w:rPr>
-        <w:t xml:space="preserve"> </w:t>
-      </w:r>
-      <w:r>
-        <w:rPr>
-          <w:rFonts w:asciiTheme="majorBidi" w:hAnsiTheme="majorBidi" w:cstheme="majorBidi"/>
-          <w:color w:val="000000" w:themeColor="text1"/>
-          <w:highlight w:val="yellow"/>
-        </w:rPr>
-        <w:t>Inertsil C18, 4.6 x 250mm, 5 µm</w:t>
+        <w:t xml:space="preserve"> C18, 4.6 x 250mm, 5 µm</w:t>
       </w:r>
       <w:r>
         <w:rPr>
@@ -12254,9 +12273,17 @@
         <w:rPr>
           <w:rFonts w:asciiTheme="majorBidi" w:hAnsiTheme="majorBidi" w:cstheme="majorBidi"/>
           <w:color w:val="000000" w:themeColor="text1"/>
+          <w:highlight w:val="darkMagenta"/>
+        </w:rPr>
+        <w:t xml:space="preserve">HPLC system </w:t>
+      </w:r>
+      <w:r>
+        <w:rPr>
+          <w:rFonts w:asciiTheme="majorBidi" w:hAnsiTheme="majorBidi" w:cstheme="majorBidi"/>
+          <w:color w:val="000000" w:themeColor="text1"/>
           <w:highlight w:val="yellow"/>
         </w:rPr>
-        <w:t>HPLC system Shimadzu 2050 C with PDA Detector.</w:t>
+        <w:t>Shimadzu 2050 C with PDA Detector.</w:t>
       </w:r>
     </w:p>
     <w:p>
@@ -12270,14 +12297,14 @@
         <w:rPr>
           <w:rFonts w:asciiTheme="majorBidi" w:hAnsiTheme="majorBidi" w:cstheme="majorBidi"/>
           <w:color w:val="000000" w:themeColor="text1"/>
-          <w:highlight w:val="yellow"/>
-        </w:rPr>
-      </w:pPr>
-      <w:r>
-        <w:rPr>
-          <w:rFonts w:asciiTheme="majorBidi" w:hAnsiTheme="majorBidi" w:cstheme="majorBidi"/>
-          <w:color w:val="000000" w:themeColor="text1"/>
-          <w:highlight w:val="yellow"/>
+          <w:highlight w:val="darkMagenta"/>
+        </w:rPr>
+      </w:pPr>
+      <w:r>
+        <w:rPr>
+          <w:rFonts w:asciiTheme="majorBidi" w:hAnsiTheme="majorBidi" w:cstheme="majorBidi"/>
+          <w:color w:val="000000" w:themeColor="text1"/>
+          <w:highlight w:val="darkMagenta"/>
         </w:rPr>
         <w:t>Analytical Balance/Microbalance</w:t>
       </w:r>
@@ -12293,14 +12320,14 @@
         <w:rPr>
           <w:rFonts w:asciiTheme="majorBidi" w:hAnsiTheme="majorBidi" w:cstheme="majorBidi"/>
           <w:color w:val="000000" w:themeColor="text1"/>
-          <w:highlight w:val="yellow"/>
-        </w:rPr>
-      </w:pPr>
-      <w:r>
-        <w:rPr>
-          <w:rFonts w:asciiTheme="majorBidi" w:hAnsiTheme="majorBidi" w:cstheme="majorBidi"/>
-          <w:color w:val="000000" w:themeColor="text1"/>
-          <w:highlight w:val="yellow"/>
+          <w:highlight w:val="darkMagenta"/>
+        </w:rPr>
+      </w:pPr>
+      <w:r>
+        <w:rPr>
+          <w:rFonts w:asciiTheme="majorBidi" w:hAnsiTheme="majorBidi" w:cstheme="majorBidi"/>
+          <w:color w:val="000000" w:themeColor="text1"/>
+          <w:highlight w:val="darkMagenta"/>
         </w:rPr>
         <w:t>Ultrasonic Bath</w:t>
       </w:r>
@@ -12316,14 +12343,14 @@
         <w:rPr>
           <w:rFonts w:asciiTheme="majorBidi" w:hAnsiTheme="majorBidi" w:cstheme="majorBidi"/>
           <w:color w:val="000000" w:themeColor="text1"/>
-          <w:highlight w:val="yellow"/>
-        </w:rPr>
-      </w:pPr>
-      <w:r>
-        <w:rPr>
-          <w:rFonts w:asciiTheme="majorBidi" w:hAnsiTheme="majorBidi" w:cstheme="majorBidi"/>
-          <w:color w:val="000000" w:themeColor="text1"/>
-          <w:highlight w:val="yellow"/>
+          <w:highlight w:val="darkMagenta"/>
+        </w:rPr>
+      </w:pPr>
+      <w:r>
+        <w:rPr>
+          <w:rFonts w:asciiTheme="majorBidi" w:hAnsiTheme="majorBidi" w:cstheme="majorBidi"/>
+          <w:color w:val="000000" w:themeColor="text1"/>
+          <w:highlight w:val="darkMagenta"/>
         </w:rPr>
         <w:t>Volumetric pipettes (</w:t>
       </w:r>
@@ -12331,7 +12358,7 @@
         <w:rPr>
           <w:rFonts w:cs="Tahoma"/>
           <w:color w:val="000000"/>
-          <w:highlight w:val="yellow"/>
+          <w:highlight w:val="darkMagenta"/>
         </w:rPr>
         <w:t>as mentioned in the preparations)</w:t>
       </w:r>
@@ -12347,14 +12374,14 @@
         <w:rPr>
           <w:rFonts w:asciiTheme="majorBidi" w:hAnsiTheme="majorBidi" w:cstheme="majorBidi"/>
           <w:color w:val="000000" w:themeColor="text1"/>
-          <w:highlight w:val="yellow"/>
-        </w:rPr>
-      </w:pPr>
-      <w:r>
-        <w:rPr>
-          <w:rFonts w:asciiTheme="majorBidi" w:hAnsiTheme="majorBidi" w:cstheme="majorBidi"/>
-          <w:color w:val="000000" w:themeColor="text1"/>
-          <w:highlight w:val="yellow"/>
+          <w:highlight w:val="darkMagenta"/>
+        </w:rPr>
+      </w:pPr>
+      <w:r>
+        <w:rPr>
+          <w:rFonts w:asciiTheme="majorBidi" w:hAnsiTheme="majorBidi" w:cstheme="majorBidi"/>
+          <w:color w:val="000000" w:themeColor="text1"/>
+          <w:highlight w:val="darkMagenta"/>
         </w:rPr>
         <w:t>Volumetric flasks (</w:t>
       </w:r>
@@ -12362,7 +12389,7 @@
         <w:rPr>
           <w:rFonts w:cs="Tahoma"/>
           <w:color w:val="000000"/>
-          <w:highlight w:val="yellow"/>
+          <w:highlight w:val="darkMagenta"/>
         </w:rPr>
         <w:t>as mentioned in the preparations)</w:t>
       </w:r>
@@ -12378,19 +12405,35 @@
         <w:rPr>
           <w:rFonts w:asciiTheme="majorBidi" w:hAnsiTheme="majorBidi" w:cstheme="majorBidi"/>
           <w:color w:val="000000" w:themeColor="text1"/>
+          <w:highlight w:val="darkMagenta"/>
+        </w:rPr>
+      </w:pPr>
+      <w:r>
+        <w:rPr>
+          <w:rFonts w:asciiTheme="majorBidi" w:hAnsiTheme="majorBidi" w:cstheme="majorBidi"/>
+          <w:color w:val="000000" w:themeColor="text1"/>
+          <w:highlight w:val="darkMagenta"/>
+        </w:rPr>
+        <w:t xml:space="preserve">0.45µm </w:t>
+      </w:r>
+      <w:r>
+        <w:rPr>
+          <w:rFonts w:asciiTheme="majorBidi" w:hAnsiTheme="majorBidi" w:cstheme="majorBidi"/>
+          <w:color w:val="000000" w:themeColor="text1"/>
           <w:highlight w:val="yellow"/>
         </w:rPr>
-      </w:pPr>
-      <w:r>
-        <w:rPr>
-          <w:rFonts w:asciiTheme="majorBidi" w:hAnsiTheme="majorBidi" w:cstheme="majorBidi"/>
-          <w:color w:val="000000" w:themeColor="text1"/>
-          <w:highlight w:val="yellow"/>
-        </w:rPr>
-        <w:t>0.45µm PTFE Syringe Filter</w:t>
+        <w:t>PTFE</w:t>
+      </w:r>
+      <w:r>
+        <w:rPr>
+          <w:rFonts w:asciiTheme="majorBidi" w:hAnsiTheme="majorBidi" w:cstheme="majorBidi"/>
+          <w:color w:val="000000" w:themeColor="text1"/>
+          <w:highlight w:val="darkMagenta"/>
+        </w:rPr>
+        <w:t xml:space="preserve"> Syringe Filter</w:t>
       </w:r>
     </w:p>
-    <w:bookmarkEnd w:id="51"/>
+    <w:bookmarkEnd w:id="54"/>
     <w:p>
       <w:pPr>
         <w:spacing w:line="276" w:lineRule="auto"/>
@@ -12434,9 +12477,9 @@
         <w:lastRenderedPageBreak/>
         <w:t>Experimental Design</w:t>
       </w:r>
+      <w:bookmarkEnd w:id="51"/>
       <w:bookmarkEnd w:id="52"/>
       <w:bookmarkEnd w:id="53"/>
-      <w:bookmarkEnd w:id="54"/>
       <w:r>
         <w:rPr>
           <w:rFonts w:asciiTheme="majorBidi" w:hAnsiTheme="majorBidi" w:cstheme="majorBidi"/>
@@ -13752,6 +13795,7 @@
           <w:color w:val="000000" w:themeColor="text1"/>
           <w:sz w:val="24"/>
           <w:szCs w:val="24"/>
+          <w:highlight w:val="green"/>
           <w:u w:val="single"/>
         </w:rPr>
         <w:t>Procedure</w:t>
@@ -13762,12 +13806,13 @@
           <w:color w:val="000000" w:themeColor="text1"/>
           <w:sz w:val="24"/>
           <w:szCs w:val="24"/>
+          <w:highlight w:val="green"/>
           <w:u w:val="single"/>
         </w:rPr>
         <w:t>:</w:t>
       </w:r>
     </w:p>
-    <w:p>
+    <w:p xmlns:p40="http://DMSNamespace" p40:ReplaceMe="12">
       <w:pPr>
         <w:tabs>
           <w:tab w:val="left" w:pos="720"/>
@@ -13783,6 +13828,7 @@
         <w:rPr>
           <w:rFonts w:asciiTheme="majorBidi" w:hAnsiTheme="majorBidi" w:cstheme="majorBidi"/>
           <w:color w:val="000000" w:themeColor="text1"/>
+          <w:highlight w:val="darkMagenta"/>
         </w:rPr>
         <w:t xml:space="preserve">Equilibrate the column with mobile phase composition for not less than </w:t>
       </w:r>
@@ -13790,6 +13836,7 @@
         <w:rPr>
           <w:rFonts w:asciiTheme="majorBidi" w:hAnsiTheme="majorBidi" w:cstheme="majorBidi"/>
           <w:color w:val="000000" w:themeColor="text1"/>
+          <w:highlight w:val="darkMagenta"/>
         </w:rPr>
         <w:t>15</w:t>
       </w:r>
@@ -13797,8 +13844,33 @@
         <w:rPr>
           <w:rFonts w:asciiTheme="majorBidi" w:hAnsiTheme="majorBidi" w:cstheme="majorBidi"/>
           <w:color w:val="000000" w:themeColor="text1"/>
-        </w:rPr>
-        <w:t xml:space="preserve"> minutes or until get stable base line at a flow rate of 1.0 mL/minute and run the next sequence:</w:t>
+          <w:highlight w:val="darkMagenta"/>
+        </w:rPr>
+        <w:t xml:space="preserve"> minutes or until get stable base line at a flow rate of </w:t>
+      </w:r>
+      <w:r>
+        <w:rPr>
+          <w:rFonts w:asciiTheme="majorBidi" w:hAnsiTheme="majorBidi" w:cstheme="majorBidi"/>
+          <w:color w:val="000000" w:themeColor="text1"/>
+          <w:highlight w:val="yellow"/>
+        </w:rPr>
+        <w:t>1.0</w:t>
+      </w:r>
+      <w:r>
+        <w:rPr>
+          <w:rFonts w:asciiTheme="majorBidi" w:hAnsiTheme="majorBidi" w:cstheme="majorBidi"/>
+          <w:color w:val="000000" w:themeColor="text1"/>
+          <w:highlight w:val="darkMagenta"/>
+        </w:rPr>
+        <w:t xml:space="preserve"> </w:t>
+      </w:r>
+      <w:r>
+        <w:rPr>
+          <w:rFonts w:asciiTheme="majorBidi" w:hAnsiTheme="majorBidi" w:cstheme="majorBidi"/>
+          <w:color w:val="000000" w:themeColor="text1"/>
+          <w:highlight w:val="darkMagenta"/>
+        </w:rPr>
+        <w:t>mL/minute and run the next sequence:</w:t>
       </w:r>
     </w:p>
     <w:tbl>
@@ -14136,7 +14208,7 @@
           <v:shape id="_x0000_i1025" style="width:115.5pt;height:36pt" fillcolor="window" o:ole="" type="#_x0000_t75">
             <v:imagedata o:title="" r:id="rId8"/>
           </v:shape>
-          <o:OLEObject Type="Embed" ProgID="Equation.3" ShapeID="_x0000_i1025" DrawAspect="Content" ObjectID="_1779487772" r:id="rId9"/>
+          <o:OLEObject Type="Embed" ProgID="Equation.3" ShapeID="_x0000_i1025" DrawAspect="Content" ObjectID="_1779740277" r:id="rId9"/>
         </w:object>
       </w:r>
     </w:p>
@@ -14198,7 +14270,7 @@
           <v:shape id="_x0000_i1026" style="width:129.75pt;height:36pt" o:ole="" type="#_x0000_t75">
             <v:imagedata o:title="" r:id="rId10"/>
           </v:shape>
-          <o:OLEObject Type="Embed" ProgID="Equation.3" ShapeID="_x0000_i1026" DrawAspect="Content" ObjectID="_1779487773" r:id="rId11"/>
+          <o:OLEObject Type="Embed" ProgID="Equation.3" ShapeID="_x0000_i1026" DrawAspect="Content" ObjectID="_1779740278" r:id="rId11"/>
         </w:object>
       </w:r>
     </w:p>
@@ -14859,7 +14931,7 @@
         <w:t>s:</w:t>
       </w:r>
     </w:p>
-    <w:tbl xmlns:p39="http://DMSNamespace" p39:ReplaceMe="12">
+    <w:tbl xmlns:p39="http://DMSNamespace" p39:ReplaceMe="13">
       <w:tblPr>
         <w:tblStyle w:val="TableGrid"/>
         <w:tblW w:w="9754" w:type="dxa"/>
@@ -15693,7 +15765,7 @@
         <w:t>at a flow rate of 1.0 mL/minute and run the next sequence:</w:t>
       </w:r>
     </w:p>
-    <w:tbl xmlns:p39="http://DMSNamespace" p39:ReplaceMe="13">
+    <w:tbl xmlns:p39="http://DMSNamespace" p39:ReplaceMe="14">
       <w:tblPr>
         <w:tblStyle w:val="TableGrid"/>
         <w:tblW w:w="0" w:type="auto"/>
@@ -17058,6 +17130,7 @@
           <w:b/>
           <w:bCs/>
           <w:color w:val="000000"/>
+          <w:highlight w:val="green"/>
           <w:u w:val="single"/>
         </w:rPr>
         <w:t>Confidence Interval</w:t>
@@ -17130,7 +17203,7 @@
               </w:rPr>
               <w:lastRenderedPageBreak/>
               <w:drawing>
-                <wp:anchor distT="0" distB="0" distL="114300" distR="114300" simplePos="0" relativeHeight="251659264" behindDoc="1" locked="0" layoutInCell="1" allowOverlap="1" wp14:editId="7D9FC1AD" wp14:anchorId="7609EA29">
+                <wp:anchor distT="0" distB="0" distL="114300" distR="114300" simplePos="0" relativeHeight="251659264" behindDoc="1" locked="0" layoutInCell="1" allowOverlap="1" wp14:editId="2A9C712A" wp14:anchorId="7609EA29">
                   <wp:simplePos x="0" y="0"/>
                   <wp:positionH relativeFrom="column">
                     <wp:posOffset>2197404</wp:posOffset>
@@ -17614,7 +17687,7 @@
         </w:rPr>
       </w:pPr>
     </w:p>
-    <w:tbl>
+    <w:tbl p40:ReplaceMe="15">
       <w:tblPr>
         <w:tblW w:w="0" w:type="auto"/>
         <w:tblInd w:w="108" w:type="dxa"/>
@@ -17651,6 +17724,7 @@
                 <w:rFonts w:asciiTheme="majorBidi" w:hAnsiTheme="majorBidi" w:cstheme="majorBidi"/>
                 <w:b/>
                 <w:color w:val="000000" w:themeColor="text1"/>
+                <w:highlight w:val="darkMagenta"/>
                 <w:lang w:val="en-GB"/>
               </w:rPr>
             </w:pPr>
@@ -17659,6 +17733,7 @@
                 <w:rFonts w:asciiTheme="majorBidi" w:hAnsiTheme="majorBidi" w:cstheme="majorBidi"/>
                 <w:b/>
                 <w:color w:val="000000" w:themeColor="text1"/>
+                <w:highlight w:val="darkMagenta"/>
                 <w:lang w:val="en-GB"/>
               </w:rPr>
               <w:t>Acceptance Criteria</w:t>
@@ -17667,7 +17742,7 @@
         </w:tc>
       </w:tr>
     </w:tbl>
-    <w:p>
+    <w:p xmlns:p40="http://DMSNamespace" p40:ReplaceMe="15">
       <w:pPr>
         <w:spacing w:line="276" w:lineRule="auto"/>
         <w:jc w:val="both"/>
@@ -17680,6 +17755,7 @@
         <w:rPr>
           <w:rFonts w:asciiTheme="majorBidi" w:hAnsiTheme="majorBidi" w:cstheme="majorBidi"/>
           <w:color w:val="000000" w:themeColor="text1"/>
+          <w:highlight w:val="darkMagenta"/>
         </w:rPr>
         <w:t>-</w:t>
       </w:r>
@@ -17687,8 +17763,25 @@
         <w:rPr>
           <w:rFonts w:asciiTheme="majorBidi" w:hAnsiTheme="majorBidi" w:cstheme="majorBidi"/>
           <w:color w:val="000000" w:themeColor="text1"/>
-        </w:rPr>
-        <w:t>Recovery%: 98.0% - 102.0% for each selected level.</w:t>
+          <w:highlight w:val="darkMagenta"/>
+        </w:rPr>
+        <w:t xml:space="preserve">Recovery%: </w:t>
+      </w:r>
+      <w:r>
+        <w:rPr>
+          <w:rFonts w:asciiTheme="majorBidi" w:hAnsiTheme="majorBidi" w:cstheme="majorBidi"/>
+          <w:color w:val="000000" w:themeColor="text1"/>
+          <w:highlight w:val="yellow"/>
+        </w:rPr>
+        <w:t>98.0% - 102.0%</w:t>
+      </w:r>
+      <w:r>
+        <w:rPr>
+          <w:rFonts w:asciiTheme="majorBidi" w:hAnsiTheme="majorBidi" w:cstheme="majorBidi"/>
+          <w:color w:val="000000" w:themeColor="text1"/>
+          <w:highlight w:val="darkMagenta"/>
+        </w:rPr>
+        <w:t xml:space="preserve"> for each selected level.</w:t>
       </w:r>
     </w:p>
     <w:p>
@@ -18284,12 +18377,13 @@
           <w:color w:val="000000" w:themeColor="text1"/>
           <w:sz w:val="24"/>
           <w:szCs w:val="24"/>
+          <w:highlight w:val="green"/>
           <w:u w:val="single"/>
         </w:rPr>
         <w:t>Procedure:</w:t>
       </w:r>
     </w:p>
-    <w:p>
+    <w:p xmlns:p40="http://DMSNamespace" p40:ReplaceMe="16">
       <w:pPr>
         <w:tabs>
           <w:tab w:val="left" w:pos="720"/>
@@ -18305,29 +18399,25 @@
         <w:rPr>
           <w:rFonts w:asciiTheme="majorBidi" w:hAnsiTheme="majorBidi" w:cstheme="majorBidi"/>
           <w:color w:val="000000" w:themeColor="text1"/>
-        </w:rPr>
-        <w:t xml:space="preserve">Equilibrate the column with mobile phase composition for not less than </w:t>
-      </w:r>
-      <w:r>
-        <w:rPr>
-          <w:rFonts w:asciiTheme="majorBidi" w:hAnsiTheme="majorBidi" w:cstheme="majorBidi"/>
-          <w:color w:val="000000" w:themeColor="text1"/>
-        </w:rPr>
-        <w:t>1</w:t>
-      </w:r>
-      <w:r>
-        <w:rPr>
-          <w:rFonts w:asciiTheme="majorBidi" w:hAnsiTheme="majorBidi" w:cstheme="majorBidi"/>
-          <w:color w:val="000000" w:themeColor="text1"/>
-        </w:rPr>
-        <w:t xml:space="preserve">5 minutes or until get stable base line at a flow rate of 1.0 mL/minute </w:t>
-      </w:r>
-      <w:r>
-        <w:rPr>
-          <w:rFonts w:asciiTheme="majorBidi" w:hAnsiTheme="majorBidi" w:cstheme="majorBidi"/>
-          <w:color w:val="000000" w:themeColor="text1"/>
-        </w:rPr>
-        <w:t>and inject 6 Sample preparations for each condition as mentioned in section 2.1 Test Description.</w:t>
+          <w:highlight w:val="darkMagenta"/>
+        </w:rPr>
+        <w:t xml:space="preserve">Equilibrate the column with mobile phase composition for not less than 15 minutes or until get stable base line at a flow rate of 1.0 mL/minute and inject </w:t>
+      </w:r>
+      <w:r>
+        <w:rPr>
+          <w:rFonts w:asciiTheme="majorBidi" w:hAnsiTheme="majorBidi" w:cstheme="majorBidi"/>
+          <w:color w:val="000000" w:themeColor="text1"/>
+          <w:highlight w:val="yellow"/>
+        </w:rPr>
+        <w:t>6</w:t>
+      </w:r>
+      <w:r>
+        <w:rPr>
+          <w:rFonts w:asciiTheme="majorBidi" w:hAnsiTheme="majorBidi" w:cstheme="majorBidi"/>
+          <w:color w:val="000000" w:themeColor="text1"/>
+          <w:highlight w:val="darkMagenta"/>
+        </w:rPr>
+        <w:t xml:space="preserve"> Sample preparations for each condition as mentioned in section 2.1 Test Description.</w:t>
       </w:r>
     </w:p>
     <w:p>
@@ -19133,6 +19223,7 @@
           <w:rFonts w:asciiTheme="majorBidi" w:hAnsiTheme="majorBidi" w:cstheme="majorBidi"/>
           <w:bCs/>
           <w:color w:val="000000" w:themeColor="text1"/>
+          <w:highlight w:val="darkMagenta"/>
           <w:lang w:val="en-GB"/>
         </w:rPr>
       </w:pPr>
@@ -19141,6 +19232,7 @@
           <w:rFonts w:asciiTheme="majorBidi" w:hAnsiTheme="majorBidi" w:cstheme="majorBidi"/>
           <w:bCs/>
           <w:color w:val="000000" w:themeColor="text1"/>
+          <w:highlight w:val="darkMagenta"/>
           <w:lang w:val="en-GB"/>
         </w:rPr>
         <w:t>The po</w:t>
@@ -19150,6 +19242,7 @@
           <w:rFonts w:asciiTheme="majorBidi" w:hAnsiTheme="majorBidi" w:cstheme="majorBidi"/>
           <w:bCs/>
           <w:color w:val="000000" w:themeColor="text1"/>
+          <w:highlight w:val="darkMagenta"/>
           <w:lang w:val="en-GB"/>
         </w:rPr>
         <w:t>ol</w:t>
@@ -19159,6 +19252,7 @@
           <w:rFonts w:asciiTheme="majorBidi" w:hAnsiTheme="majorBidi" w:cstheme="majorBidi"/>
           <w:bCs/>
           <w:color w:val="000000" w:themeColor="text1"/>
+          <w:highlight w:val="darkMagenta"/>
           <w:lang w:val="en-GB"/>
         </w:rPr>
         <w:t xml:space="preserve">ed </w:t>
@@ -19168,6 +19262,7 @@
           <w:rFonts w:asciiTheme="majorBidi" w:hAnsiTheme="majorBidi" w:cstheme="majorBidi"/>
           <w:bCs/>
           <w:color w:val="000000" w:themeColor="text1"/>
+          <w:highlight w:val="darkMagenta"/>
           <w:lang w:val="en-GB"/>
         </w:rPr>
         <w:t xml:space="preserve">%RSD </w:t>
@@ -19177,6 +19272,7 @@
           <w:rFonts w:asciiTheme="majorBidi" w:hAnsiTheme="majorBidi" w:cstheme="majorBidi"/>
           <w:bCs/>
           <w:color w:val="000000" w:themeColor="text1"/>
+          <w:highlight w:val="darkMagenta"/>
           <w:lang w:val="en-GB"/>
         </w:rPr>
         <w:t xml:space="preserve">between each condition </w:t>
@@ -19186,6 +19282,7 @@
           <w:rFonts w:asciiTheme="majorBidi" w:hAnsiTheme="majorBidi" w:cstheme="majorBidi"/>
           <w:bCs/>
           <w:color w:val="000000" w:themeColor="text1"/>
+          <w:highlight w:val="darkMagenta"/>
           <w:lang w:val="en-GB"/>
         </w:rPr>
         <w:t xml:space="preserve">NMT </w:t>
@@ -19195,6 +19292,7 @@
           <w:rFonts w:asciiTheme="majorBidi" w:hAnsiTheme="majorBidi" w:cstheme="majorBidi"/>
           <w:bCs/>
           <w:color w:val="000000" w:themeColor="text1"/>
+          <w:highlight w:val="yellow"/>
           <w:lang w:val="en-GB"/>
         </w:rPr>
         <w:t>3</w:t>
@@ -19204,9 +19302,20 @@
           <w:rFonts w:asciiTheme="majorBidi" w:hAnsiTheme="majorBidi" w:cstheme="majorBidi"/>
           <w:bCs/>
           <w:color w:val="000000" w:themeColor="text1"/>
+          <w:highlight w:val="yellow"/>
           <w:lang w:val="en-GB"/>
         </w:rPr>
-        <w:t>.0%.</w:t>
+        <w:t>.0%</w:t>
+      </w:r>
+      <w:r>
+        <w:rPr>
+          <w:rFonts w:asciiTheme="majorBidi" w:hAnsiTheme="majorBidi" w:cstheme="majorBidi"/>
+          <w:bCs/>
+          <w:color w:val="000000" w:themeColor="text1"/>
+          <w:highlight w:val="darkMagenta"/>
+          <w:lang w:val="en-GB"/>
+        </w:rPr>
+        <w:t>.</w:t>
       </w:r>
     </w:p>
     <w:p>
@@ -19376,7 +19485,7 @@
       <w:bookmarkStart w:name="_Hlk146027737" w:id="73"/>
       <w:bookmarkEnd w:id="72"/>
     </w:p>
-    <w:p xmlns:p40="http://DMSNamespace" p40:ReplaceMe="14">
+    <w:p xmlns:p40="http://DMSNamespace" p40:ReplaceMe="17">
       <w:pPr>
         <w:pStyle w:val="BodyText2"/>
         <w:tabs>
@@ -19623,7 +19732,7 @@
         <w:t xml:space="preserve"> </w:t>
       </w:r>
     </w:p>
-    <w:p xmlns:p40="http://DMSNamespace" p40:ReplaceMe="15">
+    <w:p xmlns:p40="http://DMSNamespace" p40:ReplaceMe="18">
       <w:pPr>
         <w:pStyle w:val="BodyText2"/>
         <w:tabs>
@@ -19731,7 +19840,7 @@
         <w:t xml:space="preserve"> </w:t>
       </w:r>
     </w:p>
-    <w:p xmlns:p40="http://DMSNamespace" p40:ReplaceMe="16">
+    <w:p xmlns:p40="http://DMSNamespace" p40:ReplaceMe="19">
       <w:pPr>
         <w:pStyle w:val="ListParagraph"/>
         <w:tabs>
@@ -19842,7 +19951,7 @@
         <w:t xml:space="preserve"> </w:t>
       </w:r>
     </w:p>
-    <w:p xmlns:p40="http://DMSNamespace" p40:ReplaceMe="17">
+    <w:p xmlns:p40="http://DMSNamespace" p40:ReplaceMe="20">
       <w:pPr>
         <w:pStyle w:val="ListParagraph"/>
         <w:tabs>
@@ -19940,7 +20049,7 @@
         <w:t xml:space="preserve"> </w:t>
       </w:r>
     </w:p>
-    <w:p xmlns:p40="http://DMSNamespace" p40:ReplaceMe="18">
+    <w:p xmlns:p40="http://DMSNamespace" p40:ReplaceMe="21">
       <w:pPr>
         <w:pStyle w:val="ListParagraph"/>
         <w:tabs>
@@ -20054,7 +20163,7 @@
         <w:t xml:space="preserve"> </w:t>
       </w:r>
     </w:p>
-    <w:p xmlns:p40="http://DMSNamespace" p40:ReplaceMe="19">
+    <w:p xmlns:p40="http://DMSNamespace" p40:ReplaceMe="22">
       <w:pPr>
         <w:pStyle w:val="ListParagraph"/>
         <w:tabs>
@@ -20101,13 +20210,14 @@
           <w:color w:val="000000" w:themeColor="text1"/>
           <w:sz w:val="24"/>
           <w:szCs w:val="24"/>
+          <w:highlight w:val="green"/>
           <w:u w:val="single"/>
         </w:rPr>
         <w:t>Procedure:</w:t>
       </w:r>
       <w:bookmarkStart w:name="_Hlk146028558" w:id="75"/>
     </w:p>
-    <w:p>
+    <w:p xmlns:p40="http://DMSNamespace" p40:ReplaceMe="23">
       <w:pPr>
         <w:pStyle w:val="BodyText2"/>
         <w:tabs>
@@ -20128,6 +20238,7 @@
         <w:rPr>
           <w:rFonts w:asciiTheme="majorBidi" w:hAnsiTheme="majorBidi" w:cstheme="majorBidi"/>
           <w:color w:val="000000" w:themeColor="text1"/>
+          <w:highlight w:val="darkMagenta"/>
         </w:rPr>
         <w:t xml:space="preserve">Equilibrate the column with mobile phase composition for not less than </w:t>
       </w:r>
@@ -20135,6 +20246,7 @@
         <w:rPr>
           <w:rFonts w:asciiTheme="majorBidi" w:hAnsiTheme="majorBidi" w:cstheme="majorBidi"/>
           <w:color w:val="000000" w:themeColor="text1"/>
+          <w:highlight w:val="darkMagenta"/>
         </w:rPr>
         <w:t>15</w:t>
       </w:r>
@@ -20142,8 +20254,33 @@
         <w:rPr>
           <w:rFonts w:asciiTheme="majorBidi" w:hAnsiTheme="majorBidi" w:cstheme="majorBidi"/>
           <w:color w:val="000000" w:themeColor="text1"/>
-        </w:rPr>
-        <w:t xml:space="preserve"> minutes or until get stable base line at a flow rate of 1.0 mL/minute and run the next sequence:</w:t>
+          <w:highlight w:val="darkMagenta"/>
+        </w:rPr>
+        <w:t xml:space="preserve"> minutes or until get stable base line at a flow rate of </w:t>
+      </w:r>
+      <w:r>
+        <w:rPr>
+          <w:rFonts w:asciiTheme="majorBidi" w:hAnsiTheme="majorBidi" w:cstheme="majorBidi"/>
+          <w:color w:val="000000" w:themeColor="text1"/>
+          <w:highlight w:val="yellow"/>
+        </w:rPr>
+        <w:t>1.0</w:t>
+      </w:r>
+      <w:r>
+        <w:rPr>
+          <w:rFonts w:asciiTheme="majorBidi" w:hAnsiTheme="majorBidi" w:cstheme="majorBidi"/>
+          <w:color w:val="000000" w:themeColor="text1"/>
+          <w:highlight w:val="darkMagenta"/>
+        </w:rPr>
+        <w:t xml:space="preserve"> </w:t>
+      </w:r>
+      <w:r>
+        <w:rPr>
+          <w:rFonts w:asciiTheme="majorBidi" w:hAnsiTheme="majorBidi" w:cstheme="majorBidi"/>
+          <w:color w:val="000000" w:themeColor="text1"/>
+          <w:highlight w:val="darkMagenta"/>
+        </w:rPr>
+        <w:t>mL/minute and run the next sequence:</w:t>
       </w:r>
     </w:p>
     <w:tbl>
@@ -21180,6 +21317,7 @@
           <w:color w:val="000000" w:themeColor="text1"/>
           <w:sz w:val="24"/>
           <w:szCs w:val="24"/>
+          <w:highlight w:val="green"/>
           <w:u w:val="single"/>
         </w:rPr>
         <w:t xml:space="preserve">Standard </w:t>
@@ -21190,6 +21328,7 @@
           <w:color w:val="000000" w:themeColor="text1"/>
           <w:sz w:val="24"/>
           <w:szCs w:val="24"/>
+          <w:highlight w:val="green"/>
           <w:u w:val="single"/>
         </w:rPr>
         <w:t xml:space="preserve">Stock </w:t>
@@ -21200,12 +21339,13 @@
           <w:color w:val="000000" w:themeColor="text1"/>
           <w:sz w:val="24"/>
           <w:szCs w:val="24"/>
+          <w:highlight w:val="green"/>
           <w:u w:val="single"/>
         </w:rPr>
         <w:t>Solution Preparation:</w:t>
       </w:r>
     </w:p>
-    <w:p>
+    <w:p xmlns:p40="http://DMSNamespace" p40:ReplaceMe="24">
       <w:pPr>
         <w:pStyle w:val="BodyText2"/>
         <w:spacing w:line="276" w:lineRule="auto"/>
@@ -21223,15 +21363,47 @@
           <w:color w:val="000000" w:themeColor="text1"/>
           <w:sz w:val="24"/>
           <w:szCs w:val="24"/>
-        </w:rPr>
-        <w:t>Accurately weigh</w:t>
-      </w:r>
-      <w:r>
-        <w:rPr>
-          <w:rFonts w:asciiTheme="majorBidi" w:hAnsiTheme="majorBidi" w:cstheme="majorBidi"/>
-          <w:color w:val="000000" w:themeColor="text1"/>
-          <w:sz w:val="24"/>
-          <w:szCs w:val="24"/>
+          <w:highlight w:val="yellow"/>
+        </w:rPr>
+        <w:t xml:space="preserve">Accurately weigh </w:t>
+      </w:r>
+      <w:r>
+        <w:rPr>
+          <w:rFonts w:asciiTheme="majorBidi" w:hAnsiTheme="majorBidi" w:cstheme="majorBidi"/>
+          <w:color w:val="000000" w:themeColor="text1"/>
+          <w:sz w:val="24"/>
+          <w:szCs w:val="24"/>
+          <w:highlight w:val="yellow"/>
+        </w:rPr>
+        <w:t>100</w:t>
+      </w:r>
+      <w:r>
+        <w:rPr>
+          <w:rFonts w:asciiTheme="majorBidi" w:hAnsiTheme="majorBidi" w:cstheme="majorBidi"/>
+          <w:color w:val="000000" w:themeColor="text1"/>
+          <w:sz w:val="24"/>
+          <w:szCs w:val="24"/>
+          <w:highlight w:val="yellow"/>
+        </w:rPr>
+        <w:t xml:space="preserve"> mg of </w:t>
+      </w:r>
+      <w:r>
+        <w:rPr>
+          <w:rFonts w:asciiTheme="majorBidi" w:hAnsiTheme="majorBidi" w:cstheme="majorBidi"/>
+          <w:color w:val="000000" w:themeColor="text1"/>
+          <w:sz w:val="24"/>
+          <w:szCs w:val="24"/>
+          <w:highlight w:val="yellow"/>
+        </w:rPr>
+        <w:t>Empagliflozin</w:t>
+      </w:r>
+      <w:r>
+        <w:rPr>
+          <w:rFonts w:asciiTheme="majorBidi" w:hAnsiTheme="majorBidi" w:cstheme="majorBidi"/>
+          <w:color w:val="000000" w:themeColor="text1"/>
+          <w:sz w:val="24"/>
+          <w:szCs w:val="24"/>
+          <w:highlight w:val="yellow"/>
         </w:rPr>
         <w:t xml:space="preserve"> </w:t>
       </w:r>
@@ -21239,42 +21411,7 @@
         <w:rPr>
           <w:rFonts w:asciiTheme="majorBidi" w:hAnsiTheme="majorBidi" w:cstheme="majorBidi"/>
           <w:color w:val="000000" w:themeColor="text1"/>
-          <w:sz w:val="24"/>
-          <w:szCs w:val="24"/>
-        </w:rPr>
-        <w:t>100</w:t>
-      </w:r>
-      <w:r>
-        <w:rPr>
-          <w:rFonts w:asciiTheme="majorBidi" w:hAnsiTheme="majorBidi" w:cstheme="majorBidi"/>
-          <w:color w:val="000000" w:themeColor="text1"/>
-          <w:sz w:val="24"/>
-          <w:szCs w:val="24"/>
-        </w:rPr>
-        <w:t xml:space="preserve"> mg of </w:t>
-      </w:r>
-      <w:r>
-        <w:rPr>
-          <w:rFonts w:asciiTheme="majorBidi" w:hAnsiTheme="majorBidi" w:cstheme="majorBidi"/>
-          <w:color w:val="000000" w:themeColor="text1"/>
-          <w:sz w:val="24"/>
-          <w:szCs w:val="24"/>
-        </w:rPr>
-        <w:t>Empagliflozin</w:t>
-      </w:r>
-      <w:r>
-        <w:rPr>
-          <w:rFonts w:asciiTheme="majorBidi" w:hAnsiTheme="majorBidi" w:cstheme="majorBidi"/>
-          <w:color w:val="000000" w:themeColor="text1"/>
-          <w:sz w:val="24"/>
-          <w:szCs w:val="24"/>
-        </w:rPr>
-        <w:t xml:space="preserve"> </w:t>
-      </w:r>
-      <w:r>
-        <w:rPr>
-          <w:rFonts w:asciiTheme="majorBidi" w:hAnsiTheme="majorBidi" w:cstheme="majorBidi"/>
-          <w:color w:val="000000" w:themeColor="text1"/>
+          <w:highlight w:val="yellow"/>
         </w:rPr>
         <w:t>working</w:t>
       </w:r>
@@ -21284,6 +21421,7 @@
           <w:color w:val="000000" w:themeColor="text1"/>
           <w:sz w:val="24"/>
           <w:szCs w:val="24"/>
+          <w:highlight w:val="yellow"/>
         </w:rPr>
         <w:t xml:space="preserve"> standard into </w:t>
       </w:r>
@@ -21293,6 +21431,7 @@
           <w:color w:val="000000" w:themeColor="text1"/>
           <w:sz w:val="24"/>
           <w:szCs w:val="24"/>
+          <w:highlight w:val="yellow"/>
         </w:rPr>
         <w:t>10</w:t>
       </w:r>
@@ -21302,6 +21441,7 @@
           <w:color w:val="000000" w:themeColor="text1"/>
           <w:sz w:val="24"/>
           <w:szCs w:val="24"/>
+          <w:highlight w:val="yellow"/>
         </w:rPr>
         <w:t xml:space="preserve">0 ml volumetric flask, add </w:t>
       </w:r>
@@ -21311,6 +21451,7 @@
           <w:color w:val="000000" w:themeColor="text1"/>
           <w:sz w:val="24"/>
           <w:szCs w:val="24"/>
+          <w:highlight w:val="yellow"/>
         </w:rPr>
         <w:t>7</w:t>
       </w:r>
@@ -21320,6 +21461,7 @@
           <w:color w:val="000000" w:themeColor="text1"/>
           <w:sz w:val="24"/>
           <w:szCs w:val="24"/>
+          <w:highlight w:val="yellow"/>
         </w:rPr>
         <w:t>0 ml of diluent, sonicate for 10 min</w:t>
       </w:r>
@@ -21327,6 +21469,7 @@
         <w:rPr>
           <w:rFonts w:asciiTheme="majorBidi" w:hAnsiTheme="majorBidi" w:cstheme="majorBidi"/>
           <w:color w:val="000000" w:themeColor="text1"/>
+          <w:highlight w:val="yellow"/>
         </w:rPr>
         <w:t xml:space="preserve">, </w:t>
       </w:r>
@@ -21336,6 +21479,7 @@
           <w:color w:val="000000" w:themeColor="text1"/>
           <w:sz w:val="24"/>
           <w:szCs w:val="24"/>
+          <w:highlight w:val="yellow"/>
         </w:rPr>
         <w:t>cool to room temperature, mix well and complete to volume with diluent.</w:t>
       </w:r>
@@ -21359,22 +21503,13 @@
           <w:color w:val="000000" w:themeColor="text1"/>
           <w:sz w:val="24"/>
           <w:szCs w:val="24"/>
+          <w:highlight w:val="green"/>
           <w:u w:val="single"/>
         </w:rPr>
-        <w:t>Spiking Solution Preparation</w:t>
-      </w:r>
-      <w:r>
-        <w:rPr>
-          <w:rFonts w:asciiTheme="majorBidi" w:hAnsiTheme="majorBidi" w:cstheme="majorBidi"/>
-          <w:color w:val="000000" w:themeColor="text1"/>
-          <w:sz w:val="24"/>
-          <w:szCs w:val="24"/>
-          <w:u w:val="single"/>
-        </w:rPr>
-        <w:t>:</w:t>
+        <w:t>Spiking Solution Preparation:</w:t>
       </w:r>
     </w:p>
-    <w:tbl>
+    <w:tbl xmlns:p39="http://DMSNamespace" p39:ReplaceMe="26">
       <w:tblPr>
         <w:tblStyle w:val="TableGrid"/>
         <w:tblW w:w="9934" w:type="dxa"/>
@@ -21412,17 +21547,9 @@
                 <w:color w:val="000000" w:themeColor="text1"/>
                 <w:sz w:val="24"/>
                 <w:szCs w:val="24"/>
-              </w:rPr>
-              <w:t>Concentration</w:t>
-            </w:r>
-            <w:r>
-              <w:rPr>
-                <w:rFonts w:asciiTheme="majorBidi" w:hAnsiTheme="majorBidi" w:cstheme="majorBidi"/>
-                <w:color w:val="000000" w:themeColor="text1"/>
-                <w:sz w:val="24"/>
-                <w:szCs w:val="24"/>
-              </w:rPr>
-              <w:t>%</w:t>
+                <w:highlight w:val="magenta"/>
+              </w:rPr>
+              <w:t>Concentration%</w:t>
             </w:r>
           </w:p>
         </w:tc>
@@ -21450,6 +21577,7 @@
                 <w:color w:val="000000" w:themeColor="text1"/>
                 <w:sz w:val="24"/>
                 <w:szCs w:val="24"/>
+                <w:highlight w:val="magenta"/>
               </w:rPr>
               <w:t>Stock solution</w:t>
             </w:r>
@@ -21480,17 +21608,9 @@
                 <w:color w:val="000000" w:themeColor="text1"/>
                 <w:sz w:val="24"/>
                 <w:szCs w:val="24"/>
-              </w:rPr>
-              <w:t>Dilution</w:t>
-            </w:r>
-            <w:r>
-              <w:rPr>
-                <w:rFonts w:asciiTheme="majorBidi" w:hAnsiTheme="majorBidi" w:cstheme="majorBidi"/>
-                <w:color w:val="000000" w:themeColor="text1"/>
-                <w:sz w:val="24"/>
-                <w:szCs w:val="24"/>
-              </w:rPr>
-              <w:t xml:space="preserve"> volume</w:t>
+                <w:highlight w:val="magenta"/>
+              </w:rPr>
+              <w:t>Dilution volume</w:t>
             </w:r>
           </w:p>
         </w:tc>
@@ -21519,17 +21639,9 @@
                 <w:color w:val="000000" w:themeColor="text1"/>
                 <w:sz w:val="24"/>
                 <w:szCs w:val="24"/>
-              </w:rPr>
-              <w:t>Final Concentration</w:t>
-            </w:r>
-            <w:r>
-              <w:rPr>
-                <w:rFonts w:asciiTheme="majorBidi" w:hAnsiTheme="majorBidi" w:cstheme="majorBidi"/>
-                <w:color w:val="000000" w:themeColor="text1"/>
-                <w:sz w:val="24"/>
-                <w:szCs w:val="24"/>
-              </w:rPr>
-              <w:t xml:space="preserve"> mg/ml</w:t>
+                <w:highlight w:val="magenta"/>
+              </w:rPr>
+              <w:t>Final Concentration mg/ml</w:t>
             </w:r>
           </w:p>
         </w:tc>
@@ -21585,7 +21697,26 @@
                 <w:sz w:val="24"/>
                 <w:szCs w:val="24"/>
               </w:rPr>
-              <w:t xml:space="preserve">5 ml </w:t>
+              <w:t xml:space="preserve">5 </w:t>
+            </w:r>
+            <w:r>
+              <w:rPr>
+                <w:rFonts w:asciiTheme="majorBidi" w:hAnsiTheme="majorBidi" w:cstheme="majorBidi"/>
+                <w:color w:val="000000" w:themeColor="text1"/>
+                <w:sz w:val="24"/>
+                <w:szCs w:val="24"/>
+                <w:highlight w:val="darkMagenta"/>
+              </w:rPr>
+              <w:t>ml</w:t>
+            </w:r>
+            <w:r>
+              <w:rPr>
+                <w:rFonts w:asciiTheme="majorBidi" w:hAnsiTheme="majorBidi" w:cstheme="majorBidi"/>
+                <w:color w:val="000000" w:themeColor="text1"/>
+                <w:sz w:val="24"/>
+                <w:szCs w:val="24"/>
+              </w:rPr>
+              <w:t xml:space="preserve"> </w:t>
             </w:r>
           </w:p>
         </w:tc>
@@ -21612,7 +21743,17 @@
                 <w:sz w:val="24"/>
                 <w:szCs w:val="24"/>
               </w:rPr>
-              <w:t>50 ml</w:t>
+              <w:t xml:space="preserve">50 </w:t>
+            </w:r>
+            <w:r>
+              <w:rPr>
+                <w:rFonts w:asciiTheme="majorBidi" w:hAnsiTheme="majorBidi" w:cstheme="majorBidi"/>
+                <w:color w:val="000000" w:themeColor="text1"/>
+                <w:sz w:val="24"/>
+                <w:szCs w:val="24"/>
+                <w:highlight w:val="darkMagenta"/>
+              </w:rPr>
+              <w:t>ml</w:t>
             </w:r>
           </w:p>
         </w:tc>
@@ -21695,7 +21836,26 @@
                 <w:sz w:val="24"/>
                 <w:szCs w:val="24"/>
               </w:rPr>
-              <w:t xml:space="preserve">8 ml </w:t>
+              <w:t xml:space="preserve">8 </w:t>
+            </w:r>
+            <w:r>
+              <w:rPr>
+                <w:rFonts w:asciiTheme="majorBidi" w:hAnsiTheme="majorBidi" w:cstheme="majorBidi"/>
+                <w:color w:val="000000" w:themeColor="text1"/>
+                <w:sz w:val="24"/>
+                <w:szCs w:val="24"/>
+                <w:highlight w:val="darkMagenta"/>
+              </w:rPr>
+              <w:t>ml</w:t>
+            </w:r>
+            <w:r>
+              <w:rPr>
+                <w:rFonts w:asciiTheme="majorBidi" w:hAnsiTheme="majorBidi" w:cstheme="majorBidi"/>
+                <w:color w:val="000000" w:themeColor="text1"/>
+                <w:sz w:val="24"/>
+                <w:szCs w:val="24"/>
+              </w:rPr>
+              <w:t xml:space="preserve"> </w:t>
             </w:r>
           </w:p>
         </w:tc>
@@ -21722,7 +21882,17 @@
                 <w:sz w:val="24"/>
                 <w:szCs w:val="24"/>
               </w:rPr>
-              <w:t>50 ml</w:t>
+              <w:t xml:space="preserve">50 </w:t>
+            </w:r>
+            <w:r>
+              <w:rPr>
+                <w:rFonts w:asciiTheme="majorBidi" w:hAnsiTheme="majorBidi" w:cstheme="majorBidi"/>
+                <w:color w:val="000000" w:themeColor="text1"/>
+                <w:sz w:val="24"/>
+                <w:szCs w:val="24"/>
+                <w:highlight w:val="darkMagenta"/>
+              </w:rPr>
+              <w:t>ml</w:t>
             </w:r>
           </w:p>
         </w:tc>
@@ -21805,7 +21975,17 @@
                 <w:sz w:val="24"/>
                 <w:szCs w:val="24"/>
               </w:rPr>
-              <w:t>10 ml</w:t>
+              <w:t xml:space="preserve">10 </w:t>
+            </w:r>
+            <w:r>
+              <w:rPr>
+                <w:rFonts w:asciiTheme="majorBidi" w:hAnsiTheme="majorBidi" w:cstheme="majorBidi"/>
+                <w:color w:val="000000" w:themeColor="text1"/>
+                <w:sz w:val="24"/>
+                <w:szCs w:val="24"/>
+                <w:highlight w:val="darkMagenta"/>
+              </w:rPr>
+              <w:t>ml</w:t>
             </w:r>
           </w:p>
         </w:tc>
@@ -21832,7 +22012,17 @@
                 <w:sz w:val="24"/>
                 <w:szCs w:val="24"/>
               </w:rPr>
-              <w:t>50 ml</w:t>
+              <w:t xml:space="preserve">50 </w:t>
+            </w:r>
+            <w:r>
+              <w:rPr>
+                <w:rFonts w:asciiTheme="majorBidi" w:hAnsiTheme="majorBidi" w:cstheme="majorBidi"/>
+                <w:color w:val="000000" w:themeColor="text1"/>
+                <w:sz w:val="24"/>
+                <w:szCs w:val="24"/>
+                <w:highlight w:val="darkMagenta"/>
+              </w:rPr>
+              <w:t>ml</w:t>
             </w:r>
           </w:p>
         </w:tc>
@@ -21914,7 +22104,26 @@
                 <w:sz w:val="24"/>
                 <w:szCs w:val="24"/>
               </w:rPr>
-              <w:t xml:space="preserve">6 ml </w:t>
+              <w:t xml:space="preserve">6 </w:t>
+            </w:r>
+            <w:r>
+              <w:rPr>
+                <w:rFonts w:asciiTheme="majorBidi" w:hAnsiTheme="majorBidi" w:cstheme="majorBidi"/>
+                <w:color w:val="000000" w:themeColor="text1"/>
+                <w:sz w:val="24"/>
+                <w:szCs w:val="24"/>
+                <w:highlight w:val="darkMagenta"/>
+              </w:rPr>
+              <w:t>ml</w:t>
+            </w:r>
+            <w:r>
+              <w:rPr>
+                <w:rFonts w:asciiTheme="majorBidi" w:hAnsiTheme="majorBidi" w:cstheme="majorBidi"/>
+                <w:color w:val="000000" w:themeColor="text1"/>
+                <w:sz w:val="24"/>
+                <w:szCs w:val="24"/>
+              </w:rPr>
+              <w:t xml:space="preserve"> </w:t>
             </w:r>
           </w:p>
         </w:tc>
@@ -21941,7 +22150,17 @@
                 <w:sz w:val="24"/>
                 <w:szCs w:val="24"/>
               </w:rPr>
-              <w:t>25 ml</w:t>
+              <w:t xml:space="preserve">25 </w:t>
+            </w:r>
+            <w:r>
+              <w:rPr>
+                <w:rFonts w:asciiTheme="majorBidi" w:hAnsiTheme="majorBidi" w:cstheme="majorBidi"/>
+                <w:color w:val="000000" w:themeColor="text1"/>
+                <w:sz w:val="24"/>
+                <w:szCs w:val="24"/>
+                <w:highlight w:val="darkMagenta"/>
+              </w:rPr>
+              <w:t>ml</w:t>
             </w:r>
           </w:p>
         </w:tc>
@@ -22024,7 +22243,17 @@
                 <w:sz w:val="24"/>
                 <w:szCs w:val="24"/>
               </w:rPr>
-              <w:t>8 ml</w:t>
+              <w:t xml:space="preserve">8 </w:t>
+            </w:r>
+            <w:r>
+              <w:rPr>
+                <w:rFonts w:asciiTheme="majorBidi" w:hAnsiTheme="majorBidi" w:cstheme="majorBidi"/>
+                <w:color w:val="000000" w:themeColor="text1"/>
+                <w:sz w:val="24"/>
+                <w:szCs w:val="24"/>
+                <w:highlight w:val="darkMagenta"/>
+              </w:rPr>
+              <w:t>ml</w:t>
             </w:r>
           </w:p>
         </w:tc>
@@ -22051,7 +22280,17 @@
                 <w:sz w:val="24"/>
                 <w:szCs w:val="24"/>
               </w:rPr>
-              <w:t>25 ml</w:t>
+              <w:t xml:space="preserve">25 </w:t>
+            </w:r>
+            <w:r>
+              <w:rPr>
+                <w:rFonts w:asciiTheme="majorBidi" w:hAnsiTheme="majorBidi" w:cstheme="majorBidi"/>
+                <w:color w:val="000000" w:themeColor="text1"/>
+                <w:sz w:val="24"/>
+                <w:szCs w:val="24"/>
+                <w:highlight w:val="darkMagenta"/>
+              </w:rPr>
+              <w:t>ml</w:t>
             </w:r>
           </w:p>
         </w:tc>
@@ -22120,7 +22359,7 @@
         <w:t>Procedure:</w:t>
       </w:r>
     </w:p>
-    <w:p>
+    <w:p xmlns:p40="http://DMSNamespace" p40:ReplaceMe="26">
       <w:pPr>
         <w:tabs>
           <w:tab w:val="left" w:pos="720"/>
@@ -22130,12 +22369,14 @@
         <w:rPr>
           <w:rFonts w:asciiTheme="majorBidi" w:hAnsiTheme="majorBidi" w:cstheme="majorBidi"/>
           <w:color w:val="000000" w:themeColor="text1"/>
-        </w:rPr>
-      </w:pPr>
-      <w:r>
-        <w:rPr>
-          <w:rFonts w:asciiTheme="majorBidi" w:hAnsiTheme="majorBidi" w:cstheme="majorBidi"/>
-          <w:color w:val="000000" w:themeColor="text1"/>
+          <w:highlight w:val="darkMagenta"/>
+        </w:rPr>
+      </w:pPr>
+      <w:r>
+        <w:rPr>
+          <w:rFonts w:asciiTheme="majorBidi" w:hAnsiTheme="majorBidi" w:cstheme="majorBidi"/>
+          <w:color w:val="000000" w:themeColor="text1"/>
+          <w:highlight w:val="darkMagenta"/>
         </w:rPr>
         <w:lastRenderedPageBreak/>
         <w:t xml:space="preserve">Equilibrate the column with mobile phase composition for not less than </w:t>
@@ -22144,6 +22385,7 @@
         <w:rPr>
           <w:rFonts w:asciiTheme="majorBidi" w:hAnsiTheme="majorBidi" w:cstheme="majorBidi"/>
           <w:color w:val="000000" w:themeColor="text1"/>
+          <w:highlight w:val="darkMagenta"/>
         </w:rPr>
         <w:t>15</w:t>
       </w:r>
@@ -22151,8 +22393,25 @@
         <w:rPr>
           <w:rFonts w:asciiTheme="majorBidi" w:hAnsiTheme="majorBidi" w:cstheme="majorBidi"/>
           <w:color w:val="000000" w:themeColor="text1"/>
-        </w:rPr>
-        <w:t xml:space="preserve"> minutes or until get stable base line at a flow rate of 1.0 mL/minute and run the next sequence:</w:t>
+          <w:highlight w:val="darkMagenta"/>
+        </w:rPr>
+        <w:t xml:space="preserve"> minutes or until get stable base line at a flow rate of </w:t>
+      </w:r>
+      <w:r>
+        <w:rPr>
+          <w:rFonts w:asciiTheme="majorBidi" w:hAnsiTheme="majorBidi" w:cstheme="majorBidi"/>
+          <w:color w:val="000000" w:themeColor="text1"/>
+          <w:highlight w:val="yellow"/>
+        </w:rPr>
+        <w:t>1.0</w:t>
+      </w:r>
+      <w:r>
+        <w:rPr>
+          <w:rFonts w:asciiTheme="majorBidi" w:hAnsiTheme="majorBidi" w:cstheme="majorBidi"/>
+          <w:color w:val="000000" w:themeColor="text1"/>
+          <w:highlight w:val="darkMagenta"/>
+        </w:rPr>
+        <w:t xml:space="preserve"> mL/minute and run the next sequence:</w:t>
       </w:r>
     </w:p>
     <w:tbl>
@@ -22180,12 +22439,14 @@
               <w:rPr>
                 <w:rFonts w:asciiTheme="majorBidi" w:hAnsiTheme="majorBidi" w:cstheme="majorBidi"/>
                 <w:color w:val="000000" w:themeColor="text1"/>
+                <w:highlight w:val="darkMagenta"/>
               </w:rPr>
             </w:pPr>
             <w:r>
               <w:rPr>
                 <w:rFonts w:asciiTheme="majorBidi" w:hAnsiTheme="majorBidi" w:cstheme="majorBidi"/>
                 <w:color w:val="000000" w:themeColor="text1"/>
+                <w:highlight w:val="darkMagenta"/>
               </w:rPr>
               <w:t>Sample ID</w:t>
             </w:r>
@@ -22204,12 +22465,14 @@
               <w:rPr>
                 <w:rFonts w:asciiTheme="majorBidi" w:hAnsiTheme="majorBidi" w:cstheme="majorBidi"/>
                 <w:color w:val="000000" w:themeColor="text1"/>
+                <w:highlight w:val="darkMagenta"/>
               </w:rPr>
             </w:pPr>
             <w:r>
               <w:rPr>
                 <w:rFonts w:asciiTheme="majorBidi" w:hAnsiTheme="majorBidi" w:cstheme="majorBidi"/>
                 <w:color w:val="000000" w:themeColor="text1"/>
+                <w:highlight w:val="darkMagenta"/>
               </w:rPr>
               <w:t>Injection times</w:t>
             </w:r>
@@ -22230,12 +22493,14 @@
               <w:rPr>
                 <w:rFonts w:asciiTheme="majorBidi" w:hAnsiTheme="majorBidi" w:cstheme="majorBidi"/>
                 <w:color w:val="000000" w:themeColor="text1"/>
+                <w:highlight w:val="darkMagenta"/>
               </w:rPr>
             </w:pPr>
             <w:r>
               <w:rPr>
                 <w:rFonts w:asciiTheme="majorBidi" w:hAnsiTheme="majorBidi" w:cstheme="majorBidi"/>
                 <w:color w:val="000000" w:themeColor="text1"/>
+                <w:highlight w:val="darkMagenta"/>
               </w:rPr>
               <w:t>Prepared Solutions</w:t>
             </w:r>
@@ -22254,28 +22519,16 @@
               <w:rPr>
                 <w:rFonts w:asciiTheme="majorBidi" w:hAnsiTheme="majorBidi" w:cstheme="majorBidi"/>
                 <w:color w:val="000000" w:themeColor="text1"/>
+                <w:highlight w:val="darkMagenta"/>
               </w:rPr>
             </w:pPr>
             <w:r>
               <w:rPr>
                 <w:rFonts w:asciiTheme="majorBidi" w:hAnsiTheme="majorBidi" w:cstheme="majorBidi"/>
                 <w:color w:val="000000" w:themeColor="text1"/>
-              </w:rPr>
-              <w:t>3</w:t>
-            </w:r>
-            <w:r>
-              <w:rPr>
-                <w:rFonts w:asciiTheme="majorBidi" w:hAnsiTheme="majorBidi" w:cstheme="majorBidi"/>
-                <w:color w:val="000000" w:themeColor="text1"/>
-              </w:rPr>
-              <w:t xml:space="preserve"> injections</w:t>
-            </w:r>
-            <w:r>
-              <w:rPr>
-                <w:rFonts w:asciiTheme="majorBidi" w:hAnsiTheme="majorBidi" w:cstheme="majorBidi"/>
-                <w:color w:val="000000" w:themeColor="text1"/>
-              </w:rPr>
-              <w:t>/Level</w:t>
+                <w:highlight w:val="darkMagenta"/>
+              </w:rPr>
+              <w:t>3 injections/Level</w:t>
             </w:r>
           </w:p>
         </w:tc>
@@ -22499,6 +22752,7 @@
                 <w:rFonts w:asciiTheme="majorBidi" w:hAnsiTheme="majorBidi" w:cstheme="majorBidi"/>
                 <w:b/>
                 <w:color w:val="000000" w:themeColor="text1"/>
+                <w:highlight w:val="green"/>
                 <w:lang w:val="en-GB"/>
               </w:rPr>
               <w:t>Acceptance Criteria</w:t>
@@ -22507,7 +22761,7 @@
         </w:tc>
       </w:tr>
     </w:tbl>
-    <w:p>
+    <w:p xmlns:p40="http://DMSNamespace" p40:ReplaceMe="27">
       <w:pPr>
         <w:spacing w:line="276" w:lineRule="auto"/>
         <w:jc w:val="both"/>
@@ -22522,6 +22776,7 @@
         <w:rPr>
           <w:rFonts w:asciiTheme="majorBidi" w:hAnsiTheme="majorBidi" w:cstheme="majorBidi"/>
           <w:color w:val="000000" w:themeColor="text1"/>
+          <w:highlight w:val="darkMagenta"/>
           <w:lang w:val="en-GB"/>
         </w:rPr>
         <w:t xml:space="preserve">The Linearity </w:t>
@@ -22530,6 +22785,7 @@
         <w:rPr>
           <w:rFonts w:asciiTheme="majorBidi" w:hAnsiTheme="majorBidi" w:cstheme="majorBidi"/>
           <w:color w:val="000000" w:themeColor="text1"/>
+          <w:highlight w:val="darkMagenta"/>
         </w:rPr>
         <w:t xml:space="preserve">Correlation Coefficient </w:t>
       </w:r>
@@ -22537,25 +22793,19 @@
         <w:rPr>
           <w:rFonts w:asciiTheme="majorBidi" w:hAnsiTheme="majorBidi" w:cstheme="majorBidi"/>
           <w:color w:val="000000" w:themeColor="text1"/>
+          <w:highlight w:val="darkMagenta"/>
           <w:lang w:val="en-GB"/>
         </w:rPr>
-        <w:t>(r</w:t>
-      </w:r>
-      <w:r>
-        <w:rPr>
-          <w:rFonts w:asciiTheme="majorBidi" w:hAnsiTheme="majorBidi" w:cstheme="majorBidi"/>
-          <w:color w:val="000000" w:themeColor="text1"/>
+        <w:t xml:space="preserve">(r) is NLT </w:t>
+      </w:r>
+      <w:r>
+        <w:rPr>
+          <w:rFonts w:asciiTheme="majorBidi" w:hAnsiTheme="majorBidi" w:cstheme="majorBidi"/>
+          <w:color w:val="000000" w:themeColor="text1"/>
+          <w:highlight w:val="yellow"/>
           <w:lang w:val="en-GB"/>
         </w:rPr>
-        <w:t>) is NLT 0.9</w:t>
-      </w:r>
-      <w:r>
-        <w:rPr>
-          <w:rFonts w:asciiTheme="majorBidi" w:hAnsiTheme="majorBidi" w:cstheme="majorBidi"/>
-          <w:color w:val="000000" w:themeColor="text1"/>
-          <w:lang w:val="en-GB"/>
-        </w:rPr>
-        <w:t>99</w:t>
+        <w:t>0.999</w:t>
       </w:r>
     </w:p>
     <w:bookmarkEnd w:id="82"/>
@@ -22616,12 +22866,14 @@
         <w:rPr>
           <w:rFonts w:asciiTheme="majorBidi" w:hAnsiTheme="majorBidi" w:cstheme="majorBidi"/>
           <w:color w:val="000000" w:themeColor="text1"/>
-        </w:rPr>
-      </w:pPr>
-      <w:r>
-        <w:rPr>
-          <w:rFonts w:asciiTheme="majorBidi" w:hAnsiTheme="majorBidi" w:cstheme="majorBidi"/>
-          <w:color w:val="000000" w:themeColor="text1"/>
+          <w:highlight w:val="darkYellow"/>
+        </w:rPr>
+      </w:pPr>
+      <w:r>
+        <w:rPr>
+          <w:rFonts w:asciiTheme="majorBidi" w:hAnsiTheme="majorBidi" w:cstheme="majorBidi"/>
+          <w:color w:val="000000" w:themeColor="text1"/>
+          <w:highlight w:val="darkYellow"/>
         </w:rPr>
         <w:t>Empagliflozin 25 mg FCT.</w:t>
       </w:r>
@@ -22630,18 +22882,21 @@
       <w:pPr>
         <w:spacing w:line="276" w:lineRule="auto"/>
         <w:rPr>
+          <w:highlight w:val="green"/>
           <w:lang w:val="de-DE"/>
         </w:rPr>
       </w:pPr>
       <w:proofErr w:type="gramStart"/>
       <w:r>
         <w:rPr>
+          <w:highlight w:val="green"/>
           <w:lang w:val="de-DE"/>
         </w:rPr>
         <w:t xml:space="preserve">5.11.1 </w:t>
       </w:r>
       <w:r>
         <w:rPr>
+          <w:highlight w:val="green"/>
           <w:lang w:val="de-DE"/>
         </w:rPr>
         <w:t xml:space="preserve"> </w:t>
@@ -22651,6 +22906,7 @@
         <w:rPr>
           <w:b/>
           <w:bCs/>
+          <w:highlight w:val="green"/>
           <w:lang w:val="de-DE"/>
         </w:rPr>
         <w:t>Robustness</w:t>
@@ -22660,6 +22916,7 @@
         <w:rPr>
           <w:b/>
           <w:bCs/>
+          <w:highlight w:val="green"/>
           <w:lang w:val="de-DE"/>
         </w:rPr>
         <w:t xml:space="preserve"> Parameter-</w:t>
@@ -22668,6 +22925,7 @@
         <w:rPr>
           <w:b/>
           <w:bCs/>
+          <w:highlight w:val="green"/>
           <w:lang w:val="de-DE"/>
         </w:rPr>
         <w:t>1 (</w:t>
@@ -22676,6 +22934,7 @@
         <w:rPr>
           <w:b/>
           <w:bCs/>
+          <w:highlight w:val="green"/>
           <w:lang w:val="de-DE"/>
         </w:rPr>
         <w:t>C</w:t>
@@ -22684,6 +22943,7 @@
         <w:rPr>
           <w:b/>
           <w:bCs/>
+          <w:highlight w:val="green"/>
           <w:lang w:val="de-DE"/>
         </w:rPr>
         <w:t xml:space="preserve">hange in </w:t>
@@ -22694,6 +22954,7 @@
           <w:b/>
           <w:bCs/>
           <w:color w:val="000000" w:themeColor="text1"/>
+          <w:highlight w:val="green"/>
         </w:rPr>
         <w:t>Flow rate</w:t>
       </w:r>
@@ -22701,6 +22962,7 @@
         <w:rPr>
           <w:b/>
           <w:bCs/>
+          <w:highlight w:val="green"/>
           <w:lang w:val="de-DE"/>
         </w:rPr>
         <w:t>)</w:t>
@@ -22756,6 +23018,7 @@
                 <w:rFonts w:asciiTheme="majorBidi" w:hAnsiTheme="majorBidi" w:cstheme="majorBidi"/>
                 <w:b/>
                 <w:color w:val="000000" w:themeColor="text1"/>
+                <w:highlight w:val="green"/>
                 <w:lang w:val="en-GB"/>
               </w:rPr>
               <w:t>Experimental Plan</w:t>
@@ -22764,13 +23027,14 @@
         </w:tc>
       </w:tr>
     </w:tbl>
-    <w:p>
+    <w:p p40:ReplaceMe="28">
       <w:pPr>
         <w:spacing w:line="276" w:lineRule="auto"/>
         <w:jc w:val="both"/>
         <w:rPr>
           <w:rFonts w:asciiTheme="majorBidi" w:hAnsiTheme="majorBidi" w:cstheme="majorBidi"/>
           <w:color w:val="000000" w:themeColor="text1"/>
+          <w:highlight w:val="darkMagenta"/>
           <w:lang w:val="en-GB"/>
         </w:rPr>
       </w:pPr>
@@ -22778,6 +23042,7 @@
         <w:rPr>
           <w:rFonts w:asciiTheme="majorBidi" w:hAnsiTheme="majorBidi" w:cstheme="majorBidi"/>
           <w:color w:val="000000" w:themeColor="text1"/>
+          <w:highlight w:val="darkMagenta"/>
           <w:lang w:val="en-GB"/>
         </w:rPr>
         <w:t>For the conditions, and preparations</w:t>
@@ -22786,6 +23051,7 @@
         <w:rPr>
           <w:rFonts w:asciiTheme="majorBidi" w:hAnsiTheme="majorBidi" w:cstheme="majorBidi"/>
           <w:color w:val="000000" w:themeColor="text1"/>
+          <w:highlight w:val="darkMagenta"/>
           <w:lang w:val="en-GB"/>
         </w:rPr>
         <w:t xml:space="preserve">, </w:t>
@@ -22794,6 +23060,7 @@
         <w:rPr>
           <w:rFonts w:asciiTheme="majorBidi" w:hAnsiTheme="majorBidi" w:cstheme="majorBidi"/>
           <w:color w:val="000000" w:themeColor="text1"/>
+          <w:highlight w:val="darkMagenta"/>
           <w:lang w:val="en-GB"/>
         </w:rPr>
         <w:t xml:space="preserve">Refer to Section </w:t>
@@ -22802,6 +23069,7 @@
         <w:rPr>
           <w:rFonts w:asciiTheme="majorBidi" w:hAnsiTheme="majorBidi" w:cstheme="majorBidi"/>
           <w:color w:val="000000" w:themeColor="text1"/>
+          <w:highlight w:val="darkMagenta"/>
           <w:lang w:val="en-GB"/>
         </w:rPr>
         <w:t>2.1</w:t>
@@ -22810,6 +23078,7 @@
         <w:rPr>
           <w:rFonts w:asciiTheme="majorBidi" w:hAnsiTheme="majorBidi" w:cstheme="majorBidi"/>
           <w:color w:val="000000" w:themeColor="text1"/>
+          <w:highlight w:val="darkMagenta"/>
           <w:lang w:val="en-GB"/>
         </w:rPr>
         <w:t xml:space="preserve"> </w:t>
@@ -22818,6 +23087,7 @@
         <w:rPr>
           <w:rFonts w:asciiTheme="majorBidi" w:hAnsiTheme="majorBidi" w:cstheme="majorBidi"/>
           <w:color w:val="000000" w:themeColor="text1"/>
+          <w:highlight w:val="darkMagenta"/>
           <w:lang w:val="en-GB"/>
         </w:rPr>
         <w:t>Test Description</w:t>
@@ -22832,6 +23102,7 @@
           <w:color w:val="000000" w:themeColor="text1"/>
           <w:sz w:val="24"/>
           <w:szCs w:val="24"/>
+          <w:highlight w:val="darkMagenta"/>
           <w:u w:val="single"/>
         </w:rPr>
       </w:pPr>
@@ -22841,12 +23112,13 @@
           <w:color w:val="000000" w:themeColor="text1"/>
           <w:sz w:val="24"/>
           <w:szCs w:val="24"/>
+          <w:highlight w:val="darkMagenta"/>
           <w:u w:val="single"/>
         </w:rPr>
         <w:t>Procedure:</w:t>
       </w:r>
     </w:p>
-    <w:p>
+    <w:p xmlns:p40="http://DMSNamespace" p40:ReplaceMe="28">
       <w:pPr>
         <w:pStyle w:val="BodyText2"/>
         <w:spacing w:line="276" w:lineRule="auto"/>
@@ -22864,6 +23136,7 @@
           <w:color w:val="000000" w:themeColor="text1"/>
           <w:sz w:val="24"/>
           <w:szCs w:val="24"/>
+          <w:highlight w:val="darkMagenta"/>
         </w:rPr>
         <w:t xml:space="preserve">Run the prepared standard and sample solution using the stated chromatographic conditions with a change in </w:t>
       </w:r>
@@ -22873,6 +23146,7 @@
           <w:color w:val="000000" w:themeColor="text1"/>
           <w:sz w:val="24"/>
           <w:szCs w:val="24"/>
+          <w:highlight w:val="darkMagenta"/>
         </w:rPr>
         <w:t>flow rate</w:t>
       </w:r>
@@ -22882,6 +23156,7 @@
           <w:color w:val="000000" w:themeColor="text1"/>
           <w:sz w:val="24"/>
           <w:szCs w:val="24"/>
+          <w:highlight w:val="darkMagenta"/>
         </w:rPr>
         <w:t xml:space="preserve"> from </w:t>
       </w:r>
@@ -22891,6 +23166,7 @@
           <w:color w:val="000000" w:themeColor="text1"/>
           <w:sz w:val="24"/>
           <w:szCs w:val="24"/>
+          <w:highlight w:val="yellow"/>
         </w:rPr>
         <w:t>0.9 to</w:t>
       </w:r>
@@ -22900,6 +23176,7 @@
           <w:color w:val="000000" w:themeColor="text1"/>
           <w:sz w:val="24"/>
           <w:szCs w:val="24"/>
+          <w:highlight w:val="yellow"/>
         </w:rPr>
         <w:t xml:space="preserve"> </w:t>
       </w:r>
@@ -22909,15 +23186,27 @@
           <w:color w:val="000000" w:themeColor="text1"/>
           <w:sz w:val="24"/>
           <w:szCs w:val="24"/>
-        </w:rPr>
-        <w:t xml:space="preserve">1.1 </w:t>
-      </w:r>
-      <w:r>
-        <w:rPr>
-          <w:rFonts w:asciiTheme="majorBidi" w:hAnsiTheme="majorBidi" w:cstheme="majorBidi"/>
-          <w:color w:val="000000" w:themeColor="text1"/>
-          <w:sz w:val="24"/>
-          <w:szCs w:val="24"/>
+          <w:highlight w:val="yellow"/>
+        </w:rPr>
+        <w:t>1.1</w:t>
+      </w:r>
+      <w:r>
+        <w:rPr>
+          <w:rFonts w:asciiTheme="majorBidi" w:hAnsiTheme="majorBidi" w:cstheme="majorBidi"/>
+          <w:color w:val="000000" w:themeColor="text1"/>
+          <w:sz w:val="24"/>
+          <w:szCs w:val="24"/>
+          <w:highlight w:val="darkMagenta"/>
+        </w:rPr>
+        <w:t xml:space="preserve"> </w:t>
+      </w:r>
+      <w:r>
+        <w:rPr>
+          <w:rFonts w:asciiTheme="majorBidi" w:hAnsiTheme="majorBidi" w:cstheme="majorBidi"/>
+          <w:color w:val="000000" w:themeColor="text1"/>
+          <w:sz w:val="24"/>
+          <w:szCs w:val="24"/>
+          <w:highlight w:val="darkMagenta"/>
         </w:rPr>
         <w:t>ml /min</w:t>
       </w:r>
@@ -22927,6 +23216,7 @@
           <w:color w:val="000000" w:themeColor="text1"/>
           <w:sz w:val="24"/>
           <w:szCs w:val="24"/>
+          <w:highlight w:val="darkMagenta"/>
         </w:rPr>
         <w:t>.</w:t>
       </w:r>
@@ -22942,22 +23232,33 @@
         <w:rPr>
           <w:b/>
           <w:bCs/>
+          <w:highlight w:val="green"/>
           <w:lang w:val="de-DE"/>
         </w:rPr>
       </w:pPr>
       <w:r>
+        <w:rPr>
+          <w:highlight w:val="green"/>
+        </w:rPr>
         <w:t>5.</w:t>
       </w:r>
       <w:r>
+        <w:rPr>
+          <w:highlight w:val="green"/>
+        </w:rPr>
         <w:t>11</w:t>
       </w:r>
       <w:r>
+        <w:rPr>
+          <w:highlight w:val="green"/>
+        </w:rPr>
         <w:t xml:space="preserve">.2. </w:t>
       </w:r>
       <w:r>
         <w:rPr>
           <w:b/>
           <w:bCs/>
+          <w:highlight w:val="green"/>
           <w:lang w:val="de-DE"/>
         </w:rPr>
         <w:t>Robustness Parameter-</w:t>
@@ -22966,6 +23267,7 @@
         <w:rPr>
           <w:b/>
           <w:bCs/>
+          <w:highlight w:val="green"/>
           <w:lang w:val="de-DE"/>
         </w:rPr>
         <w:t>2 (</w:t>
@@ -22974,6 +23276,7 @@
         <w:rPr>
           <w:b/>
           <w:bCs/>
+          <w:highlight w:val="green"/>
           <w:lang w:val="de-DE"/>
         </w:rPr>
         <w:t>C</w:t>
@@ -22982,6 +23285,7 @@
         <w:rPr>
           <w:b/>
           <w:bCs/>
+          <w:highlight w:val="green"/>
           <w:lang w:val="de-DE"/>
         </w:rPr>
         <w:t>hange in Organic concentration)</w:t>
@@ -23036,6 +23340,7 @@
                 <w:rFonts w:asciiTheme="majorBidi" w:hAnsiTheme="majorBidi" w:cstheme="majorBidi"/>
                 <w:b/>
                 <w:color w:val="000000" w:themeColor="text1"/>
+                <w:highlight w:val="green"/>
                 <w:lang w:val="en-GB"/>
               </w:rPr>
               <w:t>Experimental Plan</w:t>
@@ -23044,13 +23349,14 @@
         </w:tc>
       </w:tr>
     </w:tbl>
-    <w:p>
+    <w:p p40:ReplaceMe="29">
       <w:pPr>
         <w:spacing w:line="276" w:lineRule="auto"/>
         <w:jc w:val="both"/>
         <w:rPr>
           <w:rFonts w:asciiTheme="majorBidi" w:hAnsiTheme="majorBidi" w:cstheme="majorBidi"/>
           <w:color w:val="000000" w:themeColor="text1"/>
+          <w:highlight w:val="darkMagenta"/>
           <w:lang w:val="en-GB"/>
         </w:rPr>
       </w:pPr>
@@ -23058,6 +23364,7 @@
         <w:rPr>
           <w:rFonts w:asciiTheme="majorBidi" w:hAnsiTheme="majorBidi" w:cstheme="majorBidi"/>
           <w:color w:val="000000" w:themeColor="text1"/>
+          <w:highlight w:val="darkMagenta"/>
           <w:lang w:val="en-GB"/>
         </w:rPr>
         <w:t xml:space="preserve">For the conditions, and </w:t>
@@ -23066,41 +23373,19 @@
         <w:rPr>
           <w:rFonts w:asciiTheme="majorBidi" w:hAnsiTheme="majorBidi" w:cstheme="majorBidi"/>
           <w:color w:val="000000" w:themeColor="text1"/>
+          <w:highlight w:val="darkMagenta"/>
           <w:lang w:val="en-GB"/>
         </w:rPr>
-        <w:t>preparations</w:t>
-      </w:r>
-      <w:r>
-        <w:rPr>
-          <w:rFonts w:asciiTheme="majorBidi" w:hAnsiTheme="majorBidi" w:cstheme="majorBidi"/>
-          <w:color w:val="000000" w:themeColor="text1"/>
+        <w:t>preparations, Refer</w:t>
+      </w:r>
+      <w:r>
+        <w:rPr>
+          <w:rFonts w:asciiTheme="majorBidi" w:hAnsiTheme="majorBidi" w:cstheme="majorBidi"/>
+          <w:color w:val="000000" w:themeColor="text1"/>
+          <w:highlight w:val="darkMagenta"/>
           <w:lang w:val="en-GB"/>
         </w:rPr>
-        <w:t>, Refer</w:t>
-      </w:r>
-      <w:r>
-        <w:rPr>
-          <w:rFonts w:asciiTheme="majorBidi" w:hAnsiTheme="majorBidi" w:cstheme="majorBidi"/>
-          <w:color w:val="000000" w:themeColor="text1"/>
-          <w:lang w:val="en-GB"/>
-        </w:rPr>
-        <w:t xml:space="preserve"> to Section </w:t>
-      </w:r>
-      <w:r>
-        <w:rPr>
-          <w:rFonts w:asciiTheme="majorBidi" w:hAnsiTheme="majorBidi" w:cstheme="majorBidi"/>
-          <w:color w:val="000000" w:themeColor="text1"/>
-          <w:lang w:val="en-GB"/>
-        </w:rPr>
-        <w:t>2.1</w:t>
-      </w:r>
-      <w:r>
-        <w:rPr>
-          <w:rFonts w:asciiTheme="majorBidi" w:hAnsiTheme="majorBidi" w:cstheme="majorBidi"/>
-          <w:color w:val="000000" w:themeColor="text1"/>
-          <w:lang w:val="en-GB"/>
-        </w:rPr>
-        <w:t xml:space="preserve"> Test Description</w:t>
+        <w:t xml:space="preserve"> to Section 2.1 Test Description</w:t>
       </w:r>
     </w:p>
     <w:p>
@@ -23112,6 +23397,7 @@
           <w:color w:val="000000" w:themeColor="text1"/>
           <w:sz w:val="24"/>
           <w:szCs w:val="24"/>
+          <w:highlight w:val="darkMagenta"/>
           <w:u w:val="single"/>
         </w:rPr>
       </w:pPr>
@@ -23121,141 +23407,140 @@
           <w:color w:val="000000" w:themeColor="text1"/>
           <w:sz w:val="24"/>
           <w:szCs w:val="24"/>
+          <w:highlight w:val="darkMagenta"/>
           <w:u w:val="single"/>
         </w:rPr>
         <w:t>Procedure:</w:t>
+      </w:r>
+    </w:p>
+    <w:p xmlns:p40="http://DMSNamespace" p40:ReplaceMe="29">
+      <w:pPr>
+        <w:pStyle w:val="BodyText2"/>
+        <w:spacing w:line="276" w:lineRule="auto"/>
+        <w:rPr>
+          <w:rFonts w:asciiTheme="majorBidi" w:hAnsiTheme="majorBidi" w:cstheme="majorBidi"/>
+          <w:color w:val="000000" w:themeColor="text1"/>
+          <w:sz w:val="24"/>
+          <w:szCs w:val="24"/>
+        </w:rPr>
+      </w:pPr>
+      <w:r>
+        <w:rPr>
+          <w:rFonts w:asciiTheme="majorBidi" w:hAnsiTheme="majorBidi" w:cstheme="majorBidi"/>
+          <w:color w:val="000000" w:themeColor="text1"/>
+          <w:sz w:val="24"/>
+          <w:szCs w:val="24"/>
+          <w:highlight w:val="darkMagenta"/>
+        </w:rPr>
+        <w:t xml:space="preserve">Run the prepared standard and sample solution using the stated chromatographic conditions with a change in Acetonitrile </w:t>
+      </w:r>
+      <w:r>
+        <w:rPr>
+          <w:rFonts w:asciiTheme="majorBidi" w:hAnsiTheme="majorBidi" w:cstheme="majorBidi"/>
+          <w:color w:val="000000" w:themeColor="text1"/>
+          <w:sz w:val="24"/>
+          <w:szCs w:val="24"/>
+          <w:highlight w:val="darkMagenta"/>
+        </w:rPr>
+        <w:t>%</w:t>
+      </w:r>
+      <w:r>
+        <w:rPr>
+          <w:rFonts w:asciiTheme="majorBidi" w:hAnsiTheme="majorBidi" w:cstheme="majorBidi"/>
+          <w:color w:val="000000" w:themeColor="text1"/>
+          <w:sz w:val="24"/>
+          <w:szCs w:val="24"/>
+          <w:highlight w:val="darkMagenta"/>
+        </w:rPr>
+        <w:t xml:space="preserve"> in mobile phase from </w:t>
+      </w:r>
+      <w:r>
+        <w:rPr>
+          <w:rFonts w:asciiTheme="majorBidi" w:hAnsiTheme="majorBidi" w:cstheme="majorBidi"/>
+          <w:color w:val="000000" w:themeColor="text1"/>
+          <w:sz w:val="24"/>
+          <w:szCs w:val="24"/>
+          <w:highlight w:val="yellow"/>
+        </w:rPr>
+        <w:t>37</w:t>
+      </w:r>
+      <w:r>
+        <w:rPr>
+          <w:rFonts w:asciiTheme="majorBidi" w:hAnsiTheme="majorBidi" w:cstheme="majorBidi"/>
+          <w:color w:val="000000" w:themeColor="text1"/>
+          <w:sz w:val="24"/>
+          <w:szCs w:val="24"/>
+          <w:highlight w:val="darkMagenta"/>
+        </w:rPr>
+        <w:t xml:space="preserve"> to</w:t>
+      </w:r>
+      <w:r>
+        <w:rPr>
+          <w:rFonts w:asciiTheme="majorBidi" w:hAnsiTheme="majorBidi" w:cstheme="majorBidi"/>
+          <w:color w:val="000000" w:themeColor="text1"/>
+          <w:sz w:val="24"/>
+          <w:szCs w:val="24"/>
+          <w:highlight w:val="darkMagenta"/>
+        </w:rPr>
+        <w:t xml:space="preserve"> </w:t>
+      </w:r>
+      <w:r>
+        <w:rPr>
+          <w:rFonts w:asciiTheme="majorBidi" w:hAnsiTheme="majorBidi" w:cstheme="majorBidi"/>
+          <w:color w:val="000000" w:themeColor="text1"/>
+          <w:sz w:val="24"/>
+          <w:szCs w:val="24"/>
+          <w:highlight w:val="yellow"/>
+        </w:rPr>
+        <w:t>43</w:t>
+      </w:r>
+      <w:r>
+        <w:rPr>
+          <w:rFonts w:asciiTheme="majorBidi" w:hAnsiTheme="majorBidi" w:cstheme="majorBidi"/>
+          <w:color w:val="000000" w:themeColor="text1"/>
+          <w:sz w:val="24"/>
+          <w:szCs w:val="24"/>
+          <w:highlight w:val="darkMagenta"/>
+        </w:rPr>
+        <w:t>%.</w:t>
       </w:r>
     </w:p>
     <w:p>
       <w:pPr>
-        <w:pStyle w:val="BodyText2"/>
-        <w:spacing w:line="276" w:lineRule="auto"/>
-        <w:rPr>
-          <w:rFonts w:asciiTheme="majorBidi" w:hAnsiTheme="majorBidi" w:cstheme="majorBidi"/>
-          <w:color w:val="000000" w:themeColor="text1"/>
-          <w:sz w:val="24"/>
-          <w:szCs w:val="24"/>
-        </w:rPr>
-      </w:pPr>
-      <w:r>
-        <w:rPr>
-          <w:rFonts w:asciiTheme="majorBidi" w:hAnsiTheme="majorBidi" w:cstheme="majorBidi"/>
-          <w:color w:val="000000" w:themeColor="text1"/>
-          <w:sz w:val="24"/>
-          <w:szCs w:val="24"/>
-        </w:rPr>
-        <w:t xml:space="preserve">Run the prepared standard and sample solution using the stated chromatographic conditions with a change in </w:t>
-      </w:r>
-      <w:r>
-        <w:rPr>
-          <w:rFonts w:asciiTheme="majorBidi" w:hAnsiTheme="majorBidi" w:cstheme="majorBidi"/>
-          <w:color w:val="000000" w:themeColor="text1"/>
-          <w:sz w:val="24"/>
-          <w:szCs w:val="24"/>
-        </w:rPr>
-        <w:t xml:space="preserve">Acetonitrile </w:t>
-      </w:r>
-      <w:r>
-        <w:rPr>
-          <w:rFonts w:asciiTheme="majorBidi" w:hAnsiTheme="majorBidi" w:cstheme="majorBidi"/>
-          <w:color w:val="000000" w:themeColor="text1"/>
-          <w:sz w:val="24"/>
-          <w:szCs w:val="24"/>
-        </w:rPr>
-        <w:t>%</w:t>
-      </w:r>
-      <w:r>
-        <w:rPr>
-          <w:rFonts w:asciiTheme="majorBidi" w:hAnsiTheme="majorBidi" w:cstheme="majorBidi"/>
-          <w:color w:val="000000" w:themeColor="text1"/>
-          <w:sz w:val="24"/>
-          <w:szCs w:val="24"/>
-        </w:rPr>
-        <w:t xml:space="preserve"> in mobile phase </w:t>
-      </w:r>
-      <w:r>
-        <w:rPr>
-          <w:rFonts w:asciiTheme="majorBidi" w:hAnsiTheme="majorBidi" w:cstheme="majorBidi"/>
-          <w:color w:val="000000" w:themeColor="text1"/>
-          <w:sz w:val="24"/>
-          <w:szCs w:val="24"/>
-        </w:rPr>
-        <w:t xml:space="preserve">from </w:t>
-      </w:r>
-      <w:r>
-        <w:rPr>
-          <w:rFonts w:asciiTheme="majorBidi" w:hAnsiTheme="majorBidi" w:cstheme="majorBidi"/>
-          <w:color w:val="000000" w:themeColor="text1"/>
-          <w:sz w:val="24"/>
-          <w:szCs w:val="24"/>
-        </w:rPr>
-        <w:t>37</w:t>
-      </w:r>
-      <w:r>
-        <w:rPr>
-          <w:rFonts w:asciiTheme="majorBidi" w:hAnsiTheme="majorBidi" w:cstheme="majorBidi"/>
-          <w:color w:val="000000" w:themeColor="text1"/>
-          <w:sz w:val="24"/>
-          <w:szCs w:val="24"/>
-        </w:rPr>
-        <w:t xml:space="preserve"> to</w:t>
-      </w:r>
-      <w:r>
-        <w:rPr>
-          <w:rFonts w:asciiTheme="majorBidi" w:hAnsiTheme="majorBidi" w:cstheme="majorBidi"/>
-          <w:color w:val="000000" w:themeColor="text1"/>
-          <w:sz w:val="24"/>
-          <w:szCs w:val="24"/>
-        </w:rPr>
-        <w:t xml:space="preserve"> </w:t>
-      </w:r>
-      <w:r>
-        <w:rPr>
-          <w:rFonts w:asciiTheme="majorBidi" w:hAnsiTheme="majorBidi" w:cstheme="majorBidi"/>
-          <w:color w:val="000000" w:themeColor="text1"/>
-          <w:sz w:val="24"/>
-          <w:szCs w:val="24"/>
-        </w:rPr>
-        <w:t>43%.</w:t>
-      </w:r>
-    </w:p>
-    <w:p>
-      <w:pPr>
         <w:spacing w:line="276" w:lineRule="auto"/>
         <w:rPr>
           <w:b/>
           <w:bCs/>
+          <w:highlight w:val="green"/>
           <w:lang w:val="de-DE"/>
         </w:rPr>
       </w:pPr>
       <w:r>
         <w:rPr>
+          <w:highlight w:val="green"/>
           <w:lang w:val="de-DE"/>
         </w:rPr>
         <w:t>5.</w:t>
       </w:r>
       <w:r>
         <w:rPr>
+          <w:highlight w:val="green"/>
           <w:lang w:val="de-DE"/>
         </w:rPr>
         <w:t>11</w:t>
       </w:r>
       <w:r>
         <w:rPr>
+          <w:highlight w:val="green"/>
           <w:lang w:val="de-DE"/>
         </w:rPr>
-        <w:t>.3.</w:t>
-      </w:r>
-      <w:r>
-        <w:rPr>
-          <w:lang w:val="de-DE"/>
-        </w:rPr>
-        <w:t xml:space="preserve"> </w:t>
+        <w:t xml:space="preserve">.3. </w:t>
       </w:r>
       <w:r>
         <w:rPr>
           <w:b/>
           <w:bCs/>
+          <w:highlight w:val="green"/>
           <w:lang w:val="de-DE"/>
         </w:rPr>
         <w:t>Robustness Parameter-</w:t>
@@ -23264,6 +23549,7 @@
         <w:rPr>
           <w:b/>
           <w:bCs/>
+          <w:highlight w:val="green"/>
           <w:lang w:val="de-DE"/>
         </w:rPr>
         <w:t>3 (</w:t>
@@ -23272,6 +23558,7 @@
         <w:rPr>
           <w:b/>
           <w:bCs/>
+          <w:highlight w:val="green"/>
           <w:lang w:val="de-DE"/>
         </w:rPr>
         <w:t>C</w:t>
@@ -23280,6 +23567,7 @@
         <w:rPr>
           <w:b/>
           <w:bCs/>
+          <w:highlight w:val="green"/>
           <w:lang w:val="de-DE"/>
         </w:rPr>
         <w:t>hange in wavelength)</w:t>
@@ -23334,6 +23622,7 @@
                 <w:rFonts w:asciiTheme="majorBidi" w:hAnsiTheme="majorBidi" w:cstheme="majorBidi"/>
                 <w:b/>
                 <w:color w:val="000000" w:themeColor="text1"/>
+                <w:highlight w:val="green"/>
                 <w:lang w:val="en-GB"/>
               </w:rPr>
               <w:t>Experimental Plan</w:t>
@@ -23342,13 +23631,14 @@
         </w:tc>
       </w:tr>
     </w:tbl>
-    <w:p>
+    <w:p p40:ReplaceMe="30">
       <w:pPr>
         <w:spacing w:line="276" w:lineRule="auto"/>
         <w:jc w:val="both"/>
         <w:rPr>
           <w:rFonts w:asciiTheme="majorBidi" w:hAnsiTheme="majorBidi" w:cstheme="majorBidi"/>
           <w:color w:val="000000" w:themeColor="text1"/>
+          <w:highlight w:val="darkMagenta"/>
           <w:lang w:val="en-GB"/>
         </w:rPr>
       </w:pPr>
@@ -23356,6 +23646,7 @@
         <w:rPr>
           <w:rFonts w:asciiTheme="majorBidi" w:hAnsiTheme="majorBidi" w:cstheme="majorBidi"/>
           <w:color w:val="000000" w:themeColor="text1"/>
+          <w:highlight w:val="darkMagenta"/>
           <w:lang w:val="en-GB"/>
         </w:rPr>
         <w:t>For the conditions, and preparations</w:t>
@@ -23364,41 +23655,19 @@
         <w:rPr>
           <w:rFonts w:asciiTheme="majorBidi" w:hAnsiTheme="majorBidi" w:cstheme="majorBidi"/>
           <w:color w:val="000000" w:themeColor="text1"/>
+          <w:highlight w:val="darkMagenta"/>
           <w:lang w:val="en-GB"/>
         </w:rPr>
-        <w:t>,</w:t>
-      </w:r>
-      <w:r>
-        <w:rPr>
-          <w:rFonts w:asciiTheme="majorBidi" w:hAnsiTheme="majorBidi" w:cstheme="majorBidi"/>
-          <w:color w:val="000000" w:themeColor="text1"/>
+        <w:t>, Refer</w:t>
+      </w:r>
+      <w:r>
+        <w:rPr>
+          <w:rFonts w:asciiTheme="majorBidi" w:hAnsiTheme="majorBidi" w:cstheme="majorBidi"/>
+          <w:color w:val="000000" w:themeColor="text1"/>
+          <w:highlight w:val="darkMagenta"/>
           <w:lang w:val="en-GB"/>
         </w:rPr>
-        <w:t xml:space="preserve"> Refer</w:t>
-      </w:r>
-      <w:r>
-        <w:rPr>
-          <w:rFonts w:asciiTheme="majorBidi" w:hAnsiTheme="majorBidi" w:cstheme="majorBidi"/>
-          <w:color w:val="000000" w:themeColor="text1"/>
-          <w:lang w:val="en-GB"/>
-        </w:rPr>
-        <w:t xml:space="preserve"> to Section </w:t>
-      </w:r>
-      <w:r>
-        <w:rPr>
-          <w:rFonts w:asciiTheme="majorBidi" w:hAnsiTheme="majorBidi" w:cstheme="majorBidi"/>
-          <w:color w:val="000000" w:themeColor="text1"/>
-          <w:lang w:val="en-GB"/>
-        </w:rPr>
-        <w:t>2.1</w:t>
-      </w:r>
-      <w:r>
-        <w:rPr>
-          <w:rFonts w:asciiTheme="majorBidi" w:hAnsiTheme="majorBidi" w:cstheme="majorBidi"/>
-          <w:color w:val="000000" w:themeColor="text1"/>
-          <w:lang w:val="en-GB"/>
-        </w:rPr>
-        <w:t xml:space="preserve"> Test Description</w:t>
+        <w:t xml:space="preserve"> to Section 2.1 Test Description</w:t>
       </w:r>
     </w:p>
     <w:p>
@@ -23410,6 +23679,7 @@
           <w:color w:val="000000" w:themeColor="text1"/>
           <w:sz w:val="24"/>
           <w:szCs w:val="24"/>
+          <w:highlight w:val="darkMagenta"/>
           <w:u w:val="single"/>
         </w:rPr>
       </w:pPr>
@@ -23419,128 +23689,123 @@
           <w:color w:val="000000" w:themeColor="text1"/>
           <w:sz w:val="24"/>
           <w:szCs w:val="24"/>
+          <w:highlight w:val="darkMagenta"/>
           <w:u w:val="single"/>
         </w:rPr>
         <w:t>Procedure:</w:t>
+      </w:r>
+    </w:p>
+    <w:p xmlns:p40="http://DMSNamespace" p40:ReplaceMe="30">
+      <w:pPr>
+        <w:pStyle w:val="BodyText2"/>
+        <w:spacing w:line="276" w:lineRule="auto"/>
+        <w:rPr>
+          <w:rFonts w:asciiTheme="majorBidi" w:hAnsiTheme="majorBidi" w:cstheme="majorBidi"/>
+          <w:color w:val="000000" w:themeColor="text1"/>
+        </w:rPr>
+      </w:pPr>
+      <w:r>
+        <w:rPr>
+          <w:rFonts w:asciiTheme="majorBidi" w:hAnsiTheme="majorBidi" w:cstheme="majorBidi"/>
+          <w:color w:val="000000" w:themeColor="text1"/>
+          <w:sz w:val="24"/>
+          <w:szCs w:val="24"/>
+          <w:highlight w:val="darkMagenta"/>
+        </w:rPr>
+        <w:t xml:space="preserve">Run the prepared standard and sample solution using the stated chromatographic conditions with a change in wavelength from </w:t>
+      </w:r>
+      <w:r>
+        <w:rPr>
+          <w:rFonts w:asciiTheme="majorBidi" w:hAnsiTheme="majorBidi" w:cstheme="majorBidi"/>
+          <w:color w:val="000000" w:themeColor="text1"/>
+          <w:sz w:val="24"/>
+          <w:szCs w:val="24"/>
+          <w:highlight w:val="yellow"/>
+        </w:rPr>
+        <w:t>223</w:t>
+      </w:r>
+      <w:r>
+        <w:rPr>
+          <w:rFonts w:asciiTheme="majorBidi" w:hAnsiTheme="majorBidi" w:cstheme="majorBidi"/>
+          <w:color w:val="000000" w:themeColor="text1"/>
+          <w:sz w:val="24"/>
+          <w:szCs w:val="24"/>
+          <w:highlight w:val="darkMagenta"/>
+        </w:rPr>
+        <w:t xml:space="preserve"> to </w:t>
+      </w:r>
+      <w:r>
+        <w:rPr>
+          <w:rFonts w:asciiTheme="majorBidi" w:hAnsiTheme="majorBidi" w:cstheme="majorBidi"/>
+          <w:color w:val="000000" w:themeColor="text1"/>
+          <w:sz w:val="24"/>
+          <w:szCs w:val="24"/>
+          <w:highlight w:val="yellow"/>
+        </w:rPr>
+        <w:t>227</w:t>
+      </w:r>
+      <w:r>
+        <w:rPr>
+          <w:rFonts w:asciiTheme="majorBidi" w:hAnsiTheme="majorBidi" w:cstheme="majorBidi"/>
+          <w:color w:val="000000" w:themeColor="text1"/>
+          <w:sz w:val="24"/>
+          <w:szCs w:val="24"/>
+          <w:highlight w:val="darkMagenta"/>
+        </w:rPr>
+        <w:t xml:space="preserve"> nm</w:t>
+      </w:r>
+      <w:r>
+        <w:rPr>
+          <w:rFonts w:asciiTheme="majorBidi" w:hAnsiTheme="majorBidi" w:cstheme="majorBidi"/>
+          <w:color w:val="000000" w:themeColor="text1"/>
+          <w:sz w:val="24"/>
+          <w:szCs w:val="24"/>
+          <w:highlight w:val="darkMagenta"/>
+        </w:rPr>
+        <w:t>.</w:t>
       </w:r>
     </w:p>
     <w:p>
       <w:pPr>
-        <w:pStyle w:val="BodyText2"/>
-        <w:spacing w:line="276" w:lineRule="auto"/>
-        <w:rPr>
-          <w:rFonts w:asciiTheme="majorBidi" w:hAnsiTheme="majorBidi" w:cstheme="majorBidi"/>
-          <w:color w:val="000000" w:themeColor="text1"/>
-        </w:rPr>
-      </w:pPr>
-      <w:r>
-        <w:rPr>
-          <w:rFonts w:asciiTheme="majorBidi" w:hAnsiTheme="majorBidi" w:cstheme="majorBidi"/>
-          <w:color w:val="000000" w:themeColor="text1"/>
-          <w:sz w:val="24"/>
-          <w:szCs w:val="24"/>
-        </w:rPr>
-        <w:t xml:space="preserve">Run the prepared standard and sample solution using the stated chromatographic conditions with a change in </w:t>
-      </w:r>
-      <w:r>
-        <w:rPr>
-          <w:rFonts w:asciiTheme="majorBidi" w:hAnsiTheme="majorBidi" w:cstheme="majorBidi"/>
-          <w:color w:val="000000" w:themeColor="text1"/>
-          <w:sz w:val="24"/>
-          <w:szCs w:val="24"/>
-        </w:rPr>
-        <w:t>wavelength</w:t>
-      </w:r>
-      <w:r>
-        <w:rPr>
-          <w:rFonts w:asciiTheme="majorBidi" w:hAnsiTheme="majorBidi" w:cstheme="majorBidi"/>
-          <w:color w:val="000000" w:themeColor="text1"/>
-          <w:sz w:val="24"/>
-          <w:szCs w:val="24"/>
-        </w:rPr>
-        <w:t xml:space="preserve"> from </w:t>
-      </w:r>
-      <w:r>
-        <w:rPr>
-          <w:rFonts w:asciiTheme="majorBidi" w:hAnsiTheme="majorBidi" w:cstheme="majorBidi"/>
-          <w:color w:val="000000" w:themeColor="text1"/>
-          <w:sz w:val="24"/>
-          <w:szCs w:val="24"/>
-        </w:rPr>
-        <w:t>223</w:t>
-      </w:r>
-      <w:r>
-        <w:rPr>
-          <w:rFonts w:asciiTheme="majorBidi" w:hAnsiTheme="majorBidi" w:cstheme="majorBidi"/>
-          <w:color w:val="000000" w:themeColor="text1"/>
-          <w:sz w:val="24"/>
-          <w:szCs w:val="24"/>
-        </w:rPr>
-        <w:t xml:space="preserve"> to </w:t>
-      </w:r>
-      <w:r>
-        <w:rPr>
-          <w:rFonts w:asciiTheme="majorBidi" w:hAnsiTheme="majorBidi" w:cstheme="majorBidi"/>
-          <w:color w:val="000000" w:themeColor="text1"/>
-          <w:sz w:val="24"/>
-          <w:szCs w:val="24"/>
-        </w:rPr>
-        <w:t>227</w:t>
-      </w:r>
-      <w:r>
-        <w:rPr>
-          <w:rFonts w:asciiTheme="majorBidi" w:hAnsiTheme="majorBidi" w:cstheme="majorBidi"/>
-          <w:color w:val="000000" w:themeColor="text1"/>
-          <w:sz w:val="24"/>
-          <w:szCs w:val="24"/>
-        </w:rPr>
-        <w:t xml:space="preserve"> nm</w:t>
-      </w:r>
-      <w:r>
-        <w:rPr>
-          <w:rFonts w:asciiTheme="majorBidi" w:hAnsiTheme="majorBidi" w:cstheme="majorBidi"/>
-          <w:color w:val="000000" w:themeColor="text1"/>
-          <w:sz w:val="24"/>
-          <w:szCs w:val="24"/>
-        </w:rPr>
-        <w:t>.</w:t>
-      </w:r>
-    </w:p>
-    <w:p>
-      <w:pPr>
         <w:spacing w:line="276" w:lineRule="auto"/>
         <w:rPr>
           <w:b/>
           <w:bCs/>
+          <w:highlight w:val="green"/>
           <w:lang w:val="de-DE"/>
         </w:rPr>
       </w:pPr>
       <w:r>
         <w:rPr>
+          <w:highlight w:val="green"/>
           <w:lang w:val="de-DE"/>
         </w:rPr>
         <w:t>5.</w:t>
       </w:r>
       <w:r>
         <w:rPr>
+          <w:highlight w:val="green"/>
           <w:lang w:val="de-DE"/>
         </w:rPr>
         <w:t>11</w:t>
       </w:r>
       <w:r>
         <w:rPr>
+          <w:highlight w:val="green"/>
           <w:lang w:val="de-DE"/>
         </w:rPr>
         <w:t>.</w:t>
       </w:r>
       <w:r>
         <w:rPr>
+          <w:highlight w:val="green"/>
           <w:lang w:val="de-DE"/>
         </w:rPr>
         <w:t>4</w:t>
       </w:r>
       <w:r>
         <w:rPr>
+          <w:highlight w:val="green"/>
           <w:lang w:val="de-DE"/>
         </w:rPr>
         <w:t xml:space="preserve">. </w:t>
@@ -23550,6 +23815,7 @@
         <w:rPr>
           <w:b/>
           <w:bCs/>
+          <w:highlight w:val="green"/>
           <w:lang w:val="de-DE"/>
         </w:rPr>
         <w:t>Robustness Parameter-</w:t>
@@ -23558,6 +23824,7 @@
         <w:rPr>
           <w:b/>
           <w:bCs/>
+          <w:highlight w:val="green"/>
           <w:lang w:val="de-DE"/>
         </w:rPr>
         <w:t>4</w:t>
@@ -23566,6 +23833,7 @@
         <w:rPr>
           <w:b/>
           <w:bCs/>
+          <w:highlight w:val="green"/>
           <w:lang w:val="de-DE"/>
         </w:rPr>
         <w:t xml:space="preserve"> (</w:t>
@@ -23574,6 +23842,7 @@
         <w:rPr>
           <w:b/>
           <w:bCs/>
+          <w:highlight w:val="green"/>
           <w:lang w:val="de-DE"/>
         </w:rPr>
         <w:t>C</w:t>
@@ -23582,6 +23851,7 @@
         <w:rPr>
           <w:b/>
           <w:bCs/>
+          <w:highlight w:val="green"/>
           <w:lang w:val="de-DE"/>
         </w:rPr>
         <w:t xml:space="preserve">hange in </w:t>
@@ -23590,6 +23860,7 @@
         <w:rPr>
           <w:b/>
           <w:bCs/>
+          <w:highlight w:val="green"/>
           <w:lang w:val="de-DE"/>
         </w:rPr>
         <w:t>Buffer</w:t>
@@ -23598,6 +23869,7 @@
         <w:rPr>
           <w:b/>
           <w:bCs/>
+          <w:highlight w:val="green"/>
           <w:lang w:val="de-DE"/>
         </w:rPr>
         <w:t xml:space="preserve"> Strength</w:t>
@@ -23606,6 +23878,7 @@
         <w:rPr>
           <w:b/>
           <w:bCs/>
+          <w:highlight w:val="green"/>
           <w:lang w:val="de-DE"/>
         </w:rPr>
         <w:t>)</w:t>
@@ -23662,6 +23935,7 @@
                 <w:rFonts w:asciiTheme="majorBidi" w:hAnsiTheme="majorBidi" w:cstheme="majorBidi"/>
                 <w:b/>
                 <w:color w:val="000000" w:themeColor="text1"/>
+                <w:highlight w:val="green"/>
                 <w:lang w:val="en-GB"/>
               </w:rPr>
               <w:t>Experimental Plan</w:t>
@@ -23670,13 +23944,14 @@
         </w:tc>
       </w:tr>
     </w:tbl>
-    <w:p>
+    <w:p p40:ReplaceMe="31">
       <w:pPr>
         <w:spacing w:line="276" w:lineRule="auto"/>
         <w:jc w:val="both"/>
         <w:rPr>
           <w:rFonts w:asciiTheme="majorBidi" w:hAnsiTheme="majorBidi" w:cstheme="majorBidi"/>
           <w:color w:val="000000" w:themeColor="text1"/>
+          <w:highlight w:val="darkMagenta"/>
           <w:lang w:val="en-GB"/>
         </w:rPr>
       </w:pPr>
@@ -23686,6 +23961,7 @@
         <w:rPr>
           <w:rFonts w:asciiTheme="majorBidi" w:hAnsiTheme="majorBidi" w:cstheme="majorBidi"/>
           <w:color w:val="000000" w:themeColor="text1"/>
+          <w:highlight w:val="darkMagenta"/>
           <w:lang w:val="en-GB"/>
         </w:rPr>
         <w:t xml:space="preserve">For the conditions, and </w:t>
@@ -23694,49 +23970,19 @@
         <w:rPr>
           <w:rFonts w:asciiTheme="majorBidi" w:hAnsiTheme="majorBidi" w:cstheme="majorBidi"/>
           <w:color w:val="000000" w:themeColor="text1"/>
+          <w:highlight w:val="darkMagenta"/>
           <w:lang w:val="en-GB"/>
         </w:rPr>
-        <w:t>preparations</w:t>
-      </w:r>
-      <w:r>
-        <w:rPr>
-          <w:rFonts w:asciiTheme="majorBidi" w:hAnsiTheme="majorBidi" w:cstheme="majorBidi"/>
-          <w:color w:val="000000" w:themeColor="text1"/>
+        <w:t>preparations, Refer</w:t>
+      </w:r>
+      <w:r>
+        <w:rPr>
+          <w:rFonts w:asciiTheme="majorBidi" w:hAnsiTheme="majorBidi" w:cstheme="majorBidi"/>
+          <w:color w:val="000000" w:themeColor="text1"/>
+          <w:highlight w:val="darkMagenta"/>
           <w:lang w:val="en-GB"/>
         </w:rPr>
-        <w:t>,</w:t>
-      </w:r>
-      <w:r>
-        <w:rPr>
-          <w:rFonts w:asciiTheme="majorBidi" w:hAnsiTheme="majorBidi" w:cstheme="majorBidi"/>
-          <w:color w:val="000000" w:themeColor="text1"/>
-          <w:lang w:val="en-GB"/>
-        </w:rPr>
-        <w:t xml:space="preserve"> Refer</w:t>
-      </w:r>
-      <w:r>
-        <w:rPr>
-          <w:rFonts w:asciiTheme="majorBidi" w:hAnsiTheme="majorBidi" w:cstheme="majorBidi"/>
-          <w:color w:val="000000" w:themeColor="text1"/>
-          <w:lang w:val="en-GB"/>
-        </w:rPr>
-        <w:t xml:space="preserve"> to Section </w:t>
-      </w:r>
-      <w:r>
-        <w:rPr>
-          <w:rFonts w:asciiTheme="majorBidi" w:hAnsiTheme="majorBidi" w:cstheme="majorBidi"/>
-          <w:color w:val="000000" w:themeColor="text1"/>
-          <w:lang w:val="en-GB"/>
-        </w:rPr>
-        <w:t>2.1</w:t>
-      </w:r>
-      <w:r>
-        <w:rPr>
-          <w:rFonts w:asciiTheme="majorBidi" w:hAnsiTheme="majorBidi" w:cstheme="majorBidi"/>
-          <w:color w:val="000000" w:themeColor="text1"/>
-          <w:lang w:val="en-GB"/>
-        </w:rPr>
-        <w:t xml:space="preserve"> Test Description</w:t>
+        <w:t xml:space="preserve"> to Section 2.1 Test Description</w:t>
       </w:r>
     </w:p>
     <w:bookmarkEnd w:id="89"/>
@@ -23758,12 +24004,13 @@
           <w:color w:val="000000" w:themeColor="text1"/>
           <w:sz w:val="24"/>
           <w:szCs w:val="24"/>
+          <w:highlight w:val="darkMagenta"/>
           <w:u w:val="single"/>
         </w:rPr>
         <w:t>Procedure:</w:t>
       </w:r>
     </w:p>
-    <w:p>
+    <w:p xmlns:p40="http://DMSNamespace" p40:ReplaceMe="31">
       <w:pPr>
         <w:pStyle w:val="BodyText2"/>
         <w:spacing w:line="276" w:lineRule="auto"/>
@@ -23782,6 +24029,7 @@
           <w:color w:val="000000" w:themeColor="text1"/>
           <w:sz w:val="24"/>
           <w:szCs w:val="24"/>
+          <w:highlight w:val="yellow"/>
         </w:rPr>
         <w:t xml:space="preserve">Run the prepared standard and sample solution using the stated chromatographic conditions with a change in </w:t>
       </w:r>
@@ -23791,6 +24039,7 @@
           <w:color w:val="000000" w:themeColor="text1"/>
           <w:sz w:val="24"/>
           <w:szCs w:val="24"/>
+          <w:highlight w:val="yellow"/>
         </w:rPr>
         <w:t>Buffer</w:t>
       </w:r>
@@ -23800,24 +24049,17 @@
           <w:color w:val="000000" w:themeColor="text1"/>
           <w:sz w:val="24"/>
           <w:szCs w:val="24"/>
-        </w:rPr>
-        <w:t xml:space="preserve"> </w:t>
-      </w:r>
-      <w:r>
-        <w:rPr>
-          <w:rFonts w:asciiTheme="majorBidi" w:hAnsiTheme="majorBidi" w:cstheme="majorBidi"/>
-          <w:color w:val="000000" w:themeColor="text1"/>
-          <w:sz w:val="24"/>
-          <w:szCs w:val="24"/>
-        </w:rPr>
-        <w:t xml:space="preserve">from </w:t>
-      </w:r>
-      <w:r>
-        <w:rPr>
-          <w:rFonts w:asciiTheme="majorBidi" w:hAnsiTheme="majorBidi" w:cstheme="majorBidi"/>
-          <w:color w:val="000000" w:themeColor="text1"/>
-          <w:sz w:val="24"/>
-          <w:szCs w:val="24"/>
+          <w:highlight w:val="yellow"/>
+        </w:rPr>
+        <w:t xml:space="preserve"> from </w:t>
+      </w:r>
+      <w:r>
+        <w:rPr>
+          <w:rFonts w:asciiTheme="majorBidi" w:hAnsiTheme="majorBidi" w:cstheme="majorBidi"/>
+          <w:color w:val="000000" w:themeColor="text1"/>
+          <w:sz w:val="24"/>
+          <w:szCs w:val="24"/>
+          <w:highlight w:val="yellow"/>
         </w:rPr>
         <w:t>0.2%</w:t>
       </w:r>
@@ -23827,6 +24069,7 @@
           <w:color w:val="000000" w:themeColor="text1"/>
           <w:sz w:val="24"/>
           <w:szCs w:val="24"/>
+          <w:highlight w:val="yellow"/>
         </w:rPr>
         <w:t xml:space="preserve"> O</w:t>
       </w:r>
@@ -23836,6 +24079,7 @@
           <w:color w:val="000000" w:themeColor="text1"/>
           <w:sz w:val="24"/>
           <w:szCs w:val="24"/>
+          <w:highlight w:val="yellow"/>
         </w:rPr>
         <w:t>rthophosphoric acid</w:t>
       </w:r>
@@ -23845,33 +24089,17 @@
           <w:color w:val="000000" w:themeColor="text1"/>
           <w:sz w:val="24"/>
           <w:szCs w:val="24"/>
-        </w:rPr>
-        <w:t xml:space="preserve"> </w:t>
-      </w:r>
-      <w:r>
-        <w:rPr>
-          <w:rFonts w:asciiTheme="majorBidi" w:hAnsiTheme="majorBidi" w:cstheme="majorBidi"/>
-          <w:color w:val="000000" w:themeColor="text1"/>
-          <w:sz w:val="24"/>
-          <w:szCs w:val="24"/>
-        </w:rPr>
-        <w:t>to</w:t>
-      </w:r>
-      <w:r>
-        <w:rPr>
-          <w:rFonts w:asciiTheme="majorBidi" w:hAnsiTheme="majorBidi" w:cstheme="majorBidi"/>
-          <w:color w:val="000000" w:themeColor="text1"/>
-          <w:sz w:val="24"/>
-          <w:szCs w:val="24"/>
-        </w:rPr>
-        <w:t xml:space="preserve"> </w:t>
-      </w:r>
-      <w:r>
-        <w:rPr>
-          <w:rFonts w:asciiTheme="majorBidi" w:hAnsiTheme="majorBidi" w:cstheme="majorBidi"/>
-          <w:color w:val="000000" w:themeColor="text1"/>
-          <w:sz w:val="24"/>
-          <w:szCs w:val="24"/>
+          <w:highlight w:val="yellow"/>
+        </w:rPr>
+        <w:t xml:space="preserve"> to </w:t>
+      </w:r>
+      <w:r>
+        <w:rPr>
+          <w:rFonts w:asciiTheme="majorBidi" w:hAnsiTheme="majorBidi" w:cstheme="majorBidi"/>
+          <w:color w:val="000000" w:themeColor="text1"/>
+          <w:sz w:val="24"/>
+          <w:szCs w:val="24"/>
+          <w:highlight w:val="yellow"/>
         </w:rPr>
         <w:t>0.1%</w:t>
       </w:r>
@@ -23881,6 +24109,7 @@
           <w:color w:val="000000" w:themeColor="text1"/>
           <w:sz w:val="24"/>
           <w:szCs w:val="24"/>
+          <w:highlight w:val="yellow"/>
         </w:rPr>
         <w:t xml:space="preserve"> O</w:t>
       </w:r>
@@ -23890,6 +24119,7 @@
           <w:color w:val="000000" w:themeColor="text1"/>
           <w:sz w:val="24"/>
           <w:szCs w:val="24"/>
+          <w:highlight w:val="yellow"/>
         </w:rPr>
         <w:t>rthophosphoric acid</w:t>
       </w:r>
@@ -23935,6 +24165,7 @@
                 <w:rFonts w:asciiTheme="majorBidi" w:hAnsiTheme="majorBidi" w:cstheme="majorBidi"/>
                 <w:b/>
                 <w:color w:val="000000" w:themeColor="text1"/>
+                <w:highlight w:val="darkMagenta"/>
                 <w:lang w:val="en-GB"/>
               </w:rPr>
             </w:pPr>
@@ -23945,6 +24176,7 @@
                 <w:rFonts w:asciiTheme="majorBidi" w:hAnsiTheme="majorBidi" w:cstheme="majorBidi"/>
                 <w:b/>
                 <w:color w:val="000000" w:themeColor="text1"/>
+                <w:highlight w:val="darkMagenta"/>
                 <w:lang w:val="en-GB"/>
               </w:rPr>
               <w:lastRenderedPageBreak/>
@@ -23960,6 +24192,7 @@
         <w:rPr>
           <w:rFonts w:asciiTheme="majorBidi" w:hAnsiTheme="majorBidi" w:cstheme="majorBidi"/>
           <w:color w:val="000000" w:themeColor="text1"/>
+          <w:highlight w:val="darkMagenta"/>
         </w:rPr>
       </w:pPr>
       <w:bookmarkStart w:name="_Hlk146026557" w:id="92"/>
@@ -23968,6 +24201,7 @@
         <w:rPr>
           <w:rFonts w:asciiTheme="majorBidi" w:hAnsiTheme="majorBidi" w:cstheme="majorBidi"/>
           <w:color w:val="000000" w:themeColor="text1"/>
+          <w:highlight w:val="darkMagenta"/>
         </w:rPr>
         <w:t xml:space="preserve">For the calculation of the percentage of active in the portion of sample </w:t>
       </w:r>
@@ -23977,43 +24211,17 @@
         <w:rPr>
           <w:rFonts w:asciiTheme="majorBidi" w:hAnsiTheme="majorBidi" w:cstheme="majorBidi"/>
           <w:color w:val="000000" w:themeColor="text1"/>
-        </w:rPr>
-        <w:t>taken</w:t>
-      </w:r>
-      <w:r>
-        <w:rPr>
-          <w:rFonts w:asciiTheme="majorBidi" w:hAnsiTheme="majorBidi" w:cstheme="majorBidi"/>
-          <w:color w:val="000000" w:themeColor="text1"/>
-        </w:rPr>
-        <w:t>,</w:t>
-      </w:r>
-      <w:r>
-        <w:rPr>
-          <w:rFonts w:asciiTheme="majorBidi" w:hAnsiTheme="majorBidi" w:cstheme="majorBidi"/>
-          <w:color w:val="000000" w:themeColor="text1"/>
-        </w:rPr>
-        <w:t xml:space="preserve"> Refer</w:t>
-      </w:r>
-      <w:r>
-        <w:rPr>
-          <w:rFonts w:asciiTheme="majorBidi" w:hAnsiTheme="majorBidi" w:cstheme="majorBidi"/>
-          <w:color w:val="000000" w:themeColor="text1"/>
-        </w:rPr>
-        <w:t xml:space="preserve"> to Section 5.</w:t>
-      </w:r>
-      <w:r>
-        <w:rPr>
-          <w:rFonts w:asciiTheme="majorBidi" w:hAnsiTheme="majorBidi" w:cstheme="majorBidi"/>
-          <w:color w:val="000000" w:themeColor="text1"/>
-        </w:rPr>
-        <w:t>6</w:t>
-      </w:r>
-      <w:r>
-        <w:rPr>
-          <w:rFonts w:asciiTheme="majorBidi" w:hAnsiTheme="majorBidi" w:cstheme="majorBidi"/>
-          <w:color w:val="000000" w:themeColor="text1"/>
-        </w:rPr>
-        <w:t xml:space="preserve"> Intermediate Precision</w:t>
+          <w:highlight w:val="darkMagenta"/>
+        </w:rPr>
+        <w:t>taken, Refer</w:t>
+      </w:r>
+      <w:r>
+        <w:rPr>
+          <w:rFonts w:asciiTheme="majorBidi" w:hAnsiTheme="majorBidi" w:cstheme="majorBidi"/>
+          <w:color w:val="000000" w:themeColor="text1"/>
+          <w:highlight w:val="darkMagenta"/>
+        </w:rPr>
+        <w:t xml:space="preserve"> to Section 5.6 Intermediate Precision</w:t>
       </w:r>
     </w:p>
     <w:bookmarkEnd w:id="93"/>
@@ -24023,6 +24231,7 @@
         <w:rPr>
           <w:rFonts w:asciiTheme="majorBidi" w:hAnsiTheme="majorBidi" w:cstheme="majorBidi"/>
           <w:color w:val="000000" w:themeColor="text1"/>
+          <w:highlight w:val="darkMagenta"/>
         </w:rPr>
       </w:pPr>
     </w:p>
@@ -24032,6 +24241,7 @@
         <w:rPr>
           <w:rFonts w:asciiTheme="majorBidi" w:hAnsiTheme="majorBidi" w:cstheme="majorBidi"/>
           <w:color w:val="000000" w:themeColor="text1"/>
+          <w:highlight w:val="darkMagenta"/>
         </w:rPr>
       </w:pPr>
     </w:p>
@@ -24071,6 +24281,7 @@
                 <w:rFonts w:asciiTheme="majorBidi" w:hAnsiTheme="majorBidi" w:cstheme="majorBidi"/>
                 <w:b/>
                 <w:color w:val="000000" w:themeColor="text1"/>
+                <w:highlight w:val="darkMagenta"/>
                 <w:lang w:val="en-GB"/>
               </w:rPr>
             </w:pPr>
@@ -24080,6 +24291,7 @@
                 <w:rFonts w:asciiTheme="majorBidi" w:hAnsiTheme="majorBidi" w:cstheme="majorBidi"/>
                 <w:b/>
                 <w:color w:val="000000" w:themeColor="text1"/>
+                <w:highlight w:val="darkMagenta"/>
                 <w:lang w:val="en-GB"/>
               </w:rPr>
               <w:t>Acceptance Criteria</w:t>
@@ -24106,12 +24318,14 @@
         <w:rPr>
           <w:rFonts w:asciiTheme="majorBidi" w:hAnsiTheme="majorBidi" w:cstheme="majorBidi"/>
           <w:color w:val="000000" w:themeColor="text1"/>
-        </w:rPr>
-      </w:pPr>
-      <w:r>
-        <w:rPr>
-          <w:rFonts w:asciiTheme="majorBidi" w:hAnsiTheme="majorBidi" w:cstheme="majorBidi"/>
-          <w:color w:val="000000" w:themeColor="text1"/>
+          <w:highlight w:val="darkMagenta"/>
+        </w:rPr>
+      </w:pPr>
+      <w:r>
+        <w:rPr>
+          <w:rFonts w:asciiTheme="majorBidi" w:hAnsiTheme="majorBidi" w:cstheme="majorBidi"/>
+          <w:color w:val="000000" w:themeColor="text1"/>
+          <w:highlight w:val="darkMagenta"/>
         </w:rPr>
         <w:t>The RSD of peak area of si</w:t>
       </w:r>
@@ -24119,6 +24333,7 @@
         <w:rPr>
           <w:rFonts w:asciiTheme="majorBidi" w:hAnsiTheme="majorBidi" w:cstheme="majorBidi"/>
           <w:color w:val="000000" w:themeColor="text1"/>
+          <w:highlight w:val="darkMagenta"/>
         </w:rPr>
         <w:t>x standard injections, NMT 2.0% for each condition.</w:t>
       </w:r>
@@ -24140,12 +24355,14 @@
         <w:rPr>
           <w:rFonts w:asciiTheme="majorBidi" w:hAnsiTheme="majorBidi" w:cstheme="majorBidi"/>
           <w:color w:val="000000" w:themeColor="text1"/>
-        </w:rPr>
-      </w:pPr>
-      <w:r>
-        <w:rPr>
-          <w:rFonts w:asciiTheme="majorBidi" w:hAnsiTheme="majorBidi" w:cstheme="majorBidi"/>
-          <w:color w:val="000000" w:themeColor="text1"/>
+          <w:highlight w:val="darkMagenta"/>
+        </w:rPr>
+      </w:pPr>
+      <w:r>
+        <w:rPr>
+          <w:rFonts w:asciiTheme="majorBidi" w:hAnsiTheme="majorBidi" w:cstheme="majorBidi"/>
+          <w:color w:val="000000" w:themeColor="text1"/>
+          <w:highlight w:val="darkMagenta"/>
         </w:rPr>
         <w:t>The RSD of peak area of six standard injections and two standard injections as bracketing NMT 2.0%</w:t>
       </w:r>
@@ -24153,15 +24370,9 @@
         <w:rPr>
           <w:rFonts w:asciiTheme="majorBidi" w:hAnsiTheme="majorBidi" w:cstheme="majorBidi"/>
           <w:color w:val="000000" w:themeColor="text1"/>
-        </w:rPr>
-        <w:t xml:space="preserve"> </w:t>
-      </w:r>
-      <w:r>
-        <w:rPr>
-          <w:rFonts w:asciiTheme="majorBidi" w:hAnsiTheme="majorBidi" w:cstheme="majorBidi"/>
-          <w:color w:val="000000" w:themeColor="text1"/>
-        </w:rPr>
-        <w:t>for each condition.</w:t>
+          <w:highlight w:val="darkMagenta"/>
+        </w:rPr>
+        <w:t xml:space="preserve"> for each condition.</w:t>
       </w:r>
     </w:p>
     <w:p>
@@ -24181,28 +24392,40 @@
         <w:rPr>
           <w:rFonts w:asciiTheme="majorBidi" w:hAnsiTheme="majorBidi" w:cstheme="majorBidi"/>
           <w:color w:val="000000" w:themeColor="text1"/>
-        </w:rPr>
-      </w:pPr>
-      <w:r>
-        <w:rPr>
-          <w:rFonts w:asciiTheme="majorBidi" w:hAnsiTheme="majorBidi" w:cstheme="majorBidi"/>
-          <w:color w:val="000000" w:themeColor="text1"/>
-        </w:rPr>
-        <w:t>Tailing factor: NMT 2.0%, Standard solution</w:t>
-      </w:r>
-      <w:r>
-        <w:rPr>
-          <w:rFonts w:asciiTheme="majorBidi" w:hAnsiTheme="majorBidi" w:cstheme="majorBidi"/>
-          <w:color w:val="000000" w:themeColor="text1"/>
-        </w:rPr>
-        <w:t xml:space="preserve"> </w:t>
-      </w:r>
-      <w:r>
-        <w:rPr>
-          <w:rFonts w:asciiTheme="majorBidi" w:hAnsiTheme="majorBidi" w:cstheme="majorBidi"/>
-          <w:color w:val="000000" w:themeColor="text1"/>
-        </w:rPr>
-        <w:t>for each condition.</w:t>
+          <w:highlight w:val="darkMagenta"/>
+        </w:rPr>
+      </w:pPr>
+      <w:r>
+        <w:rPr>
+          <w:rFonts w:asciiTheme="majorBidi" w:hAnsiTheme="majorBidi" w:cstheme="majorBidi"/>
+          <w:color w:val="000000" w:themeColor="text1"/>
+          <w:highlight w:val="darkMagenta"/>
+        </w:rPr>
+        <w:t xml:space="preserve">Tailing factor: NMT </w:t>
+      </w:r>
+      <w:r>
+        <w:rPr>
+          <w:rFonts w:asciiTheme="majorBidi" w:hAnsiTheme="majorBidi" w:cstheme="majorBidi"/>
+          <w:color w:val="000000" w:themeColor="text1"/>
+          <w:highlight w:val="yellow"/>
+        </w:rPr>
+        <w:t>2.0</w:t>
+      </w:r>
+      <w:r>
+        <w:rPr>
+          <w:rFonts w:asciiTheme="majorBidi" w:hAnsiTheme="majorBidi" w:cstheme="majorBidi"/>
+          <w:color w:val="000000" w:themeColor="text1"/>
+          <w:highlight w:val="darkMagenta"/>
+        </w:rPr>
+        <w:t>%, Standard solution</w:t>
+      </w:r>
+      <w:r>
+        <w:rPr>
+          <w:rFonts w:asciiTheme="majorBidi" w:hAnsiTheme="majorBidi" w:cstheme="majorBidi"/>
+          <w:color w:val="000000" w:themeColor="text1"/>
+          <w:highlight w:val="darkMagenta"/>
+        </w:rPr>
+        <w:t xml:space="preserve"> for each condition.</w:t>
       </w:r>
     </w:p>
     <w:p>
@@ -24222,28 +24445,40 @@
         <w:rPr>
           <w:rFonts w:asciiTheme="majorBidi" w:hAnsiTheme="majorBidi" w:cstheme="majorBidi"/>
           <w:color w:val="000000" w:themeColor="text1"/>
-        </w:rPr>
-      </w:pPr>
-      <w:r>
-        <w:rPr>
-          <w:rFonts w:asciiTheme="majorBidi" w:hAnsiTheme="majorBidi" w:cstheme="majorBidi"/>
-          <w:color w:val="000000" w:themeColor="text1"/>
-        </w:rPr>
-        <w:t>Number of theoretical Plate Count: NLT 2000, Standard solution</w:t>
-      </w:r>
-      <w:r>
-        <w:rPr>
-          <w:rFonts w:asciiTheme="majorBidi" w:hAnsiTheme="majorBidi" w:cstheme="majorBidi"/>
-          <w:color w:val="000000" w:themeColor="text1"/>
-        </w:rPr>
-        <w:t xml:space="preserve"> </w:t>
-      </w:r>
-      <w:r>
-        <w:rPr>
-          <w:rFonts w:asciiTheme="majorBidi" w:hAnsiTheme="majorBidi" w:cstheme="majorBidi"/>
-          <w:color w:val="000000" w:themeColor="text1"/>
-        </w:rPr>
-        <w:t>for each condition.</w:t>
+          <w:highlight w:val="darkMagenta"/>
+        </w:rPr>
+      </w:pPr>
+      <w:r>
+        <w:rPr>
+          <w:rFonts w:asciiTheme="majorBidi" w:hAnsiTheme="majorBidi" w:cstheme="majorBidi"/>
+          <w:color w:val="000000" w:themeColor="text1"/>
+          <w:highlight w:val="darkMagenta"/>
+        </w:rPr>
+        <w:t xml:space="preserve">Number of theoretical Plate Count: NLT </w:t>
+      </w:r>
+      <w:r>
+        <w:rPr>
+          <w:rFonts w:asciiTheme="majorBidi" w:hAnsiTheme="majorBidi" w:cstheme="majorBidi"/>
+          <w:color w:val="000000" w:themeColor="text1"/>
+          <w:highlight w:val="yellow"/>
+        </w:rPr>
+        <w:t>2000</w:t>
+      </w:r>
+      <w:r>
+        <w:rPr>
+          <w:rFonts w:asciiTheme="majorBidi" w:hAnsiTheme="majorBidi" w:cstheme="majorBidi"/>
+          <w:color w:val="000000" w:themeColor="text1"/>
+          <w:highlight w:val="darkMagenta"/>
+        </w:rPr>
+        <w:t>, Standard solution</w:t>
+      </w:r>
+      <w:r>
+        <w:rPr>
+          <w:rFonts w:asciiTheme="majorBidi" w:hAnsiTheme="majorBidi" w:cstheme="majorBidi"/>
+          <w:color w:val="000000" w:themeColor="text1"/>
+          <w:highlight w:val="darkMagenta"/>
+        </w:rPr>
+        <w:t xml:space="preserve"> for each condition.</w:t>
       </w:r>
     </w:p>
     <w:p>
@@ -24263,21 +24498,40 @@
         <w:rPr>
           <w:rFonts w:asciiTheme="majorBidi" w:hAnsiTheme="majorBidi" w:cstheme="majorBidi"/>
           <w:color w:val="000000" w:themeColor="text1"/>
-        </w:rPr>
-      </w:pPr>
-      <w:r>
-        <w:rPr>
-          <w:rFonts w:asciiTheme="majorBidi" w:hAnsiTheme="majorBidi" w:cstheme="majorBidi"/>
-          <w:color w:val="000000" w:themeColor="text1"/>
-        </w:rPr>
-        <w:t>The pooled RSD% between conditions, NMT 3</w:t>
-      </w:r>
-      <w:r>
-        <w:rPr>
-          <w:rFonts w:asciiTheme="majorBidi" w:hAnsiTheme="majorBidi" w:cstheme="majorBidi"/>
-          <w:color w:val="000000" w:themeColor="text1"/>
-        </w:rPr>
-        <w:t>.0% for each parameter.</w:t>
+          <w:highlight w:val="darkMagenta"/>
+        </w:rPr>
+      </w:pPr>
+      <w:r>
+        <w:rPr>
+          <w:rFonts w:asciiTheme="majorBidi" w:hAnsiTheme="majorBidi" w:cstheme="majorBidi"/>
+          <w:color w:val="000000" w:themeColor="text1"/>
+          <w:highlight w:val="darkMagenta"/>
+        </w:rPr>
+        <w:t xml:space="preserve">The pooled RSD% between conditions, NMT </w:t>
+      </w:r>
+      <w:r>
+        <w:rPr>
+          <w:rFonts w:asciiTheme="majorBidi" w:hAnsiTheme="majorBidi" w:cstheme="majorBidi"/>
+          <w:color w:val="000000" w:themeColor="text1"/>
+          <w:highlight w:val="yellow"/>
+        </w:rPr>
+        <w:t>3</w:t>
+      </w:r>
+      <w:r>
+        <w:rPr>
+          <w:rFonts w:asciiTheme="majorBidi" w:hAnsiTheme="majorBidi" w:cstheme="majorBidi"/>
+          <w:color w:val="000000" w:themeColor="text1"/>
+          <w:highlight w:val="yellow"/>
+        </w:rPr>
+        <w:t>.0</w:t>
+      </w:r>
+      <w:r>
+        <w:rPr>
+          <w:rFonts w:asciiTheme="majorBidi" w:hAnsiTheme="majorBidi" w:cstheme="majorBidi"/>
+          <w:color w:val="000000" w:themeColor="text1"/>
+          <w:highlight w:val="darkMagenta"/>
+        </w:rPr>
+        <w:t>% for each parameter.</w:t>
       </w:r>
     </w:p>
     <w:p>
@@ -24290,16 +24544,52 @@
           <w:color w:val="000000" w:themeColor="text1"/>
           <w:sz w:val="24"/>
           <w:szCs w:val="24"/>
-        </w:rPr>
-      </w:pPr>
-      <w:r>
-        <w:rPr>
-          <w:rFonts w:asciiTheme="majorBidi" w:hAnsiTheme="majorBidi" w:cstheme="majorBidi"/>
-          <w:color w:val="000000" w:themeColor="text1"/>
-          <w:sz w:val="24"/>
-          <w:szCs w:val="24"/>
-        </w:rPr>
-        <w:t>Stability of Solution</w:t>
+          <w:highlight w:val="green"/>
+        </w:rPr>
+      </w:pPr>
+      <w:proofErr w:type="spellStart"/>
+      <w:r>
+        <w:rPr>
+          <w:rFonts w:asciiTheme="majorBidi" w:hAnsiTheme="majorBidi" w:cstheme="majorBidi"/>
+          <w:color w:val="000000" w:themeColor="text1"/>
+          <w:sz w:val="24"/>
+          <w:szCs w:val="24"/>
+          <w:highlight w:val="green"/>
+        </w:rPr>
+        <w:t>Stability</w:t>
+      </w:r>
+      <w:proofErr w:type="spellEnd"/>
+      <w:r>
+        <w:rPr>
+          <w:rFonts w:asciiTheme="majorBidi" w:hAnsiTheme="majorBidi" w:cstheme="majorBidi"/>
+          <w:color w:val="000000" w:themeColor="text1"/>
+          <w:sz w:val="24"/>
+          <w:szCs w:val="24"/>
+          <w:highlight w:val="green"/>
+        </w:rPr>
+        <w:t xml:space="preserve"> </w:t>
+      </w:r>
+      <w:proofErr w:type="spellStart"/>
+      <w:r>
+        <w:rPr>
+          <w:rFonts w:asciiTheme="majorBidi" w:hAnsiTheme="majorBidi" w:cstheme="majorBidi"/>
+          <w:color w:val="000000" w:themeColor="text1"/>
+          <w:sz w:val="24"/>
+          <w:szCs w:val="24"/>
+          <w:highlight w:val="green"/>
+        </w:rPr>
+        <w:t>of</w:t>
+      </w:r>
+      <w:proofErr w:type="spellEnd"/>
+      <w:r>
+        <w:rPr>
+          <w:rFonts w:asciiTheme="majorBidi" w:hAnsiTheme="majorBidi" w:cstheme="majorBidi"/>
+          <w:color w:val="000000" w:themeColor="text1"/>
+          <w:sz w:val="24"/>
+          <w:szCs w:val="24"/>
+          <w:highlight w:val="green"/>
+        </w:rPr>
+        <w:t xml:space="preserve"> Solution</w:t>
       </w:r>
     </w:p>
     <w:p>
@@ -24312,12 +24602,14 @@
         <w:rPr>
           <w:rFonts w:asciiTheme="majorBidi" w:hAnsiTheme="majorBidi" w:cstheme="majorBidi"/>
           <w:color w:val="000000" w:themeColor="text1"/>
-        </w:rPr>
-      </w:pPr>
-      <w:r>
-        <w:rPr>
-          <w:rFonts w:asciiTheme="majorBidi" w:hAnsiTheme="majorBidi" w:cstheme="majorBidi"/>
-          <w:color w:val="000000" w:themeColor="text1"/>
+          <w:highlight w:val="green"/>
+        </w:rPr>
+      </w:pPr>
+      <w:r>
+        <w:rPr>
+          <w:rFonts w:asciiTheme="majorBidi" w:hAnsiTheme="majorBidi" w:cstheme="majorBidi"/>
+          <w:color w:val="000000" w:themeColor="text1"/>
+          <w:highlight w:val="green"/>
         </w:rPr>
         <w:t>NB: Stability of solution shall be performed on the highest strength which is:</w:t>
       </w:r>
@@ -24337,12 +24629,14 @@
         <w:rPr>
           <w:rFonts w:asciiTheme="majorBidi" w:hAnsiTheme="majorBidi" w:cstheme="majorBidi"/>
           <w:color w:val="000000" w:themeColor="text1"/>
-        </w:rPr>
-      </w:pPr>
-      <w:r>
-        <w:rPr>
-          <w:rFonts w:asciiTheme="majorBidi" w:hAnsiTheme="majorBidi" w:cstheme="majorBidi"/>
-          <w:color w:val="000000" w:themeColor="text1"/>
+          <w:highlight w:val="green"/>
+        </w:rPr>
+      </w:pPr>
+      <w:r>
+        <w:rPr>
+          <w:rFonts w:asciiTheme="majorBidi" w:hAnsiTheme="majorBidi" w:cstheme="majorBidi"/>
+          <w:color w:val="000000" w:themeColor="text1"/>
+          <w:highlight w:val="green"/>
         </w:rPr>
         <w:t>Empagliflozin 25 mg FCT.</w:t>
       </w:r>
@@ -24396,6 +24690,7 @@
                 <w:rFonts w:asciiTheme="majorBidi" w:hAnsiTheme="majorBidi" w:cstheme="majorBidi"/>
                 <w:b/>
                 <w:color w:val="000000" w:themeColor="text1"/>
+                <w:highlight w:val="green"/>
                 <w:lang w:val="en-GB"/>
               </w:rPr>
               <w:t>Experimental Plan</w:t>
@@ -24404,13 +24699,14 @@
         </w:tc>
       </w:tr>
     </w:tbl>
-    <w:p>
+    <w:p p40:ReplaceMe="32">
       <w:pPr>
         <w:spacing w:line="276" w:lineRule="auto"/>
         <w:jc w:val="both"/>
         <w:rPr>
           <w:rFonts w:asciiTheme="majorBidi" w:hAnsiTheme="majorBidi" w:cstheme="majorBidi"/>
           <w:color w:val="000000" w:themeColor="text1"/>
+          <w:highlight w:val="darkMagenta"/>
           <w:lang w:val="en-GB"/>
         </w:rPr>
       </w:pPr>
@@ -24418,6 +24714,7 @@
         <w:rPr>
           <w:rFonts w:asciiTheme="majorBidi" w:hAnsiTheme="majorBidi" w:cstheme="majorBidi"/>
           <w:color w:val="000000" w:themeColor="text1"/>
+          <w:highlight w:val="darkMagenta"/>
           <w:lang w:val="en-GB"/>
         </w:rPr>
         <w:t xml:space="preserve">For the conditions, and </w:t>
@@ -24426,41 +24723,19 @@
         <w:rPr>
           <w:rFonts w:asciiTheme="majorBidi" w:hAnsiTheme="majorBidi" w:cstheme="majorBidi"/>
           <w:color w:val="000000" w:themeColor="text1"/>
+          <w:highlight w:val="darkMagenta"/>
           <w:lang w:val="en-GB"/>
         </w:rPr>
-        <w:t>preparations</w:t>
-      </w:r>
-      <w:r>
-        <w:rPr>
-          <w:rFonts w:asciiTheme="majorBidi" w:hAnsiTheme="majorBidi" w:cstheme="majorBidi"/>
-          <w:color w:val="000000" w:themeColor="text1"/>
+        <w:t>preparations, Refer</w:t>
+      </w:r>
+      <w:r>
+        <w:rPr>
+          <w:rFonts w:asciiTheme="majorBidi" w:hAnsiTheme="majorBidi" w:cstheme="majorBidi"/>
+          <w:color w:val="000000" w:themeColor="text1"/>
+          <w:highlight w:val="darkMagenta"/>
           <w:lang w:val="en-GB"/>
         </w:rPr>
-        <w:t>, Refer</w:t>
-      </w:r>
-      <w:r>
-        <w:rPr>
-          <w:rFonts w:asciiTheme="majorBidi" w:hAnsiTheme="majorBidi" w:cstheme="majorBidi"/>
-          <w:color w:val="000000" w:themeColor="text1"/>
-          <w:lang w:val="en-GB"/>
-        </w:rPr>
-        <w:t xml:space="preserve"> to Section </w:t>
-      </w:r>
-      <w:r>
-        <w:rPr>
-          <w:rFonts w:asciiTheme="majorBidi" w:hAnsiTheme="majorBidi" w:cstheme="majorBidi"/>
-          <w:color w:val="000000" w:themeColor="text1"/>
-          <w:lang w:val="en-GB"/>
-        </w:rPr>
-        <w:t>2.1</w:t>
-      </w:r>
-      <w:r>
-        <w:rPr>
-          <w:rFonts w:asciiTheme="majorBidi" w:hAnsiTheme="majorBidi" w:cstheme="majorBidi"/>
-          <w:color w:val="000000" w:themeColor="text1"/>
-          <w:lang w:val="en-GB"/>
-        </w:rPr>
-        <w:t xml:space="preserve"> Test Description</w:t>
+        <w:t xml:space="preserve"> to Section 2.1 Test Description</w:t>
       </w:r>
     </w:p>
     <w:p>
@@ -24472,6 +24747,7 @@
           <w:color w:val="000000" w:themeColor="text1"/>
           <w:sz w:val="24"/>
           <w:szCs w:val="24"/>
+          <w:highlight w:val="darkMagenta"/>
           <w:u w:val="single"/>
         </w:rPr>
       </w:pPr>
@@ -24481,12 +24757,13 @@
           <w:color w:val="000000" w:themeColor="text1"/>
           <w:sz w:val="24"/>
           <w:szCs w:val="24"/>
+          <w:highlight w:val="darkMagenta"/>
           <w:u w:val="single"/>
         </w:rPr>
         <w:t>Procedure:</w:t>
       </w:r>
     </w:p>
-    <w:p>
+    <w:p xmlns:p40="http://DMSNamespace" p40:ReplaceMe="32">
       <w:pPr>
         <w:pStyle w:val="BodyText2"/>
         <w:spacing w:line="276" w:lineRule="auto"/>
@@ -24504,6 +24781,7 @@
           <w:color w:val="000000" w:themeColor="text1"/>
           <w:sz w:val="24"/>
           <w:szCs w:val="24"/>
+          <w:highlight w:val="darkMagenta"/>
         </w:rPr>
         <w:t>Separately inject equal volumes (</w:t>
       </w:r>
@@ -24513,6 +24791,7 @@
           <w:color w:val="000000" w:themeColor="text1"/>
           <w:sz w:val="24"/>
           <w:szCs w:val="24"/>
+          <w:highlight w:val="yellow"/>
         </w:rPr>
         <w:t>5</w:t>
       </w:r>
@@ -24522,6 +24801,7 @@
           <w:color w:val="000000" w:themeColor="text1"/>
           <w:sz w:val="24"/>
           <w:szCs w:val="24"/>
+          <w:highlight w:val="darkMagenta"/>
         </w:rPr>
         <w:t xml:space="preserve">µl) of the standard </w:t>
       </w:r>
@@ -24531,6 +24811,7 @@
           <w:color w:val="000000" w:themeColor="text1"/>
           <w:sz w:val="24"/>
           <w:szCs w:val="24"/>
+          <w:highlight w:val="darkMagenta"/>
         </w:rPr>
         <w:t xml:space="preserve">and sample </w:t>
       </w:r>
@@ -24540,17 +24821,9 @@
           <w:color w:val="000000" w:themeColor="text1"/>
           <w:sz w:val="24"/>
           <w:szCs w:val="24"/>
-        </w:rPr>
-        <w:t>solution</w:t>
-      </w:r>
-      <w:r>
-        <w:rPr>
-          <w:rFonts w:asciiTheme="majorBidi" w:hAnsiTheme="majorBidi" w:cstheme="majorBidi"/>
-          <w:color w:val="000000" w:themeColor="text1"/>
-          <w:sz w:val="24"/>
-          <w:szCs w:val="24"/>
-        </w:rPr>
-        <w:t xml:space="preserve">, </w:t>
+          <w:highlight w:val="darkMagenta"/>
+        </w:rPr>
+        <w:t xml:space="preserve">solution, </w:t>
       </w:r>
       <w:proofErr w:type="gramStart"/>
       <w:r>
@@ -24559,6 +24832,7 @@
           <w:color w:val="000000" w:themeColor="text1"/>
           <w:sz w:val="24"/>
           <w:szCs w:val="24"/>
+          <w:highlight w:val="darkMagenta"/>
         </w:rPr>
         <w:t>Stored</w:t>
       </w:r>
@@ -24569,6 +24843,7 @@
           <w:color w:val="000000" w:themeColor="text1"/>
           <w:sz w:val="24"/>
           <w:szCs w:val="24"/>
+          <w:highlight w:val="darkMagenta"/>
         </w:rPr>
         <w:t xml:space="preserve"> </w:t>
       </w:r>
@@ -24578,6 +24853,7 @@
           <w:color w:val="000000" w:themeColor="text1"/>
           <w:sz w:val="24"/>
           <w:szCs w:val="24"/>
+          <w:highlight w:val="darkMagenta"/>
         </w:rPr>
         <w:t xml:space="preserve">in </w:t>
       </w:r>
@@ -24587,6 +24863,7 @@
           <w:color w:val="000000" w:themeColor="text1"/>
           <w:sz w:val="24"/>
           <w:szCs w:val="24"/>
+          <w:highlight w:val="darkMagenta"/>
         </w:rPr>
         <w:t>room temperature</w:t>
       </w:r>
@@ -24596,6 +24873,7 @@
           <w:color w:val="000000" w:themeColor="text1"/>
           <w:sz w:val="24"/>
           <w:szCs w:val="24"/>
+          <w:highlight w:val="darkMagenta"/>
         </w:rPr>
         <w:t xml:space="preserve"> </w:t>
       </w:r>
@@ -24605,15 +24883,27 @@
           <w:color w:val="000000" w:themeColor="text1"/>
           <w:sz w:val="24"/>
           <w:szCs w:val="24"/>
-        </w:rPr>
-        <w:t>for 7</w:t>
-      </w:r>
-      <w:r>
-        <w:rPr>
-          <w:rFonts w:asciiTheme="majorBidi" w:hAnsiTheme="majorBidi" w:cstheme="majorBidi"/>
-          <w:color w:val="000000" w:themeColor="text1"/>
-          <w:sz w:val="24"/>
-          <w:szCs w:val="24"/>
+          <w:highlight w:val="darkMagenta"/>
+        </w:rPr>
+        <w:t xml:space="preserve">for </w:t>
+      </w:r>
+      <w:r>
+        <w:rPr>
+          <w:rFonts w:asciiTheme="majorBidi" w:hAnsiTheme="majorBidi" w:cstheme="majorBidi"/>
+          <w:color w:val="000000" w:themeColor="text1"/>
+          <w:sz w:val="24"/>
+          <w:szCs w:val="24"/>
+          <w:highlight w:val="yellow"/>
+        </w:rPr>
+        <w:t>7</w:t>
+      </w:r>
+      <w:r>
+        <w:rPr>
+          <w:rFonts w:asciiTheme="majorBidi" w:hAnsiTheme="majorBidi" w:cstheme="majorBidi"/>
+          <w:color w:val="000000" w:themeColor="text1"/>
+          <w:sz w:val="24"/>
+          <w:szCs w:val="24"/>
+          <w:highlight w:val="yellow"/>
         </w:rPr>
         <w:t>2</w:t>
       </w:r>
@@ -24623,6 +24913,7 @@
           <w:color w:val="000000" w:themeColor="text1"/>
           <w:sz w:val="24"/>
           <w:szCs w:val="24"/>
+          <w:highlight w:val="darkMagenta"/>
         </w:rPr>
         <w:t xml:space="preserve"> </w:t>
       </w:r>
@@ -24632,6 +24923,7 @@
           <w:color w:val="000000" w:themeColor="text1"/>
           <w:sz w:val="24"/>
           <w:szCs w:val="24"/>
+          <w:highlight w:val="darkMagenta"/>
         </w:rPr>
         <w:t xml:space="preserve">hours </w:t>
       </w:r>
@@ -24641,6 +24933,7 @@
           <w:color w:val="000000" w:themeColor="text1"/>
           <w:sz w:val="24"/>
           <w:szCs w:val="24"/>
+          <w:highlight w:val="darkMagenta"/>
         </w:rPr>
         <w:t>into the liquid ch</w:t>
       </w:r>
@@ -24650,6 +24943,7 @@
           <w:color w:val="000000" w:themeColor="text1"/>
           <w:sz w:val="24"/>
           <w:szCs w:val="24"/>
+          <w:highlight w:val="darkMagenta"/>
         </w:rPr>
         <w:t xml:space="preserve">romatograph and record the peak </w:t>
       </w:r>
@@ -24659,6 +24953,7 @@
           <w:color w:val="000000" w:themeColor="text1"/>
           <w:sz w:val="24"/>
           <w:szCs w:val="24"/>
+          <w:highlight w:val="darkMagenta"/>
         </w:rPr>
         <w:t>response of active in each injection</w:t>
       </w:r>
@@ -24669,6 +24964,7 @@
           <w:color w:val="000000" w:themeColor="text1"/>
           <w:sz w:val="24"/>
           <w:szCs w:val="24"/>
+          <w:highlight w:val="darkMagenta"/>
         </w:rPr>
         <w:t>.</w:t>
       </w:r>
@@ -24714,6 +25010,7 @@
                 <w:rFonts w:asciiTheme="majorBidi" w:hAnsiTheme="majorBidi" w:cstheme="majorBidi"/>
                 <w:b/>
                 <w:color w:val="000000" w:themeColor="text1"/>
+                <w:highlight w:val="darkMagenta"/>
                 <w:lang w:val="en-GB"/>
               </w:rPr>
             </w:pPr>
@@ -24722,6 +25019,7 @@
                 <w:rFonts w:asciiTheme="majorBidi" w:hAnsiTheme="majorBidi" w:cstheme="majorBidi"/>
                 <w:b/>
                 <w:color w:val="000000" w:themeColor="text1"/>
+                <w:highlight w:val="darkMagenta"/>
                 <w:lang w:val="en-GB"/>
               </w:rPr>
               <w:t>Calculation/ Documentation</w:t>
@@ -24736,6 +25034,7 @@
         <w:rPr>
           <w:rFonts w:asciiTheme="majorBidi" w:hAnsiTheme="majorBidi" w:cstheme="majorBidi"/>
           <w:color w:val="000000" w:themeColor="text1"/>
+          <w:highlight w:val="darkMagenta"/>
         </w:rPr>
       </w:pPr>
       <w:bookmarkStart w:name="_Hlk146026653" w:id="96"/>
@@ -24743,6 +25042,7 @@
         <w:rPr>
           <w:rFonts w:asciiTheme="majorBidi" w:hAnsiTheme="majorBidi" w:cstheme="majorBidi"/>
           <w:color w:val="000000" w:themeColor="text1"/>
+          <w:highlight w:val="darkMagenta"/>
         </w:rPr>
         <w:t xml:space="preserve">For the calculation of the percentage of active in the portion of sample </w:t>
       </w:r>
@@ -24750,36 +25050,17 @@
         <w:rPr>
           <w:rFonts w:asciiTheme="majorBidi" w:hAnsiTheme="majorBidi" w:cstheme="majorBidi"/>
           <w:color w:val="000000" w:themeColor="text1"/>
-        </w:rPr>
-        <w:t>taken</w:t>
-      </w:r>
-      <w:r>
-        <w:rPr>
-          <w:rFonts w:asciiTheme="majorBidi" w:hAnsiTheme="majorBidi" w:cstheme="majorBidi"/>
-          <w:color w:val="000000" w:themeColor="text1"/>
-        </w:rPr>
-        <w:t xml:space="preserve">, </w:t>
-      </w:r>
-      <w:r>
-        <w:rPr>
-          <w:rFonts w:asciiTheme="majorBidi" w:hAnsiTheme="majorBidi" w:cstheme="majorBidi"/>
-          <w:color w:val="000000" w:themeColor="text1"/>
-        </w:rPr>
-        <w:t>Refer to Section 5.</w:t>
-      </w:r>
-      <w:r>
-        <w:rPr>
-          <w:rFonts w:asciiTheme="majorBidi" w:hAnsiTheme="majorBidi" w:cstheme="majorBidi"/>
-          <w:color w:val="000000" w:themeColor="text1"/>
-        </w:rPr>
-        <w:t>6</w:t>
-      </w:r>
-      <w:r>
-        <w:rPr>
-          <w:rFonts w:asciiTheme="majorBidi" w:hAnsiTheme="majorBidi" w:cstheme="majorBidi"/>
-          <w:color w:val="000000" w:themeColor="text1"/>
-        </w:rPr>
-        <w:t xml:space="preserve"> Intermediate Precision</w:t>
+          <w:highlight w:val="darkMagenta"/>
+        </w:rPr>
+        <w:t xml:space="preserve">taken, </w:t>
+      </w:r>
+      <w:r>
+        <w:rPr>
+          <w:rFonts w:asciiTheme="majorBidi" w:hAnsiTheme="majorBidi" w:cstheme="majorBidi"/>
+          <w:color w:val="000000" w:themeColor="text1"/>
+          <w:highlight w:val="darkMagenta"/>
+        </w:rPr>
+        <w:t>Refer to Section 5.6 Intermediate Precision</w:t>
       </w:r>
       <w:bookmarkEnd w:id="96"/>
     </w:p>
@@ -24819,6 +25100,7 @@
                 <w:rFonts w:asciiTheme="majorBidi" w:hAnsiTheme="majorBidi" w:cstheme="majorBidi"/>
                 <w:b/>
                 <w:color w:val="000000" w:themeColor="text1"/>
+                <w:highlight w:val="darkMagenta"/>
                 <w:lang w:val="en-GB"/>
               </w:rPr>
             </w:pPr>
@@ -24827,6 +25109,7 @@
                 <w:rFonts w:asciiTheme="majorBidi" w:hAnsiTheme="majorBidi" w:cstheme="majorBidi"/>
                 <w:b/>
                 <w:color w:val="000000" w:themeColor="text1"/>
+                <w:highlight w:val="darkMagenta"/>
                 <w:lang w:val="en-GB"/>
               </w:rPr>
               <w:t>Acceptance Criteria</w:t>
@@ -24852,21 +25135,16 @@
         <w:rPr>
           <w:rFonts w:asciiTheme="majorBidi" w:hAnsiTheme="majorBidi" w:cstheme="majorBidi"/>
           <w:color w:val="000000" w:themeColor="text1"/>
-        </w:rPr>
-      </w:pPr>
-      <w:r>
-        <w:rPr>
-          <w:rFonts w:asciiTheme="majorBidi" w:hAnsiTheme="majorBidi" w:cstheme="majorBidi"/>
-          <w:color w:val="000000" w:themeColor="text1"/>
-        </w:rPr>
-        <w:t>The RSD of peak area of si</w:t>
-      </w:r>
-      <w:r>
-        <w:rPr>
-          <w:rFonts w:asciiTheme="majorBidi" w:hAnsiTheme="majorBidi" w:cstheme="majorBidi"/>
-          <w:color w:val="000000" w:themeColor="text1"/>
-        </w:rPr>
-        <w:t>x standard injections, NMT 2.0%.</w:t>
+          <w:highlight w:val="darkMagenta"/>
+        </w:rPr>
+      </w:pPr>
+      <w:r>
+        <w:rPr>
+          <w:rFonts w:asciiTheme="majorBidi" w:hAnsiTheme="majorBidi" w:cstheme="majorBidi"/>
+          <w:color w:val="000000" w:themeColor="text1"/>
+          <w:highlight w:val="darkMagenta"/>
+        </w:rPr>
+        <w:t>The RSD of peak area of six standard injections, NMT 2.0%.</w:t>
       </w:r>
     </w:p>
     <w:p>
@@ -24886,21 +25164,16 @@
         <w:rPr>
           <w:rFonts w:asciiTheme="majorBidi" w:hAnsiTheme="majorBidi" w:cstheme="majorBidi"/>
           <w:color w:val="000000" w:themeColor="text1"/>
-        </w:rPr>
-      </w:pPr>
-      <w:r>
-        <w:rPr>
-          <w:rFonts w:asciiTheme="majorBidi" w:hAnsiTheme="majorBidi" w:cstheme="majorBidi"/>
-          <w:color w:val="000000" w:themeColor="text1"/>
-        </w:rPr>
-        <w:t>The RSD of peak area of six standard injections and two standard injections as bracketing NMT 2.0%</w:t>
-      </w:r>
-      <w:r>
-        <w:rPr>
-          <w:rFonts w:asciiTheme="majorBidi" w:hAnsiTheme="majorBidi" w:cstheme="majorBidi"/>
-          <w:color w:val="000000" w:themeColor="text1"/>
-        </w:rPr>
-        <w:t>.</w:t>
+          <w:highlight w:val="darkMagenta"/>
+        </w:rPr>
+      </w:pPr>
+      <w:r>
+        <w:rPr>
+          <w:rFonts w:asciiTheme="majorBidi" w:hAnsiTheme="majorBidi" w:cstheme="majorBidi"/>
+          <w:color w:val="000000" w:themeColor="text1"/>
+          <w:highlight w:val="darkMagenta"/>
+        </w:rPr>
+        <w:t>The RSD of peak area of six standard injections and two standard injections as bracketing NMT 2.0%.</w:t>
       </w:r>
     </w:p>
     <w:p>
@@ -24920,21 +25193,16 @@
         <w:rPr>
           <w:rFonts w:asciiTheme="majorBidi" w:hAnsiTheme="majorBidi" w:cstheme="majorBidi"/>
           <w:color w:val="000000" w:themeColor="text1"/>
-        </w:rPr>
-      </w:pPr>
-      <w:r>
-        <w:rPr>
-          <w:rFonts w:asciiTheme="majorBidi" w:hAnsiTheme="majorBidi" w:cstheme="majorBidi"/>
-          <w:color w:val="000000" w:themeColor="text1"/>
-        </w:rPr>
-        <w:t>Tailing factor: NMT 2.0%, Standard solution</w:t>
-      </w:r>
-      <w:r>
-        <w:rPr>
-          <w:rFonts w:asciiTheme="majorBidi" w:hAnsiTheme="majorBidi" w:cstheme="majorBidi"/>
-          <w:color w:val="000000" w:themeColor="text1"/>
-        </w:rPr>
-        <w:t>.</w:t>
+          <w:highlight w:val="darkMagenta"/>
+        </w:rPr>
+      </w:pPr>
+      <w:r>
+        <w:rPr>
+          <w:rFonts w:asciiTheme="majorBidi" w:hAnsiTheme="majorBidi" w:cstheme="majorBidi"/>
+          <w:color w:val="000000" w:themeColor="text1"/>
+          <w:highlight w:val="darkMagenta"/>
+        </w:rPr>
+        <w:t>Tailing factor: NMT 2.0%, Standard solution.</w:t>
       </w:r>
     </w:p>
     <w:p>
@@ -24954,21 +25222,16 @@
         <w:rPr>
           <w:rFonts w:asciiTheme="majorBidi" w:hAnsiTheme="majorBidi" w:cstheme="majorBidi"/>
           <w:color w:val="000000" w:themeColor="text1"/>
-        </w:rPr>
-      </w:pPr>
-      <w:r>
-        <w:rPr>
-          <w:rFonts w:asciiTheme="majorBidi" w:hAnsiTheme="majorBidi" w:cstheme="majorBidi"/>
-          <w:color w:val="000000" w:themeColor="text1"/>
-        </w:rPr>
-        <w:t>Number of theoretical Plate Count: NLT 2000, Standard solution</w:t>
-      </w:r>
-      <w:r>
-        <w:rPr>
-          <w:rFonts w:asciiTheme="majorBidi" w:hAnsiTheme="majorBidi" w:cstheme="majorBidi"/>
-          <w:color w:val="000000" w:themeColor="text1"/>
-        </w:rPr>
-        <w:t>.</w:t>
+          <w:highlight w:val="darkMagenta"/>
+        </w:rPr>
+      </w:pPr>
+      <w:r>
+        <w:rPr>
+          <w:rFonts w:asciiTheme="majorBidi" w:hAnsiTheme="majorBidi" w:cstheme="majorBidi"/>
+          <w:color w:val="000000" w:themeColor="text1"/>
+          <w:highlight w:val="darkMagenta"/>
+        </w:rPr>
+        <w:t>Number of theoretical Plate Count: NLT 2000, Standard solution.</w:t>
       </w:r>
     </w:p>
     <w:p>
@@ -24988,12 +25251,14 @@
         <w:rPr>
           <w:rFonts w:asciiTheme="majorBidi" w:hAnsiTheme="majorBidi" w:cstheme="majorBidi"/>
           <w:color w:val="000000" w:themeColor="text1"/>
-        </w:rPr>
-      </w:pPr>
-      <w:r>
-        <w:rPr>
-          <w:rFonts w:asciiTheme="majorBidi" w:hAnsiTheme="majorBidi" w:cstheme="majorBidi"/>
-          <w:color w:val="000000" w:themeColor="text1"/>
+          <w:highlight w:val="darkMagenta"/>
+        </w:rPr>
+      </w:pPr>
+      <w:r>
+        <w:rPr>
+          <w:rFonts w:asciiTheme="majorBidi" w:hAnsiTheme="majorBidi" w:cstheme="majorBidi"/>
+          <w:color w:val="000000" w:themeColor="text1"/>
+          <w:highlight w:val="darkMagenta"/>
         </w:rPr>
         <w:t>The recover</w:t>
       </w:r>
@@ -25002,15 +25267,41 @@
         <w:rPr>
           <w:rFonts w:asciiTheme="majorBidi" w:hAnsiTheme="majorBidi" w:cstheme="majorBidi"/>
           <w:color w:val="000000" w:themeColor="text1"/>
-        </w:rPr>
-        <w:t xml:space="preserve">y of assay value </w:t>
-      </w:r>
-      <w:r>
-        <w:rPr>
-          <w:rFonts w:asciiTheme="majorBidi" w:hAnsiTheme="majorBidi" w:cstheme="majorBidi"/>
-          <w:color w:val="000000" w:themeColor="text1"/>
-        </w:rPr>
-        <w:t>between 98.0-102%</w:t>
+          <w:highlight w:val="darkMagenta"/>
+        </w:rPr>
+        <w:t xml:space="preserve">y of assay value between </w:t>
+      </w:r>
+      <w:r>
+        <w:rPr>
+          <w:rFonts w:asciiTheme="majorBidi" w:hAnsiTheme="majorBidi" w:cstheme="majorBidi"/>
+          <w:color w:val="000000" w:themeColor="text1"/>
+          <w:highlight w:val="yellow"/>
+        </w:rPr>
+        <w:t>98.0</w:t>
+      </w:r>
+      <w:r>
+        <w:rPr>
+          <w:rFonts w:asciiTheme="majorBidi" w:hAnsiTheme="majorBidi" w:cstheme="majorBidi"/>
+          <w:color w:val="000000" w:themeColor="text1"/>
+          <w:highlight w:val="darkMagenta"/>
+        </w:rPr>
+        <w:t>-</w:t>
+      </w:r>
+      <w:r>
+        <w:rPr>
+          <w:rFonts w:asciiTheme="majorBidi" w:hAnsiTheme="majorBidi" w:cstheme="majorBidi"/>
+          <w:color w:val="000000" w:themeColor="text1"/>
+          <w:highlight w:val="yellow"/>
+        </w:rPr>
+        <w:t>102</w:t>
+      </w:r>
+      <w:r>
+        <w:rPr>
+          <w:rFonts w:asciiTheme="majorBidi" w:hAnsiTheme="majorBidi" w:cstheme="majorBidi"/>
+          <w:color w:val="000000" w:themeColor="text1"/>
+          <w:highlight w:val="darkMagenta"/>
+        </w:rPr>
+        <w:t>%</w:t>
       </w:r>
       <w:bookmarkEnd w:id="97"/>
     </w:p>
@@ -25024,6 +25315,7 @@
           <w:color w:val="000000" w:themeColor="text1"/>
           <w:sz w:val="24"/>
           <w:szCs w:val="24"/>
+          <w:highlight w:val="green"/>
         </w:rPr>
       </w:pPr>
       <w:bookmarkStart w:name="_Hlk146026811" w:id="98"/>
@@ -25033,6 +25325,7 @@
           <w:color w:val="000000" w:themeColor="text1"/>
           <w:sz w:val="24"/>
           <w:szCs w:val="24"/>
+          <w:highlight w:val="green"/>
         </w:rPr>
         <w:t>Filter recovery</w:t>
       </w:r>
@@ -25047,12 +25340,14 @@
         <w:rPr>
           <w:rFonts w:asciiTheme="majorBidi" w:hAnsiTheme="majorBidi" w:cstheme="majorBidi"/>
           <w:color w:val="000000" w:themeColor="text1"/>
-        </w:rPr>
-      </w:pPr>
-      <w:r>
-        <w:rPr>
-          <w:rFonts w:asciiTheme="majorBidi" w:hAnsiTheme="majorBidi" w:cstheme="majorBidi"/>
-          <w:color w:val="000000" w:themeColor="text1"/>
+          <w:highlight w:val="green"/>
+        </w:rPr>
+      </w:pPr>
+      <w:r>
+        <w:rPr>
+          <w:rFonts w:asciiTheme="majorBidi" w:hAnsiTheme="majorBidi" w:cstheme="majorBidi"/>
+          <w:color w:val="000000" w:themeColor="text1"/>
+          <w:highlight w:val="green"/>
         </w:rPr>
         <w:t xml:space="preserve">NB: Filter </w:t>
       </w:r>
@@ -25060,6 +25355,7 @@
         <w:rPr>
           <w:rFonts w:asciiTheme="majorBidi" w:hAnsiTheme="majorBidi" w:cstheme="majorBidi"/>
           <w:color w:val="000000" w:themeColor="text1"/>
+          <w:highlight w:val="green"/>
         </w:rPr>
         <w:t>recovery</w:t>
       </w:r>
@@ -25067,6 +25363,7 @@
         <w:rPr>
           <w:rFonts w:asciiTheme="majorBidi" w:hAnsiTheme="majorBidi" w:cstheme="majorBidi"/>
           <w:color w:val="000000" w:themeColor="text1"/>
+          <w:highlight w:val="green"/>
         </w:rPr>
         <w:t xml:space="preserve"> shall be performed on the highest strength which is:</w:t>
       </w:r>
@@ -25086,12 +25383,14 @@
         <w:rPr>
           <w:rFonts w:asciiTheme="majorBidi" w:hAnsiTheme="majorBidi" w:cstheme="majorBidi"/>
           <w:color w:val="000000" w:themeColor="text1"/>
-        </w:rPr>
-      </w:pPr>
-      <w:r>
-        <w:rPr>
-          <w:rFonts w:asciiTheme="majorBidi" w:hAnsiTheme="majorBidi" w:cstheme="majorBidi"/>
-          <w:color w:val="000000" w:themeColor="text1"/>
+          <w:highlight w:val="green"/>
+        </w:rPr>
+      </w:pPr>
+      <w:r>
+        <w:rPr>
+          <w:rFonts w:asciiTheme="majorBidi" w:hAnsiTheme="majorBidi" w:cstheme="majorBidi"/>
+          <w:color w:val="000000" w:themeColor="text1"/>
+          <w:highlight w:val="green"/>
         </w:rPr>
         <w:t>Empagliflozin 25 mg FCT.</w:t>
       </w:r>
@@ -25147,6 +25446,7 @@
                 <w:rFonts w:asciiTheme="majorBidi" w:hAnsiTheme="majorBidi" w:cstheme="majorBidi"/>
                 <w:b/>
                 <w:color w:val="000000" w:themeColor="text1"/>
+                <w:highlight w:val="green"/>
                 <w:lang w:val="en-GB"/>
               </w:rPr>
               <w:t>Experimental Plan</w:t>
@@ -25155,13 +25455,14 @@
         </w:tc>
       </w:tr>
     </w:tbl>
-    <w:p>
+    <w:p p40:ReplaceMe="33">
       <w:pPr>
         <w:spacing w:line="276" w:lineRule="auto"/>
         <w:jc w:val="both"/>
         <w:rPr>
           <w:rFonts w:asciiTheme="majorBidi" w:hAnsiTheme="majorBidi" w:cstheme="majorBidi"/>
           <w:color w:val="000000" w:themeColor="text1"/>
+          <w:highlight w:val="darkMagenta"/>
           <w:lang w:val="en-GB"/>
         </w:rPr>
       </w:pPr>
@@ -25171,6 +25472,7 @@
         <w:rPr>
           <w:rFonts w:asciiTheme="majorBidi" w:hAnsiTheme="majorBidi" w:cstheme="majorBidi"/>
           <w:color w:val="000000" w:themeColor="text1"/>
+          <w:highlight w:val="darkMagenta"/>
           <w:lang w:val="en-GB"/>
         </w:rPr>
         <w:t xml:space="preserve">For the conditions, and </w:t>
@@ -25181,41 +25483,19 @@
         <w:rPr>
           <w:rFonts w:asciiTheme="majorBidi" w:hAnsiTheme="majorBidi" w:cstheme="majorBidi"/>
           <w:color w:val="000000" w:themeColor="text1"/>
+          <w:highlight w:val="darkMagenta"/>
           <w:lang w:val="en-GB"/>
         </w:rPr>
-        <w:t>preparations</w:t>
-      </w:r>
-      <w:r>
-        <w:rPr>
-          <w:rFonts w:asciiTheme="majorBidi" w:hAnsiTheme="majorBidi" w:cstheme="majorBidi"/>
-          <w:color w:val="000000" w:themeColor="text1"/>
+        <w:t xml:space="preserve">preparations, </w:t>
+      </w:r>
+      <w:r>
+        <w:rPr>
+          <w:rFonts w:asciiTheme="majorBidi" w:hAnsiTheme="majorBidi" w:cstheme="majorBidi"/>
+          <w:color w:val="000000" w:themeColor="text1"/>
+          <w:highlight w:val="darkMagenta"/>
           <w:lang w:val="en-GB"/>
         </w:rPr>
-        <w:t xml:space="preserve">, </w:t>
-      </w:r>
-      <w:r>
-        <w:rPr>
-          <w:rFonts w:asciiTheme="majorBidi" w:hAnsiTheme="majorBidi" w:cstheme="majorBidi"/>
-          <w:color w:val="000000" w:themeColor="text1"/>
-          <w:lang w:val="en-GB"/>
-        </w:rPr>
-        <w:t xml:space="preserve">Refer to Section </w:t>
-      </w:r>
-      <w:r>
-        <w:rPr>
-          <w:rFonts w:asciiTheme="majorBidi" w:hAnsiTheme="majorBidi" w:cstheme="majorBidi"/>
-          <w:color w:val="000000" w:themeColor="text1"/>
-          <w:lang w:val="en-GB"/>
-        </w:rPr>
-        <w:t>2.1</w:t>
-      </w:r>
-      <w:r>
-        <w:rPr>
-          <w:rFonts w:asciiTheme="majorBidi" w:hAnsiTheme="majorBidi" w:cstheme="majorBidi"/>
-          <w:color w:val="000000" w:themeColor="text1"/>
-          <w:lang w:val="en-GB"/>
-        </w:rPr>
-        <w:t xml:space="preserve"> Test Description</w:t>
+        <w:t>Refer to Section 2.1 Test Description</w:t>
       </w:r>
     </w:p>
     <w:bookmarkEnd w:id="101"/>
@@ -25228,6 +25508,7 @@
           <w:color w:val="000000" w:themeColor="text1"/>
           <w:sz w:val="24"/>
           <w:szCs w:val="24"/>
+          <w:highlight w:val="darkMagenta"/>
           <w:u w:val="single"/>
         </w:rPr>
       </w:pPr>
@@ -25237,12 +25518,13 @@
           <w:color w:val="000000" w:themeColor="text1"/>
           <w:sz w:val="24"/>
           <w:szCs w:val="24"/>
+          <w:highlight w:val="darkMagenta"/>
           <w:u w:val="single"/>
         </w:rPr>
         <w:t>Procedure:</w:t>
       </w:r>
     </w:p>
-    <w:p>
+    <w:p xmlns:p40="http://DMSNamespace" p40:ReplaceMe="33">
       <w:pPr>
         <w:pStyle w:val="BodyText2"/>
         <w:spacing w:line="276" w:lineRule="auto"/>
@@ -25251,6 +25533,7 @@
           <w:color w:val="000000" w:themeColor="text1"/>
           <w:sz w:val="24"/>
           <w:szCs w:val="24"/>
+          <w:highlight w:val="darkMagenta"/>
         </w:rPr>
       </w:pPr>
       <w:bookmarkStart w:name="_Hlk146026897" w:id="102"/>
@@ -25260,6 +25543,7 @@
           <w:color w:val="000000" w:themeColor="text1"/>
           <w:sz w:val="24"/>
           <w:szCs w:val="24"/>
+          <w:highlight w:val="darkMagenta"/>
         </w:rPr>
         <w:t>Separately inject equal volumes (</w:t>
       </w:r>
@@ -25269,6 +25553,7 @@
           <w:color w:val="000000" w:themeColor="text1"/>
           <w:sz w:val="24"/>
           <w:szCs w:val="24"/>
+          <w:highlight w:val="yellow"/>
         </w:rPr>
         <w:t>5</w:t>
       </w:r>
@@ -25278,15 +25563,37 @@
           <w:color w:val="000000" w:themeColor="text1"/>
           <w:sz w:val="24"/>
           <w:szCs w:val="24"/>
-        </w:rPr>
-        <w:t xml:space="preserve">µl) of the standard solution and sample solution, this time using 0.45 µm (PTFE) syringe filter to filter the standards </w:t>
-      </w:r>
-      <w:r>
-        <w:rPr>
-          <w:rFonts w:asciiTheme="majorBidi" w:hAnsiTheme="majorBidi" w:cstheme="majorBidi"/>
-          <w:color w:val="000000" w:themeColor="text1"/>
-          <w:sz w:val="24"/>
-          <w:szCs w:val="24"/>
+          <w:highlight w:val="darkMagenta"/>
+        </w:rPr>
+        <w:t>µl) of the standard solution and sample solution, this time using 0.45 µm (</w:t>
+      </w:r>
+      <w:r>
+        <w:rPr>
+          <w:rFonts w:asciiTheme="majorBidi" w:hAnsiTheme="majorBidi" w:cstheme="majorBidi"/>
+          <w:color w:val="000000" w:themeColor="text1"/>
+          <w:sz w:val="24"/>
+          <w:szCs w:val="24"/>
+          <w:highlight w:val="yellow"/>
+        </w:rPr>
+        <w:t>PTFE</w:t>
+      </w:r>
+      <w:r>
+        <w:rPr>
+          <w:rFonts w:asciiTheme="majorBidi" w:hAnsiTheme="majorBidi" w:cstheme="majorBidi"/>
+          <w:color w:val="000000" w:themeColor="text1"/>
+          <w:sz w:val="24"/>
+          <w:szCs w:val="24"/>
+          <w:highlight w:val="darkMagenta"/>
+        </w:rPr>
+        <w:t xml:space="preserve">) syringe filter to filter the standards </w:t>
+      </w:r>
+      <w:r>
+        <w:rPr>
+          <w:rFonts w:asciiTheme="majorBidi" w:hAnsiTheme="majorBidi" w:cstheme="majorBidi"/>
+          <w:color w:val="000000" w:themeColor="text1"/>
+          <w:sz w:val="24"/>
+          <w:szCs w:val="24"/>
+          <w:highlight w:val="darkMagenta"/>
         </w:rPr>
         <w:t xml:space="preserve">and sample solutions against un-filtered </w:t>
       </w:r>
@@ -25296,6 +25603,7 @@
           <w:color w:val="000000" w:themeColor="text1"/>
           <w:sz w:val="24"/>
           <w:szCs w:val="24"/>
+          <w:highlight w:val="darkMagenta"/>
         </w:rPr>
         <w:lastRenderedPageBreak/>
         <w:t>standard</w:t>
@@ -25306,6 +25614,7 @@
           <w:color w:val="000000" w:themeColor="text1"/>
           <w:sz w:val="24"/>
           <w:szCs w:val="24"/>
+          <w:highlight w:val="darkMagenta"/>
         </w:rPr>
         <w:t xml:space="preserve"> and </w:t>
       </w:r>
@@ -25315,6 +25624,7 @@
           <w:color w:val="000000" w:themeColor="text1"/>
           <w:sz w:val="24"/>
           <w:szCs w:val="24"/>
+          <w:highlight w:val="darkMagenta"/>
         </w:rPr>
         <w:t xml:space="preserve">Centrifuged </w:t>
       </w:r>
@@ -25324,6 +25634,7 @@
           <w:color w:val="000000" w:themeColor="text1"/>
           <w:sz w:val="24"/>
           <w:szCs w:val="24"/>
+          <w:highlight w:val="darkMagenta"/>
         </w:rPr>
         <w:t>sample solutions, into the liquid chromatography, record the chromatograms and measure the peak response of the major peak.</w:t>
       </w:r>
@@ -25370,6 +25681,7 @@
                 <w:rFonts w:asciiTheme="majorBidi" w:hAnsiTheme="majorBidi" w:cstheme="majorBidi"/>
                 <w:b/>
                 <w:color w:val="000000" w:themeColor="text1"/>
+                <w:highlight w:val="darkMagenta"/>
                 <w:lang w:val="en-GB"/>
               </w:rPr>
             </w:pPr>
@@ -25379,6 +25691,7 @@
                 <w:rFonts w:asciiTheme="majorBidi" w:hAnsiTheme="majorBidi" w:cstheme="majorBidi"/>
                 <w:b/>
                 <w:color w:val="000000" w:themeColor="text1"/>
+                <w:highlight w:val="darkMagenta"/>
                 <w:lang w:val="en-GB"/>
               </w:rPr>
               <w:t>Calculation/ Documentation</w:t>
@@ -25393,6 +25706,7 @@
         <w:rPr>
           <w:rFonts w:asciiTheme="majorBidi" w:hAnsiTheme="majorBidi" w:cstheme="majorBidi"/>
           <w:color w:val="000000" w:themeColor="text1"/>
+          <w:highlight w:val="darkMagenta"/>
         </w:rPr>
       </w:pPr>
       <w:bookmarkStart w:name="_Hlk146026942" w:id="104"/>
@@ -25401,6 +25715,7 @@
         <w:rPr>
           <w:rFonts w:asciiTheme="majorBidi" w:hAnsiTheme="majorBidi" w:cstheme="majorBidi"/>
           <w:color w:val="000000" w:themeColor="text1"/>
+          <w:highlight w:val="darkMagenta"/>
         </w:rPr>
         <w:t xml:space="preserve">For the calculation of the percentage of active in the portion of sample </w:t>
       </w:r>
@@ -25408,36 +25723,17 @@
         <w:rPr>
           <w:rFonts w:asciiTheme="majorBidi" w:hAnsiTheme="majorBidi" w:cstheme="majorBidi"/>
           <w:color w:val="000000" w:themeColor="text1"/>
-        </w:rPr>
-        <w:t>taken</w:t>
-      </w:r>
-      <w:r>
-        <w:rPr>
-          <w:rFonts w:asciiTheme="majorBidi" w:hAnsiTheme="majorBidi" w:cstheme="majorBidi"/>
-          <w:color w:val="000000" w:themeColor="text1"/>
-        </w:rPr>
-        <w:t xml:space="preserve">, </w:t>
-      </w:r>
-      <w:r>
-        <w:rPr>
-          <w:rFonts w:asciiTheme="majorBidi" w:hAnsiTheme="majorBidi" w:cstheme="majorBidi"/>
-          <w:color w:val="000000" w:themeColor="text1"/>
-        </w:rPr>
-        <w:t>Refer to Section 5.</w:t>
-      </w:r>
-      <w:r>
-        <w:rPr>
-          <w:rFonts w:asciiTheme="majorBidi" w:hAnsiTheme="majorBidi" w:cstheme="majorBidi"/>
-          <w:color w:val="000000" w:themeColor="text1"/>
-        </w:rPr>
-        <w:t>6</w:t>
-      </w:r>
-      <w:r>
-        <w:rPr>
-          <w:rFonts w:asciiTheme="majorBidi" w:hAnsiTheme="majorBidi" w:cstheme="majorBidi"/>
-          <w:color w:val="000000" w:themeColor="text1"/>
-        </w:rPr>
-        <w:t xml:space="preserve"> Intermediate Precision</w:t>
+          <w:highlight w:val="darkMagenta"/>
+        </w:rPr>
+        <w:t xml:space="preserve">taken, </w:t>
+      </w:r>
+      <w:r>
+        <w:rPr>
+          <w:rFonts w:asciiTheme="majorBidi" w:hAnsiTheme="majorBidi" w:cstheme="majorBidi"/>
+          <w:color w:val="000000" w:themeColor="text1"/>
+          <w:highlight w:val="darkMagenta"/>
+        </w:rPr>
+        <w:t>Refer to Section 5.6 Intermediate Precision</w:t>
       </w:r>
     </w:p>
     <w:bookmarkEnd w:id="104"/>
@@ -25447,6 +25743,7 @@
         <w:rPr>
           <w:rFonts w:asciiTheme="majorBidi" w:hAnsiTheme="majorBidi" w:cstheme="majorBidi"/>
           <w:color w:val="000000" w:themeColor="text1"/>
+          <w:highlight w:val="darkMagenta"/>
         </w:rPr>
       </w:pPr>
     </w:p>
@@ -25486,6 +25783,7 @@
                 <w:rFonts w:asciiTheme="majorBidi" w:hAnsiTheme="majorBidi" w:cstheme="majorBidi"/>
                 <w:b/>
                 <w:color w:val="000000" w:themeColor="text1"/>
+                <w:highlight w:val="darkMagenta"/>
                 <w:lang w:val="en-GB"/>
               </w:rPr>
             </w:pPr>
@@ -25495,6 +25793,7 @@
                 <w:rFonts w:asciiTheme="majorBidi" w:hAnsiTheme="majorBidi" w:cstheme="majorBidi"/>
                 <w:b/>
                 <w:color w:val="000000" w:themeColor="text1"/>
+                <w:highlight w:val="darkMagenta"/>
                 <w:lang w:val="en-GB"/>
               </w:rPr>
               <w:t>Acceptance Criteria</w:t>
@@ -25520,6 +25819,7 @@
         <w:rPr>
           <w:rFonts w:asciiTheme="majorBidi" w:hAnsiTheme="majorBidi" w:cstheme="majorBidi"/>
           <w:color w:val="000000" w:themeColor="text1"/>
+          <w:highlight w:val="darkMagenta"/>
         </w:rPr>
       </w:pPr>
       <w:bookmarkStart w:name="_Toc487858766" w:id="106"/>
@@ -25529,15 +25829,9 @@
         <w:rPr>
           <w:rFonts w:asciiTheme="majorBidi" w:hAnsiTheme="majorBidi" w:cstheme="majorBidi"/>
           <w:color w:val="000000" w:themeColor="text1"/>
-        </w:rPr>
-        <w:t>The RSD of peak area of si</w:t>
-      </w:r>
-      <w:r>
-        <w:rPr>
-          <w:rFonts w:asciiTheme="majorBidi" w:hAnsiTheme="majorBidi" w:cstheme="majorBidi"/>
-          <w:color w:val="000000" w:themeColor="text1"/>
-        </w:rPr>
-        <w:t>x standard injections, NMT 2.0%.</w:t>
+          <w:highlight w:val="darkMagenta"/>
+        </w:rPr>
+        <w:t>The RSD of peak area of six standard injections, NMT 2.0%.</w:t>
       </w:r>
     </w:p>
     <w:p>
@@ -25557,21 +25851,16 @@
         <w:rPr>
           <w:rFonts w:asciiTheme="majorBidi" w:hAnsiTheme="majorBidi" w:cstheme="majorBidi"/>
           <w:color w:val="000000" w:themeColor="text1"/>
-        </w:rPr>
-      </w:pPr>
-      <w:r>
-        <w:rPr>
-          <w:rFonts w:asciiTheme="majorBidi" w:hAnsiTheme="majorBidi" w:cstheme="majorBidi"/>
-          <w:color w:val="000000" w:themeColor="text1"/>
-        </w:rPr>
-        <w:t>The RSD of peak area of six standard injections and two standard injections as bracketing NMT 2.0%</w:t>
-      </w:r>
-      <w:r>
-        <w:rPr>
-          <w:rFonts w:asciiTheme="majorBidi" w:hAnsiTheme="majorBidi" w:cstheme="majorBidi"/>
-          <w:color w:val="000000" w:themeColor="text1"/>
-        </w:rPr>
-        <w:t>.</w:t>
+          <w:highlight w:val="darkMagenta"/>
+        </w:rPr>
+      </w:pPr>
+      <w:r>
+        <w:rPr>
+          <w:rFonts w:asciiTheme="majorBidi" w:hAnsiTheme="majorBidi" w:cstheme="majorBidi"/>
+          <w:color w:val="000000" w:themeColor="text1"/>
+          <w:highlight w:val="darkMagenta"/>
+        </w:rPr>
+        <w:t>The RSD of peak area of six standard injections and two standard injections as bracketing NMT 2.0%.</w:t>
       </w:r>
     </w:p>
     <w:p>
@@ -25591,21 +25880,16 @@
         <w:rPr>
           <w:rFonts w:asciiTheme="majorBidi" w:hAnsiTheme="majorBidi" w:cstheme="majorBidi"/>
           <w:color w:val="000000" w:themeColor="text1"/>
-        </w:rPr>
-      </w:pPr>
-      <w:r>
-        <w:rPr>
-          <w:rFonts w:asciiTheme="majorBidi" w:hAnsiTheme="majorBidi" w:cstheme="majorBidi"/>
-          <w:color w:val="000000" w:themeColor="text1"/>
-        </w:rPr>
-        <w:t>Tailing factor: NMT 2.0%, Standard solution</w:t>
-      </w:r>
-      <w:r>
-        <w:rPr>
-          <w:rFonts w:asciiTheme="majorBidi" w:hAnsiTheme="majorBidi" w:cstheme="majorBidi"/>
-          <w:color w:val="000000" w:themeColor="text1"/>
-        </w:rPr>
-        <w:t>.</w:t>
+          <w:highlight w:val="darkMagenta"/>
+        </w:rPr>
+      </w:pPr>
+      <w:r>
+        <w:rPr>
+          <w:rFonts w:asciiTheme="majorBidi" w:hAnsiTheme="majorBidi" w:cstheme="majorBidi"/>
+          <w:color w:val="000000" w:themeColor="text1"/>
+          <w:highlight w:val="darkMagenta"/>
+        </w:rPr>
+        <w:t>Tailing factor: NMT 2.0%, Standard solution.</w:t>
       </w:r>
     </w:p>
     <w:p>
@@ -25625,21 +25909,32 @@
         <w:rPr>
           <w:rFonts w:asciiTheme="majorBidi" w:hAnsiTheme="majorBidi" w:cstheme="majorBidi"/>
           <w:color w:val="000000" w:themeColor="text1"/>
-        </w:rPr>
-      </w:pPr>
-      <w:r>
-        <w:rPr>
-          <w:rFonts w:asciiTheme="majorBidi" w:hAnsiTheme="majorBidi" w:cstheme="majorBidi"/>
-          <w:color w:val="000000" w:themeColor="text1"/>
-        </w:rPr>
-        <w:t>Number of theoretical Plate Count: NLT 2000, Standard solution</w:t>
-      </w:r>
-      <w:r>
-        <w:rPr>
-          <w:rFonts w:asciiTheme="majorBidi" w:hAnsiTheme="majorBidi" w:cstheme="majorBidi"/>
-          <w:color w:val="000000" w:themeColor="text1"/>
-        </w:rPr>
-        <w:t>.</w:t>
+          <w:highlight w:val="darkMagenta"/>
+        </w:rPr>
+      </w:pPr>
+      <w:r>
+        <w:rPr>
+          <w:rFonts w:asciiTheme="majorBidi" w:hAnsiTheme="majorBidi" w:cstheme="majorBidi"/>
+          <w:color w:val="000000" w:themeColor="text1"/>
+          <w:highlight w:val="darkMagenta"/>
+        </w:rPr>
+        <w:t xml:space="preserve">Number of theoretical Plate Count: NLT </w:t>
+      </w:r>
+      <w:r>
+        <w:rPr>
+          <w:rFonts w:asciiTheme="majorBidi" w:hAnsiTheme="majorBidi" w:cstheme="majorBidi"/>
+          <w:color w:val="000000" w:themeColor="text1"/>
+          <w:highlight w:val="yellow"/>
+        </w:rPr>
+        <w:t>2000</w:t>
+      </w:r>
+      <w:r>
+        <w:rPr>
+          <w:rFonts w:asciiTheme="majorBidi" w:hAnsiTheme="majorBidi" w:cstheme="majorBidi"/>
+          <w:color w:val="000000" w:themeColor="text1"/>
+          <w:highlight w:val="darkMagenta"/>
+        </w:rPr>
+        <w:t>, Standard solution.</w:t>
       </w:r>
     </w:p>
     <w:p>
@@ -25659,21 +25954,48 @@
         <w:rPr>
           <w:rFonts w:asciiTheme="majorBidi" w:hAnsiTheme="majorBidi" w:cstheme="majorBidi"/>
           <w:color w:val="000000" w:themeColor="text1"/>
-        </w:rPr>
-      </w:pPr>
-      <w:r>
-        <w:rPr>
-          <w:rFonts w:asciiTheme="majorBidi" w:hAnsiTheme="majorBidi" w:cstheme="majorBidi"/>
-          <w:color w:val="000000" w:themeColor="text1"/>
-        </w:rPr>
-        <w:t xml:space="preserve">The recovery of assay value </w:t>
-      </w:r>
-      <w:r>
-        <w:rPr>
-          <w:rFonts w:asciiTheme="majorBidi" w:hAnsiTheme="majorBidi" w:cstheme="majorBidi"/>
-          <w:color w:val="000000" w:themeColor="text1"/>
-        </w:rPr>
-        <w:t>between 98.0-102%</w:t>
+          <w:highlight w:val="darkMagenta"/>
+        </w:rPr>
+      </w:pPr>
+      <w:r>
+        <w:rPr>
+          <w:rFonts w:asciiTheme="majorBidi" w:hAnsiTheme="majorBidi" w:cstheme="majorBidi"/>
+          <w:color w:val="000000" w:themeColor="text1"/>
+          <w:highlight w:val="darkMagenta"/>
+        </w:rPr>
+        <w:t xml:space="preserve">The recovery of assay value between </w:t>
+      </w:r>
+      <w:r>
+        <w:rPr>
+          <w:rFonts w:asciiTheme="majorBidi" w:hAnsiTheme="majorBidi" w:cstheme="majorBidi"/>
+          <w:color w:val="000000" w:themeColor="text1"/>
+          <w:highlight w:val="yellow"/>
+        </w:rPr>
+        <w:t>98.0</w:t>
+      </w:r>
+      <w:r>
+        <w:rPr>
+          <w:rFonts w:asciiTheme="majorBidi" w:hAnsiTheme="majorBidi" w:cstheme="majorBidi"/>
+          <w:color w:val="000000" w:themeColor="text1"/>
+          <w:highlight w:val="darkMagenta"/>
+        </w:rPr>
+        <w:t>-</w:t>
+      </w:r>
+      <w:r>
+        <w:rPr>
+          <w:rFonts w:asciiTheme="majorBidi" w:hAnsiTheme="majorBidi" w:cstheme="majorBidi"/>
+          <w:color w:val="000000" w:themeColor="text1"/>
+          <w:highlight w:val="yellow"/>
+        </w:rPr>
+        <w:t>102</w:t>
+      </w:r>
+      <w:r>
+        <w:rPr>
+          <w:rFonts w:asciiTheme="majorBidi" w:hAnsiTheme="majorBidi" w:cstheme="majorBidi"/>
+          <w:color w:val="000000" w:themeColor="text1"/>
+          <w:highlight w:val="darkMagenta"/>
+        </w:rPr>
+        <w:t>%</w:t>
       </w:r>
     </w:p>
     <w:p>
@@ -29825,7 +30147,6 @@
   <w:style w:type="character" w:default="1" w:styleId="DefaultParagraphFont">
     <w:name w:val="Default Paragraph Font"/>
     <w:uiPriority w:val="1"/>
-    <w:semiHidden/>
     <w:unhideWhenUsed/>
   </w:style>
   <w:style w:type="table" w:default="1" w:styleId="TableNormal">

</xml_diff>

<commit_message>
Subtance Variable Replacment Working
</commit_message>
<xml_diff>
--- a/DoucmentManagmentSys/wwwroot/Templates/Assay Method Validation Protocol.docx
+++ b/DoucmentManagmentSys/wwwroot/Templates/Assay Method Validation Protocol.docx
@@ -1,6 +1,6 @@
 
 <file path=word/document.xml><?xml version="1.0" encoding="utf-8"?>
-<w:document xmlns:p43="http://DMSNamespace" xmlns:p37="http://DMSNamespace" xmlns:p42="http://DMSNamespace" xmlns:p38="http://DMSNamespace" xmlns:a="http://schemas.openxmlformats.org/drawingml/2006/main" xmlns:pic="http://schemas.openxmlformats.org/drawingml/2006/picture" xmlns:a14="http://schemas.microsoft.com/office/drawing/2010/main" xmlns:wpc="http://schemas.microsoft.com/office/word/2010/wordprocessingCanvas" xmlns:cx="http://schemas.microsoft.com/office/drawing/2014/chartex" xmlns:cx1="http://schemas.microsoft.com/office/drawing/2015/9/8/chartex" xmlns:cx2="http://schemas.microsoft.com/office/drawing/2015/10/21/chartex" xmlns:cx3="http://schemas.microsoft.com/office/drawing/2016/5/9/chartex" xmlns:cx4="http://schemas.microsoft.com/office/drawing/2016/5/10/chartex" xmlns:cx5="http://schemas.microsoft.com/office/drawing/2016/5/11/chartex" xmlns:cx6="http://schemas.microsoft.com/office/drawing/2016/5/12/chartex" xmlns:cx7="http://schemas.microsoft.com/office/drawing/2016/5/13/chartex" xmlns:cx8="http://schemas.microsoft.com/office/drawing/2016/5/14/chartex" xmlns:mc="http://schemas.openxmlformats.org/markup-compatibility/2006" xmlns:aink="http://schemas.microsoft.com/office/drawing/2016/ink" xmlns:am3d="http://schemas.microsoft.com/office/drawing/2017/model3d" xmlns:o="urn:schemas-microsoft-com:office:office" xmlns:r="http://schemas.openxmlformats.org/officeDocument/2006/relationships" xmlns:m="http://schemas.openxmlformats.org/officeDocument/2006/math" xmlns:v="urn:schemas-microsoft-com:vml" xmlns:wp14="http://schemas.microsoft.com/office/word/2010/wordprocessingDrawing" xmlns:wp="http://schemas.openxmlformats.org/drawingml/2006/wordprocessingDrawing" xmlns:w10="urn:schemas-microsoft-com:office:word" xmlns:w="http://schemas.openxmlformats.org/wordprocessingml/2006/main" xmlns:w14="http://schemas.microsoft.com/office/word/2010/wordml" xmlns:w15="http://schemas.microsoft.com/office/word/2012/wordml" xmlns:w16cex="http://schemas.microsoft.com/office/word/2018/wordml/cex" xmlns:w16cid="http://schemas.microsoft.com/office/word/2016/wordml/cid" xmlns:w16="http://schemas.microsoft.com/office/word/2018/wordml" xmlns:w16sdtdh="http://schemas.microsoft.com/office/word/2020/wordml/sdtdatahash" xmlns:w16se="http://schemas.microsoft.com/office/word/2015/wordml/symex" xmlns:wpg="http://schemas.microsoft.com/office/word/2010/wordprocessingGroup" xmlns:wpi="http://schemas.microsoft.com/office/word/2010/wordprocessingInk" xmlns:wne="http://schemas.microsoft.com/office/word/2006/wordml" xmlns:wps="http://schemas.microsoft.com/office/word/2010/wordprocessingShape" mc:Ignorable="w14 w15 w16se w16cid w16 w16cex w16sdtdh wp14">
+<w:document xmlns:wpc="http://schemas.microsoft.com/office/word/2010/wordprocessingCanvas" xmlns:cx="http://schemas.microsoft.com/office/drawing/2014/chartex" xmlns:cx1="http://schemas.microsoft.com/office/drawing/2015/9/8/chartex" xmlns:cx2="http://schemas.microsoft.com/office/drawing/2015/10/21/chartex" xmlns:cx3="http://schemas.microsoft.com/office/drawing/2016/5/9/chartex" xmlns:cx4="http://schemas.microsoft.com/office/drawing/2016/5/10/chartex" xmlns:cx5="http://schemas.microsoft.com/office/drawing/2016/5/11/chartex" xmlns:cx6="http://schemas.microsoft.com/office/drawing/2016/5/12/chartex" xmlns:cx7="http://schemas.microsoft.com/office/drawing/2016/5/13/chartex" xmlns:cx8="http://schemas.microsoft.com/office/drawing/2016/5/14/chartex" xmlns:mc="http://schemas.openxmlformats.org/markup-compatibility/2006" xmlns:aink="http://schemas.microsoft.com/office/drawing/2016/ink" xmlns:am3d="http://schemas.microsoft.com/office/drawing/2017/model3d" xmlns:o="urn:schemas-microsoft-com:office:office" xmlns:oel="http://schemas.microsoft.com/office/2019/extlst" xmlns:r="http://schemas.openxmlformats.org/officeDocument/2006/relationships" xmlns:m="http://schemas.openxmlformats.org/officeDocument/2006/math" xmlns:v="urn:schemas-microsoft-com:vml" xmlns:wp14="http://schemas.microsoft.com/office/word/2010/wordprocessingDrawing" xmlns:wp="http://schemas.openxmlformats.org/drawingml/2006/wordprocessingDrawing" xmlns:w10="urn:schemas-microsoft-com:office:word" xmlns:w="http://schemas.openxmlformats.org/wordprocessingml/2006/main" xmlns:w14="http://schemas.microsoft.com/office/word/2010/wordml" xmlns:w15="http://schemas.microsoft.com/office/word/2012/wordml" xmlns:w16cex="http://schemas.microsoft.com/office/word/2018/wordml/cex" xmlns:w16cid="http://schemas.microsoft.com/office/word/2016/wordml/cid" xmlns:w16="http://schemas.microsoft.com/office/word/2018/wordml" xmlns:w16du="http://schemas.microsoft.com/office/word/2023/wordml/word16du" xmlns:w16sdtdh="http://schemas.microsoft.com/office/word/2020/wordml/sdtdatahash" xmlns:w16se="http://schemas.microsoft.com/office/word/2015/wordml/symex" xmlns:wpg="http://schemas.microsoft.com/office/word/2010/wordprocessingGroup" xmlns:wpi="http://schemas.microsoft.com/office/word/2010/wordprocessingInk" xmlns:wne="http://schemas.microsoft.com/office/word/2006/wordml" xmlns:wps="http://schemas.microsoft.com/office/word/2010/wordprocessingShape" mc:Ignorable="w14 w15 w16se w16cid w16 w16cex w16sdtdh w16du wp14">
   <w:body>
     <w:p>
       <w:pPr>
@@ -42,7 +42,7 @@
           <w:lang w:val="en-GB"/>
         </w:rPr>
       </w:pPr>
-      <w:permStart w:edGrp="everyone" w:id="1664964616"/>
+      <w:permStart w:id="1664964616" w:edGrp="everyone"/>
     </w:p>
     <w:permEnd w:id="1664964616"/>
     <w:p>
@@ -84,7 +84,7 @@
           <w:lang w:val="en-GB"/>
         </w:rPr>
       </w:pPr>
-      <w:bookmarkStart w:name="_Ref51385932" w:id="0"/>
+      <w:bookmarkStart w:id="0" w:name="_Ref51385932"/>
       <w:bookmarkEnd w:id="0"/>
     </w:p>
     <w:tbl>
@@ -92,12 +92,12 @@
         <w:tblpPr w:leftFromText="180" w:rightFromText="180" w:vertAnchor="text" w:horzAnchor="margin" w:tblpX="71" w:tblpY="53"/>
         <w:tblW w:w="0" w:type="auto"/>
         <w:tblBorders>
-          <w:top w:val="single" w:color="auto" w:sz="6" w:space="0"/>
-          <w:left w:val="single" w:color="auto" w:sz="6" w:space="0"/>
-          <w:bottom w:val="single" w:color="auto" w:sz="6" w:space="0"/>
-          <w:right w:val="single" w:color="auto" w:sz="6" w:space="0"/>
-          <w:insideH w:val="single" w:color="auto" w:sz="6" w:space="0"/>
-          <w:insideV w:val="single" w:color="auto" w:sz="6" w:space="0"/>
+          <w:top w:val="single" w:sz="6" w:space="0" w:color="auto"/>
+          <w:left w:val="single" w:sz="6" w:space="0" w:color="auto"/>
+          <w:bottom w:val="single" w:sz="6" w:space="0" w:color="auto"/>
+          <w:right w:val="single" w:sz="6" w:space="0" w:color="auto"/>
+          <w:insideH w:val="single" w:sz="6" w:space="0" w:color="auto"/>
+          <w:insideV w:val="single" w:sz="6" w:space="0" w:color="auto"/>
         </w:tblBorders>
         <w:tblLayout w:type="fixed"/>
         <w:tblCellMar>
@@ -149,7 +149,18 @@
                 <w:szCs w:val="32"/>
                 <w:lang w:val="en-GB"/>
               </w:rPr>
-              <w:t>Method Validation Protocol for Empagliflozin</w:t>
+              <w:t xml:space="preserve">Method Validation Protocol for </w:t>
+            </w:r>
+            <w:r>
+              <w:rPr>
+                <w:rFonts w:asciiTheme="majorBidi" w:hAnsiTheme="majorBidi" w:cstheme="majorBidi"/>
+                <w:b/>
+                <w:color w:val="000000"/>
+                <w:sz w:val="32"/>
+                <w:szCs w:val="32"/>
+                <w:lang w:val="en-GB"/>
+              </w:rPr>
+              <w:t>Empagliflozin</w:t>
             </w:r>
           </w:p>
           <w:p>
@@ -175,11 +186,11 @@
               </w:rPr>
               <w:t xml:space="preserve">In </w:t>
             </w:r>
-            <w:r xmlns:p43="http://DMSNamespace" p43:ReplaceMe="0">
+            <w:r>
               <w:rPr>
                 <w:rFonts w:asciiTheme="majorBidi" w:hAnsiTheme="majorBidi" w:cstheme="majorBidi"/>
                 <w:b/>
-                <w:color w:val="7F7F7F" w:themeColor="text1" w:themeTint="80"/>
+                <w:color w:val="003366"/>
                 <w:sz w:val="32"/>
                 <w:szCs w:val="32"/>
                 <w:highlight w:val="black"/>
@@ -197,7 +208,7 @@
               </w:rPr>
               <w:t xml:space="preserve"> </w:t>
             </w:r>
-            <w:r xmlns:p43="http://DMSNamespace" p43:ReplaceMe="1">
+            <w:r>
               <w:rPr>
                 <w:rFonts w:asciiTheme="majorBidi" w:hAnsiTheme="majorBidi" w:cstheme="majorBidi"/>
                 <w:b/>
@@ -218,7 +229,7 @@
               </w:rPr>
               <w:t>&amp;</w:t>
             </w:r>
-            <w:r xmlns:p43="http://DMSNamespace" p43:ReplaceMe="2">
+            <w:r>
               <w:rPr>
                 <w:rFonts w:asciiTheme="majorBidi" w:hAnsiTheme="majorBidi" w:cstheme="majorBidi"/>
                 <w:b/>
@@ -622,7 +633,7 @@
       </w:r>
       <w:r>
         <w:rPr>
-          <w:rFonts w:hint="cs" w:asciiTheme="majorBidi" w:hAnsiTheme="majorBidi" w:cstheme="majorBidi"/>
+          <w:rFonts w:asciiTheme="majorBidi" w:hAnsiTheme="majorBidi" w:cstheme="majorBidi" w:hint="cs"/>
           <w:rtl/>
           <w:lang w:val="en-GB"/>
         </w:rPr>
@@ -1149,12 +1160,12 @@
           <w:lang w:val="en-US"/>
         </w:rPr>
       </w:pPr>
-      <w:bookmarkStart w:name="_Toc98243313" w:id="1"/>
-      <w:bookmarkStart w:name="_Toc496776813" w:id="2"/>
-      <w:bookmarkStart w:name="_Toc496779549" w:id="3"/>
-      <w:bookmarkStart w:name="_Toc496785621" w:id="4"/>
-      <w:bookmarkStart w:name="_Toc70828776" w:id="5"/>
-      <w:bookmarkStart w:name="_Toc98243319" w:id="6"/>
+      <w:bookmarkStart w:id="1" w:name="_Toc98243313"/>
+      <w:bookmarkStart w:id="2" w:name="_Toc496776813"/>
+      <w:bookmarkStart w:id="3" w:name="_Toc496779549"/>
+      <w:bookmarkStart w:id="4" w:name="_Toc496785621"/>
+      <w:bookmarkStart w:id="5" w:name="_Toc70828776"/>
+      <w:bookmarkStart w:id="6" w:name="_Toc98243319"/>
       <w:r>
         <w:rPr>
           <w:rFonts w:asciiTheme="majorBidi" w:hAnsiTheme="majorBidi" w:cstheme="majorBidi"/>
@@ -1217,7 +1228,7 @@
         </w:rPr>
         <w:t xml:space="preserve"> plan details t</w:t>
       </w:r>
-      <w:permStart w:edGrp="everyone" w:id="176779094"/>
+      <w:permStart w:id="176779094" w:edGrp="everyone"/>
       <w:permEnd w:id="176779094"/>
       <w:r>
         <w:rPr>
@@ -1324,8 +1335,8 @@
           <w:lang w:val="en-US"/>
         </w:rPr>
       </w:pPr>
-      <w:bookmarkStart w:name="_Toc522071195" w:id="7"/>
-      <w:bookmarkStart w:name="_Toc98243314" w:id="8"/>
+      <w:bookmarkStart w:id="7" w:name="_Toc522071195"/>
+      <w:bookmarkStart w:id="8" w:name="_Toc98243314"/>
       <w:r>
         <w:rPr>
           <w:rFonts w:asciiTheme="majorBidi" w:hAnsiTheme="majorBidi" w:cstheme="majorBidi"/>
@@ -1382,7 +1393,7 @@
         </w:rPr>
         <w:t xml:space="preserve">The purpose of this study is to provide documented evidence that </w:t>
       </w:r>
-      <w:bookmarkStart w:name="_Hlk132100292" w:id="9"/>
+      <w:bookmarkStart w:id="9" w:name="_Hlk132100292"/>
       <w:r>
         <w:rPr>
           <w:rFonts w:asciiTheme="majorBidi" w:hAnsiTheme="majorBidi" w:cstheme="majorBidi"/>
@@ -1405,7 +1416,7 @@
       <w:r>
         <w:rPr>
           <w:rFonts w:asciiTheme="majorBidi" w:hAnsiTheme="majorBidi" w:cstheme="majorBidi"/>
-          <w:color w:val="7F7F7F" w:themeColor="text1" w:themeTint="80"/>
+          <w:color w:val="003366"/>
           <w:sz w:val="24"/>
           <w:szCs w:val="24"/>
           <w:highlight w:val="darkYellow"/>
@@ -1452,7 +1463,7 @@
       <w:r>
         <w:rPr>
           <w:rFonts w:asciiTheme="majorBidi" w:hAnsiTheme="majorBidi" w:cstheme="majorBidi"/>
-          <w:color w:val="7F7F7F" w:themeColor="text1" w:themeTint="80"/>
+          <w:color w:val="003366"/>
           <w:sz w:val="24"/>
           <w:szCs w:val="24"/>
           <w:highlight w:val="darkYellow"/>
@@ -1509,7 +1520,7 @@
       <w:r>
         <w:rPr>
           <w:rFonts w:asciiTheme="majorBidi" w:hAnsiTheme="majorBidi" w:cstheme="majorBidi"/>
-          <w:color w:val="7F7F7F" w:themeColor="text1" w:themeTint="80"/>
+          <w:color w:val="003366"/>
           <w:sz w:val="24"/>
           <w:szCs w:val="24"/>
           <w:highlight w:val="darkYellow"/>
@@ -1620,7 +1631,7 @@
           <w:lang w:val="en-US"/>
         </w:rPr>
       </w:pPr>
-      <w:bookmarkStart w:name="_Toc98243316" w:id="10"/>
+      <w:bookmarkStart w:id="10" w:name="_Toc98243316"/>
       <w:r>
         <w:rPr>
           <w:rFonts w:asciiTheme="majorBidi" w:hAnsiTheme="majorBidi" w:cstheme="majorBidi"/>
@@ -1743,7 +1754,7 @@
         </w:rPr>
         <w:t>Conditions</w:t>
       </w:r>
-      <w:bookmarkStart w:name="_Hlk26089490" w:id="11"/>
+      <w:bookmarkStart w:id="11" w:name="_Hlk26089490"/>
       <w:r>
         <w:rPr>
           <w:rFonts w:asciiTheme="majorBidi" w:hAnsiTheme="majorBidi" w:cstheme="majorBidi"/>
@@ -1756,7 +1767,7 @@
         <w:t>:</w:t>
       </w:r>
     </w:p>
-    <w:tbl xmlns:p37="http://DMSNamespace" p37:ReplaceMe="3">
+    <w:tbl>
       <w:tblPr>
         <w:tblStyle w:val="TableGrid"/>
         <w:tblW w:w="9394" w:type="dxa"/>
@@ -2378,7 +2389,7 @@
         <w:t>:</w:t>
       </w:r>
     </w:p>
-    <w:tbl xmlns:p37="http://DMSNamespace" p37:ReplaceMe="4">
+    <w:tbl>
       <w:tblPr>
         <w:tblStyle w:val="TableGrid"/>
         <w:tblW w:w="9360" w:type="dxa"/>
@@ -2447,28 +2458,19 @@
               </w:rPr>
               <w:t xml:space="preserve">Prepare 0.2mg /ml of </w:t>
             </w:r>
-            <w:proofErr w:type="gramStart"/>
-            <w:r>
-              <w:rPr>
-                <w:rFonts w:asciiTheme="majorBidi" w:hAnsiTheme="majorBidi" w:cstheme="majorBidi"/>
-                <w:color w:val="7F7F7F" w:themeColor="text1" w:themeTint="80"/>
-              </w:rPr>
-              <w:t xml:space="preserve">Empagliflozin </w:t>
-            </w:r>
-            <w:r>
-              <w:rPr>
-                <w:rFonts w:asciiTheme="majorBidi" w:hAnsiTheme="majorBidi" w:cstheme="majorBidi"/>
-                <w:color w:val="000000" w:themeColor="text1"/>
-              </w:rPr>
-              <w:t>,</w:t>
-            </w:r>
-            <w:proofErr w:type="gramEnd"/>
-            <w:r>
-              <w:rPr>
-                <w:rFonts w:asciiTheme="majorBidi" w:hAnsiTheme="majorBidi" w:cstheme="majorBidi"/>
-                <w:color w:val="000000" w:themeColor="text1"/>
-              </w:rPr>
-              <w:t xml:space="preserve"> Recommended preparation:</w:t>
+            <w:r>
+              <w:rPr>
+                <w:rFonts w:asciiTheme="majorBidi" w:hAnsiTheme="majorBidi" w:cstheme="majorBidi"/>
+                <w:color w:val="003366"/>
+              </w:rPr>
+              <w:t>Empagliflozin</w:t>
+            </w:r>
+            <w:r>
+              <w:rPr>
+                <w:rFonts w:asciiTheme="majorBidi" w:hAnsiTheme="majorBidi" w:cstheme="majorBidi"/>
+                <w:color w:val="000000" w:themeColor="text1"/>
+              </w:rPr>
+              <w:t>, Recommended preparation:</w:t>
             </w:r>
           </w:p>
           <w:p>
@@ -2982,7 +2984,7 @@
                 </w:tcPr>
                 <w:p>
                   <w:pPr>
-                    <w:framePr w:hSpace="180" w:wrap="around" w:hAnchor="margin" w:vAnchor="text" w:x="666" w:y="3"/>
+                    <w:framePr w:hSpace="180" w:wrap="around" w:vAnchor="text" w:hAnchor="margin" w:x="666" w:y="3"/>
                     <w:tabs>
                       <w:tab w:val="left" w:pos="720"/>
                     </w:tabs>
@@ -3008,7 +3010,7 @@
                 </w:tcPr>
                 <w:p>
                   <w:pPr>
-                    <w:framePr w:hSpace="180" w:wrap="around" w:hAnchor="margin" w:vAnchor="text" w:x="666" w:y="3"/>
+                    <w:framePr w:hSpace="180" w:wrap="around" w:vAnchor="text" w:hAnchor="margin" w:x="666" w:y="3"/>
                     <w:tabs>
                       <w:tab w:val="left" w:pos="720"/>
                     </w:tabs>
@@ -3034,7 +3036,7 @@
                 </w:tcPr>
                 <w:p>
                   <w:pPr>
-                    <w:framePr w:hSpace="180" w:wrap="around" w:hAnchor="margin" w:vAnchor="text" w:x="666" w:y="3"/>
+                    <w:framePr w:hSpace="180" w:wrap="around" w:vAnchor="text" w:hAnchor="margin" w:x="666" w:y="3"/>
                     <w:tabs>
                       <w:tab w:val="left" w:pos="720"/>
                     </w:tabs>
@@ -3062,7 +3064,7 @@
                 </w:tcPr>
                 <w:p>
                   <w:pPr>
-                    <w:framePr w:hSpace="180" w:wrap="around" w:hAnchor="margin" w:vAnchor="text" w:x="666" w:y="3"/>
+                    <w:framePr w:hSpace="180" w:wrap="around" w:vAnchor="text" w:hAnchor="margin" w:x="666" w:y="3"/>
                     <w:tabs>
                       <w:tab w:val="left" w:pos="720"/>
                     </w:tabs>
@@ -3088,7 +3090,7 @@
                 </w:tcPr>
                 <w:p>
                   <w:pPr>
-                    <w:framePr w:hSpace="180" w:wrap="around" w:hAnchor="margin" w:vAnchor="text" w:x="666" w:y="3"/>
+                    <w:framePr w:hSpace="180" w:wrap="around" w:vAnchor="text" w:hAnchor="margin" w:x="666" w:y="3"/>
                     <w:tabs>
                       <w:tab w:val="left" w:pos="720"/>
                     </w:tabs>
@@ -3114,7 +3116,7 @@
                 </w:tcPr>
                 <w:p>
                   <w:pPr>
-                    <w:framePr w:hSpace="180" w:wrap="around" w:hAnchor="margin" w:vAnchor="text" w:x="666" w:y="3"/>
+                    <w:framePr w:hSpace="180" w:wrap="around" w:vAnchor="text" w:hAnchor="margin" w:x="666" w:y="3"/>
                     <w:tabs>
                       <w:tab w:val="left" w:pos="720"/>
                     </w:tabs>
@@ -3142,7 +3144,7 @@
                 </w:tcPr>
                 <w:p>
                   <w:pPr>
-                    <w:framePr w:hSpace="180" w:wrap="around" w:hAnchor="margin" w:vAnchor="text" w:x="666" w:y="3"/>
+                    <w:framePr w:hSpace="180" w:wrap="around" w:vAnchor="text" w:hAnchor="margin" w:x="666" w:y="3"/>
                     <w:tabs>
                       <w:tab w:val="left" w:pos="720"/>
                     </w:tabs>
@@ -3168,7 +3170,7 @@
                 </w:tcPr>
                 <w:p>
                   <w:pPr>
-                    <w:framePr w:hSpace="180" w:wrap="around" w:hAnchor="margin" w:vAnchor="text" w:x="666" w:y="3"/>
+                    <w:framePr w:hSpace="180" w:wrap="around" w:vAnchor="text" w:hAnchor="margin" w:x="666" w:y="3"/>
                     <w:tabs>
                       <w:tab w:val="left" w:pos="720"/>
                     </w:tabs>
@@ -3194,7 +3196,7 @@
                 </w:tcPr>
                 <w:p>
                   <w:pPr>
-                    <w:framePr w:hSpace="180" w:wrap="around" w:hAnchor="margin" w:vAnchor="text" w:x="666" w:y="3"/>
+                    <w:framePr w:hSpace="180" w:wrap="around" w:vAnchor="text" w:hAnchor="margin" w:x="666" w:y="3"/>
                     <w:tabs>
                       <w:tab w:val="left" w:pos="720"/>
                     </w:tabs>
@@ -3222,7 +3224,7 @@
                 </w:tcPr>
                 <w:p>
                   <w:pPr>
-                    <w:framePr w:hSpace="180" w:wrap="around" w:hAnchor="margin" w:vAnchor="text" w:x="666" w:y="3"/>
+                    <w:framePr w:hSpace="180" w:wrap="around" w:vAnchor="text" w:hAnchor="margin" w:x="666" w:y="3"/>
                     <w:tabs>
                       <w:tab w:val="left" w:pos="720"/>
                     </w:tabs>
@@ -3248,7 +3250,7 @@
                 </w:tcPr>
                 <w:p>
                   <w:pPr>
-                    <w:framePr w:hSpace="180" w:wrap="around" w:hAnchor="margin" w:vAnchor="text" w:x="666" w:y="3"/>
+                    <w:framePr w:hSpace="180" w:wrap="around" w:vAnchor="text" w:hAnchor="margin" w:x="666" w:y="3"/>
                     <w:tabs>
                       <w:tab w:val="left" w:pos="720"/>
                     </w:tabs>
@@ -3274,7 +3276,7 @@
                 </w:tcPr>
                 <w:p>
                   <w:pPr>
-                    <w:framePr w:hSpace="180" w:wrap="around" w:hAnchor="margin" w:vAnchor="text" w:x="666" w:y="3"/>
+                    <w:framePr w:hSpace="180" w:wrap="around" w:vAnchor="text" w:hAnchor="margin" w:x="666" w:y="3"/>
                     <w:tabs>
                       <w:tab w:val="left" w:pos="720"/>
                     </w:tabs>
@@ -3302,7 +3304,7 @@
                 </w:tcPr>
                 <w:p>
                   <w:pPr>
-                    <w:framePr w:hSpace="180" w:wrap="around" w:hAnchor="margin" w:vAnchor="text" w:x="666" w:y="3"/>
+                    <w:framePr w:hSpace="180" w:wrap="around" w:vAnchor="text" w:hAnchor="margin" w:x="666" w:y="3"/>
                     <w:tabs>
                       <w:tab w:val="left" w:pos="720"/>
                     </w:tabs>
@@ -3328,7 +3330,7 @@
                 </w:tcPr>
                 <w:p>
                   <w:pPr>
-                    <w:framePr w:hSpace="180" w:wrap="around" w:hAnchor="margin" w:vAnchor="text" w:x="666" w:y="3"/>
+                    <w:framePr w:hSpace="180" w:wrap="around" w:vAnchor="text" w:hAnchor="margin" w:x="666" w:y="3"/>
                     <w:tabs>
                       <w:tab w:val="left" w:pos="720"/>
                     </w:tabs>
@@ -3354,7 +3356,7 @@
                 </w:tcPr>
                 <w:p>
                   <w:pPr>
-                    <w:framePr w:hSpace="180" w:wrap="around" w:hAnchor="margin" w:vAnchor="text" w:x="666" w:y="3"/>
+                    <w:framePr w:hSpace="180" w:wrap="around" w:vAnchor="text" w:hAnchor="margin" w:x="666" w:y="3"/>
                     <w:tabs>
                       <w:tab w:val="left" w:pos="720"/>
                     </w:tabs>
@@ -3557,7 +3559,7 @@
           <w:tcPr>
             <w:tcW w:w="9378" w:type="dxa"/>
           </w:tcPr>
-          <w:p xmlns:p42="http://DMSNamespace" p42:ReplaceMe="5">
+          <w:p>
             <w:pPr>
               <w:pStyle w:val="ListParagraph"/>
               <w:numPr>
@@ -3595,7 +3597,7 @@
               <w:t>.</w:t>
             </w:r>
           </w:p>
-          <w:p xmlns:p42="http://DMSNamespace" p42:ReplaceMe="6">
+          <w:p>
             <w:pPr>
               <w:pStyle w:val="ListParagraph"/>
               <w:numPr>
@@ -3633,7 +3635,7 @@
               <w:t>), Standard solution.</w:t>
             </w:r>
           </w:p>
-          <w:p xmlns:p42="http://DMSNamespace" p42:ReplaceMe="7">
+          <w:p>
             <w:pPr>
               <w:pStyle w:val="ListParagraph"/>
               <w:numPr>
@@ -3671,7 +3673,7 @@
               <w:t>, Standard solution.</w:t>
             </w:r>
           </w:p>
-          <w:p xmlns:p42="http://DMSNamespace" p42:ReplaceMe="8">
+          <w:p>
             <w:pPr>
               <w:pStyle w:val="ListParagraph"/>
               <w:numPr>
@@ -3703,10 +3705,18 @@
             <w:r>
               <w:rPr>
                 <w:rFonts w:asciiTheme="majorBidi" w:hAnsiTheme="majorBidi" w:cstheme="majorBidi"/>
-                <w:color w:val="000000" w:themeColor="text1"/>
+                <w:color w:val="3366CC"/>
                 <w:highlight w:val="yellow"/>
               </w:rPr>
-              <w:t>2000, Standard solution.</w:t>
+              <w:t>2000</w:t>
+            </w:r>
+            <w:r>
+              <w:rPr>
+                <w:rFonts w:asciiTheme="majorBidi" w:hAnsiTheme="majorBidi" w:cstheme="majorBidi"/>
+                <w:color w:val="000000" w:themeColor="text1"/>
+                <w:highlight w:val="yellow"/>
+              </w:rPr>
+              <w:t>, Standard solution.</w:t>
             </w:r>
           </w:p>
         </w:tc>
@@ -3807,7 +3817,7 @@
             <w:r>
               <w:rPr>
                 <w:rFonts w:asciiTheme="majorBidi" w:hAnsiTheme="majorBidi" w:cstheme="majorBidi"/>
-                <w:color w:val="7F7F7F" w:themeColor="text1" w:themeTint="80"/>
+                <w:color w:val="003366"/>
                 <w:highlight w:val="darkYellow"/>
                 <w:vertAlign w:val="subscript"/>
               </w:rPr>
@@ -3966,7 +3976,7 @@
             <w:r>
               <w:rPr>
                 <w:rFonts w:asciiTheme="majorBidi" w:hAnsiTheme="majorBidi" w:cstheme="majorBidi"/>
-                <w:color w:val="7F7F7F" w:themeColor="text1" w:themeTint="80"/>
+                <w:color w:val="003366"/>
                 <w:highlight w:val="darkYellow"/>
               </w:rPr>
               <w:t>Empagliflozin</w:t>
@@ -4031,7 +4041,7 @@
             <w:r>
               <w:rPr>
                 <w:rFonts w:asciiTheme="majorBidi" w:hAnsiTheme="majorBidi" w:cstheme="majorBidi"/>
-                <w:color w:val="7F7F7F" w:themeColor="text1" w:themeTint="80"/>
+                <w:color w:val="003366"/>
                 <w:highlight w:val="darkYellow"/>
               </w:rPr>
               <w:t>Empagliflozin</w:t>
@@ -4089,7 +4099,7 @@
             <w:r>
               <w:rPr>
                 <w:rFonts w:asciiTheme="majorBidi" w:hAnsiTheme="majorBidi" w:cstheme="majorBidi"/>
-                <w:color w:val="7F7F7F" w:themeColor="text1" w:themeTint="80"/>
+                <w:color w:val="003366"/>
                 <w:highlight w:val="darkYellow"/>
               </w:rPr>
               <w:t>Empagliflozin</w:t>
@@ -4345,7 +4355,7 @@
           <w:lang w:val="en-US"/>
         </w:rPr>
       </w:pPr>
-      <w:bookmarkStart w:name="_Toc98243317" w:id="12"/>
+      <w:bookmarkStart w:id="12" w:name="_Toc98243317"/>
       <w:r>
         <w:rPr>
           <w:rFonts w:asciiTheme="majorBidi" w:hAnsiTheme="majorBidi" w:cstheme="majorBidi"/>
@@ -4389,7 +4399,7 @@
           <w:szCs w:val="24"/>
         </w:rPr>
       </w:pPr>
-      <w:bookmarkStart w:name="_Hlk26089628" w:id="13"/>
+      <w:bookmarkStart w:id="13" w:name="_Hlk26089628"/>
       <w:r>
         <w:rPr>
           <w:rFonts w:asciiTheme="majorBidi" w:hAnsiTheme="majorBidi" w:cstheme="majorBidi"/>
@@ -4492,7 +4502,7 @@
       <w:r>
         <w:rPr>
           <w:rFonts w:asciiTheme="majorBidi" w:hAnsiTheme="majorBidi" w:cstheme="majorBidi"/>
-          <w:color w:val="7F7F7F" w:themeColor="text1" w:themeTint="80"/>
+          <w:color w:val="003366"/>
           <w:sz w:val="24"/>
           <w:szCs w:val="24"/>
           <w:highlight w:val="darkYellow"/>
@@ -4523,11 +4533,11 @@
           <w:lang w:val="en-US"/>
         </w:rPr>
       </w:pPr>
-      <w:bookmarkStart w:name="_Toc98243318" w:id="14"/>
-      <w:bookmarkStart w:name="_Toc522071199" w:id="15"/>
-      <w:bookmarkStart w:name="_Ref523570244" w:id="16"/>
-      <w:bookmarkStart w:name="_Toc525617766" w:id="17"/>
-      <w:bookmarkStart w:name="_Toc250345" w:id="18"/>
+      <w:bookmarkStart w:id="14" w:name="_Toc98243318"/>
+      <w:bookmarkStart w:id="15" w:name="_Toc522071199"/>
+      <w:bookmarkStart w:id="16" w:name="_Ref523570244"/>
+      <w:bookmarkStart w:id="17" w:name="_Toc525617766"/>
+      <w:bookmarkStart w:id="18" w:name="_Toc250345"/>
       <w:bookmarkEnd w:id="2"/>
       <w:bookmarkEnd w:id="3"/>
       <w:bookmarkEnd w:id="4"/>
@@ -4572,7 +4582,7 @@
           <w:szCs w:val="24"/>
         </w:rPr>
       </w:pPr>
-      <w:bookmarkStart w:name="_Hlk26089649" w:id="19"/>
+      <w:bookmarkStart w:id="19" w:name="_Hlk26089649"/>
       <w:r>
         <w:rPr>
           <w:rFonts w:asciiTheme="majorBidi" w:hAnsiTheme="majorBidi" w:cstheme="majorBidi"/>
@@ -4621,7 +4631,7 @@
       <w:r>
         <w:rPr>
           <w:rFonts w:asciiTheme="majorBidi" w:hAnsiTheme="majorBidi" w:cstheme="majorBidi"/>
-          <w:color w:val="7F7F7F" w:themeColor="text1" w:themeTint="80"/>
+          <w:color w:val="003366"/>
           <w:sz w:val="24"/>
           <w:szCs w:val="24"/>
           <w:highlight w:val="darkYellow"/>
@@ -4686,7 +4696,7 @@
       <w:r>
         <w:rPr>
           <w:rFonts w:asciiTheme="majorBidi" w:hAnsiTheme="majorBidi" w:cstheme="majorBidi"/>
-          <w:color w:val="7F7F7F" w:themeColor="text1" w:themeTint="80"/>
+          <w:color w:val="003366"/>
           <w:sz w:val="24"/>
           <w:szCs w:val="24"/>
           <w:highlight w:val="darkYellow"/>
@@ -4740,7 +4750,7 @@
       <w:r>
         <w:rPr>
           <w:rFonts w:asciiTheme="majorBidi" w:hAnsiTheme="majorBidi" w:cstheme="majorBidi"/>
-          <w:color w:val="7F7F7F" w:themeColor="text1" w:themeTint="80"/>
+          <w:color w:val="003366"/>
           <w:sz w:val="24"/>
           <w:szCs w:val="24"/>
           <w:highlight w:val="darkYellow"/>
@@ -4820,7 +4830,7 @@
           <w:lang w:val="en-US"/>
         </w:rPr>
       </w:pPr>
-      <w:bookmarkStart w:name="_Toc98243320" w:id="20"/>
+      <w:bookmarkStart w:id="20" w:name="_Toc98243320"/>
       <w:r>
         <w:rPr>
           <w:rFonts w:asciiTheme="majorBidi" w:hAnsiTheme="majorBidi" w:cstheme="majorBidi"/>
@@ -5109,7 +5119,7 @@
           <w:szCs w:val="24"/>
         </w:rPr>
       </w:pPr>
-      <w:bookmarkStart w:name="_Toc98243321" w:id="21"/>
+      <w:bookmarkStart w:id="21" w:name="_Toc98243321"/>
       <w:r>
         <w:rPr>
           <w:rFonts w:asciiTheme="majorBidi" w:hAnsiTheme="majorBidi" w:cstheme="majorBidi"/>
@@ -5204,8 +5214,8 @@
           <w:color w:val="000000" w:themeColor="text1"/>
         </w:rPr>
       </w:pPr>
-      <w:bookmarkStart w:name="_Hlk149033147" w:id="22"/>
-      <w:bookmarkStart w:name="_Toc98243322" w:id="23"/>
+      <w:bookmarkStart w:id="22" w:name="_Hlk149033147"/>
+      <w:bookmarkStart w:id="23" w:name="_Toc98243322"/>
       <w:r>
         <w:rPr>
           <w:rFonts w:asciiTheme="majorBidi" w:hAnsiTheme="majorBidi" w:cstheme="majorBidi"/>
@@ -5537,9 +5547,9 @@
           <w:lang w:val="en-US"/>
         </w:rPr>
       </w:pPr>
-      <w:bookmarkStart w:name="_Ref486054459" w:id="24"/>
-      <w:bookmarkStart w:name="_Toc487858734" w:id="25"/>
-      <w:bookmarkStart w:name="_Toc98243323" w:id="26"/>
+      <w:bookmarkStart w:id="24" w:name="_Ref486054459"/>
+      <w:bookmarkStart w:id="25" w:name="_Toc487858734"/>
+      <w:bookmarkStart w:id="26" w:name="_Toc98243323"/>
       <w:r>
         <w:rPr>
           <w:rFonts w:asciiTheme="majorBidi" w:hAnsiTheme="majorBidi" w:cstheme="majorBidi"/>
@@ -5574,7 +5584,7 @@
         <w:t xml:space="preserve"> </w:t>
       </w:r>
     </w:p>
-    <w:bookmarkStart w:name="Kontrollkästchen3" w:id="27"/>
+    <w:bookmarkStart w:id="27" w:name="Kontrollkästchen3"/>
     <w:p>
       <w:pPr>
         <w:pStyle w:val="Absatz"/>
@@ -6230,11 +6240,11 @@
         </w:rPr>
         <w:t>Not classified (if so, then provide rationale why)</w:t>
       </w:r>
-      <w:bookmarkStart w:name="_Toc452868984" w:id="28"/>
-      <w:bookmarkStart w:name="_Toc452869033" w:id="29"/>
-      <w:bookmarkStart w:name="_Toc487858735" w:id="30"/>
-      <w:bookmarkStart w:name="_Toc98243324" w:id="31"/>
-      <w:bookmarkStart w:name="_Toc98243327" w:id="32"/>
+      <w:bookmarkStart w:id="28" w:name="_Toc452868984"/>
+      <w:bookmarkStart w:id="29" w:name="_Toc452869033"/>
+      <w:bookmarkStart w:id="30" w:name="_Toc487858735"/>
+      <w:bookmarkStart w:id="31" w:name="_Toc98243324"/>
+      <w:bookmarkStart w:id="32" w:name="_Toc98243327"/>
     </w:p>
     <w:p>
       <w:pPr>
@@ -6322,7 +6332,7 @@
           <w:lang w:val="en-US"/>
         </w:rPr>
       </w:pPr>
-      <w:bookmarkStart w:name="_Hlk132100482" w:id="33"/>
+      <w:bookmarkStart w:id="33" w:name="_Hlk132100482"/>
       <w:r>
         <w:rPr>
           <w:rFonts w:asciiTheme="majorBidi" w:hAnsiTheme="majorBidi" w:cstheme="majorBidi"/>
@@ -6349,12 +6359,12 @@
         <w:tblW w:w="9810" w:type="dxa"/>
         <w:tblInd w:w="108" w:type="dxa"/>
         <w:tblBorders>
-          <w:top w:val="single" w:color="auto" w:sz="4" w:space="0"/>
-          <w:left w:val="single" w:color="auto" w:sz="4" w:space="0"/>
-          <w:bottom w:val="single" w:color="auto" w:sz="4" w:space="0"/>
-          <w:right w:val="single" w:color="auto" w:sz="4" w:space="0"/>
-          <w:insideH w:val="single" w:color="auto" w:sz="4" w:space="0"/>
-          <w:insideV w:val="single" w:color="auto" w:sz="4" w:space="0"/>
+          <w:top w:val="single" w:sz="4" w:space="0" w:color="auto"/>
+          <w:left w:val="single" w:sz="4" w:space="0" w:color="auto"/>
+          <w:bottom w:val="single" w:sz="4" w:space="0" w:color="auto"/>
+          <w:right w:val="single" w:sz="4" w:space="0" w:color="auto"/>
+          <w:insideH w:val="single" w:sz="4" w:space="0" w:color="auto"/>
+          <w:insideV w:val="single" w:sz="4" w:space="0" w:color="auto"/>
         </w:tblBorders>
         <w:tblLook w:val="0000" w:firstRow="0" w:lastRow="0" w:firstColumn="0" w:lastColumn="0" w:noHBand="0" w:noVBand="0"/>
       </w:tblPr>
@@ -6641,12 +6651,12 @@
         <w:tblW w:w="9810" w:type="dxa"/>
         <w:tblInd w:w="108" w:type="dxa"/>
         <w:tblBorders>
-          <w:top w:val="single" w:color="auto" w:sz="4" w:space="0"/>
-          <w:left w:val="single" w:color="auto" w:sz="4" w:space="0"/>
-          <w:bottom w:val="single" w:color="auto" w:sz="4" w:space="0"/>
-          <w:right w:val="single" w:color="auto" w:sz="4" w:space="0"/>
-          <w:insideH w:val="single" w:color="auto" w:sz="4" w:space="0"/>
-          <w:insideV w:val="single" w:color="auto" w:sz="4" w:space="0"/>
+          <w:top w:val="single" w:sz="4" w:space="0" w:color="auto"/>
+          <w:left w:val="single" w:sz="4" w:space="0" w:color="auto"/>
+          <w:bottom w:val="single" w:sz="4" w:space="0" w:color="auto"/>
+          <w:right w:val="single" w:sz="4" w:space="0" w:color="auto"/>
+          <w:insideH w:val="single" w:sz="4" w:space="0" w:color="auto"/>
+          <w:insideV w:val="single" w:sz="4" w:space="0" w:color="auto"/>
         </w:tblBorders>
         <w:tblLook w:val="0000" w:firstRow="0" w:lastRow="0" w:firstColumn="0" w:lastColumn="0" w:noHBand="0" w:noVBand="0"/>
       </w:tblPr>
@@ -6880,7 +6890,7 @@
           <w:lang w:val="en-US"/>
         </w:rPr>
       </w:pPr>
-      <w:bookmarkStart w:name="_Toc487858737" w:id="34"/>
+      <w:bookmarkStart w:id="34" w:name="_Toc487858737"/>
       <w:r>
         <w:rPr>
           <w:rFonts w:asciiTheme="majorBidi" w:hAnsiTheme="majorBidi" w:cstheme="majorBidi"/>
@@ -6908,12 +6918,12 @@
         <w:tblW w:w="9810" w:type="dxa"/>
         <w:tblInd w:w="108" w:type="dxa"/>
         <w:tblBorders>
-          <w:top w:val="single" w:color="auto" w:sz="4" w:space="0"/>
-          <w:left w:val="single" w:color="auto" w:sz="4" w:space="0"/>
-          <w:bottom w:val="single" w:color="auto" w:sz="4" w:space="0"/>
-          <w:right w:val="single" w:color="auto" w:sz="4" w:space="0"/>
-          <w:insideH w:val="single" w:color="auto" w:sz="4" w:space="0"/>
-          <w:insideV w:val="single" w:color="auto" w:sz="4" w:space="0"/>
+          <w:top w:val="single" w:sz="4" w:space="0" w:color="auto"/>
+          <w:left w:val="single" w:sz="4" w:space="0" w:color="auto"/>
+          <w:bottom w:val="single" w:sz="4" w:space="0" w:color="auto"/>
+          <w:right w:val="single" w:sz="4" w:space="0" w:color="auto"/>
+          <w:insideH w:val="single" w:sz="4" w:space="0" w:color="auto"/>
+          <w:insideV w:val="single" w:sz="4" w:space="0" w:color="auto"/>
         </w:tblBorders>
         <w:tblLook w:val="0000" w:firstRow="0" w:lastRow="0" w:firstColumn="0" w:lastColumn="0" w:noHBand="0" w:noVBand="0"/>
       </w:tblPr>
@@ -7200,7 +7210,7 @@
           <w:lang w:val="en-US"/>
         </w:rPr>
       </w:pPr>
-      <w:bookmarkStart w:name="_Toc487858738" w:id="35"/>
+      <w:bookmarkStart w:id="35" w:name="_Toc487858738"/>
       <w:r>
         <w:rPr>
           <w:rFonts w:asciiTheme="majorBidi" w:hAnsiTheme="majorBidi" w:cstheme="majorBidi"/>
@@ -7228,12 +7238,12 @@
         <w:tblW w:w="9810" w:type="dxa"/>
         <w:tblInd w:w="108" w:type="dxa"/>
         <w:tblBorders>
-          <w:top w:val="single" w:color="auto" w:sz="4" w:space="0"/>
-          <w:left w:val="single" w:color="auto" w:sz="4" w:space="0"/>
-          <w:bottom w:val="single" w:color="auto" w:sz="4" w:space="0"/>
-          <w:right w:val="single" w:color="auto" w:sz="4" w:space="0"/>
-          <w:insideH w:val="single" w:color="auto" w:sz="4" w:space="0"/>
-          <w:insideV w:val="single" w:color="auto" w:sz="4" w:space="0"/>
+          <w:top w:val="single" w:sz="4" w:space="0" w:color="auto"/>
+          <w:left w:val="single" w:sz="4" w:space="0" w:color="auto"/>
+          <w:bottom w:val="single" w:sz="4" w:space="0" w:color="auto"/>
+          <w:right w:val="single" w:sz="4" w:space="0" w:color="auto"/>
+          <w:insideH w:val="single" w:sz="4" w:space="0" w:color="auto"/>
+          <w:insideV w:val="single" w:sz="4" w:space="0" w:color="auto"/>
         </w:tblBorders>
         <w:tblLook w:val="0000" w:firstRow="0" w:lastRow="0" w:firstColumn="0" w:lastColumn="0" w:noHBand="0" w:noVBand="0"/>
       </w:tblPr>
@@ -7461,8 +7471,8 @@
           <w:lang w:val="en-US"/>
         </w:rPr>
       </w:pPr>
-      <w:bookmarkStart w:name="_Toc487858739" w:id="36"/>
-      <w:bookmarkStart w:name="_Toc487858740" w:id="37"/>
+      <w:bookmarkStart w:id="36" w:name="_Toc487858739"/>
+      <w:bookmarkStart w:id="37" w:name="_Toc487858740"/>
       <w:r>
         <w:rPr>
           <w:rFonts w:asciiTheme="majorBidi" w:hAnsiTheme="majorBidi" w:cstheme="majorBidi"/>
@@ -7480,12 +7490,12 @@
         <w:tblW w:w="9810" w:type="dxa"/>
         <w:tblInd w:w="108" w:type="dxa"/>
         <w:tblBorders>
-          <w:top w:val="single" w:color="auto" w:sz="4" w:space="0"/>
-          <w:left w:val="single" w:color="auto" w:sz="4" w:space="0"/>
-          <w:bottom w:val="single" w:color="auto" w:sz="4" w:space="0"/>
-          <w:right w:val="single" w:color="auto" w:sz="4" w:space="0"/>
-          <w:insideH w:val="single" w:color="auto" w:sz="4" w:space="0"/>
-          <w:insideV w:val="single" w:color="auto" w:sz="4" w:space="0"/>
+          <w:top w:val="single" w:sz="4" w:space="0" w:color="auto"/>
+          <w:left w:val="single" w:sz="4" w:space="0" w:color="auto"/>
+          <w:bottom w:val="single" w:sz="4" w:space="0" w:color="auto"/>
+          <w:right w:val="single" w:sz="4" w:space="0" w:color="auto"/>
+          <w:insideH w:val="single" w:sz="4" w:space="0" w:color="auto"/>
+          <w:insideV w:val="single" w:sz="4" w:space="0" w:color="auto"/>
         </w:tblBorders>
         <w:tblLook w:val="0000" w:firstRow="0" w:lastRow="0" w:firstColumn="0" w:lastColumn="0" w:noHBand="0" w:noVBand="0"/>
       </w:tblPr>
@@ -7778,12 +7788,12 @@
         <w:tblW w:w="9810" w:type="dxa"/>
         <w:tblInd w:w="108" w:type="dxa"/>
         <w:tblBorders>
-          <w:top w:val="single" w:color="auto" w:sz="4" w:space="0"/>
-          <w:left w:val="single" w:color="auto" w:sz="4" w:space="0"/>
-          <w:bottom w:val="single" w:color="auto" w:sz="4" w:space="0"/>
-          <w:right w:val="single" w:color="auto" w:sz="4" w:space="0"/>
-          <w:insideH w:val="single" w:color="auto" w:sz="4" w:space="0"/>
-          <w:insideV w:val="single" w:color="auto" w:sz="4" w:space="0"/>
+          <w:top w:val="single" w:sz="4" w:space="0" w:color="auto"/>
+          <w:left w:val="single" w:sz="4" w:space="0" w:color="auto"/>
+          <w:bottom w:val="single" w:sz="4" w:space="0" w:color="auto"/>
+          <w:right w:val="single" w:sz="4" w:space="0" w:color="auto"/>
+          <w:insideH w:val="single" w:sz="4" w:space="0" w:color="auto"/>
+          <w:insideV w:val="single" w:sz="4" w:space="0" w:color="auto"/>
         </w:tblBorders>
         <w:tblLook w:val="0000" w:firstRow="0" w:lastRow="0" w:firstColumn="0" w:lastColumn="0" w:noHBand="0" w:noVBand="0"/>
       </w:tblPr>
@@ -8027,7 +8037,7 @@
           <w:lang w:val="en-US"/>
         </w:rPr>
       </w:pPr>
-      <w:bookmarkStart w:name="_Toc487858743" w:id="38"/>
+      <w:bookmarkStart w:id="38" w:name="_Toc487858743"/>
       <w:r>
         <w:rPr>
           <w:rFonts w:asciiTheme="majorBidi" w:hAnsiTheme="majorBidi" w:cstheme="majorBidi"/>
@@ -8045,12 +8055,12 @@
         <w:tblW w:w="9810" w:type="dxa"/>
         <w:tblInd w:w="108" w:type="dxa"/>
         <w:tblBorders>
-          <w:top w:val="single" w:color="auto" w:sz="4" w:space="0"/>
-          <w:left w:val="single" w:color="auto" w:sz="4" w:space="0"/>
-          <w:bottom w:val="single" w:color="auto" w:sz="4" w:space="0"/>
-          <w:right w:val="single" w:color="auto" w:sz="4" w:space="0"/>
-          <w:insideH w:val="single" w:color="auto" w:sz="4" w:space="0"/>
-          <w:insideV w:val="single" w:color="auto" w:sz="4" w:space="0"/>
+          <w:top w:val="single" w:sz="4" w:space="0" w:color="auto"/>
+          <w:left w:val="single" w:sz="4" w:space="0" w:color="auto"/>
+          <w:bottom w:val="single" w:sz="4" w:space="0" w:color="auto"/>
+          <w:right w:val="single" w:sz="4" w:space="0" w:color="auto"/>
+          <w:insideH w:val="single" w:sz="4" w:space="0" w:color="auto"/>
+          <w:insideV w:val="single" w:sz="4" w:space="0" w:color="auto"/>
         </w:tblBorders>
         <w:tblLook w:val="0000" w:firstRow="0" w:lastRow="0" w:firstColumn="0" w:lastColumn="0" w:noHBand="0" w:noVBand="0"/>
       </w:tblPr>
@@ -8339,12 +8349,12 @@
         <w:tblW w:w="9810" w:type="dxa"/>
         <w:tblInd w:w="108" w:type="dxa"/>
         <w:tblBorders>
-          <w:top w:val="single" w:color="auto" w:sz="4" w:space="0"/>
-          <w:left w:val="single" w:color="auto" w:sz="4" w:space="0"/>
-          <w:bottom w:val="single" w:color="auto" w:sz="4" w:space="0"/>
-          <w:right w:val="single" w:color="auto" w:sz="4" w:space="0"/>
-          <w:insideH w:val="single" w:color="auto" w:sz="4" w:space="0"/>
-          <w:insideV w:val="single" w:color="auto" w:sz="4" w:space="0"/>
+          <w:top w:val="single" w:sz="4" w:space="0" w:color="auto"/>
+          <w:left w:val="single" w:sz="4" w:space="0" w:color="auto"/>
+          <w:bottom w:val="single" w:sz="4" w:space="0" w:color="auto"/>
+          <w:right w:val="single" w:sz="4" w:space="0" w:color="auto"/>
+          <w:insideH w:val="single" w:sz="4" w:space="0" w:color="auto"/>
+          <w:insideV w:val="single" w:sz="4" w:space="0" w:color="auto"/>
         </w:tblBorders>
         <w:tblLook w:val="0000" w:firstRow="0" w:lastRow="0" w:firstColumn="0" w:lastColumn="0" w:noHBand="0" w:noVBand="0"/>
       </w:tblPr>
@@ -8642,12 +8652,12 @@
         <w:tblW w:w="9810" w:type="dxa"/>
         <w:tblInd w:w="108" w:type="dxa"/>
         <w:tblBorders>
-          <w:top w:val="single" w:color="auto" w:sz="4" w:space="0"/>
-          <w:left w:val="single" w:color="auto" w:sz="4" w:space="0"/>
-          <w:bottom w:val="single" w:color="auto" w:sz="4" w:space="0"/>
-          <w:right w:val="single" w:color="auto" w:sz="4" w:space="0"/>
-          <w:insideH w:val="single" w:color="auto" w:sz="4" w:space="0"/>
-          <w:insideV w:val="single" w:color="auto" w:sz="4" w:space="0"/>
+          <w:top w:val="single" w:sz="4" w:space="0" w:color="auto"/>
+          <w:left w:val="single" w:sz="4" w:space="0" w:color="auto"/>
+          <w:bottom w:val="single" w:sz="4" w:space="0" w:color="auto"/>
+          <w:right w:val="single" w:sz="4" w:space="0" w:color="auto"/>
+          <w:insideH w:val="single" w:sz="4" w:space="0" w:color="auto"/>
+          <w:insideV w:val="single" w:sz="4" w:space="0" w:color="auto"/>
         </w:tblBorders>
         <w:tblLook w:val="0000" w:firstRow="0" w:lastRow="0" w:firstColumn="0" w:lastColumn="0" w:noHBand="0" w:noVBand="0"/>
       </w:tblPr>
@@ -8933,8 +8943,8 @@
           <w:lang w:val="en-US"/>
         </w:rPr>
       </w:pPr>
-      <w:bookmarkStart w:name="_Toc487858745" w:id="39"/>
-      <w:bookmarkStart w:name="_Toc98243325" w:id="40"/>
+      <w:bookmarkStart w:id="39" w:name="_Toc487858745"/>
+      <w:bookmarkStart w:id="40" w:name="_Toc98243325"/>
       <w:bookmarkEnd w:id="37"/>
       <w:r>
         <w:rPr>
@@ -9035,12 +9045,12 @@
         <w:tblW w:w="9810" w:type="dxa"/>
         <w:tblInd w:w="108" w:type="dxa"/>
         <w:tblBorders>
-          <w:top w:val="single" w:color="auto" w:sz="4" w:space="0"/>
-          <w:left w:val="single" w:color="auto" w:sz="4" w:space="0"/>
-          <w:bottom w:val="single" w:color="auto" w:sz="4" w:space="0"/>
-          <w:right w:val="single" w:color="auto" w:sz="4" w:space="0"/>
-          <w:insideH w:val="single" w:color="auto" w:sz="4" w:space="0"/>
-          <w:insideV w:val="single" w:color="auto" w:sz="4" w:space="0"/>
+          <w:top w:val="single" w:sz="4" w:space="0" w:color="auto"/>
+          <w:left w:val="single" w:sz="4" w:space="0" w:color="auto"/>
+          <w:bottom w:val="single" w:sz="4" w:space="0" w:color="auto"/>
+          <w:right w:val="single" w:sz="4" w:space="0" w:color="auto"/>
+          <w:insideH w:val="single" w:sz="4" w:space="0" w:color="auto"/>
+          <w:insideV w:val="single" w:sz="4" w:space="0" w:color="auto"/>
         </w:tblBorders>
         <w:tblLook w:val="0000" w:firstRow="0" w:lastRow="0" w:firstColumn="0" w:lastColumn="0" w:noHBand="0" w:noVBand="0"/>
       </w:tblPr>
@@ -9445,12 +9455,12 @@
         <w:tblW w:w="9810" w:type="dxa"/>
         <w:tblInd w:w="108" w:type="dxa"/>
         <w:tblBorders>
-          <w:top w:val="single" w:color="auto" w:sz="4" w:space="0"/>
-          <w:left w:val="single" w:color="auto" w:sz="4" w:space="0"/>
-          <w:bottom w:val="single" w:color="auto" w:sz="4" w:space="0"/>
-          <w:right w:val="single" w:color="auto" w:sz="4" w:space="0"/>
-          <w:insideH w:val="single" w:color="auto" w:sz="4" w:space="0"/>
-          <w:insideV w:val="single" w:color="auto" w:sz="4" w:space="0"/>
+          <w:top w:val="single" w:sz="4" w:space="0" w:color="auto"/>
+          <w:left w:val="single" w:sz="4" w:space="0" w:color="auto"/>
+          <w:bottom w:val="single" w:sz="4" w:space="0" w:color="auto"/>
+          <w:right w:val="single" w:sz="4" w:space="0" w:color="auto"/>
+          <w:insideH w:val="single" w:sz="4" w:space="0" w:color="auto"/>
+          <w:insideV w:val="single" w:sz="4" w:space="0" w:color="auto"/>
         </w:tblBorders>
         <w:tblLook w:val="0000" w:firstRow="0" w:lastRow="0" w:firstColumn="0" w:lastColumn="0" w:noHBand="0" w:noVBand="0"/>
       </w:tblPr>
@@ -9837,12 +9847,12 @@
         <w:tblW w:w="9810" w:type="dxa"/>
         <w:tblInd w:w="108" w:type="dxa"/>
         <w:tblBorders>
-          <w:top w:val="single" w:color="auto" w:sz="4" w:space="0"/>
-          <w:left w:val="single" w:color="auto" w:sz="4" w:space="0"/>
-          <w:bottom w:val="single" w:color="auto" w:sz="4" w:space="0"/>
-          <w:right w:val="single" w:color="auto" w:sz="4" w:space="0"/>
-          <w:insideH w:val="single" w:color="auto" w:sz="4" w:space="0"/>
-          <w:insideV w:val="single" w:color="auto" w:sz="4" w:space="0"/>
+          <w:top w:val="single" w:sz="4" w:space="0" w:color="auto"/>
+          <w:left w:val="single" w:sz="4" w:space="0" w:color="auto"/>
+          <w:bottom w:val="single" w:sz="4" w:space="0" w:color="auto"/>
+          <w:right w:val="single" w:sz="4" w:space="0" w:color="auto"/>
+          <w:insideH w:val="single" w:sz="4" w:space="0" w:color="auto"/>
+          <w:insideV w:val="single" w:sz="4" w:space="0" w:color="auto"/>
         </w:tblBorders>
         <w:tblLook w:val="0000" w:firstRow="0" w:lastRow="0" w:firstColumn="0" w:lastColumn="0" w:noHBand="0" w:noVBand="0"/>
       </w:tblPr>
@@ -10215,12 +10225,12 @@
         <w:tblW w:w="9810" w:type="dxa"/>
         <w:tblInd w:w="108" w:type="dxa"/>
         <w:tblBorders>
-          <w:top w:val="single" w:color="auto" w:sz="4" w:space="0"/>
-          <w:left w:val="single" w:color="auto" w:sz="4" w:space="0"/>
-          <w:bottom w:val="single" w:color="auto" w:sz="4" w:space="0"/>
-          <w:right w:val="single" w:color="auto" w:sz="4" w:space="0"/>
-          <w:insideH w:val="single" w:color="auto" w:sz="4" w:space="0"/>
-          <w:insideV w:val="single" w:color="auto" w:sz="4" w:space="0"/>
+          <w:top w:val="single" w:sz="4" w:space="0" w:color="auto"/>
+          <w:left w:val="single" w:sz="4" w:space="0" w:color="auto"/>
+          <w:bottom w:val="single" w:sz="4" w:space="0" w:color="auto"/>
+          <w:right w:val="single" w:sz="4" w:space="0" w:color="auto"/>
+          <w:insideH w:val="single" w:sz="4" w:space="0" w:color="auto"/>
+          <w:insideV w:val="single" w:sz="4" w:space="0" w:color="auto"/>
         </w:tblBorders>
         <w:tblLook w:val="0000" w:firstRow="0" w:lastRow="0" w:firstColumn="0" w:lastColumn="0" w:noHBand="0" w:noVBand="0"/>
       </w:tblPr>
@@ -10588,12 +10598,12 @@
         <w:tblW w:w="9810" w:type="dxa"/>
         <w:tblInd w:w="108" w:type="dxa"/>
         <w:tblBorders>
-          <w:top w:val="single" w:color="auto" w:sz="4" w:space="0"/>
-          <w:left w:val="single" w:color="auto" w:sz="4" w:space="0"/>
-          <w:bottom w:val="single" w:color="auto" w:sz="4" w:space="0"/>
-          <w:right w:val="single" w:color="auto" w:sz="4" w:space="0"/>
-          <w:insideH w:val="single" w:color="auto" w:sz="4" w:space="0"/>
-          <w:insideV w:val="single" w:color="auto" w:sz="4" w:space="0"/>
+          <w:top w:val="single" w:sz="4" w:space="0" w:color="auto"/>
+          <w:left w:val="single" w:sz="4" w:space="0" w:color="auto"/>
+          <w:bottom w:val="single" w:sz="4" w:space="0" w:color="auto"/>
+          <w:right w:val="single" w:sz="4" w:space="0" w:color="auto"/>
+          <w:insideH w:val="single" w:sz="4" w:space="0" w:color="auto"/>
+          <w:insideV w:val="single" w:sz="4" w:space="0" w:color="auto"/>
         </w:tblBorders>
         <w:tblLook w:val="0000" w:firstRow="0" w:lastRow="0" w:firstColumn="0" w:lastColumn="0" w:noHBand="0" w:noVBand="0"/>
       </w:tblPr>
@@ -10910,8 +10920,8 @@
           <w:szCs w:val="24"/>
         </w:rPr>
       </w:pPr>
-      <w:bookmarkStart w:name="_Ref487885802" w:id="41"/>
-      <w:bookmarkStart w:name="_Toc98243326" w:id="42"/>
+      <w:bookmarkStart w:id="41" w:name="_Ref487885802"/>
+      <w:bookmarkStart w:id="42" w:name="_Toc98243326"/>
       <w:r>
         <w:rPr>
           <w:rFonts w:asciiTheme="majorBidi" w:hAnsiTheme="majorBidi" w:cstheme="majorBidi"/>
@@ -10927,12 +10937,12 @@
         <w:tblW w:w="9810" w:type="dxa"/>
         <w:tblInd w:w="108" w:type="dxa"/>
         <w:tblBorders>
-          <w:top w:val="single" w:color="auto" w:sz="4" w:space="0"/>
-          <w:left w:val="single" w:color="auto" w:sz="4" w:space="0"/>
-          <w:bottom w:val="single" w:color="auto" w:sz="4" w:space="0"/>
-          <w:right w:val="single" w:color="auto" w:sz="4" w:space="0"/>
-          <w:insideH w:val="single" w:color="auto" w:sz="4" w:space="0"/>
-          <w:insideV w:val="single" w:color="auto" w:sz="4" w:space="0"/>
+          <w:top w:val="single" w:sz="4" w:space="0" w:color="auto"/>
+          <w:left w:val="single" w:sz="4" w:space="0" w:color="auto"/>
+          <w:bottom w:val="single" w:sz="4" w:space="0" w:color="auto"/>
+          <w:right w:val="single" w:sz="4" w:space="0" w:color="auto"/>
+          <w:insideH w:val="single" w:sz="4" w:space="0" w:color="auto"/>
+          <w:insideV w:val="single" w:sz="4" w:space="0" w:color="auto"/>
         </w:tblBorders>
         <w:tblLook w:val="0000" w:firstRow="0" w:lastRow="0" w:firstColumn="0" w:lastColumn="0" w:noHBand="0" w:noVBand="0"/>
       </w:tblPr>
@@ -11293,12 +11303,12 @@
         <w:tblW w:w="9810" w:type="dxa"/>
         <w:tblInd w:w="108" w:type="dxa"/>
         <w:tblBorders>
-          <w:top w:val="single" w:color="auto" w:sz="4" w:space="0"/>
-          <w:left w:val="single" w:color="auto" w:sz="4" w:space="0"/>
-          <w:bottom w:val="single" w:color="auto" w:sz="4" w:space="0"/>
-          <w:right w:val="single" w:color="auto" w:sz="4" w:space="0"/>
-          <w:insideH w:val="single" w:color="auto" w:sz="4" w:space="0"/>
-          <w:insideV w:val="single" w:color="auto" w:sz="4" w:space="0"/>
+          <w:top w:val="single" w:sz="4" w:space="0" w:color="auto"/>
+          <w:left w:val="single" w:sz="4" w:space="0" w:color="auto"/>
+          <w:bottom w:val="single" w:sz="4" w:space="0" w:color="auto"/>
+          <w:right w:val="single" w:sz="4" w:space="0" w:color="auto"/>
+          <w:insideH w:val="single" w:sz="4" w:space="0" w:color="auto"/>
+          <w:insideV w:val="single" w:sz="4" w:space="0" w:color="auto"/>
         </w:tblBorders>
         <w:tblLook w:val="0000" w:firstRow="0" w:lastRow="0" w:firstColumn="0" w:lastColumn="0" w:noHBand="0" w:noVBand="0"/>
       </w:tblPr>
@@ -11762,7 +11772,7 @@
         <w:t xml:space="preserve"> Used</w:t>
       </w:r>
     </w:p>
-    <w:p xmlns:p38="http://DMSNamespace" p38:ReplaceMe="9">
+    <w:p>
       <w:pPr>
         <w:pStyle w:val="ListParagraph"/>
         <w:numPr>
@@ -11777,7 +11787,7 @@
           <w:highlight w:val="yellow"/>
         </w:rPr>
       </w:pPr>
-      <w:bookmarkStart w:name="_Hlk26089880" w:id="43"/>
+      <w:bookmarkStart w:id="43" w:name="_Hlk26089880"/>
       <w:r>
         <w:rPr>
           <w:rFonts w:asciiTheme="majorBidi" w:hAnsiTheme="majorBidi" w:cstheme="majorBidi"/>
@@ -11952,10 +11962,10 @@
           <w:lang w:val="en-US"/>
         </w:rPr>
       </w:pPr>
-      <w:bookmarkStart w:name="_Toc452871716" w:id="44"/>
-      <w:bookmarkStart w:name="_Ref487854014" w:id="45"/>
-      <w:bookmarkStart w:name="_Toc487858751" w:id="46"/>
-      <w:bookmarkStart w:name="_Toc98243329" w:id="47"/>
+      <w:bookmarkStart w:id="44" w:name="_Toc452871716"/>
+      <w:bookmarkStart w:id="45" w:name="_Ref487854014"/>
+      <w:bookmarkStart w:id="46" w:name="_Toc487858751"/>
+      <w:bookmarkStart w:id="47" w:name="_Toc98243329"/>
       <w:bookmarkEnd w:id="43"/>
       <w:r>
         <w:rPr>
@@ -12016,7 +12026,7 @@
         <w:t xml:space="preserve"> Study</w:t>
       </w:r>
     </w:p>
-    <w:p xmlns:p38="http://DMSNamespace" p38:ReplaceMe="10">
+    <w:p>
       <w:pPr>
         <w:pStyle w:val="ListParagraph"/>
         <w:numPr>
@@ -12126,9 +12136,9 @@
         </w:rPr>
         <w:t xml:space="preserve"> </w:t>
       </w:r>
-      <w:bookmarkStart w:name="_Ref487604615" w:id="48"/>
-      <w:bookmarkStart w:name="_Toc487858753" w:id="49"/>
-      <w:bookmarkStart w:name="_Toc98243330" w:id="50"/>
+      <w:bookmarkStart w:id="48" w:name="_Ref487604615"/>
+      <w:bookmarkStart w:id="49" w:name="_Toc487858753"/>
+      <w:bookmarkStart w:id="50" w:name="_Toc98243330"/>
       <w:r>
         <w:rPr>
           <w:rFonts w:asciiTheme="majorBidi" w:hAnsiTheme="majorBidi" w:cstheme="majorBidi"/>
@@ -12178,7 +12188,7 @@
       </w:r>
       <w:bookmarkEnd w:id="50"/>
     </w:p>
-    <w:p xmlns:p38="http://DMSNamespace" p38:ReplaceMe="11">
+    <w:p>
       <w:pPr>
         <w:pStyle w:val="ListParagraph"/>
         <w:numPr>
@@ -12192,10 +12202,10 @@
           <w:highlight w:val="yellow"/>
         </w:rPr>
       </w:pPr>
-      <w:bookmarkStart w:name="_Hlk132100555" w:id="51"/>
-      <w:bookmarkStart w:name="_Ref487858709" w:id="52"/>
-      <w:bookmarkStart w:name="_Toc487858754" w:id="53"/>
-      <w:bookmarkStart w:name="_Toc98243331" w:id="54"/>
+      <w:bookmarkStart w:id="51" w:name="_Hlk132100555"/>
+      <w:bookmarkStart w:id="52" w:name="_Ref487858709"/>
+      <w:bookmarkStart w:id="53" w:name="_Toc487858754"/>
+      <w:bookmarkStart w:id="54" w:name="_Toc98243331"/>
       <w:r>
         <w:rPr>
           <w:rFonts w:asciiTheme="majorBidi" w:hAnsiTheme="majorBidi" w:cstheme="majorBidi"/>
@@ -12419,7 +12429,7 @@
       <w:r>
         <w:rPr>
           <w:rFonts w:asciiTheme="majorBidi" w:hAnsiTheme="majorBidi" w:cstheme="majorBidi"/>
-          <w:color w:val="000000" w:themeColor="text1"/>
+          <w:color w:val="336699"/>
           <w:highlight w:val="yellow"/>
         </w:rPr>
         <w:t>PTFE</w:t>
@@ -12496,12 +12506,12 @@
         <w:tblW w:w="8010" w:type="dxa"/>
         <w:jc w:val="center"/>
         <w:tblBorders>
-          <w:top w:val="single" w:color="auto" w:sz="4" w:space="0"/>
-          <w:left w:val="single" w:color="auto" w:sz="4" w:space="0"/>
-          <w:bottom w:val="single" w:color="auto" w:sz="4" w:space="0"/>
-          <w:right w:val="single" w:color="auto" w:sz="4" w:space="0"/>
-          <w:insideH w:val="single" w:color="auto" w:sz="4" w:space="0"/>
-          <w:insideV w:val="single" w:color="auto" w:sz="4" w:space="0"/>
+          <w:top w:val="single" w:sz="4" w:space="0" w:color="auto"/>
+          <w:left w:val="single" w:sz="4" w:space="0" w:color="auto"/>
+          <w:bottom w:val="single" w:sz="4" w:space="0" w:color="auto"/>
+          <w:right w:val="single" w:sz="4" w:space="0" w:color="auto"/>
+          <w:insideH w:val="single" w:sz="4" w:space="0" w:color="auto"/>
+          <w:insideV w:val="single" w:sz="4" w:space="0" w:color="auto"/>
         </w:tblBorders>
         <w:shd w:val="clear" w:color="auto" w:fill="B3B3B3"/>
         <w:tblLook w:val="0000" w:firstRow="0" w:lastRow="0" w:firstColumn="0" w:lastColumn="0" w:noHBand="0" w:noVBand="0"/>
@@ -12532,9 +12542,9 @@
                 <w:lang w:val="en-GB"/>
               </w:rPr>
             </w:pPr>
-            <w:bookmarkStart w:name="_Toc496776818" w:id="55"/>
-            <w:bookmarkStart w:name="_Toc496779563" w:id="56"/>
-            <w:bookmarkStart w:name="_Toc496785637" w:id="57"/>
+            <w:bookmarkStart w:id="55" w:name="_Toc496776818"/>
+            <w:bookmarkStart w:id="56" w:name="_Toc496779563"/>
+            <w:bookmarkStart w:id="57" w:name="_Toc496785637"/>
             <w:r>
               <w:rPr>
                 <w:rFonts w:asciiTheme="majorBidi" w:hAnsiTheme="majorBidi" w:cstheme="majorBidi"/>
@@ -12555,7 +12565,7 @@
           <w:tcPr>
             <w:tcW w:w="1710" w:type="dxa"/>
             <w:tcBorders>
-              <w:bottom w:val="single" w:color="auto" w:sz="4" w:space="0"/>
+              <w:bottom w:val="single" w:sz="4" w:space="0" w:color="auto"/>
             </w:tcBorders>
             <w:shd w:val="clear" w:color="auto" w:fill="BFBFBF"/>
             <w:vAlign w:val="center"/>
@@ -12584,7 +12594,7 @@
           <w:tcPr>
             <w:tcW w:w="1620" w:type="dxa"/>
             <w:tcBorders>
-              <w:bottom w:val="single" w:color="auto" w:sz="4" w:space="0"/>
+              <w:bottom w:val="single" w:sz="4" w:space="0" w:color="auto"/>
             </w:tcBorders>
             <w:shd w:val="clear" w:color="auto" w:fill="BFBFBF"/>
             <w:vAlign w:val="center"/>
@@ -12613,7 +12623,7 @@
           <w:tcPr>
             <w:tcW w:w="1440" w:type="dxa"/>
             <w:tcBorders>
-              <w:bottom w:val="single" w:color="auto" w:sz="4" w:space="0"/>
+              <w:bottom w:val="single" w:sz="4" w:space="0" w:color="auto"/>
             </w:tcBorders>
             <w:shd w:val="clear" w:color="auto" w:fill="BFBFBF"/>
             <w:vAlign w:val="center"/>
@@ -12648,7 +12658,7 @@
           <w:tcPr>
             <w:tcW w:w="3240" w:type="dxa"/>
             <w:tcBorders>
-              <w:right w:val="single" w:color="auto" w:sz="4" w:space="0"/>
+              <w:right w:val="single" w:sz="4" w:space="0" w:color="auto"/>
             </w:tcBorders>
             <w:shd w:val="clear" w:color="auto" w:fill="BFBFBF"/>
           </w:tcPr>
@@ -12676,9 +12686,9 @@
           <w:tcPr>
             <w:tcW w:w="1710" w:type="dxa"/>
             <w:tcBorders>
-              <w:top w:val="single" w:color="auto" w:sz="4" w:space="0"/>
-              <w:left w:val="single" w:color="auto" w:sz="4" w:space="0"/>
-              <w:right w:val="single" w:color="auto" w:sz="4" w:space="0"/>
+              <w:top w:val="single" w:sz="4" w:space="0" w:color="auto"/>
+              <w:left w:val="single" w:sz="4" w:space="0" w:color="auto"/>
+              <w:right w:val="single" w:sz="4" w:space="0" w:color="auto"/>
             </w:tcBorders>
             <w:shd w:val="clear" w:color="auto" w:fill="BFBFBF"/>
             <w:vAlign w:val="center"/>
@@ -12705,9 +12715,9 @@
           <w:tcPr>
             <w:tcW w:w="1620" w:type="dxa"/>
             <w:tcBorders>
-              <w:top w:val="single" w:color="auto" w:sz="4" w:space="0"/>
-              <w:left w:val="single" w:color="auto" w:sz="4" w:space="0"/>
-              <w:right w:val="single" w:color="auto" w:sz="4" w:space="0"/>
+              <w:top w:val="single" w:sz="4" w:space="0" w:color="auto"/>
+              <w:left w:val="single" w:sz="4" w:space="0" w:color="auto"/>
+              <w:right w:val="single" w:sz="4" w:space="0" w:color="auto"/>
             </w:tcBorders>
             <w:shd w:val="clear" w:color="auto" w:fill="BFBFBF"/>
             <w:vAlign w:val="center"/>
@@ -12728,8 +12738,8 @@
           <w:tcPr>
             <w:tcW w:w="1440" w:type="dxa"/>
             <w:tcBorders>
-              <w:top w:val="single" w:color="auto" w:sz="4" w:space="0"/>
-              <w:left w:val="single" w:color="auto" w:sz="4" w:space="0"/>
+              <w:top w:val="single" w:sz="4" w:space="0" w:color="auto"/>
+              <w:left w:val="single" w:sz="4" w:space="0" w:color="auto"/>
             </w:tcBorders>
             <w:shd w:val="clear" w:color="auto" w:fill="BFBFBF"/>
             <w:vAlign w:val="center"/>
@@ -12756,7 +12766,7 @@
           <w:tcPr>
             <w:tcW w:w="3240" w:type="dxa"/>
             <w:tcBorders>
-              <w:right w:val="single" w:color="auto" w:sz="4" w:space="0"/>
+              <w:right w:val="single" w:sz="4" w:space="0" w:color="auto"/>
             </w:tcBorders>
             <w:shd w:val="clear" w:color="auto" w:fill="BFBFBF"/>
           </w:tcPr>
@@ -12784,9 +12794,9 @@
           <w:tcPr>
             <w:tcW w:w="1710" w:type="dxa"/>
             <w:tcBorders>
-              <w:top w:val="single" w:color="auto" w:sz="4" w:space="0"/>
-              <w:left w:val="single" w:color="auto" w:sz="4" w:space="0"/>
-              <w:right w:val="single" w:color="auto" w:sz="4" w:space="0"/>
+              <w:top w:val="single" w:sz="4" w:space="0" w:color="auto"/>
+              <w:left w:val="single" w:sz="4" w:space="0" w:color="auto"/>
+              <w:right w:val="single" w:sz="4" w:space="0" w:color="auto"/>
             </w:tcBorders>
             <w:shd w:val="clear" w:color="auto" w:fill="BFBFBF"/>
             <w:vAlign w:val="center"/>
@@ -12813,9 +12823,9 @@
           <w:tcPr>
             <w:tcW w:w="1620" w:type="dxa"/>
             <w:tcBorders>
-              <w:top w:val="single" w:color="auto" w:sz="4" w:space="0"/>
-              <w:left w:val="single" w:color="auto" w:sz="4" w:space="0"/>
-              <w:right w:val="single" w:color="auto" w:sz="4" w:space="0"/>
+              <w:top w:val="single" w:sz="4" w:space="0" w:color="auto"/>
+              <w:left w:val="single" w:sz="4" w:space="0" w:color="auto"/>
+              <w:right w:val="single" w:sz="4" w:space="0" w:color="auto"/>
             </w:tcBorders>
             <w:shd w:val="clear" w:color="auto" w:fill="BFBFBF"/>
             <w:vAlign w:val="center"/>
@@ -12836,8 +12846,8 @@
           <w:tcPr>
             <w:tcW w:w="1440" w:type="dxa"/>
             <w:tcBorders>
-              <w:top w:val="single" w:color="auto" w:sz="4" w:space="0"/>
-              <w:left w:val="single" w:color="auto" w:sz="4" w:space="0"/>
+              <w:top w:val="single" w:sz="4" w:space="0" w:color="auto"/>
+              <w:left w:val="single" w:sz="4" w:space="0" w:color="auto"/>
             </w:tcBorders>
             <w:shd w:val="clear" w:color="auto" w:fill="BFBFBF"/>
             <w:vAlign w:val="center"/>
@@ -12864,7 +12874,7 @@
           <w:tcPr>
             <w:tcW w:w="3240" w:type="dxa"/>
             <w:tcBorders>
-              <w:right w:val="single" w:color="auto" w:sz="4" w:space="0"/>
+              <w:right w:val="single" w:sz="4" w:space="0" w:color="auto"/>
             </w:tcBorders>
             <w:shd w:val="clear" w:color="auto" w:fill="BFBFBF"/>
           </w:tcPr>
@@ -12892,8 +12902,8 @@
           <w:tcPr>
             <w:tcW w:w="1710" w:type="dxa"/>
             <w:tcBorders>
-              <w:left w:val="single" w:color="auto" w:sz="4" w:space="0"/>
-              <w:right w:val="single" w:color="auto" w:sz="4" w:space="0"/>
+              <w:left w:val="single" w:sz="4" w:space="0" w:color="auto"/>
+              <w:right w:val="single" w:sz="4" w:space="0" w:color="auto"/>
             </w:tcBorders>
             <w:shd w:val="clear" w:color="auto" w:fill="BFBFBF"/>
           </w:tcPr>
@@ -12919,8 +12929,8 @@
           <w:tcPr>
             <w:tcW w:w="1620" w:type="dxa"/>
             <w:tcBorders>
-              <w:left w:val="single" w:color="auto" w:sz="4" w:space="0"/>
-              <w:right w:val="single" w:color="auto" w:sz="4" w:space="0"/>
+              <w:left w:val="single" w:sz="4" w:space="0" w:color="auto"/>
+              <w:right w:val="single" w:sz="4" w:space="0" w:color="auto"/>
             </w:tcBorders>
             <w:shd w:val="clear" w:color="auto" w:fill="BFBFBF"/>
             <w:vAlign w:val="center"/>
@@ -12941,7 +12951,7 @@
           <w:tcPr>
             <w:tcW w:w="1440" w:type="dxa"/>
             <w:tcBorders>
-              <w:left w:val="single" w:color="auto" w:sz="4" w:space="0"/>
+              <w:left w:val="single" w:sz="4" w:space="0" w:color="auto"/>
             </w:tcBorders>
             <w:shd w:val="clear" w:color="auto" w:fill="BFBFBF"/>
             <w:vAlign w:val="center"/>
@@ -12968,7 +12978,7 @@
           <w:tcPr>
             <w:tcW w:w="3240" w:type="dxa"/>
             <w:tcBorders>
-              <w:right w:val="single" w:color="auto" w:sz="4" w:space="0"/>
+              <w:right w:val="single" w:sz="4" w:space="0" w:color="auto"/>
             </w:tcBorders>
             <w:shd w:val="clear" w:color="auto" w:fill="BFBFBF"/>
           </w:tcPr>
@@ -12996,8 +13006,8 @@
           <w:tcPr>
             <w:tcW w:w="1710" w:type="dxa"/>
             <w:tcBorders>
-              <w:left w:val="single" w:color="auto" w:sz="4" w:space="0"/>
-              <w:right w:val="single" w:color="auto" w:sz="4" w:space="0"/>
+              <w:left w:val="single" w:sz="4" w:space="0" w:color="auto"/>
+              <w:right w:val="single" w:sz="4" w:space="0" w:color="auto"/>
             </w:tcBorders>
             <w:shd w:val="clear" w:color="auto" w:fill="BFBFBF"/>
           </w:tcPr>
@@ -13023,8 +13033,8 @@
           <w:tcPr>
             <w:tcW w:w="1620" w:type="dxa"/>
             <w:tcBorders>
-              <w:left w:val="single" w:color="auto" w:sz="4" w:space="0"/>
-              <w:right w:val="single" w:color="auto" w:sz="4" w:space="0"/>
+              <w:left w:val="single" w:sz="4" w:space="0" w:color="auto"/>
+              <w:right w:val="single" w:sz="4" w:space="0" w:color="auto"/>
             </w:tcBorders>
             <w:shd w:val="clear" w:color="auto" w:fill="BFBFBF"/>
             <w:vAlign w:val="center"/>
@@ -13052,7 +13062,7 @@
           <w:tcPr>
             <w:tcW w:w="1440" w:type="dxa"/>
             <w:tcBorders>
-              <w:left w:val="single" w:color="auto" w:sz="4" w:space="0"/>
+              <w:left w:val="single" w:sz="4" w:space="0" w:color="auto"/>
             </w:tcBorders>
             <w:shd w:val="clear" w:color="auto" w:fill="BFBFBF"/>
             <w:vAlign w:val="center"/>
@@ -13079,7 +13089,7 @@
           <w:tcPr>
             <w:tcW w:w="3240" w:type="dxa"/>
             <w:tcBorders>
-              <w:right w:val="single" w:color="auto" w:sz="4" w:space="0"/>
+              <w:right w:val="single" w:sz="4" w:space="0" w:color="auto"/>
             </w:tcBorders>
             <w:shd w:val="clear" w:color="auto" w:fill="BFBFBF"/>
           </w:tcPr>
@@ -13107,8 +13117,8 @@
           <w:tcPr>
             <w:tcW w:w="1710" w:type="dxa"/>
             <w:tcBorders>
-              <w:left w:val="single" w:color="auto" w:sz="4" w:space="0"/>
-              <w:right w:val="single" w:color="auto" w:sz="4" w:space="0"/>
+              <w:left w:val="single" w:sz="4" w:space="0" w:color="auto"/>
+              <w:right w:val="single" w:sz="4" w:space="0" w:color="auto"/>
             </w:tcBorders>
             <w:shd w:val="clear" w:color="auto" w:fill="BFBFBF"/>
           </w:tcPr>
@@ -13134,8 +13144,8 @@
           <w:tcPr>
             <w:tcW w:w="1620" w:type="dxa"/>
             <w:tcBorders>
-              <w:left w:val="single" w:color="auto" w:sz="4" w:space="0"/>
-              <w:right w:val="single" w:color="auto" w:sz="4" w:space="0"/>
+              <w:left w:val="single" w:sz="4" w:space="0" w:color="auto"/>
+              <w:right w:val="single" w:sz="4" w:space="0" w:color="auto"/>
             </w:tcBorders>
             <w:shd w:val="clear" w:color="auto" w:fill="BFBFBF"/>
             <w:vAlign w:val="center"/>
@@ -13156,7 +13166,7 @@
           <w:tcPr>
             <w:tcW w:w="1440" w:type="dxa"/>
             <w:tcBorders>
-              <w:left w:val="single" w:color="auto" w:sz="4" w:space="0"/>
+              <w:left w:val="single" w:sz="4" w:space="0" w:color="auto"/>
             </w:tcBorders>
             <w:shd w:val="clear" w:color="auto" w:fill="BFBFBF"/>
             <w:vAlign w:val="center"/>
@@ -13183,7 +13193,7 @@
           <w:tcPr>
             <w:tcW w:w="3240" w:type="dxa"/>
             <w:tcBorders>
-              <w:right w:val="single" w:color="auto" w:sz="4" w:space="0"/>
+              <w:right w:val="single" w:sz="4" w:space="0" w:color="auto"/>
             </w:tcBorders>
             <w:shd w:val="clear" w:color="auto" w:fill="BFBFBF"/>
           </w:tcPr>
@@ -13211,8 +13221,8 @@
           <w:tcPr>
             <w:tcW w:w="1710" w:type="dxa"/>
             <w:tcBorders>
-              <w:left w:val="single" w:color="auto" w:sz="4" w:space="0"/>
-              <w:right w:val="single" w:color="auto" w:sz="4" w:space="0"/>
+              <w:left w:val="single" w:sz="4" w:space="0" w:color="auto"/>
+              <w:right w:val="single" w:sz="4" w:space="0" w:color="auto"/>
             </w:tcBorders>
             <w:shd w:val="clear" w:color="auto" w:fill="BFBFBF"/>
           </w:tcPr>
@@ -13238,8 +13248,8 @@
           <w:tcPr>
             <w:tcW w:w="1620" w:type="dxa"/>
             <w:tcBorders>
-              <w:left w:val="single" w:color="auto" w:sz="4" w:space="0"/>
-              <w:right w:val="single" w:color="auto" w:sz="4" w:space="0"/>
+              <w:left w:val="single" w:sz="4" w:space="0" w:color="auto"/>
+              <w:right w:val="single" w:sz="4" w:space="0" w:color="auto"/>
             </w:tcBorders>
             <w:shd w:val="clear" w:color="auto" w:fill="BFBFBF"/>
             <w:vAlign w:val="center"/>
@@ -13260,7 +13270,7 @@
           <w:tcPr>
             <w:tcW w:w="1440" w:type="dxa"/>
             <w:tcBorders>
-              <w:left w:val="single" w:color="auto" w:sz="4" w:space="0"/>
+              <w:left w:val="single" w:sz="4" w:space="0" w:color="auto"/>
             </w:tcBorders>
             <w:shd w:val="clear" w:color="auto" w:fill="BFBFBF"/>
             <w:vAlign w:val="center"/>
@@ -13287,7 +13297,7 @@
           <w:tcPr>
             <w:tcW w:w="3240" w:type="dxa"/>
             <w:tcBorders>
-              <w:right w:val="single" w:color="auto" w:sz="4" w:space="0"/>
+              <w:right w:val="single" w:sz="4" w:space="0" w:color="auto"/>
             </w:tcBorders>
             <w:shd w:val="clear" w:color="auto" w:fill="BFBFBF"/>
           </w:tcPr>
@@ -13315,8 +13325,8 @@
           <w:tcPr>
             <w:tcW w:w="1710" w:type="dxa"/>
             <w:tcBorders>
-              <w:left w:val="single" w:color="auto" w:sz="4" w:space="0"/>
-              <w:right w:val="single" w:color="auto" w:sz="4" w:space="0"/>
+              <w:left w:val="single" w:sz="4" w:space="0" w:color="auto"/>
+              <w:right w:val="single" w:sz="4" w:space="0" w:color="auto"/>
             </w:tcBorders>
             <w:shd w:val="clear" w:color="auto" w:fill="BFBFBF"/>
           </w:tcPr>
@@ -13342,8 +13352,8 @@
           <w:tcPr>
             <w:tcW w:w="1620" w:type="dxa"/>
             <w:tcBorders>
-              <w:left w:val="single" w:color="auto" w:sz="4" w:space="0"/>
-              <w:right w:val="single" w:color="auto" w:sz="4" w:space="0"/>
+              <w:left w:val="single" w:sz="4" w:space="0" w:color="auto"/>
+              <w:right w:val="single" w:sz="4" w:space="0" w:color="auto"/>
             </w:tcBorders>
             <w:shd w:val="clear" w:color="auto" w:fill="BFBFBF"/>
             <w:vAlign w:val="center"/>
@@ -13364,7 +13374,7 @@
           <w:tcPr>
             <w:tcW w:w="1440" w:type="dxa"/>
             <w:tcBorders>
-              <w:left w:val="single" w:color="auto" w:sz="4" w:space="0"/>
+              <w:left w:val="single" w:sz="4" w:space="0" w:color="auto"/>
             </w:tcBorders>
             <w:shd w:val="clear" w:color="auto" w:fill="BFBFBF"/>
             <w:vAlign w:val="center"/>
@@ -13391,7 +13401,7 @@
           <w:tcPr>
             <w:tcW w:w="3240" w:type="dxa"/>
             <w:tcBorders>
-              <w:right w:val="single" w:color="auto" w:sz="4" w:space="0"/>
+              <w:right w:val="single" w:sz="4" w:space="0" w:color="auto"/>
             </w:tcBorders>
             <w:shd w:val="clear" w:color="auto" w:fill="BFBFBF"/>
           </w:tcPr>
@@ -13419,8 +13429,8 @@
           <w:tcPr>
             <w:tcW w:w="1710" w:type="dxa"/>
             <w:tcBorders>
-              <w:left w:val="single" w:color="auto" w:sz="4" w:space="0"/>
-              <w:right w:val="single" w:color="auto" w:sz="4" w:space="0"/>
+              <w:left w:val="single" w:sz="4" w:space="0" w:color="auto"/>
+              <w:right w:val="single" w:sz="4" w:space="0" w:color="auto"/>
             </w:tcBorders>
             <w:shd w:val="clear" w:color="auto" w:fill="BFBFBF"/>
           </w:tcPr>
@@ -13446,8 +13456,8 @@
           <w:tcPr>
             <w:tcW w:w="1620" w:type="dxa"/>
             <w:tcBorders>
-              <w:left w:val="single" w:color="auto" w:sz="4" w:space="0"/>
-              <w:right w:val="single" w:color="auto" w:sz="4" w:space="0"/>
+              <w:left w:val="single" w:sz="4" w:space="0" w:color="auto"/>
+              <w:right w:val="single" w:sz="4" w:space="0" w:color="auto"/>
             </w:tcBorders>
             <w:shd w:val="clear" w:color="auto" w:fill="BFBFBF"/>
             <w:vAlign w:val="center"/>
@@ -13468,7 +13478,7 @@
           <w:tcPr>
             <w:tcW w:w="1440" w:type="dxa"/>
             <w:tcBorders>
-              <w:left w:val="single" w:color="auto" w:sz="4" w:space="0"/>
+              <w:left w:val="single" w:sz="4" w:space="0" w:color="auto"/>
             </w:tcBorders>
             <w:shd w:val="clear" w:color="auto" w:fill="BFBFBF"/>
             <w:vAlign w:val="center"/>
@@ -13495,10 +13505,10 @@
           <w:tcPr>
             <w:tcW w:w="3240" w:type="dxa"/>
             <w:tcBorders>
-              <w:top w:val="single" w:color="auto" w:sz="4" w:space="0"/>
-              <w:left w:val="single" w:color="auto" w:sz="4" w:space="0"/>
-              <w:bottom w:val="single" w:color="auto" w:sz="4" w:space="0"/>
-              <w:right w:val="single" w:color="auto" w:sz="4" w:space="0"/>
+              <w:top w:val="single" w:sz="4" w:space="0" w:color="auto"/>
+              <w:left w:val="single" w:sz="4" w:space="0" w:color="auto"/>
+              <w:bottom w:val="single" w:sz="4" w:space="0" w:color="auto"/>
+              <w:right w:val="single" w:sz="4" w:space="0" w:color="auto"/>
             </w:tcBorders>
             <w:shd w:val="clear" w:color="auto" w:fill="BFBFBF"/>
           </w:tcPr>
@@ -13526,10 +13536,10 @@
           <w:tcPr>
             <w:tcW w:w="1710" w:type="dxa"/>
             <w:tcBorders>
-              <w:top w:val="single" w:color="auto" w:sz="4" w:space="0"/>
-              <w:left w:val="single" w:color="auto" w:sz="4" w:space="0"/>
-              <w:bottom w:val="single" w:color="auto" w:sz="4" w:space="0"/>
-              <w:right w:val="single" w:color="auto" w:sz="4" w:space="0"/>
+              <w:top w:val="single" w:sz="4" w:space="0" w:color="auto"/>
+              <w:left w:val="single" w:sz="4" w:space="0" w:color="auto"/>
+              <w:bottom w:val="single" w:sz="4" w:space="0" w:color="auto"/>
+              <w:right w:val="single" w:sz="4" w:space="0" w:color="auto"/>
             </w:tcBorders>
             <w:shd w:val="clear" w:color="auto" w:fill="BFBFBF"/>
           </w:tcPr>
@@ -13555,10 +13565,10 @@
           <w:tcPr>
             <w:tcW w:w="1620" w:type="dxa"/>
             <w:tcBorders>
-              <w:top w:val="single" w:color="auto" w:sz="4" w:space="0"/>
-              <w:left w:val="single" w:color="auto" w:sz="4" w:space="0"/>
-              <w:bottom w:val="single" w:color="auto" w:sz="4" w:space="0"/>
-              <w:right w:val="single" w:color="auto" w:sz="4" w:space="0"/>
+              <w:top w:val="single" w:sz="4" w:space="0" w:color="auto"/>
+              <w:left w:val="single" w:sz="4" w:space="0" w:color="auto"/>
+              <w:bottom w:val="single" w:sz="4" w:space="0" w:color="auto"/>
+              <w:right w:val="single" w:sz="4" w:space="0" w:color="auto"/>
             </w:tcBorders>
             <w:shd w:val="clear" w:color="auto" w:fill="BFBFBF"/>
           </w:tcPr>
@@ -13584,10 +13594,10 @@
           <w:tcPr>
             <w:tcW w:w="1440" w:type="dxa"/>
             <w:tcBorders>
-              <w:top w:val="single" w:color="auto" w:sz="4" w:space="0"/>
-              <w:left w:val="single" w:color="auto" w:sz="4" w:space="0"/>
-              <w:bottom w:val="single" w:color="auto" w:sz="4" w:space="0"/>
-              <w:right w:val="single" w:color="auto" w:sz="4" w:space="0"/>
+              <w:top w:val="single" w:sz="4" w:space="0" w:color="auto"/>
+              <w:left w:val="single" w:sz="4" w:space="0" w:color="auto"/>
+              <w:bottom w:val="single" w:sz="4" w:space="0" w:color="auto"/>
+              <w:right w:val="single" w:sz="4" w:space="0" w:color="auto"/>
             </w:tcBorders>
             <w:shd w:val="clear" w:color="auto" w:fill="BFBFBF"/>
           </w:tcPr>
@@ -13626,10 +13636,10 @@
           <w:lang w:val="en-GB"/>
         </w:rPr>
       </w:pPr>
-      <w:bookmarkStart w:name="_Ref486047808" w:id="58"/>
-      <w:bookmarkStart w:name="_Toc487858756" w:id="59"/>
-      <w:bookmarkStart w:name="_Toc488645286" w:id="60"/>
-      <w:bookmarkStart w:name="_Toc82403169" w:id="61"/>
+      <w:bookmarkStart w:id="58" w:name="_Ref486047808"/>
+      <w:bookmarkStart w:id="59" w:name="_Toc487858756"/>
+      <w:bookmarkStart w:id="60" w:name="_Toc488645286"/>
+      <w:bookmarkStart w:id="61" w:name="_Toc82403169"/>
       <w:r>
         <w:rPr>
           <w:rFonts w:asciiTheme="majorBidi" w:hAnsiTheme="majorBidi" w:cstheme="majorBidi"/>
@@ -13700,7 +13710,7 @@
           <w:lang w:val="en-GB"/>
         </w:rPr>
       </w:pPr>
-      <w:bookmarkStart w:name="_Hlk132100622" w:id="62"/>
+      <w:bookmarkStart w:id="62" w:name="_Hlk132100622"/>
       <w:r>
         <w:rPr>
           <w:rFonts w:cs="Tahoma"/>
@@ -13788,7 +13798,7 @@
           <w:u w:val="single"/>
         </w:rPr>
       </w:pPr>
-      <w:bookmarkStart w:name="_Hlk132100652" w:id="63"/>
+      <w:bookmarkStart w:id="63" w:name="_Hlk132100652"/>
       <w:r>
         <w:rPr>
           <w:rFonts w:asciiTheme="majorBidi" w:hAnsiTheme="majorBidi" w:cstheme="majorBidi"/>
@@ -13812,7 +13822,7 @@
         <w:t>:</w:t>
       </w:r>
     </w:p>
-    <w:p xmlns:p38="http://DMSNamespace" p38:ReplaceMe="12">
+    <w:p>
       <w:pPr>
         <w:tabs>
           <w:tab w:val="left" w:pos="720"/>
@@ -14076,12 +14086,12 @@
         <w:tblW w:w="0" w:type="auto"/>
         <w:tblInd w:w="71" w:type="dxa"/>
         <w:tblBorders>
-          <w:top w:val="single" w:color="auto" w:sz="6" w:space="0"/>
-          <w:left w:val="single" w:color="auto" w:sz="6" w:space="0"/>
-          <w:bottom w:val="single" w:color="auto" w:sz="6" w:space="0"/>
-          <w:right w:val="single" w:color="auto" w:sz="6" w:space="0"/>
-          <w:insideH w:val="single" w:color="auto" w:sz="6" w:space="0"/>
-          <w:insideV w:val="single" w:color="auto" w:sz="6" w:space="0"/>
+          <w:top w:val="single" w:sz="6" w:space="0" w:color="auto"/>
+          <w:left w:val="single" w:sz="6" w:space="0" w:color="auto"/>
+          <w:bottom w:val="single" w:sz="6" w:space="0" w:color="auto"/>
+          <w:right w:val="single" w:sz="6" w:space="0" w:color="auto"/>
+          <w:insideH w:val="single" w:sz="6" w:space="0" w:color="auto"/>
+          <w:insideV w:val="single" w:sz="6" w:space="0" w:color="auto"/>
         </w:tblBorders>
         <w:tblLayout w:type="fixed"/>
         <w:tblCellMar>
@@ -14096,7 +14106,7 @@
       <w:tr>
         <w:trPr>
           <w:cantSplit/>
-          <w:trHeight w:val="340" w:hRule="exact"/>
+          <w:trHeight w:hRule="exact" w:val="340"/>
         </w:trPr>
         <w:tc>
           <w:tcPr>
@@ -14186,7 +14196,7 @@
           <w:color w:val="000000" w:themeColor="text1"/>
         </w:rPr>
         <w:object w:dxaOrig="2240" w:dyaOrig="680" w14:anchorId="17F38F87">
-          <v:shapetype id="_x0000_t75" coordsize="21600,21600" filled="f" stroked="f" o:spt="75" o:preferrelative="t" path="m@4@5l@4@11@9@11@9@5xe">
+          <v:shapetype id="_x0000_t75" coordsize="21600,21600" o:spt="75" o:preferrelative="t" path="m@4@5l@4@11@9@11@9@5xe" filled="f" stroked="f">
             <v:stroke joinstyle="miter"/>
             <v:formulas>
               <v:f eqn="if lineDrawn pixelLineWidth 0"/>
@@ -14202,13 +14212,13 @@
               <v:f eqn="prod @7 21600 pixelHeight"/>
               <v:f eqn="sum @10 21600 0"/>
             </v:formulas>
-            <v:path gradientshapeok="t" o:connecttype="rect" o:extrusionok="f"/>
+            <v:path o:extrusionok="f" gradientshapeok="t" o:connecttype="rect"/>
             <o:lock v:ext="edit" aspectratio="t"/>
           </v:shapetype>
-          <v:shape id="_x0000_i1025" style="width:115.5pt;height:36pt" fillcolor="window" o:ole="" type="#_x0000_t75">
-            <v:imagedata o:title="" r:id="rId8"/>
+          <v:shape id="_x0000_i1025" type="#_x0000_t75" style="width:115.5pt;height:36pt" o:ole="" fillcolor="window">
+            <v:imagedata r:id="rId8" o:title=""/>
           </v:shape>
-          <o:OLEObject Type="Embed" ProgID="Equation.3" ShapeID="_x0000_i1025" DrawAspect="Content" ObjectID="_1780207527" r:id="rId9"/>
+          <o:OLEObject Type="Embed" ProgID="Equation.3" ShapeID="_x0000_i1025" DrawAspect="Content" ObjectID="_1780559193" r:id="rId9"/>
         </w:object>
       </w:r>
     </w:p>
@@ -14267,10 +14277,10 @@
           <w:color w:val="000000" w:themeColor="text1"/>
         </w:rPr>
         <w:object w:dxaOrig="2580" w:dyaOrig="760" w14:anchorId="75D5FB24">
-          <v:shape id="_x0000_i1026" style="width:129.75pt;height:36pt" o:ole="" type="#_x0000_t75">
-            <v:imagedata o:title="" r:id="rId10"/>
+          <v:shape id="_x0000_i1026" type="#_x0000_t75" style="width:130pt;height:36pt" o:ole="">
+            <v:imagedata r:id="rId10" o:title=""/>
           </v:shape>
-          <o:OLEObject Type="Embed" ProgID="Equation.3" ShapeID="_x0000_i1026" DrawAspect="Content" ObjectID="_1780207528" r:id="rId11"/>
+          <o:OLEObject Type="Embed" ProgID="Equation.3" ShapeID="_x0000_i1026" DrawAspect="Content" ObjectID="_1780559194" r:id="rId11"/>
         </w:object>
       </w:r>
     </w:p>
@@ -14384,12 +14394,12 @@
         <w:tblW w:w="0" w:type="auto"/>
         <w:tblInd w:w="108" w:type="dxa"/>
         <w:tblBorders>
-          <w:top w:val="single" w:color="000000" w:sz="4" w:space="0"/>
-          <w:left w:val="single" w:color="000000" w:sz="4" w:space="0"/>
-          <w:bottom w:val="single" w:color="000000" w:sz="4" w:space="0"/>
-          <w:right w:val="single" w:color="000000" w:sz="4" w:space="0"/>
-          <w:insideH w:val="single" w:color="000000" w:sz="4" w:space="0"/>
-          <w:insideV w:val="single" w:color="000000" w:sz="4" w:space="0"/>
+          <w:top w:val="single" w:sz="4" w:space="0" w:color="000000"/>
+          <w:left w:val="single" w:sz="4" w:space="0" w:color="000000"/>
+          <w:bottom w:val="single" w:sz="4" w:space="0" w:color="000000"/>
+          <w:right w:val="single" w:sz="4" w:space="0" w:color="000000"/>
+          <w:insideH w:val="single" w:sz="4" w:space="0" w:color="000000"/>
+          <w:insideV w:val="single" w:sz="4" w:space="0" w:color="000000"/>
         </w:tblBorders>
         <w:shd w:val="solid" w:color="D9D9D9" w:fill="D9D9D9"/>
         <w:tblLook w:val="04A0" w:firstRow="1" w:lastRow="0" w:firstColumn="1" w:lastColumn="0" w:noHBand="0" w:noVBand="1"/>
@@ -14399,7 +14409,7 @@
       </w:tblGrid>
       <w:tr>
         <w:trPr>
-          <w:trHeight w:val="340" w:hRule="exact"/>
+          <w:trHeight w:hRule="exact" w:val="340"/>
         </w:trPr>
         <w:tc>
           <w:tcPr>
@@ -14477,7 +14487,21 @@
           <w:rFonts w:asciiTheme="majorBidi" w:hAnsiTheme="majorBidi" w:cstheme="majorBidi"/>
           <w:color w:val="000000" w:themeColor="text1"/>
         </w:rPr>
-        <w:t>ailing factor: NMT 2.0%, Number of theoretical Plate Count: NLT 2000.</w:t>
+        <w:t xml:space="preserve">ailing factor: NMT 2.0%, Number of theoretical Plate Count: NLT </w:t>
+      </w:r>
+      <w:r>
+        <w:rPr>
+          <w:rFonts w:asciiTheme="majorBidi" w:hAnsiTheme="majorBidi" w:cstheme="majorBidi"/>
+          <w:color w:val="3366CC"/>
+        </w:rPr>
+        <w:t>2000</w:t>
+      </w:r>
+      <w:r>
+        <w:rPr>
+          <w:rFonts w:asciiTheme="majorBidi" w:hAnsiTheme="majorBidi" w:cstheme="majorBidi"/>
+          <w:color w:val="000000" w:themeColor="text1"/>
+        </w:rPr>
+        <w:t>.</w:t>
       </w:r>
     </w:p>
     <w:p>
@@ -14510,12 +14534,12 @@
         <w:tblW w:w="0" w:type="auto"/>
         <w:tblInd w:w="71" w:type="dxa"/>
         <w:tblBorders>
-          <w:top w:val="single" w:color="auto" w:sz="6" w:space="0"/>
-          <w:left w:val="single" w:color="auto" w:sz="6" w:space="0"/>
-          <w:bottom w:val="single" w:color="auto" w:sz="6" w:space="0"/>
-          <w:right w:val="single" w:color="auto" w:sz="6" w:space="0"/>
-          <w:insideH w:val="single" w:color="auto" w:sz="6" w:space="0"/>
-          <w:insideV w:val="single" w:color="auto" w:sz="6" w:space="0"/>
+          <w:top w:val="single" w:sz="6" w:space="0" w:color="auto"/>
+          <w:left w:val="single" w:sz="6" w:space="0" w:color="auto"/>
+          <w:bottom w:val="single" w:sz="6" w:space="0" w:color="auto"/>
+          <w:right w:val="single" w:sz="6" w:space="0" w:color="auto"/>
+          <w:insideH w:val="single" w:sz="6" w:space="0" w:color="auto"/>
+          <w:insideV w:val="single" w:sz="6" w:space="0" w:color="auto"/>
         </w:tblBorders>
         <w:tblLayout w:type="fixed"/>
         <w:tblCellMar>
@@ -14530,7 +14554,7 @@
       <w:tr>
         <w:trPr>
           <w:cantSplit/>
-          <w:trHeight w:val="340" w:hRule="exact"/>
+          <w:trHeight w:hRule="exact" w:val="340"/>
         </w:trPr>
         <w:tc>
           <w:tcPr>
@@ -14705,7 +14729,7 @@
         </w:rPr>
         <w:t>.</w:t>
       </w:r>
-      <w:bookmarkStart w:name="_Hlk26088273" w:id="64"/>
+      <w:bookmarkStart w:id="64" w:name="_Hlk26088273"/>
     </w:p>
     <w:p>
       <w:pPr>
@@ -14793,7 +14817,7 @@
       <w:r>
         <w:rPr>
           <w:rFonts w:asciiTheme="majorBidi" w:hAnsiTheme="majorBidi" w:cstheme="majorBidi"/>
-          <w:color w:val="000000" w:themeColor="text1"/>
+          <w:color w:val="003366"/>
           <w:sz w:val="24"/>
           <w:szCs w:val="24"/>
         </w:rPr>
@@ -14931,7 +14955,7 @@
         <w:t>s:</w:t>
       </w:r>
     </w:p>
-    <w:tbl xmlns:p37="http://DMSNamespace" p37:ReplaceMe="13">
+    <w:tbl>
       <w:tblPr>
         <w:tblStyle w:val="TableGrid"/>
         <w:tblW w:w="9754" w:type="dxa"/>
@@ -15765,7 +15789,7 @@
         <w:t>at a flow rate of 1.0 mL/minute and run the next sequence:</w:t>
       </w:r>
     </w:p>
-    <w:tbl xmlns:p37="http://DMSNamespace" p37:ReplaceMe="14">
+    <w:tbl>
       <w:tblPr>
         <w:tblStyle w:val="TableGrid"/>
         <w:tblW w:w="0" w:type="auto"/>
@@ -16195,12 +16219,12 @@
         <w:tblW w:w="0" w:type="auto"/>
         <w:tblInd w:w="71" w:type="dxa"/>
         <w:tblBorders>
-          <w:top w:val="single" w:color="auto" w:sz="6" w:space="0"/>
-          <w:left w:val="single" w:color="auto" w:sz="6" w:space="0"/>
-          <w:bottom w:val="single" w:color="auto" w:sz="6" w:space="0"/>
-          <w:right w:val="single" w:color="auto" w:sz="6" w:space="0"/>
-          <w:insideH w:val="single" w:color="auto" w:sz="6" w:space="0"/>
-          <w:insideV w:val="single" w:color="auto" w:sz="6" w:space="0"/>
+          <w:top w:val="single" w:sz="6" w:space="0" w:color="auto"/>
+          <w:left w:val="single" w:sz="6" w:space="0" w:color="auto"/>
+          <w:bottom w:val="single" w:sz="6" w:space="0" w:color="auto"/>
+          <w:right w:val="single" w:sz="6" w:space="0" w:color="auto"/>
+          <w:insideH w:val="single" w:sz="6" w:space="0" w:color="auto"/>
+          <w:insideV w:val="single" w:sz="6" w:space="0" w:color="auto"/>
         </w:tblBorders>
         <w:tblLayout w:type="fixed"/>
         <w:tblCellMar>
@@ -16215,7 +16239,7 @@
       <w:tr>
         <w:trPr>
           <w:cantSplit/>
-          <w:trHeight w:val="340" w:hRule="exact"/>
+          <w:trHeight w:hRule="exact" w:val="340"/>
         </w:trPr>
         <w:tc>
           <w:tcPr>
@@ -16266,7 +16290,7 @@
           <w:color w:val="000000" w:themeColor="text1"/>
         </w:rPr>
       </w:pPr>
-      <w:bookmarkStart w:name="_Hlk26088312" w:id="65"/>
+      <w:bookmarkStart w:id="65" w:name="_Hlk26088312"/>
       <w:r>
         <w:rPr>
           <w:rFonts w:cs="Tahoma"/>
@@ -16537,7 +16561,7 @@
             <w:r>
               <w:rPr>
                 <w:rFonts w:asciiTheme="majorBidi" w:hAnsiTheme="majorBidi" w:cstheme="majorBidi"/>
-                <w:color w:val="000000" w:themeColor="text1"/>
+                <w:color w:val="003366"/>
               </w:rPr>
               <w:t>Empagliflozin</w:t>
             </w:r>
@@ -16693,7 +16717,7 @@
               <w:spacing w:line="276" w:lineRule="auto"/>
               <w:jc w:val="center"/>
               <w:rPr>
-                <w:rFonts w:eastAsia="SimSun" w:asciiTheme="majorBidi" w:hAnsiTheme="majorBidi" w:cstheme="majorBidi"/>
+                <w:rFonts w:asciiTheme="majorBidi" w:eastAsia="SimSun" w:hAnsiTheme="majorBidi" w:cstheme="majorBidi"/>
                 <w:color w:val="000000" w:themeColor="text1"/>
               </w:rPr>
             </w:pPr>
@@ -16771,7 +16795,7 @@
               <w:spacing w:line="276" w:lineRule="auto"/>
               <w:jc w:val="both"/>
               <w:rPr>
-                <w:rFonts w:eastAsia="SimSun" w:asciiTheme="majorBidi" w:hAnsiTheme="majorBidi" w:cstheme="majorBidi"/>
+                <w:rFonts w:asciiTheme="majorBidi" w:eastAsia="SimSun" w:hAnsiTheme="majorBidi" w:cstheme="majorBidi"/>
                 <w:color w:val="000000" w:themeColor="text1"/>
               </w:rPr>
             </w:pPr>
@@ -16784,7 +16808,7 @@
             </w:r>
             <w:r>
               <w:rPr>
-                <w:rFonts w:eastAsia="SimSun" w:asciiTheme="majorBidi" w:hAnsiTheme="majorBidi" w:cstheme="majorBidi"/>
+                <w:rFonts w:asciiTheme="majorBidi" w:eastAsia="SimSun" w:hAnsiTheme="majorBidi" w:cstheme="majorBidi"/>
                 <w:color w:val="000000" w:themeColor="text1"/>
               </w:rPr>
               <w:t xml:space="preserve">      = </w:t>
@@ -16799,7 +16823,7 @@
             <w:r>
               <w:rPr>
                 <w:rFonts w:asciiTheme="majorBidi" w:hAnsiTheme="majorBidi" w:cstheme="majorBidi"/>
-                <w:color w:val="7F7F7F" w:themeColor="text1" w:themeTint="80"/>
+                <w:color w:val="003366"/>
                 <w:highlight w:val="darkYellow"/>
               </w:rPr>
               <w:t>Empagliflozin</w:t>
@@ -16832,7 +16856,7 @@
               <w:spacing w:line="276" w:lineRule="auto"/>
               <w:jc w:val="both"/>
               <w:rPr>
-                <w:rFonts w:eastAsia="SimSun" w:asciiTheme="majorBidi" w:hAnsiTheme="majorBidi" w:cstheme="majorBidi"/>
+                <w:rFonts w:asciiTheme="majorBidi" w:eastAsia="SimSun" w:hAnsiTheme="majorBidi" w:cstheme="majorBidi"/>
                 <w:color w:val="000000" w:themeColor="text1"/>
               </w:rPr>
             </w:pPr>
@@ -16845,7 +16869,7 @@
             </w:r>
             <w:r>
               <w:rPr>
-                <w:rFonts w:eastAsia="SimSun" w:asciiTheme="majorBidi" w:hAnsiTheme="majorBidi" w:cstheme="majorBidi"/>
+                <w:rFonts w:asciiTheme="majorBidi" w:eastAsia="SimSun" w:hAnsiTheme="majorBidi" w:cstheme="majorBidi"/>
                 <w:color w:val="000000" w:themeColor="text1"/>
               </w:rPr>
               <w:t xml:space="preserve">       = </w:t>
@@ -16860,7 +16884,7 @@
             <w:r>
               <w:rPr>
                 <w:rFonts w:asciiTheme="majorBidi" w:hAnsiTheme="majorBidi" w:cstheme="majorBidi"/>
-                <w:color w:val="7F7F7F" w:themeColor="text1" w:themeTint="80"/>
+                <w:color w:val="003366"/>
                 <w:highlight w:val="darkYellow"/>
               </w:rPr>
               <w:t>Empagliflozin</w:t>
@@ -16906,7 +16930,7 @@
             </w:r>
             <w:r>
               <w:rPr>
-                <w:rFonts w:eastAsia="SimSun" w:asciiTheme="majorBidi" w:hAnsiTheme="majorBidi" w:cstheme="majorBidi"/>
+                <w:rFonts w:asciiTheme="majorBidi" w:eastAsia="SimSun" w:hAnsiTheme="majorBidi" w:cstheme="majorBidi"/>
                 <w:color w:val="000000" w:themeColor="text1"/>
               </w:rPr>
               <w:t xml:space="preserve">     = </w:t>
@@ -16921,7 +16945,7 @@
             <w:r>
               <w:rPr>
                 <w:rFonts w:asciiTheme="majorBidi" w:hAnsiTheme="majorBidi" w:cstheme="majorBidi"/>
-                <w:color w:val="7F7F7F" w:themeColor="text1" w:themeTint="80"/>
+                <w:color w:val="003366"/>
                 <w:highlight w:val="darkYellow"/>
               </w:rPr>
               <w:t>Empagliflozin</w:t>
@@ -17175,10 +17199,10 @@
           <w:tcPr>
             <w:tcW w:w="9468" w:type="dxa"/>
             <w:tcBorders>
-              <w:top w:val="single" w:color="000000" w:themeColor="text1" w:sz="4" w:space="0"/>
-              <w:left w:val="single" w:color="000000" w:themeColor="text1" w:sz="4" w:space="0"/>
-              <w:bottom w:val="single" w:color="000000" w:themeColor="text1" w:sz="4" w:space="0"/>
-              <w:right w:val="single" w:color="000000" w:themeColor="text1" w:sz="4" w:space="0"/>
+              <w:top w:val="single" w:sz="4" w:space="0" w:color="000000" w:themeColor="text1"/>
+              <w:left w:val="single" w:sz="4" w:space="0" w:color="000000" w:themeColor="text1"/>
+              <w:bottom w:val="single" w:sz="4" w:space="0" w:color="000000" w:themeColor="text1"/>
+              <w:right w:val="single" w:sz="4" w:space="0" w:color="000000" w:themeColor="text1"/>
             </w:tcBorders>
             <w:hideMark/>
           </w:tcPr>
@@ -17203,7 +17227,7 @@
               </w:rPr>
               <w:lastRenderedPageBreak/>
               <w:drawing>
-                <wp:anchor distT="0" distB="0" distL="114300" distR="114300" simplePos="0" relativeHeight="251659264" behindDoc="1" locked="0" layoutInCell="1" allowOverlap="1" wp14:editId="2A9C712A" wp14:anchorId="7609EA29">
+                <wp:anchor distT="0" distB="0" distL="114300" distR="114300" simplePos="0" relativeHeight="251659264" behindDoc="1" locked="0" layoutInCell="1" allowOverlap="1" wp14:anchorId="7609EA29" wp14:editId="616E72F3">
                   <wp:simplePos x="0" y="0"/>
                   <wp:positionH relativeFrom="column">
                     <wp:posOffset>2197404</wp:posOffset>
@@ -17281,10 +17305,10 @@
           <w:tcPr>
             <w:tcW w:w="9468" w:type="dxa"/>
             <w:tcBorders>
-              <w:top w:val="single" w:color="000000" w:themeColor="text1" w:sz="4" w:space="0"/>
-              <w:left w:val="single" w:color="000000" w:themeColor="text1" w:sz="4" w:space="0"/>
-              <w:bottom w:val="single" w:color="000000" w:themeColor="text1" w:sz="4" w:space="0"/>
-              <w:right w:val="single" w:color="000000" w:themeColor="text1" w:sz="4" w:space="0"/>
+              <w:top w:val="single" w:sz="4" w:space="0" w:color="000000" w:themeColor="text1"/>
+              <w:left w:val="single" w:sz="4" w:space="0" w:color="000000" w:themeColor="text1"/>
+              <w:bottom w:val="single" w:sz="4" w:space="0" w:color="000000" w:themeColor="text1"/>
+              <w:right w:val="single" w:sz="4" w:space="0" w:color="000000" w:themeColor="text1"/>
             </w:tcBorders>
             <w:hideMark/>
           </w:tcPr>
@@ -17448,10 +17472,10 @@
           <w:tcPr>
             <w:tcW w:w="9468" w:type="dxa"/>
             <w:tcBorders>
-              <w:top w:val="single" w:color="000000" w:themeColor="text1" w:sz="4" w:space="0"/>
-              <w:left w:val="single" w:color="000000" w:themeColor="text1" w:sz="4" w:space="0"/>
-              <w:bottom w:val="single" w:color="000000" w:themeColor="text1" w:sz="4" w:space="0"/>
-              <w:right w:val="single" w:color="000000" w:themeColor="text1" w:sz="4" w:space="0"/>
+              <w:top w:val="single" w:sz="4" w:space="0" w:color="000000" w:themeColor="text1"/>
+              <w:left w:val="single" w:sz="4" w:space="0" w:color="000000" w:themeColor="text1"/>
+              <w:bottom w:val="single" w:sz="4" w:space="0" w:color="000000" w:themeColor="text1"/>
+              <w:right w:val="single" w:sz="4" w:space="0" w:color="000000" w:themeColor="text1"/>
             </w:tcBorders>
           </w:tcPr>
           <w:p>
@@ -17587,10 +17611,10 @@
           <w:tcPr>
             <w:tcW w:w="9468" w:type="dxa"/>
             <w:tcBorders>
-              <w:top w:val="single" w:color="000000" w:themeColor="text1" w:sz="4" w:space="0"/>
-              <w:left w:val="single" w:color="000000" w:themeColor="text1" w:sz="4" w:space="0"/>
-              <w:bottom w:val="single" w:color="000000" w:themeColor="text1" w:sz="4" w:space="0"/>
-              <w:right w:val="single" w:color="000000" w:themeColor="text1" w:sz="4" w:space="0"/>
+              <w:top w:val="single" w:sz="4" w:space="0" w:color="000000" w:themeColor="text1"/>
+              <w:left w:val="single" w:sz="4" w:space="0" w:color="000000" w:themeColor="text1"/>
+              <w:bottom w:val="single" w:sz="4" w:space="0" w:color="000000" w:themeColor="text1"/>
+              <w:right w:val="single" w:sz="4" w:space="0" w:color="000000" w:themeColor="text1"/>
             </w:tcBorders>
           </w:tcPr>
           <w:p>
@@ -17687,17 +17711,17 @@
         </w:rPr>
       </w:pPr>
     </w:p>
-    <w:tbl xmlns:p37="http://DMSNamespace" p37:ReplaceMe="15">
+    <w:tbl>
       <w:tblPr>
         <w:tblW w:w="0" w:type="auto"/>
         <w:tblInd w:w="108" w:type="dxa"/>
         <w:tblBorders>
-          <w:top w:val="single" w:color="000000" w:sz="4" w:space="0"/>
-          <w:left w:val="single" w:color="000000" w:sz="4" w:space="0"/>
-          <w:bottom w:val="single" w:color="000000" w:sz="4" w:space="0"/>
-          <w:right w:val="single" w:color="000000" w:sz="4" w:space="0"/>
-          <w:insideH w:val="single" w:color="000000" w:sz="4" w:space="0"/>
-          <w:insideV w:val="single" w:color="000000" w:sz="4" w:space="0"/>
+          <w:top w:val="single" w:sz="4" w:space="0" w:color="000000"/>
+          <w:left w:val="single" w:sz="4" w:space="0" w:color="000000"/>
+          <w:bottom w:val="single" w:sz="4" w:space="0" w:color="000000"/>
+          <w:right w:val="single" w:sz="4" w:space="0" w:color="000000"/>
+          <w:insideH w:val="single" w:sz="4" w:space="0" w:color="000000"/>
+          <w:insideV w:val="single" w:sz="4" w:space="0" w:color="000000"/>
         </w:tblBorders>
         <w:shd w:val="solid" w:color="D9D9D9" w:fill="D9D9D9"/>
         <w:tblLook w:val="04A0" w:firstRow="1" w:lastRow="0" w:firstColumn="1" w:lastColumn="0" w:noHBand="0" w:noVBand="1"/>
@@ -17707,7 +17731,7 @@
       </w:tblGrid>
       <w:tr>
         <w:trPr>
-          <w:trHeight w:val="340" w:hRule="exact"/>
+          <w:trHeight w:hRule="exact" w:val="340"/>
         </w:trPr>
         <w:tc>
           <w:tcPr>
@@ -17859,12 +17883,12 @@
         <w:tblW w:w="0" w:type="auto"/>
         <w:tblInd w:w="71" w:type="dxa"/>
         <w:tblBorders>
-          <w:top w:val="single" w:color="auto" w:sz="6" w:space="0"/>
-          <w:left w:val="single" w:color="auto" w:sz="6" w:space="0"/>
-          <w:bottom w:val="single" w:color="auto" w:sz="6" w:space="0"/>
-          <w:right w:val="single" w:color="auto" w:sz="6" w:space="0"/>
-          <w:insideH w:val="single" w:color="auto" w:sz="6" w:space="0"/>
-          <w:insideV w:val="single" w:color="auto" w:sz="6" w:space="0"/>
+          <w:top w:val="single" w:sz="6" w:space="0" w:color="auto"/>
+          <w:left w:val="single" w:sz="6" w:space="0" w:color="auto"/>
+          <w:bottom w:val="single" w:sz="6" w:space="0" w:color="auto"/>
+          <w:right w:val="single" w:sz="6" w:space="0" w:color="auto"/>
+          <w:insideH w:val="single" w:sz="6" w:space="0" w:color="auto"/>
+          <w:insideV w:val="single" w:sz="6" w:space="0" w:color="auto"/>
         </w:tblBorders>
         <w:tblLayout w:type="fixed"/>
         <w:tblCellMar>
@@ -17921,8 +17945,8 @@
           <w:lang w:val="en-GB"/>
         </w:rPr>
       </w:pPr>
-      <w:bookmarkStart w:name="_Toc487858758" w:id="66"/>
-      <w:bookmarkStart w:name="_Toc488645288" w:id="67"/>
+      <w:bookmarkStart w:id="66" w:name="_Toc487858758"/>
+      <w:bookmarkStart w:id="67" w:name="_Toc488645288"/>
       <w:r>
         <w:rPr>
           <w:rFonts w:asciiTheme="majorBidi" w:hAnsiTheme="majorBidi" w:cstheme="majorBidi"/>
@@ -18015,12 +18039,12 @@
         <w:tblW w:w="9639" w:type="dxa"/>
         <w:tblInd w:w="71" w:type="dxa"/>
         <w:tblBorders>
-          <w:top w:val="single" w:color="auto" w:sz="6" w:space="0"/>
-          <w:left w:val="single" w:color="auto" w:sz="6" w:space="0"/>
-          <w:bottom w:val="single" w:color="auto" w:sz="6" w:space="0"/>
-          <w:right w:val="single" w:color="auto" w:sz="6" w:space="0"/>
-          <w:insideH w:val="single" w:color="auto" w:sz="6" w:space="0"/>
-          <w:insideV w:val="single" w:color="auto" w:sz="6" w:space="0"/>
+          <w:top w:val="single" w:sz="6" w:space="0" w:color="auto"/>
+          <w:left w:val="single" w:sz="6" w:space="0" w:color="auto"/>
+          <w:bottom w:val="single" w:sz="6" w:space="0" w:color="auto"/>
+          <w:right w:val="single" w:sz="6" w:space="0" w:color="auto"/>
+          <w:insideH w:val="single" w:sz="6" w:space="0" w:color="auto"/>
+          <w:insideV w:val="single" w:sz="6" w:space="0" w:color="auto"/>
         </w:tblBorders>
         <w:tblLayout w:type="fixed"/>
         <w:tblCellMar>
@@ -18035,7 +18059,7 @@
       <w:tr>
         <w:trPr>
           <w:cantSplit/>
-          <w:trHeight w:val="340" w:hRule="exact"/>
+          <w:trHeight w:hRule="exact" w:val="340"/>
         </w:trPr>
         <w:tc>
           <w:tcPr>
@@ -18078,16 +18102,16 @@
         <w:jc w:val="both"/>
         <w:textAlignment w:val="baseline"/>
         <w:rPr>
-          <w:rFonts w:eastAsia="SimSun" w:asciiTheme="majorBidi" w:hAnsiTheme="majorBidi" w:cstheme="majorBidi"/>
+          <w:rFonts w:asciiTheme="majorBidi" w:eastAsia="SimSun" w:hAnsiTheme="majorBidi" w:cstheme="majorBidi"/>
           <w:color w:val="000000" w:themeColor="text1"/>
           <w:lang w:val="en-GB"/>
         </w:rPr>
       </w:pPr>
-      <w:bookmarkStart w:name="_Hlk26088356" w:id="68"/>
-      <w:bookmarkStart w:name="_Hlk26090029" w:id="69"/>
-      <w:r>
-        <w:rPr>
-          <w:rFonts w:eastAsia="SimSun" w:asciiTheme="majorBidi" w:hAnsiTheme="majorBidi" w:cstheme="majorBidi"/>
+      <w:bookmarkStart w:id="68" w:name="_Hlk26088356"/>
+      <w:bookmarkStart w:id="69" w:name="_Hlk26090029"/>
+      <w:r>
+        <w:rPr>
+          <w:rFonts w:asciiTheme="majorBidi" w:eastAsia="SimSun" w:hAnsiTheme="majorBidi" w:cstheme="majorBidi"/>
           <w:color w:val="000000" w:themeColor="text1"/>
           <w:lang w:val="en-GB"/>
         </w:rPr>
@@ -18095,7 +18119,7 @@
       </w:r>
       <w:r>
         <w:rPr>
-          <w:rFonts w:eastAsia="SimSun" w:asciiTheme="majorBidi" w:hAnsiTheme="majorBidi" w:cstheme="majorBidi"/>
+          <w:rFonts w:asciiTheme="majorBidi" w:eastAsia="SimSun" w:hAnsiTheme="majorBidi" w:cstheme="majorBidi"/>
           <w:color w:val="000000" w:themeColor="text1"/>
           <w:lang w:val="en-GB"/>
         </w:rPr>
@@ -18103,7 +18127,7 @@
       </w:r>
       <w:r>
         <w:rPr>
-          <w:rFonts w:eastAsia="SimSun" w:asciiTheme="majorBidi" w:hAnsiTheme="majorBidi" w:cstheme="majorBidi"/>
+          <w:rFonts w:asciiTheme="majorBidi" w:eastAsia="SimSun" w:hAnsiTheme="majorBidi" w:cstheme="majorBidi"/>
           <w:color w:val="000000" w:themeColor="text1"/>
           <w:lang w:val="en-GB"/>
         </w:rPr>
@@ -18115,12 +18139,12 @@
         <w:tblW w:w="0" w:type="auto"/>
         <w:tblInd w:w="71" w:type="dxa"/>
         <w:tblBorders>
-          <w:top w:val="single" w:color="auto" w:sz="6" w:space="0"/>
-          <w:left w:val="single" w:color="auto" w:sz="6" w:space="0"/>
-          <w:bottom w:val="single" w:color="auto" w:sz="6" w:space="0"/>
-          <w:right w:val="single" w:color="auto" w:sz="6" w:space="0"/>
-          <w:insideH w:val="single" w:color="auto" w:sz="6" w:space="0"/>
-          <w:insideV w:val="single" w:color="auto" w:sz="6" w:space="0"/>
+          <w:top w:val="single" w:sz="6" w:space="0" w:color="auto"/>
+          <w:left w:val="single" w:sz="6" w:space="0" w:color="auto"/>
+          <w:bottom w:val="single" w:sz="6" w:space="0" w:color="auto"/>
+          <w:right w:val="single" w:sz="6" w:space="0" w:color="auto"/>
+          <w:insideH w:val="single" w:sz="6" w:space="0" w:color="auto"/>
+          <w:insideV w:val="single" w:sz="6" w:space="0" w:color="auto"/>
         </w:tblBorders>
         <w:tblLayout w:type="fixed"/>
         <w:tblCellMar>
@@ -18253,12 +18277,12 @@
         <w:tblW w:w="0" w:type="auto"/>
         <w:tblInd w:w="71" w:type="dxa"/>
         <w:tblBorders>
-          <w:top w:val="single" w:color="auto" w:sz="6" w:space="0"/>
-          <w:left w:val="single" w:color="auto" w:sz="6" w:space="0"/>
-          <w:bottom w:val="single" w:color="auto" w:sz="6" w:space="0"/>
-          <w:right w:val="single" w:color="auto" w:sz="6" w:space="0"/>
-          <w:insideH w:val="single" w:color="auto" w:sz="6" w:space="0"/>
-          <w:insideV w:val="single" w:color="auto" w:sz="6" w:space="0"/>
+          <w:top w:val="single" w:sz="6" w:space="0" w:color="auto"/>
+          <w:left w:val="single" w:sz="6" w:space="0" w:color="auto"/>
+          <w:bottom w:val="single" w:sz="6" w:space="0" w:color="auto"/>
+          <w:right w:val="single" w:sz="6" w:space="0" w:color="auto"/>
+          <w:insideH w:val="single" w:sz="6" w:space="0" w:color="auto"/>
+          <w:insideV w:val="single" w:sz="6" w:space="0" w:color="auto"/>
         </w:tblBorders>
         <w:tblLayout w:type="fixed"/>
         <w:tblCellMar>
@@ -18383,7 +18407,7 @@
         <w:t>Procedure:</w:t>
       </w:r>
     </w:p>
-    <w:p xmlns:p38="http://DMSNamespace" p38:ReplaceMe="16">
+    <w:p>
       <w:pPr>
         <w:tabs>
           <w:tab w:val="left" w:pos="720"/>
@@ -18460,7 +18484,7 @@
       <w:r>
         <w:rPr>
           <w:rFonts w:asciiTheme="majorBidi" w:hAnsiTheme="majorBidi" w:cstheme="majorBidi"/>
-          <w:color w:val="7F7F7F" w:themeColor="text1" w:themeTint="80"/>
+          <w:color w:val="003366"/>
           <w:highlight w:val="darkYellow"/>
         </w:rPr>
         <w:t>Empagliflozin</w:t>
@@ -18558,12 +18582,12 @@
         <w:tblW w:w="9639" w:type="dxa"/>
         <w:tblInd w:w="71" w:type="dxa"/>
         <w:tblBorders>
-          <w:top w:val="single" w:color="auto" w:sz="6" w:space="0"/>
-          <w:left w:val="single" w:color="auto" w:sz="6" w:space="0"/>
-          <w:bottom w:val="single" w:color="auto" w:sz="6" w:space="0"/>
-          <w:right w:val="single" w:color="auto" w:sz="6" w:space="0"/>
-          <w:insideH w:val="single" w:color="auto" w:sz="6" w:space="0"/>
-          <w:insideV w:val="single" w:color="auto" w:sz="6" w:space="0"/>
+          <w:top w:val="single" w:sz="6" w:space="0" w:color="auto"/>
+          <w:left w:val="single" w:sz="6" w:space="0" w:color="auto"/>
+          <w:bottom w:val="single" w:sz="6" w:space="0" w:color="auto"/>
+          <w:right w:val="single" w:sz="6" w:space="0" w:color="auto"/>
+          <w:insideH w:val="single" w:sz="6" w:space="0" w:color="auto"/>
+          <w:insideV w:val="single" w:sz="6" w:space="0" w:color="auto"/>
         </w:tblBorders>
         <w:tblLayout w:type="fixed"/>
         <w:tblCellMar>
@@ -18578,7 +18602,7 @@
       <w:tr>
         <w:trPr>
           <w:cantSplit/>
-          <w:trHeight w:val="340" w:hRule="exact"/>
+          <w:trHeight w:hRule="exact" w:val="340"/>
         </w:trPr>
         <w:tc>
           <w:tcPr>
@@ -18673,7 +18697,7 @@
             <w:r>
               <w:rPr>
                 <w:rFonts w:asciiTheme="majorBidi" w:hAnsiTheme="majorBidi" w:cstheme="majorBidi"/>
-                <w:color w:val="7F7F7F" w:themeColor="text1" w:themeTint="80"/>
+                <w:color w:val="003366"/>
                 <w:highlight w:val="darkYellow"/>
                 <w:vertAlign w:val="subscript"/>
               </w:rPr>
@@ -18821,7 +18845,7 @@
             <w:r>
               <w:rPr>
                 <w:rFonts w:asciiTheme="majorBidi" w:hAnsiTheme="majorBidi" w:cstheme="majorBidi"/>
-                <w:color w:val="7F7F7F" w:themeColor="text1" w:themeTint="80"/>
+                <w:color w:val="003366"/>
                 <w:highlight w:val="darkYellow"/>
               </w:rPr>
               <w:t>Empagliflozin</w:t>
@@ -18886,7 +18910,7 @@
             <w:r>
               <w:rPr>
                 <w:rFonts w:asciiTheme="majorBidi" w:hAnsiTheme="majorBidi" w:cstheme="majorBidi"/>
-                <w:color w:val="7F7F7F" w:themeColor="text1" w:themeTint="80"/>
+                <w:color w:val="003366"/>
                 <w:highlight w:val="darkYellow"/>
               </w:rPr>
               <w:t>Empagliflozin</w:t>
@@ -18944,7 +18968,7 @@
             <w:r>
               <w:rPr>
                 <w:rFonts w:asciiTheme="majorBidi" w:hAnsiTheme="majorBidi" w:cstheme="majorBidi"/>
-                <w:color w:val="7F7F7F" w:themeColor="text1" w:themeTint="80"/>
+                <w:color w:val="003366"/>
                 <w:highlight w:val="darkYellow"/>
               </w:rPr>
               <w:t>Empagliflozin</w:t>
@@ -19144,12 +19168,12 @@
         <w:tblW w:w="0" w:type="auto"/>
         <w:tblInd w:w="71" w:type="dxa"/>
         <w:tblBorders>
-          <w:top w:val="single" w:color="auto" w:sz="6" w:space="0"/>
-          <w:left w:val="single" w:color="auto" w:sz="6" w:space="0"/>
-          <w:bottom w:val="single" w:color="auto" w:sz="6" w:space="0"/>
-          <w:right w:val="single" w:color="auto" w:sz="6" w:space="0"/>
-          <w:insideH w:val="single" w:color="auto" w:sz="6" w:space="0"/>
-          <w:insideV w:val="single" w:color="auto" w:sz="6" w:space="0"/>
+          <w:top w:val="single" w:sz="6" w:space="0" w:color="auto"/>
+          <w:left w:val="single" w:sz="6" w:space="0" w:color="auto"/>
+          <w:bottom w:val="single" w:sz="6" w:space="0" w:color="auto"/>
+          <w:right w:val="single" w:sz="6" w:space="0" w:color="auto"/>
+          <w:insideH w:val="single" w:sz="6" w:space="0" w:color="auto"/>
+          <w:insideV w:val="single" w:sz="6" w:space="0" w:color="auto"/>
         </w:tblBorders>
         <w:tblLayout w:type="fixed"/>
         <w:tblCellMar>
@@ -19332,8 +19356,8 @@
           <w:lang w:val="en-GB"/>
         </w:rPr>
       </w:pPr>
-      <w:bookmarkStart w:name="_Toc487858759" w:id="70"/>
-      <w:bookmarkStart w:name="_Toc488645289" w:id="71"/>
+      <w:bookmarkStart w:id="70" w:name="_Toc487858759"/>
+      <w:bookmarkStart w:id="71" w:name="_Toc488645289"/>
       <w:bookmarkEnd w:id="66"/>
       <w:bookmarkEnd w:id="67"/>
       <w:r>
@@ -19352,12 +19376,12 @@
         <w:tblW w:w="0" w:type="auto"/>
         <w:tblInd w:w="71" w:type="dxa"/>
         <w:tblBorders>
-          <w:top w:val="single" w:color="auto" w:sz="6" w:space="0"/>
-          <w:left w:val="single" w:color="auto" w:sz="6" w:space="0"/>
-          <w:bottom w:val="single" w:color="auto" w:sz="6" w:space="0"/>
-          <w:right w:val="single" w:color="auto" w:sz="6" w:space="0"/>
-          <w:insideH w:val="single" w:color="auto" w:sz="6" w:space="0"/>
-          <w:insideV w:val="single" w:color="auto" w:sz="6" w:space="0"/>
+          <w:top w:val="single" w:sz="6" w:space="0" w:color="auto"/>
+          <w:left w:val="single" w:sz="6" w:space="0" w:color="auto"/>
+          <w:bottom w:val="single" w:sz="6" w:space="0" w:color="auto"/>
+          <w:right w:val="single" w:sz="6" w:space="0" w:color="auto"/>
+          <w:insideH w:val="single" w:sz="6" w:space="0" w:color="auto"/>
+          <w:insideV w:val="single" w:sz="6" w:space="0" w:color="auto"/>
         </w:tblBorders>
         <w:tblLayout w:type="fixed"/>
         <w:tblCellMar>
@@ -19372,7 +19396,7 @@
       <w:tr>
         <w:trPr>
           <w:cantSplit/>
-          <w:trHeight w:val="340" w:hRule="exact"/>
+          <w:trHeight w:hRule="exact" w:val="340"/>
         </w:trPr>
         <w:tc>
           <w:tcPr>
@@ -19469,7 +19493,7 @@
           <w:szCs w:val="24"/>
         </w:rPr>
       </w:pPr>
-      <w:bookmarkStart w:name="_Hlk146027439" w:id="72"/>
+      <w:bookmarkStart w:id="72" w:name="_Hlk146027439"/>
       <w:r>
         <w:rPr>
           <w:rFonts w:asciiTheme="majorBidi" w:hAnsiTheme="majorBidi" w:cstheme="majorBidi"/>
@@ -19482,10 +19506,10 @@
         </w:rPr>
         <w:t>Placebo:</w:t>
       </w:r>
-      <w:bookmarkStart w:name="_Hlk146027737" w:id="73"/>
+      <w:bookmarkStart w:id="73" w:name="_Hlk146027737"/>
       <w:bookmarkEnd w:id="72"/>
     </w:p>
-    <w:p xmlns:p38="http://DMSNamespace" p38:ReplaceMe="17">
+    <w:p>
       <w:pPr>
         <w:pStyle w:val="BodyText2"/>
         <w:tabs>
@@ -19654,7 +19678,7 @@
           <w:szCs w:val="24"/>
         </w:rPr>
       </w:pPr>
-      <w:bookmarkStart w:name="_Hlk153186279" w:id="74"/>
+      <w:bookmarkStart w:id="74" w:name="_Hlk153186279"/>
       <w:r>
         <w:rPr>
           <w:rFonts w:asciiTheme="majorBidi" w:hAnsiTheme="majorBidi" w:cstheme="majorBidi"/>
@@ -19732,7 +19756,7 @@
         <w:t xml:space="preserve"> </w:t>
       </w:r>
     </w:p>
-    <w:p xmlns:p38="http://DMSNamespace" p38:ReplaceMe="18">
+    <w:p>
       <w:pPr>
         <w:pStyle w:val="BodyText2"/>
         <w:tabs>
@@ -19840,7 +19864,7 @@
         <w:t xml:space="preserve"> </w:t>
       </w:r>
     </w:p>
-    <w:p xmlns:p38="http://DMSNamespace" p38:ReplaceMe="19">
+    <w:p>
       <w:pPr>
         <w:pStyle w:val="ListParagraph"/>
         <w:tabs>
@@ -19951,7 +19975,7 @@
         <w:t xml:space="preserve"> </w:t>
       </w:r>
     </w:p>
-    <w:p xmlns:p38="http://DMSNamespace" p38:ReplaceMe="20">
+    <w:p>
       <w:pPr>
         <w:pStyle w:val="ListParagraph"/>
         <w:tabs>
@@ -20049,7 +20073,7 @@
         <w:t xml:space="preserve"> </w:t>
       </w:r>
     </w:p>
-    <w:p xmlns:p38="http://DMSNamespace" p38:ReplaceMe="21">
+    <w:p>
       <w:pPr>
         <w:pStyle w:val="ListParagraph"/>
         <w:tabs>
@@ -20163,7 +20187,7 @@
         <w:t xml:space="preserve"> </w:t>
       </w:r>
     </w:p>
-    <w:p xmlns:p38="http://DMSNamespace" p38:ReplaceMe="22">
+    <w:p>
       <w:pPr>
         <w:pStyle w:val="ListParagraph"/>
         <w:tabs>
@@ -20215,9 +20239,9 @@
         </w:rPr>
         <w:t>Procedure:</w:t>
       </w:r>
-      <w:bookmarkStart w:name="_Hlk146028558" w:id="75"/>
+      <w:bookmarkStart w:id="75" w:name="_Hlk146028558"/>
     </w:p>
-    <w:p xmlns:p38="http://DMSNamespace" p38:ReplaceMe="23">
+    <w:p>
       <w:pPr>
         <w:pStyle w:val="BodyText2"/>
         <w:tabs>
@@ -21022,12 +21046,12 @@
         <w:tblW w:w="0" w:type="auto"/>
         <w:tblInd w:w="71" w:type="dxa"/>
         <w:tblBorders>
-          <w:top w:val="single" w:color="auto" w:sz="6" w:space="0"/>
-          <w:left w:val="single" w:color="auto" w:sz="6" w:space="0"/>
-          <w:bottom w:val="single" w:color="auto" w:sz="6" w:space="0"/>
-          <w:right w:val="single" w:color="auto" w:sz="6" w:space="0"/>
-          <w:insideH w:val="single" w:color="auto" w:sz="6" w:space="0"/>
-          <w:insideV w:val="single" w:color="auto" w:sz="6" w:space="0"/>
+          <w:top w:val="single" w:sz="6" w:space="0" w:color="auto"/>
+          <w:left w:val="single" w:sz="6" w:space="0" w:color="auto"/>
+          <w:bottom w:val="single" w:sz="6" w:space="0" w:color="auto"/>
+          <w:right w:val="single" w:sz="6" w:space="0" w:color="auto"/>
+          <w:insideH w:val="single" w:sz="6" w:space="0" w:color="auto"/>
+          <w:insideV w:val="single" w:sz="6" w:space="0" w:color="auto"/>
         </w:tblBorders>
         <w:tblLayout w:type="fixed"/>
         <w:tblCellMar>
@@ -21042,7 +21066,7 @@
       <w:tr>
         <w:trPr>
           <w:cantSplit/>
-          <w:trHeight w:val="340" w:hRule="exact"/>
+          <w:trHeight w:hRule="exact" w:val="340"/>
         </w:trPr>
         <w:tc>
           <w:tcPr>
@@ -21084,7 +21108,7 @@
           <w:lang w:val="en-GB"/>
         </w:rPr>
       </w:pPr>
-      <w:bookmarkStart w:name="_Hlk146028743" w:id="76"/>
+      <w:bookmarkStart w:id="76" w:name="_Hlk146028743"/>
       <w:bookmarkEnd w:id="70"/>
       <w:bookmarkEnd w:id="71"/>
       <w:r>
@@ -21195,12 +21219,12 @@
         <w:tblW w:w="0" w:type="auto"/>
         <w:tblInd w:w="71" w:type="dxa"/>
         <w:tblBorders>
-          <w:top w:val="single" w:color="auto" w:sz="6" w:space="0"/>
-          <w:left w:val="single" w:color="auto" w:sz="6" w:space="0"/>
-          <w:bottom w:val="single" w:color="auto" w:sz="6" w:space="0"/>
-          <w:right w:val="single" w:color="auto" w:sz="6" w:space="0"/>
-          <w:insideH w:val="single" w:color="auto" w:sz="6" w:space="0"/>
-          <w:insideV w:val="single" w:color="auto" w:sz="6" w:space="0"/>
+          <w:top w:val="single" w:sz="6" w:space="0" w:color="auto"/>
+          <w:left w:val="single" w:sz="6" w:space="0" w:color="auto"/>
+          <w:bottom w:val="single" w:sz="6" w:space="0" w:color="auto"/>
+          <w:right w:val="single" w:sz="6" w:space="0" w:color="auto"/>
+          <w:insideH w:val="single" w:sz="6" w:space="0" w:color="auto"/>
+          <w:insideV w:val="single" w:sz="6" w:space="0" w:color="auto"/>
         </w:tblBorders>
         <w:tblLayout w:type="fixed"/>
         <w:tblCellMar>
@@ -21345,7 +21369,7 @@
         <w:t>Solution Preparation:</w:t>
       </w:r>
     </w:p>
-    <w:p xmlns:p38="http://DMSNamespace" p38:ReplaceMe="24">
+    <w:p>
       <w:pPr>
         <w:pStyle w:val="BodyText2"/>
         <w:spacing w:line="276" w:lineRule="auto"/>
@@ -21509,7 +21533,7 @@
         <w:t>Spiking Solution Preparation:</w:t>
       </w:r>
     </w:p>
-    <w:tbl xmlns:p37="http://DMSNamespace" p37:ReplaceMe="26">
+    <w:tbl>
       <w:tblPr>
         <w:tblStyle w:val="TableGrid"/>
         <w:tblW w:w="9934" w:type="dxa"/>
@@ -22590,12 +22614,12 @@
         <w:tblW w:w="9639" w:type="dxa"/>
         <w:tblInd w:w="71" w:type="dxa"/>
         <w:tblBorders>
-          <w:top w:val="single" w:color="auto" w:sz="6" w:space="0"/>
-          <w:left w:val="single" w:color="auto" w:sz="6" w:space="0"/>
-          <w:bottom w:val="single" w:color="auto" w:sz="6" w:space="0"/>
-          <w:right w:val="single" w:color="auto" w:sz="6" w:space="0"/>
-          <w:insideH w:val="single" w:color="auto" w:sz="6" w:space="0"/>
-          <w:insideV w:val="single" w:color="auto" w:sz="6" w:space="0"/>
+          <w:top w:val="single" w:sz="6" w:space="0" w:color="auto"/>
+          <w:left w:val="single" w:sz="6" w:space="0" w:color="auto"/>
+          <w:bottom w:val="single" w:sz="6" w:space="0" w:color="auto"/>
+          <w:right w:val="single" w:sz="6" w:space="0" w:color="auto"/>
+          <w:insideH w:val="single" w:sz="6" w:space="0" w:color="auto"/>
+          <w:insideV w:val="single" w:sz="6" w:space="0" w:color="auto"/>
         </w:tblBorders>
         <w:tblLayout w:type="fixed"/>
         <w:tblCellMar>
@@ -22610,7 +22634,7 @@
       <w:tr>
         <w:trPr>
           <w:cantSplit/>
-          <w:trHeight w:val="340" w:hRule="exact"/>
+          <w:trHeight w:hRule="exact" w:val="340"/>
         </w:trPr>
         <w:tc>
           <w:tcPr>
@@ -22660,8 +22684,8 @@
           <w:lang w:eastAsia="en-GB"/>
         </w:rPr>
       </w:pPr>
-      <w:bookmarkStart w:name="_Hlk146025908" w:id="77"/>
-      <w:bookmarkStart w:name="_Hlk146025692" w:id="78"/>
+      <w:bookmarkStart w:id="77" w:name="_Hlk146025908"/>
+      <w:bookmarkStart w:id="78" w:name="_Hlk146025692"/>
       <w:r>
         <w:rPr>
           <w:rFonts w:asciiTheme="majorBidi" w:hAnsiTheme="majorBidi" w:cstheme="majorBidi"/>
@@ -22683,7 +22707,7 @@
         </w:rPr>
         <w:t xml:space="preserve">. </w:t>
       </w:r>
-      <w:bookmarkStart w:name="_Hlk146025914" w:id="79"/>
+      <w:bookmarkStart w:id="79" w:name="_Hlk146025914"/>
       <w:r>
         <w:rPr>
           <w:rFonts w:asciiTheme="majorBidi" w:hAnsiTheme="majorBidi" w:cstheme="majorBidi"/>
@@ -22705,7 +22729,7 @@
         </w:rPr>
         <w:t xml:space="preserve">of the peak area of Active against </w:t>
       </w:r>
-      <w:bookmarkStart w:name="_Hlk146025954" w:id="80"/>
+      <w:bookmarkStart w:id="80" w:name="_Hlk146025954"/>
       <w:r>
         <w:rPr>
           <w:rFonts w:asciiTheme="majorBidi" w:hAnsiTheme="majorBidi" w:cstheme="majorBidi"/>
@@ -22716,7 +22740,7 @@
         </w:rPr>
         <w:t xml:space="preserve">its respective concentrations. Determine the linearity regression coefficient </w:t>
       </w:r>
-      <w:bookmarkStart w:name="_Hlk146026056" w:id="81"/>
+      <w:bookmarkStart w:id="81" w:name="_Hlk146026056"/>
       <w:r>
         <w:rPr>
           <w:rFonts w:asciiTheme="majorBidi" w:hAnsiTheme="majorBidi" w:cstheme="majorBidi"/>
@@ -22746,12 +22770,12 @@
         <w:tblW w:w="0" w:type="auto"/>
         <w:tblInd w:w="71" w:type="dxa"/>
         <w:tblBorders>
-          <w:top w:val="single" w:color="auto" w:sz="6" w:space="0"/>
-          <w:left w:val="single" w:color="auto" w:sz="6" w:space="0"/>
-          <w:bottom w:val="single" w:color="auto" w:sz="6" w:space="0"/>
-          <w:right w:val="single" w:color="auto" w:sz="6" w:space="0"/>
-          <w:insideH w:val="single" w:color="auto" w:sz="6" w:space="0"/>
-          <w:insideV w:val="single" w:color="auto" w:sz="6" w:space="0"/>
+          <w:top w:val="single" w:sz="6" w:space="0" w:color="auto"/>
+          <w:left w:val="single" w:sz="6" w:space="0" w:color="auto"/>
+          <w:bottom w:val="single" w:sz="6" w:space="0" w:color="auto"/>
+          <w:right w:val="single" w:sz="6" w:space="0" w:color="auto"/>
+          <w:insideH w:val="single" w:sz="6" w:space="0" w:color="auto"/>
+          <w:insideV w:val="single" w:sz="6" w:space="0" w:color="auto"/>
         </w:tblBorders>
         <w:tblLayout w:type="fixed"/>
         <w:tblCellMar>
@@ -22799,7 +22823,7 @@
         </w:tc>
       </w:tr>
     </w:tbl>
-    <w:p xmlns:p38="http://DMSNamespace" p38:ReplaceMe="27">
+    <w:p>
       <w:pPr>
         <w:spacing w:line="276" w:lineRule="auto"/>
         <w:jc w:val="both"/>
@@ -22809,7 +22833,7 @@
           <w:lang w:val="en-GB"/>
         </w:rPr>
       </w:pPr>
-      <w:bookmarkStart w:name="_Hlk146026071" w:id="82"/>
+      <w:bookmarkStart w:id="82" w:name="_Hlk146026071"/>
       <w:r>
         <w:rPr>
           <w:rFonts w:asciiTheme="majorBidi" w:hAnsiTheme="majorBidi" w:cstheme="majorBidi"/>
@@ -22910,10 +22934,18 @@
       <w:r>
         <w:rPr>
           <w:rFonts w:asciiTheme="majorBidi" w:hAnsiTheme="majorBidi" w:cstheme="majorBidi"/>
-          <w:color w:val="000000" w:themeColor="text1"/>
+          <w:color w:val="003366"/>
           <w:highlight w:val="darkYellow"/>
         </w:rPr>
-        <w:t>Empagliflozin 25 mg FCT.</w:t>
+        <w:t>Empagliflozin</w:t>
+      </w:r>
+      <w:r>
+        <w:rPr>
+          <w:rFonts w:asciiTheme="majorBidi" w:hAnsiTheme="majorBidi" w:cstheme="majorBidi"/>
+          <w:color w:val="000000" w:themeColor="text1"/>
+          <w:highlight w:val="darkYellow"/>
+        </w:rPr>
+        <w:t xml:space="preserve"> 25 mg FCT.</w:t>
       </w:r>
     </w:p>
     <w:p>
@@ -22938,7 +22970,7 @@
         </w:rPr>
         <w:t xml:space="preserve"> </w:t>
       </w:r>
-      <w:bookmarkStart w:name="_Hlk146026113" w:id="83"/>
+      <w:bookmarkStart w:id="83" w:name="_Hlk146026113"/>
       <w:r>
         <w:rPr>
           <w:b/>
@@ -23001,12 +23033,12 @@
         <w:tblW w:w="0" w:type="auto"/>
         <w:tblInd w:w="71" w:type="dxa"/>
         <w:tblBorders>
-          <w:top w:val="single" w:color="auto" w:sz="6" w:space="0"/>
-          <w:left w:val="single" w:color="auto" w:sz="6" w:space="0"/>
-          <w:bottom w:val="single" w:color="auto" w:sz="6" w:space="0"/>
-          <w:right w:val="single" w:color="auto" w:sz="6" w:space="0"/>
-          <w:insideH w:val="single" w:color="auto" w:sz="6" w:space="0"/>
-          <w:insideV w:val="single" w:color="auto" w:sz="6" w:space="0"/>
+          <w:top w:val="single" w:sz="6" w:space="0" w:color="auto"/>
+          <w:left w:val="single" w:sz="6" w:space="0" w:color="auto"/>
+          <w:bottom w:val="single" w:sz="6" w:space="0" w:color="auto"/>
+          <w:right w:val="single" w:sz="6" w:space="0" w:color="auto"/>
+          <w:insideH w:val="single" w:sz="6" w:space="0" w:color="auto"/>
+          <w:insideV w:val="single" w:sz="6" w:space="0" w:color="auto"/>
         </w:tblBorders>
         <w:tblLayout w:type="fixed"/>
         <w:tblCellMar>
@@ -23021,7 +23053,7 @@
       <w:tr>
         <w:trPr>
           <w:cantSplit/>
-          <w:trHeight w:val="340" w:hRule="exact"/>
+          <w:trHeight w:hRule="exact" w:val="340"/>
         </w:trPr>
         <w:tc>
           <w:tcPr>
@@ -23054,7 +23086,7 @@
         </w:tc>
       </w:tr>
     </w:tbl>
-    <w:p xmlns:p38="http://DMSNamespace" p38:ReplaceMe="28">
+    <w:p>
       <w:pPr>
         <w:spacing w:line="276" w:lineRule="auto"/>
         <w:jc w:val="both"/>
@@ -23156,7 +23188,7 @@
           <w:szCs w:val="24"/>
         </w:rPr>
       </w:pPr>
-      <w:bookmarkStart w:name="_Hlk146026134" w:id="84"/>
+      <w:bookmarkStart w:id="84" w:name="_Hlk146026134"/>
       <w:r>
         <w:rPr>
           <w:rFonts w:asciiTheme="majorBidi" w:hAnsiTheme="majorBidi" w:cstheme="majorBidi"/>
@@ -23247,8 +23279,8 @@
         </w:rPr>
         <w:t>.</w:t>
       </w:r>
-      <w:bookmarkStart w:name="_Hlk146026375" w:id="85"/>
-      <w:bookmarkStart w:name="_Hlk146026432" w:id="86"/>
+      <w:bookmarkStart w:id="85" w:name="_Hlk146026375"/>
+      <w:bookmarkStart w:id="86" w:name="_Hlk146026432"/>
       <w:bookmarkEnd w:id="84"/>
     </w:p>
     <w:bookmarkEnd w:id="85"/>
@@ -23323,12 +23355,12 @@
         <w:tblW w:w="0" w:type="auto"/>
         <w:tblInd w:w="71" w:type="dxa"/>
         <w:tblBorders>
-          <w:top w:val="single" w:color="auto" w:sz="6" w:space="0"/>
-          <w:left w:val="single" w:color="auto" w:sz="6" w:space="0"/>
-          <w:bottom w:val="single" w:color="auto" w:sz="6" w:space="0"/>
-          <w:right w:val="single" w:color="auto" w:sz="6" w:space="0"/>
-          <w:insideH w:val="single" w:color="auto" w:sz="6" w:space="0"/>
-          <w:insideV w:val="single" w:color="auto" w:sz="6" w:space="0"/>
+          <w:top w:val="single" w:sz="6" w:space="0" w:color="auto"/>
+          <w:left w:val="single" w:sz="6" w:space="0" w:color="auto"/>
+          <w:bottom w:val="single" w:sz="6" w:space="0" w:color="auto"/>
+          <w:right w:val="single" w:sz="6" w:space="0" w:color="auto"/>
+          <w:insideH w:val="single" w:sz="6" w:space="0" w:color="auto"/>
+          <w:insideV w:val="single" w:sz="6" w:space="0" w:color="auto"/>
         </w:tblBorders>
         <w:tblLayout w:type="fixed"/>
         <w:tblCellMar>
@@ -23343,7 +23375,7 @@
       <w:tr>
         <w:trPr>
           <w:cantSplit/>
-          <w:trHeight w:val="340" w:hRule="exact"/>
+          <w:trHeight w:hRule="exact" w:val="340"/>
         </w:trPr>
         <w:tc>
           <w:tcPr>
@@ -23376,7 +23408,7 @@
         </w:tc>
       </w:tr>
     </w:tbl>
-    <w:p xmlns:p38="http://DMSNamespace" p38:ReplaceMe="29">
+    <w:p>
       <w:pPr>
         <w:spacing w:line="276" w:lineRule="auto"/>
         <w:jc w:val="both"/>
@@ -23605,12 +23637,12 @@
         <w:tblW w:w="0" w:type="auto"/>
         <w:tblInd w:w="71" w:type="dxa"/>
         <w:tblBorders>
-          <w:top w:val="single" w:color="auto" w:sz="6" w:space="0"/>
-          <w:left w:val="single" w:color="auto" w:sz="6" w:space="0"/>
-          <w:bottom w:val="single" w:color="auto" w:sz="6" w:space="0"/>
-          <w:right w:val="single" w:color="auto" w:sz="6" w:space="0"/>
-          <w:insideH w:val="single" w:color="auto" w:sz="6" w:space="0"/>
-          <w:insideV w:val="single" w:color="auto" w:sz="6" w:space="0"/>
+          <w:top w:val="single" w:sz="6" w:space="0" w:color="auto"/>
+          <w:left w:val="single" w:sz="6" w:space="0" w:color="auto"/>
+          <w:bottom w:val="single" w:sz="6" w:space="0" w:color="auto"/>
+          <w:right w:val="single" w:sz="6" w:space="0" w:color="auto"/>
+          <w:insideH w:val="single" w:sz="6" w:space="0" w:color="auto"/>
+          <w:insideV w:val="single" w:sz="6" w:space="0" w:color="auto"/>
         </w:tblBorders>
         <w:tblLayout w:type="fixed"/>
         <w:tblCellMar>
@@ -23625,7 +23657,7 @@
       <w:tr>
         <w:trPr>
           <w:cantSplit/>
-          <w:trHeight w:val="340" w:hRule="exact"/>
+          <w:trHeight w:hRule="exact" w:val="340"/>
         </w:trPr>
         <w:tc>
           <w:tcPr>
@@ -23658,7 +23690,7 @@
         </w:tc>
       </w:tr>
     </w:tbl>
-    <w:p xmlns:p38="http://DMSNamespace" p38:ReplaceMe="30">
+    <w:p>
       <w:pPr>
         <w:spacing w:line="276" w:lineRule="auto"/>
         <w:jc w:val="both"/>
@@ -23837,7 +23869,7 @@
         </w:rPr>
         <w:t xml:space="preserve">. </w:t>
       </w:r>
-      <w:bookmarkStart w:name="_Hlk146026496" w:id="87"/>
+      <w:bookmarkStart w:id="87" w:name="_Hlk146026496"/>
       <w:r>
         <w:rPr>
           <w:b/>
@@ -23917,12 +23949,12 @@
         <w:tblW w:w="0" w:type="auto"/>
         <w:tblInd w:w="71" w:type="dxa"/>
         <w:tblBorders>
-          <w:top w:val="single" w:color="auto" w:sz="6" w:space="0"/>
-          <w:left w:val="single" w:color="auto" w:sz="6" w:space="0"/>
-          <w:bottom w:val="single" w:color="auto" w:sz="6" w:space="0"/>
-          <w:right w:val="single" w:color="auto" w:sz="6" w:space="0"/>
-          <w:insideH w:val="single" w:color="auto" w:sz="6" w:space="0"/>
-          <w:insideV w:val="single" w:color="auto" w:sz="6" w:space="0"/>
+          <w:top w:val="single" w:sz="6" w:space="0" w:color="auto"/>
+          <w:left w:val="single" w:sz="6" w:space="0" w:color="auto"/>
+          <w:bottom w:val="single" w:sz="6" w:space="0" w:color="auto"/>
+          <w:right w:val="single" w:sz="6" w:space="0" w:color="auto"/>
+          <w:insideH w:val="single" w:sz="6" w:space="0" w:color="auto"/>
+          <w:insideV w:val="single" w:sz="6" w:space="0" w:color="auto"/>
         </w:tblBorders>
         <w:tblLayout w:type="fixed"/>
         <w:tblCellMar>
@@ -23937,7 +23969,7 @@
       <w:tr>
         <w:trPr>
           <w:cantSplit/>
-          <w:trHeight w:val="340" w:hRule="exact"/>
+          <w:trHeight w:hRule="exact" w:val="340"/>
         </w:trPr>
         <w:tc>
           <w:tcPr>
@@ -23956,7 +23988,7 @@
                 <w:lang w:val="en-GB"/>
               </w:rPr>
             </w:pPr>
-            <w:bookmarkStart w:name="_Hlk146026509" w:id="88"/>
+            <w:bookmarkStart w:id="88" w:name="_Hlk146026509"/>
             <w:r>
               <w:rPr>
                 <w:rFonts w:asciiTheme="majorBidi" w:hAnsiTheme="majorBidi" w:cstheme="majorBidi"/>
@@ -23971,7 +24003,7 @@
         </w:tc>
       </w:tr>
     </w:tbl>
-    <w:p xmlns:p38="http://DMSNamespace" p38:ReplaceMe="31">
+    <w:p>
       <w:pPr>
         <w:spacing w:line="276" w:lineRule="auto"/>
         <w:jc w:val="both"/>
@@ -23982,7 +24014,7 @@
           <w:lang w:val="en-GB"/>
         </w:rPr>
       </w:pPr>
-      <w:bookmarkStart w:name="_Hlk146026516" w:id="89"/>
+      <w:bookmarkStart w:id="89" w:name="_Hlk146026516"/>
       <w:bookmarkEnd w:id="88"/>
       <w:r>
         <w:rPr>
@@ -24049,7 +24081,7 @@
           <w:u w:val="single"/>
         </w:rPr>
       </w:pPr>
-      <w:bookmarkStart w:name="_Hlk146026540" w:id="90"/>
+      <w:bookmarkStart w:id="90" w:name="_Hlk146026540"/>
       <w:r>
         <w:rPr>
           <w:rFonts w:asciiTheme="majorBidi" w:hAnsiTheme="majorBidi" w:cstheme="majorBidi"/>
@@ -24156,12 +24188,12 @@
         <w:tblW w:w="0" w:type="auto"/>
         <w:tblInd w:w="71" w:type="dxa"/>
         <w:tblBorders>
-          <w:top w:val="single" w:color="auto" w:sz="6" w:space="0"/>
-          <w:left w:val="single" w:color="auto" w:sz="6" w:space="0"/>
-          <w:bottom w:val="single" w:color="auto" w:sz="6" w:space="0"/>
-          <w:right w:val="single" w:color="auto" w:sz="6" w:space="0"/>
-          <w:insideH w:val="single" w:color="auto" w:sz="6" w:space="0"/>
-          <w:insideV w:val="single" w:color="auto" w:sz="6" w:space="0"/>
+          <w:top w:val="single" w:sz="6" w:space="0" w:color="auto"/>
+          <w:left w:val="single" w:sz="6" w:space="0" w:color="auto"/>
+          <w:bottom w:val="single" w:sz="6" w:space="0" w:color="auto"/>
+          <w:right w:val="single" w:sz="6" w:space="0" w:color="auto"/>
+          <w:insideH w:val="single" w:sz="6" w:space="0" w:color="auto"/>
+          <w:insideV w:val="single" w:sz="6" w:space="0" w:color="auto"/>
         </w:tblBorders>
         <w:tblLayout w:type="fixed"/>
         <w:tblCellMar>
@@ -24176,7 +24208,7 @@
       <w:tr>
         <w:trPr>
           <w:cantSplit/>
-          <w:trHeight w:val="340" w:hRule="exact"/>
+          <w:trHeight w:hRule="exact" w:val="340"/>
         </w:trPr>
         <w:tc>
           <w:tcPr>
@@ -24196,7 +24228,7 @@
                 <w:lang w:val="en-GB"/>
               </w:rPr>
             </w:pPr>
-            <w:bookmarkStart w:name="_Hlk146026546" w:id="91"/>
+            <w:bookmarkStart w:id="91" w:name="_Hlk146026546"/>
             <w:bookmarkEnd w:id="90"/>
             <w:r>
               <w:rPr>
@@ -24222,7 +24254,7 @@
           <w:highlight w:val="darkMagenta"/>
         </w:rPr>
       </w:pPr>
-      <w:bookmarkStart w:name="_Hlk146026557" w:id="92"/>
+      <w:bookmarkStart w:id="92" w:name="_Hlk146026557"/>
       <w:bookmarkEnd w:id="91"/>
       <w:r>
         <w:rPr>
@@ -24232,7 +24264,7 @@
         </w:rPr>
         <w:t xml:space="preserve">For the calculation of the percentage of active in the portion of sample </w:t>
       </w:r>
-      <w:bookmarkStart w:name="_Hlk146026562" w:id="93"/>
+      <w:bookmarkStart w:id="93" w:name="_Hlk146026562"/>
       <w:bookmarkEnd w:id="92"/>
       <w:r>
         <w:rPr>
@@ -24277,12 +24309,12 @@
         <w:tblW w:w="0" w:type="auto"/>
         <w:tblInd w:w="108" w:type="dxa"/>
         <w:tblBorders>
-          <w:top w:val="single" w:color="000000" w:sz="4" w:space="0"/>
-          <w:left w:val="single" w:color="000000" w:sz="4" w:space="0"/>
-          <w:bottom w:val="single" w:color="000000" w:sz="4" w:space="0"/>
-          <w:right w:val="single" w:color="000000" w:sz="4" w:space="0"/>
-          <w:insideH w:val="single" w:color="000000" w:sz="4" w:space="0"/>
-          <w:insideV w:val="single" w:color="000000" w:sz="4" w:space="0"/>
+          <w:top w:val="single" w:sz="4" w:space="0" w:color="000000"/>
+          <w:left w:val="single" w:sz="4" w:space="0" w:color="000000"/>
+          <w:bottom w:val="single" w:sz="4" w:space="0" w:color="000000"/>
+          <w:right w:val="single" w:sz="4" w:space="0" w:color="000000"/>
+          <w:insideH w:val="single" w:sz="4" w:space="0" w:color="000000"/>
+          <w:insideV w:val="single" w:sz="4" w:space="0" w:color="000000"/>
         </w:tblBorders>
         <w:shd w:val="pct15" w:color="auto" w:fill="auto"/>
         <w:tblLook w:val="0000" w:firstRow="0" w:lastRow="0" w:firstColumn="0" w:lastColumn="0" w:noHBand="0" w:noVBand="0"/>
@@ -24292,7 +24324,7 @@
       </w:tblGrid>
       <w:tr>
         <w:trPr>
-          <w:trHeight w:val="340" w:hRule="exact"/>
+          <w:trHeight w:hRule="exact" w:val="340"/>
         </w:trPr>
         <w:tc>
           <w:tcPr>
@@ -24312,7 +24344,7 @@
                 <w:lang w:val="en-GB"/>
               </w:rPr>
             </w:pPr>
-            <w:bookmarkStart w:name="_Hlk146026570" w:id="94"/>
+            <w:bookmarkStart w:id="94" w:name="_Hlk146026570"/>
             <w:r>
               <w:rPr>
                 <w:rFonts w:asciiTheme="majorBidi" w:hAnsiTheme="majorBidi" w:cstheme="majorBidi"/>
@@ -24486,7 +24518,7 @@
       <w:r>
         <w:rPr>
           <w:rFonts w:asciiTheme="majorBidi" w:hAnsiTheme="majorBidi" w:cstheme="majorBidi"/>
-          <w:color w:val="000000" w:themeColor="text1"/>
+          <w:color w:val="3366CC"/>
           <w:highlight w:val="yellow"/>
         </w:rPr>
         <w:t>2000</w:t>
@@ -24639,12 +24671,12 @@
         <w:tblW w:w="0" w:type="auto"/>
         <w:tblInd w:w="71" w:type="dxa"/>
         <w:tblBorders>
-          <w:top w:val="single" w:color="auto" w:sz="6" w:space="0"/>
-          <w:left w:val="single" w:color="auto" w:sz="6" w:space="0"/>
-          <w:bottom w:val="single" w:color="auto" w:sz="6" w:space="0"/>
-          <w:right w:val="single" w:color="auto" w:sz="6" w:space="0"/>
-          <w:insideH w:val="single" w:color="auto" w:sz="6" w:space="0"/>
-          <w:insideV w:val="single" w:color="auto" w:sz="6" w:space="0"/>
+          <w:top w:val="single" w:sz="6" w:space="0" w:color="auto"/>
+          <w:left w:val="single" w:sz="6" w:space="0" w:color="auto"/>
+          <w:bottom w:val="single" w:sz="6" w:space="0" w:color="auto"/>
+          <w:right w:val="single" w:sz="6" w:space="0" w:color="auto"/>
+          <w:insideH w:val="single" w:sz="6" w:space="0" w:color="auto"/>
+          <w:insideV w:val="single" w:sz="6" w:space="0" w:color="auto"/>
         </w:tblBorders>
         <w:tblLayout w:type="fixed"/>
         <w:tblCellMar>
@@ -24659,7 +24691,7 @@
       <w:tr>
         <w:trPr>
           <w:cantSplit/>
-          <w:trHeight w:val="340" w:hRule="exact"/>
+          <w:trHeight w:hRule="exact" w:val="340"/>
         </w:trPr>
         <w:tc>
           <w:tcPr>
@@ -24692,7 +24724,7 @@
         </w:tc>
       </w:tr>
     </w:tbl>
-    <w:p xmlns:p38="http://DMSNamespace" p38:ReplaceMe="32">
+    <w:p>
       <w:pPr>
         <w:spacing w:line="276" w:lineRule="auto"/>
         <w:jc w:val="both"/>
@@ -24767,7 +24799,7 @@
           <w:szCs w:val="24"/>
         </w:rPr>
       </w:pPr>
-      <w:bookmarkStart w:name="_Hlk146026644" w:id="95"/>
+      <w:bookmarkStart w:id="95" w:name="_Hlk146026644"/>
       <w:r>
         <w:rPr>
           <w:rFonts w:asciiTheme="majorBidi" w:hAnsiTheme="majorBidi" w:cstheme="majorBidi"/>
@@ -24967,12 +24999,12 @@
         <w:tblW w:w="0" w:type="auto"/>
         <w:tblInd w:w="71" w:type="dxa"/>
         <w:tblBorders>
-          <w:top w:val="single" w:color="auto" w:sz="6" w:space="0"/>
-          <w:left w:val="single" w:color="auto" w:sz="6" w:space="0"/>
-          <w:bottom w:val="single" w:color="auto" w:sz="6" w:space="0"/>
-          <w:right w:val="single" w:color="auto" w:sz="6" w:space="0"/>
-          <w:insideH w:val="single" w:color="auto" w:sz="6" w:space="0"/>
-          <w:insideV w:val="single" w:color="auto" w:sz="6" w:space="0"/>
+          <w:top w:val="single" w:sz="6" w:space="0" w:color="auto"/>
+          <w:left w:val="single" w:sz="6" w:space="0" w:color="auto"/>
+          <w:bottom w:val="single" w:sz="6" w:space="0" w:color="auto"/>
+          <w:right w:val="single" w:sz="6" w:space="0" w:color="auto"/>
+          <w:insideH w:val="single" w:sz="6" w:space="0" w:color="auto"/>
+          <w:insideV w:val="single" w:sz="6" w:space="0" w:color="auto"/>
         </w:tblBorders>
         <w:tblLayout w:type="fixed"/>
         <w:tblCellMar>
@@ -24987,7 +25019,7 @@
       <w:tr>
         <w:trPr>
           <w:cantSplit/>
-          <w:trHeight w:val="340" w:hRule="exact"/>
+          <w:trHeight w:hRule="exact" w:val="340"/>
         </w:trPr>
         <w:tc>
           <w:tcPr>
@@ -25030,7 +25062,7 @@
           <w:highlight w:val="darkMagenta"/>
         </w:rPr>
       </w:pPr>
-      <w:bookmarkStart w:name="_Hlk146026653" w:id="96"/>
+      <w:bookmarkStart w:id="96" w:name="_Hlk146026653"/>
       <w:r>
         <w:rPr>
           <w:rFonts w:asciiTheme="majorBidi" w:hAnsiTheme="majorBidi" w:cstheme="majorBidi"/>
@@ -25062,12 +25094,12 @@
         <w:tblW w:w="0" w:type="auto"/>
         <w:tblInd w:w="108" w:type="dxa"/>
         <w:tblBorders>
-          <w:top w:val="single" w:color="000000" w:sz="4" w:space="0"/>
-          <w:left w:val="single" w:color="000000" w:sz="4" w:space="0"/>
-          <w:bottom w:val="single" w:color="000000" w:sz="4" w:space="0"/>
-          <w:right w:val="single" w:color="000000" w:sz="4" w:space="0"/>
-          <w:insideH w:val="single" w:color="000000" w:sz="4" w:space="0"/>
-          <w:insideV w:val="single" w:color="000000" w:sz="4" w:space="0"/>
+          <w:top w:val="single" w:sz="4" w:space="0" w:color="000000"/>
+          <w:left w:val="single" w:sz="4" w:space="0" w:color="000000"/>
+          <w:bottom w:val="single" w:sz="4" w:space="0" w:color="000000"/>
+          <w:right w:val="single" w:sz="4" w:space="0" w:color="000000"/>
+          <w:insideH w:val="single" w:sz="4" w:space="0" w:color="000000"/>
+          <w:insideV w:val="single" w:sz="4" w:space="0" w:color="000000"/>
         </w:tblBorders>
         <w:shd w:val="pct15" w:color="auto" w:fill="auto"/>
         <w:tblLook w:val="0000" w:firstRow="0" w:lastRow="0" w:firstColumn="0" w:lastColumn="0" w:noHBand="0" w:noVBand="0"/>
@@ -25077,7 +25109,7 @@
       </w:tblGrid>
       <w:tr>
         <w:trPr>
-          <w:trHeight w:val="340" w:hRule="exact"/>
+          <w:trHeight w:hRule="exact" w:val="340"/>
         </w:trPr>
         <w:tc>
           <w:tcPr>
@@ -25224,7 +25256,23 @@
           <w:color w:val="000000" w:themeColor="text1"/>
           <w:highlight w:val="darkMagenta"/>
         </w:rPr>
-        <w:t>Number of theoretical Plate Count: NLT 2000, Standard solution.</w:t>
+        <w:t xml:space="preserve">Number of theoretical Plate Count: NLT </w:t>
+      </w:r>
+      <w:r>
+        <w:rPr>
+          <w:rFonts w:asciiTheme="majorBidi" w:hAnsiTheme="majorBidi" w:cstheme="majorBidi"/>
+          <w:color w:val="3366CC"/>
+          <w:highlight w:val="darkMagenta"/>
+        </w:rPr>
+        <w:t>2000</w:t>
+      </w:r>
+      <w:r>
+        <w:rPr>
+          <w:rFonts w:asciiTheme="majorBidi" w:hAnsiTheme="majorBidi" w:cstheme="majorBidi"/>
+          <w:color w:val="000000" w:themeColor="text1"/>
+          <w:highlight w:val="darkMagenta"/>
+        </w:rPr>
+        <w:t>, Standard solution.</w:t>
       </w:r>
     </w:p>
     <w:p>
@@ -25255,7 +25303,7 @@
         </w:rPr>
         <w:t>The recover</w:t>
       </w:r>
-      <w:bookmarkStart w:name="_Hlk146026755" w:id="97"/>
+      <w:bookmarkStart w:id="97" w:name="_Hlk146026755"/>
       <w:r>
         <w:rPr>
           <w:rFonts w:asciiTheme="majorBidi" w:hAnsiTheme="majorBidi" w:cstheme="majorBidi"/>
@@ -25311,7 +25359,7 @@
           <w:highlight w:val="green"/>
         </w:rPr>
       </w:pPr>
-      <w:bookmarkStart w:name="_Hlk146026811" w:id="98"/>
+      <w:bookmarkStart w:id="98" w:name="_Hlk146026811"/>
       <w:r>
         <w:rPr>
           <w:rFonts w:asciiTheme="majorBidi" w:hAnsiTheme="majorBidi" w:cstheme="majorBidi"/>
@@ -25393,12 +25441,12 @@
         <w:tblW w:w="0" w:type="auto"/>
         <w:tblInd w:w="71" w:type="dxa"/>
         <w:tblBorders>
-          <w:top w:val="single" w:color="auto" w:sz="6" w:space="0"/>
-          <w:left w:val="single" w:color="auto" w:sz="6" w:space="0"/>
-          <w:bottom w:val="single" w:color="auto" w:sz="6" w:space="0"/>
-          <w:right w:val="single" w:color="auto" w:sz="6" w:space="0"/>
-          <w:insideH w:val="single" w:color="auto" w:sz="6" w:space="0"/>
-          <w:insideV w:val="single" w:color="auto" w:sz="6" w:space="0"/>
+          <w:top w:val="single" w:sz="6" w:space="0" w:color="auto"/>
+          <w:left w:val="single" w:sz="6" w:space="0" w:color="auto"/>
+          <w:bottom w:val="single" w:sz="6" w:space="0" w:color="auto"/>
+          <w:right w:val="single" w:sz="6" w:space="0" w:color="auto"/>
+          <w:insideH w:val="single" w:sz="6" w:space="0" w:color="auto"/>
+          <w:insideV w:val="single" w:sz="6" w:space="0" w:color="auto"/>
         </w:tblBorders>
         <w:tblLayout w:type="fixed"/>
         <w:tblCellMar>
@@ -25413,7 +25461,7 @@
       <w:tr>
         <w:trPr>
           <w:cantSplit/>
-          <w:trHeight w:val="340" w:hRule="exact"/>
+          <w:trHeight w:hRule="exact" w:val="340"/>
         </w:trPr>
         <w:tc>
           <w:tcPr>
@@ -25432,7 +25480,7 @@
                 <w:lang w:val="en-GB"/>
               </w:rPr>
             </w:pPr>
-            <w:bookmarkStart w:name="_Hlk146026837" w:id="99"/>
+            <w:bookmarkStart w:id="99" w:name="_Hlk146026837"/>
             <w:bookmarkEnd w:id="98"/>
             <w:r>
               <w:rPr>
@@ -25448,7 +25496,7 @@
         </w:tc>
       </w:tr>
     </w:tbl>
-    <w:p xmlns:p38="http://DMSNamespace" p38:ReplaceMe="33">
+    <w:p>
       <w:pPr>
         <w:spacing w:line="276" w:lineRule="auto"/>
         <w:jc w:val="both"/>
@@ -25459,7 +25507,7 @@
           <w:lang w:val="en-GB"/>
         </w:rPr>
       </w:pPr>
-      <w:bookmarkStart w:name="_Hlk146026862" w:id="100"/>
+      <w:bookmarkStart w:id="100" w:name="_Hlk146026862"/>
       <w:bookmarkEnd w:id="99"/>
       <w:r>
         <w:rPr>
@@ -25470,7 +25518,7 @@
         </w:rPr>
         <w:t xml:space="preserve">For the conditions, and </w:t>
       </w:r>
-      <w:bookmarkStart w:name="_Hlk146026876" w:id="101"/>
+      <w:bookmarkStart w:id="101" w:name="_Hlk146026876"/>
       <w:bookmarkEnd w:id="100"/>
       <w:r>
         <w:rPr>
@@ -25529,7 +25577,7 @@
           <w:highlight w:val="darkMagenta"/>
         </w:rPr>
       </w:pPr>
-      <w:bookmarkStart w:name="_Hlk146026897" w:id="102"/>
+      <w:bookmarkStart w:id="102" w:name="_Hlk146026897"/>
       <w:r>
         <w:rPr>
           <w:rFonts w:asciiTheme="majorBidi" w:hAnsiTheme="majorBidi" w:cstheme="majorBidi"/>
@@ -25558,15 +25606,25 @@
           <w:szCs w:val="24"/>
           <w:highlight w:val="darkMagenta"/>
         </w:rPr>
-        <w:t>µl) of the standard solution and sample solution, this time using 0.45 µm (</w:t>
-      </w:r>
-      <w:r>
-        <w:rPr>
-          <w:rFonts w:asciiTheme="majorBidi" w:hAnsiTheme="majorBidi" w:cstheme="majorBidi"/>
-          <w:color w:val="000000" w:themeColor="text1"/>
-          <w:sz w:val="24"/>
-          <w:szCs w:val="24"/>
-          <w:highlight w:val="yellow"/>
+        <w:t xml:space="preserve">µl) of the standard solution and sample solution, this time using 0.45 µm </w:t>
+      </w:r>
+      <w:r>
+        <w:rPr>
+          <w:rFonts w:asciiTheme="majorBidi" w:hAnsiTheme="majorBidi" w:cstheme="majorBidi"/>
+          <w:color w:val="000000" w:themeColor="text1"/>
+          <w:sz w:val="24"/>
+          <w:szCs w:val="24"/>
+          <w:highlight w:val="darkMagenta"/>
+        </w:rPr>
+        <w:t>(</w:t>
+      </w:r>
+      <w:r>
+        <w:rPr>
+          <w:rFonts w:asciiTheme="majorBidi" w:hAnsiTheme="majorBidi" w:cstheme="majorBidi"/>
+          <w:color w:val="336699"/>
+          <w:sz w:val="24"/>
+          <w:szCs w:val="24"/>
+          <w:highlight w:val="darkMagenta"/>
         </w:rPr>
         <w:t>PTFE</w:t>
       </w:r>
@@ -25578,7 +25636,17 @@
           <w:szCs w:val="24"/>
           <w:highlight w:val="darkMagenta"/>
         </w:rPr>
-        <w:t xml:space="preserve">) syringe filter to filter the standards </w:t>
+        <w:t xml:space="preserve">) </w:t>
+      </w:r>
+      <w:r>
+        <w:rPr>
+          <w:rFonts w:asciiTheme="majorBidi" w:hAnsiTheme="majorBidi" w:cstheme="majorBidi"/>
+          <w:color w:val="000000" w:themeColor="text1"/>
+          <w:sz w:val="24"/>
+          <w:szCs w:val="24"/>
+          <w:highlight w:val="darkMagenta"/>
+        </w:rPr>
+        <w:t xml:space="preserve">syringe filter to filter the standards </w:t>
       </w:r>
       <w:r>
         <w:rPr>
@@ -25638,12 +25706,12 @@
         <w:tblW w:w="0" w:type="auto"/>
         <w:tblInd w:w="71" w:type="dxa"/>
         <w:tblBorders>
-          <w:top w:val="single" w:color="auto" w:sz="6" w:space="0"/>
-          <w:left w:val="single" w:color="auto" w:sz="6" w:space="0"/>
-          <w:bottom w:val="single" w:color="auto" w:sz="6" w:space="0"/>
-          <w:right w:val="single" w:color="auto" w:sz="6" w:space="0"/>
-          <w:insideH w:val="single" w:color="auto" w:sz="6" w:space="0"/>
-          <w:insideV w:val="single" w:color="auto" w:sz="6" w:space="0"/>
+          <w:top w:val="single" w:sz="6" w:space="0" w:color="auto"/>
+          <w:left w:val="single" w:sz="6" w:space="0" w:color="auto"/>
+          <w:bottom w:val="single" w:sz="6" w:space="0" w:color="auto"/>
+          <w:right w:val="single" w:sz="6" w:space="0" w:color="auto"/>
+          <w:insideH w:val="single" w:sz="6" w:space="0" w:color="auto"/>
+          <w:insideV w:val="single" w:sz="6" w:space="0" w:color="auto"/>
         </w:tblBorders>
         <w:tblLayout w:type="fixed"/>
         <w:tblCellMar>
@@ -25658,7 +25726,7 @@
       <w:tr>
         <w:trPr>
           <w:cantSplit/>
-          <w:trHeight w:val="340" w:hRule="exact"/>
+          <w:trHeight w:hRule="exact" w:val="340"/>
         </w:trPr>
         <w:tc>
           <w:tcPr>
@@ -25678,7 +25746,7 @@
                 <w:lang w:val="en-GB"/>
               </w:rPr>
             </w:pPr>
-            <w:bookmarkStart w:name="_Hlk146026930" w:id="103"/>
+            <w:bookmarkStart w:id="103" w:name="_Hlk146026930"/>
             <w:r>
               <w:rPr>
                 <w:rFonts w:asciiTheme="majorBidi" w:hAnsiTheme="majorBidi" w:cstheme="majorBidi"/>
@@ -25702,7 +25770,7 @@
           <w:highlight w:val="darkMagenta"/>
         </w:rPr>
       </w:pPr>
-      <w:bookmarkStart w:name="_Hlk146026942" w:id="104"/>
+      <w:bookmarkStart w:id="104" w:name="_Hlk146026942"/>
       <w:bookmarkEnd w:id="103"/>
       <w:r>
         <w:rPr>
@@ -25745,12 +25813,12 @@
         <w:tblW w:w="0" w:type="auto"/>
         <w:tblInd w:w="108" w:type="dxa"/>
         <w:tblBorders>
-          <w:top w:val="single" w:color="000000" w:sz="4" w:space="0"/>
-          <w:left w:val="single" w:color="000000" w:sz="4" w:space="0"/>
-          <w:bottom w:val="single" w:color="000000" w:sz="4" w:space="0"/>
-          <w:right w:val="single" w:color="000000" w:sz="4" w:space="0"/>
-          <w:insideH w:val="single" w:color="000000" w:sz="4" w:space="0"/>
-          <w:insideV w:val="single" w:color="000000" w:sz="4" w:space="0"/>
+          <w:top w:val="single" w:sz="4" w:space="0" w:color="000000"/>
+          <w:left w:val="single" w:sz="4" w:space="0" w:color="000000"/>
+          <w:bottom w:val="single" w:sz="4" w:space="0" w:color="000000"/>
+          <w:right w:val="single" w:sz="4" w:space="0" w:color="000000"/>
+          <w:insideH w:val="single" w:sz="4" w:space="0" w:color="000000"/>
+          <w:insideV w:val="single" w:sz="4" w:space="0" w:color="000000"/>
         </w:tblBorders>
         <w:shd w:val="pct15" w:color="auto" w:fill="auto"/>
         <w:tblLook w:val="0000" w:firstRow="0" w:lastRow="0" w:firstColumn="0" w:lastColumn="0" w:noHBand="0" w:noVBand="0"/>
@@ -25760,7 +25828,7 @@
       </w:tblGrid>
       <w:tr>
         <w:trPr>
-          <w:trHeight w:val="340" w:hRule="exact"/>
+          <w:trHeight w:hRule="exact" w:val="340"/>
         </w:trPr>
         <w:tc>
           <w:tcPr>
@@ -25780,7 +25848,7 @@
                 <w:lang w:val="en-GB"/>
               </w:rPr>
             </w:pPr>
-            <w:bookmarkStart w:name="_Hlk146026953" w:id="105"/>
+            <w:bookmarkStart w:id="105" w:name="_Hlk146026953"/>
             <w:r>
               <w:rPr>
                 <w:rFonts w:asciiTheme="majorBidi" w:hAnsiTheme="majorBidi" w:cstheme="majorBidi"/>
@@ -25815,8 +25883,8 @@
           <w:highlight w:val="darkMagenta"/>
         </w:rPr>
       </w:pPr>
-      <w:bookmarkStart w:name="_Toc487858766" w:id="106"/>
-      <w:bookmarkStart w:name="_Toc98243335" w:id="107"/>
+      <w:bookmarkStart w:id="106" w:name="_Toc487858766"/>
+      <w:bookmarkStart w:id="107" w:name="_Toc98243335"/>
       <w:bookmarkEnd w:id="105"/>
       <w:r>
         <w:rPr>
@@ -25916,8 +25984,8 @@
       <w:r>
         <w:rPr>
           <w:rFonts w:asciiTheme="majorBidi" w:hAnsiTheme="majorBidi" w:cstheme="majorBidi"/>
-          <w:color w:val="000000" w:themeColor="text1"/>
-          <w:highlight w:val="yellow"/>
+          <w:color w:val="3366CC"/>
+          <w:highlight w:val="darkMagenta"/>
         </w:rPr>
         <w:t>2000</w:t>
       </w:r>
@@ -26073,7 +26141,7 @@
           <w:lang w:val="en-GB"/>
         </w:rPr>
       </w:pPr>
-      <w:bookmarkStart w:name="_Toc487858728" w:id="108"/>
+      <w:bookmarkStart w:id="108" w:name="_Toc487858728"/>
       <w:r>
         <w:rPr>
           <w:rFonts w:asciiTheme="majorBidi" w:hAnsiTheme="majorBidi" w:cstheme="majorBidi"/>
@@ -26143,7 +26211,7 @@
           <w:szCs w:val="24"/>
         </w:rPr>
       </w:pPr>
-      <w:bookmarkStart w:name="_Toc98243336" w:id="109"/>
+      <w:bookmarkStart w:id="109" w:name="_Toc98243336"/>
       <w:r>
         <w:rPr>
           <w:rFonts w:asciiTheme="majorBidi" w:hAnsiTheme="majorBidi" w:cstheme="majorBidi"/>
@@ -26236,7 +26304,7 @@
 </file>
 
 <file path=word/endnotes.xml><?xml version="1.0" encoding="utf-8"?>
-<w:endnotes xmlns:wpc="http://schemas.microsoft.com/office/word/2010/wordprocessingCanvas" xmlns:cx="http://schemas.microsoft.com/office/drawing/2014/chartex" xmlns:cx1="http://schemas.microsoft.com/office/drawing/2015/9/8/chartex" xmlns:cx2="http://schemas.microsoft.com/office/drawing/2015/10/21/chartex" xmlns:cx3="http://schemas.microsoft.com/office/drawing/2016/5/9/chartex" xmlns:cx4="http://schemas.microsoft.com/office/drawing/2016/5/10/chartex" xmlns:cx5="http://schemas.microsoft.com/office/drawing/2016/5/11/chartex" xmlns:cx6="http://schemas.microsoft.com/office/drawing/2016/5/12/chartex" xmlns:cx7="http://schemas.microsoft.com/office/drawing/2016/5/13/chartex" xmlns:cx8="http://schemas.microsoft.com/office/drawing/2016/5/14/chartex" xmlns:mc="http://schemas.openxmlformats.org/markup-compatibility/2006" xmlns:aink="http://schemas.microsoft.com/office/drawing/2016/ink" xmlns:am3d="http://schemas.microsoft.com/office/drawing/2017/model3d" xmlns:o="urn:schemas-microsoft-com:office:office" xmlns:r="http://schemas.openxmlformats.org/officeDocument/2006/relationships" xmlns:m="http://schemas.openxmlformats.org/officeDocument/2006/math" xmlns:v="urn:schemas-microsoft-com:vml" xmlns:wp14="http://schemas.microsoft.com/office/word/2010/wordprocessingDrawing" xmlns:wp="http://schemas.openxmlformats.org/drawingml/2006/wordprocessingDrawing" xmlns:w10="urn:schemas-microsoft-com:office:word" xmlns:w="http://schemas.openxmlformats.org/wordprocessingml/2006/main" xmlns:w14="http://schemas.microsoft.com/office/word/2010/wordml" xmlns:w15="http://schemas.microsoft.com/office/word/2012/wordml" xmlns:w16cex="http://schemas.microsoft.com/office/word/2018/wordml/cex" xmlns:w16cid="http://schemas.microsoft.com/office/word/2016/wordml/cid" xmlns:w16="http://schemas.microsoft.com/office/word/2018/wordml" xmlns:w16sdtdh="http://schemas.microsoft.com/office/word/2020/wordml/sdtdatahash" xmlns:w16se="http://schemas.microsoft.com/office/word/2015/wordml/symex" xmlns:wpg="http://schemas.microsoft.com/office/word/2010/wordprocessingGroup" xmlns:wpi="http://schemas.microsoft.com/office/word/2010/wordprocessingInk" xmlns:wne="http://schemas.microsoft.com/office/word/2006/wordml" xmlns:wps="http://schemas.microsoft.com/office/word/2010/wordprocessingShape" mc:Ignorable="w14 w15 w16se w16cid w16 w16cex w16sdtdh wp14">
+<w:endnotes xmlns:wpc="http://schemas.microsoft.com/office/word/2010/wordprocessingCanvas" xmlns:cx="http://schemas.microsoft.com/office/drawing/2014/chartex" xmlns:cx1="http://schemas.microsoft.com/office/drawing/2015/9/8/chartex" xmlns:cx2="http://schemas.microsoft.com/office/drawing/2015/10/21/chartex" xmlns:cx3="http://schemas.microsoft.com/office/drawing/2016/5/9/chartex" xmlns:cx4="http://schemas.microsoft.com/office/drawing/2016/5/10/chartex" xmlns:cx5="http://schemas.microsoft.com/office/drawing/2016/5/11/chartex" xmlns:cx6="http://schemas.microsoft.com/office/drawing/2016/5/12/chartex" xmlns:cx7="http://schemas.microsoft.com/office/drawing/2016/5/13/chartex" xmlns:cx8="http://schemas.microsoft.com/office/drawing/2016/5/14/chartex" xmlns:mc="http://schemas.openxmlformats.org/markup-compatibility/2006" xmlns:aink="http://schemas.microsoft.com/office/drawing/2016/ink" xmlns:am3d="http://schemas.microsoft.com/office/drawing/2017/model3d" xmlns:o="urn:schemas-microsoft-com:office:office" xmlns:oel="http://schemas.microsoft.com/office/2019/extlst" xmlns:r="http://schemas.openxmlformats.org/officeDocument/2006/relationships" xmlns:m="http://schemas.openxmlformats.org/officeDocument/2006/math" xmlns:v="urn:schemas-microsoft-com:vml" xmlns:wp14="http://schemas.microsoft.com/office/word/2010/wordprocessingDrawing" xmlns:wp="http://schemas.openxmlformats.org/drawingml/2006/wordprocessingDrawing" xmlns:w10="urn:schemas-microsoft-com:office:word" xmlns:w="http://schemas.openxmlformats.org/wordprocessingml/2006/main" xmlns:w14="http://schemas.microsoft.com/office/word/2010/wordml" xmlns:w15="http://schemas.microsoft.com/office/word/2012/wordml" xmlns:w16cex="http://schemas.microsoft.com/office/word/2018/wordml/cex" xmlns:w16cid="http://schemas.microsoft.com/office/word/2016/wordml/cid" xmlns:w16="http://schemas.microsoft.com/office/word/2018/wordml" xmlns:w16du="http://schemas.microsoft.com/office/word/2023/wordml/word16du" xmlns:w16sdtdh="http://schemas.microsoft.com/office/word/2020/wordml/sdtdatahash" xmlns:w16se="http://schemas.microsoft.com/office/word/2015/wordml/symex" xmlns:wpg="http://schemas.microsoft.com/office/word/2010/wordprocessingGroup" xmlns:wpi="http://schemas.microsoft.com/office/word/2010/wordprocessingInk" xmlns:wne="http://schemas.microsoft.com/office/word/2006/wordml" xmlns:wps="http://schemas.microsoft.com/office/word/2010/wordprocessingShape" mc:Ignorable="w14 w15 w16se w16cid w16 w16cex w16sdtdh w16du wp14">
   <w:endnote w:type="separator" w:id="-1">
     <w:p>
       <w:r>
@@ -26255,7 +26323,7 @@
 </file>
 
 <file path=word/footer1.xml><?xml version="1.0" encoding="utf-8"?>
-<w:ftr xmlns:wpc="http://schemas.microsoft.com/office/word/2010/wordprocessingCanvas" xmlns:cx="http://schemas.microsoft.com/office/drawing/2014/chartex" xmlns:cx1="http://schemas.microsoft.com/office/drawing/2015/9/8/chartex" xmlns:cx2="http://schemas.microsoft.com/office/drawing/2015/10/21/chartex" xmlns:cx3="http://schemas.microsoft.com/office/drawing/2016/5/9/chartex" xmlns:cx4="http://schemas.microsoft.com/office/drawing/2016/5/10/chartex" xmlns:cx5="http://schemas.microsoft.com/office/drawing/2016/5/11/chartex" xmlns:cx6="http://schemas.microsoft.com/office/drawing/2016/5/12/chartex" xmlns:cx7="http://schemas.microsoft.com/office/drawing/2016/5/13/chartex" xmlns:cx8="http://schemas.microsoft.com/office/drawing/2016/5/14/chartex" xmlns:mc="http://schemas.openxmlformats.org/markup-compatibility/2006" xmlns:aink="http://schemas.microsoft.com/office/drawing/2016/ink" xmlns:am3d="http://schemas.microsoft.com/office/drawing/2017/model3d" xmlns:o="urn:schemas-microsoft-com:office:office" xmlns:r="http://schemas.openxmlformats.org/officeDocument/2006/relationships" xmlns:m="http://schemas.openxmlformats.org/officeDocument/2006/math" xmlns:v="urn:schemas-microsoft-com:vml" xmlns:wp14="http://schemas.microsoft.com/office/word/2010/wordprocessingDrawing" xmlns:wp="http://schemas.openxmlformats.org/drawingml/2006/wordprocessingDrawing" xmlns:w10="urn:schemas-microsoft-com:office:word" xmlns:w="http://schemas.openxmlformats.org/wordprocessingml/2006/main" xmlns:w14="http://schemas.microsoft.com/office/word/2010/wordml" xmlns:w15="http://schemas.microsoft.com/office/word/2012/wordml" xmlns:w16cex="http://schemas.microsoft.com/office/word/2018/wordml/cex" xmlns:w16cid="http://schemas.microsoft.com/office/word/2016/wordml/cid" xmlns:w16="http://schemas.microsoft.com/office/word/2018/wordml" xmlns:w16sdtdh="http://schemas.microsoft.com/office/word/2020/wordml/sdtdatahash" xmlns:w16se="http://schemas.microsoft.com/office/word/2015/wordml/symex" xmlns:wpg="http://schemas.microsoft.com/office/word/2010/wordprocessingGroup" xmlns:wpi="http://schemas.microsoft.com/office/word/2010/wordprocessingInk" xmlns:wne="http://schemas.microsoft.com/office/word/2006/wordml" xmlns:wps="http://schemas.microsoft.com/office/word/2010/wordprocessingShape" mc:Ignorable="w14 w15 w16se w16cid w16 w16cex w16sdtdh wp14">
+<w:ftr xmlns:wpc="http://schemas.microsoft.com/office/word/2010/wordprocessingCanvas" xmlns:cx="http://schemas.microsoft.com/office/drawing/2014/chartex" xmlns:cx1="http://schemas.microsoft.com/office/drawing/2015/9/8/chartex" xmlns:cx2="http://schemas.microsoft.com/office/drawing/2015/10/21/chartex" xmlns:cx3="http://schemas.microsoft.com/office/drawing/2016/5/9/chartex" xmlns:cx4="http://schemas.microsoft.com/office/drawing/2016/5/10/chartex" xmlns:cx5="http://schemas.microsoft.com/office/drawing/2016/5/11/chartex" xmlns:cx6="http://schemas.microsoft.com/office/drawing/2016/5/12/chartex" xmlns:cx7="http://schemas.microsoft.com/office/drawing/2016/5/13/chartex" xmlns:cx8="http://schemas.microsoft.com/office/drawing/2016/5/14/chartex" xmlns:mc="http://schemas.openxmlformats.org/markup-compatibility/2006" xmlns:aink="http://schemas.microsoft.com/office/drawing/2016/ink" xmlns:am3d="http://schemas.microsoft.com/office/drawing/2017/model3d" xmlns:o="urn:schemas-microsoft-com:office:office" xmlns:oel="http://schemas.microsoft.com/office/2019/extlst" xmlns:r="http://schemas.openxmlformats.org/officeDocument/2006/relationships" xmlns:m="http://schemas.openxmlformats.org/officeDocument/2006/math" xmlns:v="urn:schemas-microsoft-com:vml" xmlns:wp14="http://schemas.microsoft.com/office/word/2010/wordprocessingDrawing" xmlns:wp="http://schemas.openxmlformats.org/drawingml/2006/wordprocessingDrawing" xmlns:w10="urn:schemas-microsoft-com:office:word" xmlns:w="http://schemas.openxmlformats.org/wordprocessingml/2006/main" xmlns:w14="http://schemas.microsoft.com/office/word/2010/wordml" xmlns:w15="http://schemas.microsoft.com/office/word/2012/wordml" xmlns:w16cex="http://schemas.microsoft.com/office/word/2018/wordml/cex" xmlns:w16cid="http://schemas.microsoft.com/office/word/2016/wordml/cid" xmlns:w16="http://schemas.microsoft.com/office/word/2018/wordml" xmlns:w16du="http://schemas.microsoft.com/office/word/2023/wordml/word16du" xmlns:w16sdtdh="http://schemas.microsoft.com/office/word/2020/wordml/sdtdatahash" xmlns:w16se="http://schemas.microsoft.com/office/word/2015/wordml/symex" xmlns:wpg="http://schemas.microsoft.com/office/word/2010/wordprocessingGroup" xmlns:wpi="http://schemas.microsoft.com/office/word/2010/wordprocessingInk" xmlns:wne="http://schemas.microsoft.com/office/word/2006/wordml" xmlns:wps="http://schemas.microsoft.com/office/word/2010/wordprocessingShape" mc:Ignorable="w14 w15 w16se w16cid w16 w16cex w16sdtdh w16du wp14">
   <w:p>
     <w:pPr>
       <w:pStyle w:val="Footer"/>
@@ -26292,7 +26360,7 @@
 </file>
 
 <file path=word/footer2.xml><?xml version="1.0" encoding="utf-8"?>
-<w:ftr xmlns:wpc="http://schemas.microsoft.com/office/word/2010/wordprocessingCanvas" xmlns:cx="http://schemas.microsoft.com/office/drawing/2014/chartex" xmlns:cx1="http://schemas.microsoft.com/office/drawing/2015/9/8/chartex" xmlns:cx2="http://schemas.microsoft.com/office/drawing/2015/10/21/chartex" xmlns:cx3="http://schemas.microsoft.com/office/drawing/2016/5/9/chartex" xmlns:cx4="http://schemas.microsoft.com/office/drawing/2016/5/10/chartex" xmlns:cx5="http://schemas.microsoft.com/office/drawing/2016/5/11/chartex" xmlns:cx6="http://schemas.microsoft.com/office/drawing/2016/5/12/chartex" xmlns:cx7="http://schemas.microsoft.com/office/drawing/2016/5/13/chartex" xmlns:cx8="http://schemas.microsoft.com/office/drawing/2016/5/14/chartex" xmlns:mc="http://schemas.openxmlformats.org/markup-compatibility/2006" xmlns:aink="http://schemas.microsoft.com/office/drawing/2016/ink" xmlns:am3d="http://schemas.microsoft.com/office/drawing/2017/model3d" xmlns:o="urn:schemas-microsoft-com:office:office" xmlns:r="http://schemas.openxmlformats.org/officeDocument/2006/relationships" xmlns:m="http://schemas.openxmlformats.org/officeDocument/2006/math" xmlns:v="urn:schemas-microsoft-com:vml" xmlns:wp14="http://schemas.microsoft.com/office/word/2010/wordprocessingDrawing" xmlns:wp="http://schemas.openxmlformats.org/drawingml/2006/wordprocessingDrawing" xmlns:w10="urn:schemas-microsoft-com:office:word" xmlns:w="http://schemas.openxmlformats.org/wordprocessingml/2006/main" xmlns:w14="http://schemas.microsoft.com/office/word/2010/wordml" xmlns:w15="http://schemas.microsoft.com/office/word/2012/wordml" xmlns:w16cex="http://schemas.microsoft.com/office/word/2018/wordml/cex" xmlns:w16cid="http://schemas.microsoft.com/office/word/2016/wordml/cid" xmlns:w16="http://schemas.microsoft.com/office/word/2018/wordml" xmlns:w16sdtdh="http://schemas.microsoft.com/office/word/2020/wordml/sdtdatahash" xmlns:w16se="http://schemas.microsoft.com/office/word/2015/wordml/symex" xmlns:wpg="http://schemas.microsoft.com/office/word/2010/wordprocessingGroup" xmlns:wpi="http://schemas.microsoft.com/office/word/2010/wordprocessingInk" xmlns:wne="http://schemas.microsoft.com/office/word/2006/wordml" xmlns:wps="http://schemas.microsoft.com/office/word/2010/wordprocessingShape" mc:Ignorable="w14 w15 w16se w16cid w16 w16cex w16sdtdh wp14">
+<w:ftr xmlns:wpc="http://schemas.microsoft.com/office/word/2010/wordprocessingCanvas" xmlns:cx="http://schemas.microsoft.com/office/drawing/2014/chartex" xmlns:cx1="http://schemas.microsoft.com/office/drawing/2015/9/8/chartex" xmlns:cx2="http://schemas.microsoft.com/office/drawing/2015/10/21/chartex" xmlns:cx3="http://schemas.microsoft.com/office/drawing/2016/5/9/chartex" xmlns:cx4="http://schemas.microsoft.com/office/drawing/2016/5/10/chartex" xmlns:cx5="http://schemas.microsoft.com/office/drawing/2016/5/11/chartex" xmlns:cx6="http://schemas.microsoft.com/office/drawing/2016/5/12/chartex" xmlns:cx7="http://schemas.microsoft.com/office/drawing/2016/5/13/chartex" xmlns:cx8="http://schemas.microsoft.com/office/drawing/2016/5/14/chartex" xmlns:mc="http://schemas.openxmlformats.org/markup-compatibility/2006" xmlns:aink="http://schemas.microsoft.com/office/drawing/2016/ink" xmlns:am3d="http://schemas.microsoft.com/office/drawing/2017/model3d" xmlns:o="urn:schemas-microsoft-com:office:office" xmlns:oel="http://schemas.microsoft.com/office/2019/extlst" xmlns:r="http://schemas.openxmlformats.org/officeDocument/2006/relationships" xmlns:m="http://schemas.openxmlformats.org/officeDocument/2006/math" xmlns:v="urn:schemas-microsoft-com:vml" xmlns:wp14="http://schemas.microsoft.com/office/word/2010/wordprocessingDrawing" xmlns:wp="http://schemas.openxmlformats.org/drawingml/2006/wordprocessingDrawing" xmlns:w10="urn:schemas-microsoft-com:office:word" xmlns:w="http://schemas.openxmlformats.org/wordprocessingml/2006/main" xmlns:w14="http://schemas.microsoft.com/office/word/2010/wordml" xmlns:w15="http://schemas.microsoft.com/office/word/2012/wordml" xmlns:w16cex="http://schemas.microsoft.com/office/word/2018/wordml/cex" xmlns:w16cid="http://schemas.microsoft.com/office/word/2016/wordml/cid" xmlns:w16="http://schemas.microsoft.com/office/word/2018/wordml" xmlns:w16du="http://schemas.microsoft.com/office/word/2023/wordml/word16du" xmlns:w16sdtdh="http://schemas.microsoft.com/office/word/2020/wordml/sdtdatahash" xmlns:w16se="http://schemas.microsoft.com/office/word/2015/wordml/symex" xmlns:wpg="http://schemas.microsoft.com/office/word/2010/wordprocessingGroup" xmlns:wpi="http://schemas.microsoft.com/office/word/2010/wordprocessingInk" xmlns:wne="http://schemas.microsoft.com/office/word/2006/wordml" xmlns:wps="http://schemas.microsoft.com/office/word/2010/wordprocessingShape" mc:Ignorable="w14 w15 w16se w16cid w16 w16cex w16sdtdh w16du wp14">
   <w:p>
     <w:pPr>
       <w:pStyle w:val="Footer"/>
@@ -26458,7 +26526,7 @@
 </file>
 
 <file path=word/footnotes.xml><?xml version="1.0" encoding="utf-8"?>
-<w:footnotes xmlns:wpc="http://schemas.microsoft.com/office/word/2010/wordprocessingCanvas" xmlns:cx="http://schemas.microsoft.com/office/drawing/2014/chartex" xmlns:cx1="http://schemas.microsoft.com/office/drawing/2015/9/8/chartex" xmlns:cx2="http://schemas.microsoft.com/office/drawing/2015/10/21/chartex" xmlns:cx3="http://schemas.microsoft.com/office/drawing/2016/5/9/chartex" xmlns:cx4="http://schemas.microsoft.com/office/drawing/2016/5/10/chartex" xmlns:cx5="http://schemas.microsoft.com/office/drawing/2016/5/11/chartex" xmlns:cx6="http://schemas.microsoft.com/office/drawing/2016/5/12/chartex" xmlns:cx7="http://schemas.microsoft.com/office/drawing/2016/5/13/chartex" xmlns:cx8="http://schemas.microsoft.com/office/drawing/2016/5/14/chartex" xmlns:mc="http://schemas.openxmlformats.org/markup-compatibility/2006" xmlns:aink="http://schemas.microsoft.com/office/drawing/2016/ink" xmlns:am3d="http://schemas.microsoft.com/office/drawing/2017/model3d" xmlns:o="urn:schemas-microsoft-com:office:office" xmlns:r="http://schemas.openxmlformats.org/officeDocument/2006/relationships" xmlns:m="http://schemas.openxmlformats.org/officeDocument/2006/math" xmlns:v="urn:schemas-microsoft-com:vml" xmlns:wp14="http://schemas.microsoft.com/office/word/2010/wordprocessingDrawing" xmlns:wp="http://schemas.openxmlformats.org/drawingml/2006/wordprocessingDrawing" xmlns:w10="urn:schemas-microsoft-com:office:word" xmlns:w="http://schemas.openxmlformats.org/wordprocessingml/2006/main" xmlns:w14="http://schemas.microsoft.com/office/word/2010/wordml" xmlns:w15="http://schemas.microsoft.com/office/word/2012/wordml" xmlns:w16cex="http://schemas.microsoft.com/office/word/2018/wordml/cex" xmlns:w16cid="http://schemas.microsoft.com/office/word/2016/wordml/cid" xmlns:w16="http://schemas.microsoft.com/office/word/2018/wordml" xmlns:w16sdtdh="http://schemas.microsoft.com/office/word/2020/wordml/sdtdatahash" xmlns:w16se="http://schemas.microsoft.com/office/word/2015/wordml/symex" xmlns:wpg="http://schemas.microsoft.com/office/word/2010/wordprocessingGroup" xmlns:wpi="http://schemas.microsoft.com/office/word/2010/wordprocessingInk" xmlns:wne="http://schemas.microsoft.com/office/word/2006/wordml" xmlns:wps="http://schemas.microsoft.com/office/word/2010/wordprocessingShape" mc:Ignorable="w14 w15 w16se w16cid w16 w16cex w16sdtdh wp14">
+<w:footnotes xmlns:wpc="http://schemas.microsoft.com/office/word/2010/wordprocessingCanvas" xmlns:cx="http://schemas.microsoft.com/office/drawing/2014/chartex" xmlns:cx1="http://schemas.microsoft.com/office/drawing/2015/9/8/chartex" xmlns:cx2="http://schemas.microsoft.com/office/drawing/2015/10/21/chartex" xmlns:cx3="http://schemas.microsoft.com/office/drawing/2016/5/9/chartex" xmlns:cx4="http://schemas.microsoft.com/office/drawing/2016/5/10/chartex" xmlns:cx5="http://schemas.microsoft.com/office/drawing/2016/5/11/chartex" xmlns:cx6="http://schemas.microsoft.com/office/drawing/2016/5/12/chartex" xmlns:cx7="http://schemas.microsoft.com/office/drawing/2016/5/13/chartex" xmlns:cx8="http://schemas.microsoft.com/office/drawing/2016/5/14/chartex" xmlns:mc="http://schemas.openxmlformats.org/markup-compatibility/2006" xmlns:aink="http://schemas.microsoft.com/office/drawing/2016/ink" xmlns:am3d="http://schemas.microsoft.com/office/drawing/2017/model3d" xmlns:o="urn:schemas-microsoft-com:office:office" xmlns:oel="http://schemas.microsoft.com/office/2019/extlst" xmlns:r="http://schemas.openxmlformats.org/officeDocument/2006/relationships" xmlns:m="http://schemas.openxmlformats.org/officeDocument/2006/math" xmlns:v="urn:schemas-microsoft-com:vml" xmlns:wp14="http://schemas.microsoft.com/office/word/2010/wordprocessingDrawing" xmlns:wp="http://schemas.openxmlformats.org/drawingml/2006/wordprocessingDrawing" xmlns:w10="urn:schemas-microsoft-com:office:word" xmlns:w="http://schemas.openxmlformats.org/wordprocessingml/2006/main" xmlns:w14="http://schemas.microsoft.com/office/word/2010/wordml" xmlns:w15="http://schemas.microsoft.com/office/word/2012/wordml" xmlns:w16cex="http://schemas.microsoft.com/office/word/2018/wordml/cex" xmlns:w16cid="http://schemas.microsoft.com/office/word/2016/wordml/cid" xmlns:w16="http://schemas.microsoft.com/office/word/2018/wordml" xmlns:w16du="http://schemas.microsoft.com/office/word/2023/wordml/word16du" xmlns:w16sdtdh="http://schemas.microsoft.com/office/word/2020/wordml/sdtdatahash" xmlns:w16se="http://schemas.microsoft.com/office/word/2015/wordml/symex" xmlns:wpg="http://schemas.microsoft.com/office/word/2010/wordprocessingGroup" xmlns:wpi="http://schemas.microsoft.com/office/word/2010/wordprocessingInk" xmlns:wne="http://schemas.microsoft.com/office/word/2006/wordml" xmlns:wps="http://schemas.microsoft.com/office/word/2010/wordprocessingShape" mc:Ignorable="w14 w15 w16se w16cid w16 w16cex w16sdtdh w16du wp14">
   <w:footnote w:type="separator" w:id="-1">
     <w:p>
       <w:r>
@@ -26477,7 +26545,7 @@
 </file>
 
 <file path=word/header1.xml><?xml version="1.0" encoding="utf-8"?>
-<w:hdr xmlns:wpc="http://schemas.microsoft.com/office/word/2010/wordprocessingCanvas" xmlns:cx="http://schemas.microsoft.com/office/drawing/2014/chartex" xmlns:cx1="http://schemas.microsoft.com/office/drawing/2015/9/8/chartex" xmlns:cx2="http://schemas.microsoft.com/office/drawing/2015/10/21/chartex" xmlns:cx3="http://schemas.microsoft.com/office/drawing/2016/5/9/chartex" xmlns:cx4="http://schemas.microsoft.com/office/drawing/2016/5/10/chartex" xmlns:cx5="http://schemas.microsoft.com/office/drawing/2016/5/11/chartex" xmlns:cx6="http://schemas.microsoft.com/office/drawing/2016/5/12/chartex" xmlns:cx7="http://schemas.microsoft.com/office/drawing/2016/5/13/chartex" xmlns:cx8="http://schemas.microsoft.com/office/drawing/2016/5/14/chartex" xmlns:mc="http://schemas.openxmlformats.org/markup-compatibility/2006" xmlns:aink="http://schemas.microsoft.com/office/drawing/2016/ink" xmlns:am3d="http://schemas.microsoft.com/office/drawing/2017/model3d" xmlns:o="urn:schemas-microsoft-com:office:office" xmlns:r="http://schemas.openxmlformats.org/officeDocument/2006/relationships" xmlns:m="http://schemas.openxmlformats.org/officeDocument/2006/math" xmlns:v="urn:schemas-microsoft-com:vml" xmlns:wp14="http://schemas.microsoft.com/office/word/2010/wordprocessingDrawing" xmlns:wp="http://schemas.openxmlformats.org/drawingml/2006/wordprocessingDrawing" xmlns:w10="urn:schemas-microsoft-com:office:word" xmlns:w="http://schemas.openxmlformats.org/wordprocessingml/2006/main" xmlns:w14="http://schemas.microsoft.com/office/word/2010/wordml" xmlns:w15="http://schemas.microsoft.com/office/word/2012/wordml" xmlns:w16cex="http://schemas.microsoft.com/office/word/2018/wordml/cex" xmlns:w16cid="http://schemas.microsoft.com/office/word/2016/wordml/cid" xmlns:w16="http://schemas.microsoft.com/office/word/2018/wordml" xmlns:w16sdtdh="http://schemas.microsoft.com/office/word/2020/wordml/sdtdatahash" xmlns:w16se="http://schemas.microsoft.com/office/word/2015/wordml/symex" xmlns:wpg="http://schemas.microsoft.com/office/word/2010/wordprocessingGroup" xmlns:wpi="http://schemas.microsoft.com/office/word/2010/wordprocessingInk" xmlns:wne="http://schemas.microsoft.com/office/word/2006/wordml" xmlns:wps="http://schemas.microsoft.com/office/word/2010/wordprocessingShape" mc:Ignorable="w14 w15 w16se w16cid w16 w16cex w16sdtdh wp14">
+<w:hdr xmlns:wpc="http://schemas.microsoft.com/office/word/2010/wordprocessingCanvas" xmlns:cx="http://schemas.microsoft.com/office/drawing/2014/chartex" xmlns:cx1="http://schemas.microsoft.com/office/drawing/2015/9/8/chartex" xmlns:cx2="http://schemas.microsoft.com/office/drawing/2015/10/21/chartex" xmlns:cx3="http://schemas.microsoft.com/office/drawing/2016/5/9/chartex" xmlns:cx4="http://schemas.microsoft.com/office/drawing/2016/5/10/chartex" xmlns:cx5="http://schemas.microsoft.com/office/drawing/2016/5/11/chartex" xmlns:cx6="http://schemas.microsoft.com/office/drawing/2016/5/12/chartex" xmlns:cx7="http://schemas.microsoft.com/office/drawing/2016/5/13/chartex" xmlns:cx8="http://schemas.microsoft.com/office/drawing/2016/5/14/chartex" xmlns:mc="http://schemas.openxmlformats.org/markup-compatibility/2006" xmlns:aink="http://schemas.microsoft.com/office/drawing/2016/ink" xmlns:am3d="http://schemas.microsoft.com/office/drawing/2017/model3d" xmlns:o="urn:schemas-microsoft-com:office:office" xmlns:oel="http://schemas.microsoft.com/office/2019/extlst" xmlns:r="http://schemas.openxmlformats.org/officeDocument/2006/relationships" xmlns:m="http://schemas.openxmlformats.org/officeDocument/2006/math" xmlns:v="urn:schemas-microsoft-com:vml" xmlns:wp14="http://schemas.microsoft.com/office/word/2010/wordprocessingDrawing" xmlns:wp="http://schemas.openxmlformats.org/drawingml/2006/wordprocessingDrawing" xmlns:w10="urn:schemas-microsoft-com:office:word" xmlns:w="http://schemas.openxmlformats.org/wordprocessingml/2006/main" xmlns:w14="http://schemas.microsoft.com/office/word/2010/wordml" xmlns:w15="http://schemas.microsoft.com/office/word/2012/wordml" xmlns:w16cex="http://schemas.microsoft.com/office/word/2018/wordml/cex" xmlns:w16cid="http://schemas.microsoft.com/office/word/2016/wordml/cid" xmlns:w16="http://schemas.microsoft.com/office/word/2018/wordml" xmlns:w16du="http://schemas.microsoft.com/office/word/2023/wordml/word16du" xmlns:w16sdtdh="http://schemas.microsoft.com/office/word/2020/wordml/sdtdatahash" xmlns:w16se="http://schemas.microsoft.com/office/word/2015/wordml/symex" xmlns:wpg="http://schemas.microsoft.com/office/word/2010/wordprocessingGroup" xmlns:wpi="http://schemas.microsoft.com/office/word/2010/wordprocessingInk" xmlns:wne="http://schemas.microsoft.com/office/word/2006/wordml" xmlns:wps="http://schemas.microsoft.com/office/word/2010/wordprocessingShape" mc:Ignorable="w14 w15 w16se w16cid w16 w16cex w16sdtdh w16du wp14">
   <w:p/>
   <w:p/>
   <w:tbl>
@@ -27012,7 +27080,7 @@
 </file>
 
 <file path=word/numbering.xml><?xml version="1.0" encoding="utf-8"?>
-<w:numbering xmlns:wpc="http://schemas.microsoft.com/office/word/2010/wordprocessingCanvas" xmlns:cx="http://schemas.microsoft.com/office/drawing/2014/chartex" xmlns:cx1="http://schemas.microsoft.com/office/drawing/2015/9/8/chartex" xmlns:cx2="http://schemas.microsoft.com/office/drawing/2015/10/21/chartex" xmlns:cx3="http://schemas.microsoft.com/office/drawing/2016/5/9/chartex" xmlns:cx4="http://schemas.microsoft.com/office/drawing/2016/5/10/chartex" xmlns:cx5="http://schemas.microsoft.com/office/drawing/2016/5/11/chartex" xmlns:cx6="http://schemas.microsoft.com/office/drawing/2016/5/12/chartex" xmlns:cx7="http://schemas.microsoft.com/office/drawing/2016/5/13/chartex" xmlns:cx8="http://schemas.microsoft.com/office/drawing/2016/5/14/chartex" xmlns:mc="http://schemas.openxmlformats.org/markup-compatibility/2006" xmlns:aink="http://schemas.microsoft.com/office/drawing/2016/ink" xmlns:am3d="http://schemas.microsoft.com/office/drawing/2017/model3d" xmlns:o="urn:schemas-microsoft-com:office:office" xmlns:r="http://schemas.openxmlformats.org/officeDocument/2006/relationships" xmlns:m="http://schemas.openxmlformats.org/officeDocument/2006/math" xmlns:v="urn:schemas-microsoft-com:vml" xmlns:wp14="http://schemas.microsoft.com/office/word/2010/wordprocessingDrawing" xmlns:wp="http://schemas.openxmlformats.org/drawingml/2006/wordprocessingDrawing" xmlns:w10="urn:schemas-microsoft-com:office:word" xmlns:w="http://schemas.openxmlformats.org/wordprocessingml/2006/main" xmlns:w14="http://schemas.microsoft.com/office/word/2010/wordml" xmlns:w15="http://schemas.microsoft.com/office/word/2012/wordml" xmlns:w16cex="http://schemas.microsoft.com/office/word/2018/wordml/cex" xmlns:w16cid="http://schemas.microsoft.com/office/word/2016/wordml/cid" xmlns:w16="http://schemas.microsoft.com/office/word/2018/wordml" xmlns:w16sdtdh="http://schemas.microsoft.com/office/word/2020/wordml/sdtdatahash" xmlns:w16se="http://schemas.microsoft.com/office/word/2015/wordml/symex" xmlns:wpg="http://schemas.microsoft.com/office/word/2010/wordprocessingGroup" xmlns:wpi="http://schemas.microsoft.com/office/word/2010/wordprocessingInk" xmlns:wne="http://schemas.microsoft.com/office/word/2006/wordml" xmlns:wps="http://schemas.microsoft.com/office/word/2010/wordprocessingShape" mc:Ignorable="w14 w15 w16se w16cid w16 w16cex w16sdtdh wp14">
+<w:numbering xmlns:wpc="http://schemas.microsoft.com/office/word/2010/wordprocessingCanvas" xmlns:cx="http://schemas.microsoft.com/office/drawing/2014/chartex" xmlns:cx1="http://schemas.microsoft.com/office/drawing/2015/9/8/chartex" xmlns:cx2="http://schemas.microsoft.com/office/drawing/2015/10/21/chartex" xmlns:cx3="http://schemas.microsoft.com/office/drawing/2016/5/9/chartex" xmlns:cx4="http://schemas.microsoft.com/office/drawing/2016/5/10/chartex" xmlns:cx5="http://schemas.microsoft.com/office/drawing/2016/5/11/chartex" xmlns:cx6="http://schemas.microsoft.com/office/drawing/2016/5/12/chartex" xmlns:cx7="http://schemas.microsoft.com/office/drawing/2016/5/13/chartex" xmlns:cx8="http://schemas.microsoft.com/office/drawing/2016/5/14/chartex" xmlns:mc="http://schemas.openxmlformats.org/markup-compatibility/2006" xmlns:aink="http://schemas.microsoft.com/office/drawing/2016/ink" xmlns:am3d="http://schemas.microsoft.com/office/drawing/2017/model3d" xmlns:o="urn:schemas-microsoft-com:office:office" xmlns:oel="http://schemas.microsoft.com/office/2019/extlst" xmlns:r="http://schemas.openxmlformats.org/officeDocument/2006/relationships" xmlns:m="http://schemas.openxmlformats.org/officeDocument/2006/math" xmlns:v="urn:schemas-microsoft-com:vml" xmlns:wp14="http://schemas.microsoft.com/office/word/2010/wordprocessingDrawing" xmlns:wp="http://schemas.openxmlformats.org/drawingml/2006/wordprocessingDrawing" xmlns:w10="urn:schemas-microsoft-com:office:word" xmlns:w="http://schemas.openxmlformats.org/wordprocessingml/2006/main" xmlns:w14="http://schemas.microsoft.com/office/word/2010/wordml" xmlns:w15="http://schemas.microsoft.com/office/word/2012/wordml" xmlns:w16cex="http://schemas.microsoft.com/office/word/2018/wordml/cex" xmlns:w16cid="http://schemas.microsoft.com/office/word/2016/wordml/cid" xmlns:w16="http://schemas.microsoft.com/office/word/2018/wordml" xmlns:w16du="http://schemas.microsoft.com/office/word/2023/wordml/word16du" xmlns:w16sdtdh="http://schemas.microsoft.com/office/word/2020/wordml/sdtdatahash" xmlns:w16se="http://schemas.microsoft.com/office/word/2015/wordml/symex" xmlns:wpg="http://schemas.microsoft.com/office/word/2010/wordprocessingGroup" xmlns:wpi="http://schemas.microsoft.com/office/word/2010/wordprocessingInk" xmlns:wne="http://schemas.microsoft.com/office/word/2006/wordml" xmlns:wps="http://schemas.microsoft.com/office/word/2010/wordprocessingShape" mc:Ignorable="w14 w15 w16se w16cid w16 w16cex w16sdtdh w16du wp14">
   <w:abstractNum w:abstractNumId="0" w15:restartNumberingAfterBreak="0">
     <w:nsid w:val="FFFFFF89"/>
     <w:multiLevelType w:val="singleLevel"/>
@@ -29308,34 +29376,34 @@
       </w:rPr>
     </w:lvl>
   </w:abstractNum>
-  <w:num w:numId="1">
+  <w:num w:numId="1" w16cid:durableId="2123527536">
     <w:abstractNumId w:val="1"/>
   </w:num>
-  <w:num w:numId="2">
+  <w:num w:numId="2" w16cid:durableId="2062946889">
     <w:abstractNumId w:val="1"/>
     <w:lvlOverride w:ilvl="0">
       <w:startOverride w:val="1"/>
     </w:lvlOverride>
   </w:num>
-  <w:num w:numId="3">
+  <w:num w:numId="3" w16cid:durableId="1608737384">
     <w:abstractNumId w:val="8"/>
   </w:num>
-  <w:num w:numId="4">
+  <w:num w:numId="4" w16cid:durableId="1983996658">
     <w:abstractNumId w:val="0"/>
   </w:num>
-  <w:num w:numId="5">
+  <w:num w:numId="5" w16cid:durableId="1314062518">
     <w:abstractNumId w:val="17"/>
   </w:num>
-  <w:num w:numId="6">
+  <w:num w:numId="6" w16cid:durableId="1865286627">
     <w:abstractNumId w:val="13"/>
   </w:num>
-  <w:num w:numId="7">
+  <w:num w:numId="7" w16cid:durableId="36708625">
     <w:abstractNumId w:val="15"/>
   </w:num>
-  <w:num w:numId="8">
+  <w:num w:numId="8" w16cid:durableId="1862238126">
     <w:abstractNumId w:val="18"/>
   </w:num>
-  <w:num w:numId="9">
+  <w:num w:numId="9" w16cid:durableId="1046836826">
     <w:abstractNumId w:val="1"/>
     <w:lvlOverride w:ilvl="0">
       <w:startOverride w:val="1"/>
@@ -29365,19 +29433,19 @@
       <w:startOverride w:val="1"/>
     </w:lvlOverride>
   </w:num>
-  <w:num w:numId="10">
+  <w:num w:numId="10" w16cid:durableId="1711539450">
     <w:abstractNumId w:val="10"/>
   </w:num>
-  <w:num w:numId="11">
+  <w:num w:numId="11" w16cid:durableId="1947301659">
     <w:abstractNumId w:val="19"/>
   </w:num>
-  <w:num w:numId="12">
+  <w:num w:numId="12" w16cid:durableId="1784685002">
     <w:abstractNumId w:val="14"/>
   </w:num>
-  <w:num w:numId="13">
+  <w:num w:numId="13" w16cid:durableId="121503960">
     <w:abstractNumId w:val="12"/>
   </w:num>
-  <w:num w:numId="14">
+  <w:num w:numId="14" w16cid:durableId="1218392604">
     <w:abstractNumId w:val="1"/>
     <w:lvlOverride w:ilvl="0">
       <w:startOverride w:val="1"/>
@@ -29407,7 +29475,7 @@
       <w:startOverride w:val="1"/>
     </w:lvlOverride>
   </w:num>
-  <w:num w:numId="15">
+  <w:num w:numId="15" w16cid:durableId="749539934">
     <w:abstractNumId w:val="1"/>
     <w:lvlOverride w:ilvl="0">
       <w:startOverride w:val="1"/>
@@ -29437,46 +29505,46 @@
       <w:startOverride w:val="1"/>
     </w:lvlOverride>
   </w:num>
-  <w:num w:numId="16">
+  <w:num w:numId="16" w16cid:durableId="1833451775">
     <w:abstractNumId w:val="1"/>
   </w:num>
-  <w:num w:numId="17">
+  <w:num w:numId="17" w16cid:durableId="1653675765">
     <w:abstractNumId w:val="5"/>
   </w:num>
-  <w:num w:numId="18">
+  <w:num w:numId="18" w16cid:durableId="1582331570">
     <w:abstractNumId w:val="2"/>
   </w:num>
-  <w:num w:numId="19">
+  <w:num w:numId="19" w16cid:durableId="100802919">
     <w:abstractNumId w:val="20"/>
   </w:num>
-  <w:num w:numId="20">
+  <w:num w:numId="20" w16cid:durableId="1744183578">
     <w:abstractNumId w:val="3"/>
   </w:num>
-  <w:num w:numId="21">
+  <w:num w:numId="21" w16cid:durableId="1574317361">
     <w:abstractNumId w:val="9"/>
   </w:num>
-  <w:num w:numId="22">
+  <w:num w:numId="22" w16cid:durableId="720134146">
     <w:abstractNumId w:val="6"/>
   </w:num>
-  <w:num w:numId="23">
+  <w:num w:numId="23" w16cid:durableId="473109253">
     <w:abstractNumId w:val="16"/>
   </w:num>
-  <w:num w:numId="24">
+  <w:num w:numId="24" w16cid:durableId="573122872">
     <w:abstractNumId w:val="1"/>
   </w:num>
-  <w:num w:numId="25">
+  <w:num w:numId="25" w16cid:durableId="1851605366">
     <w:abstractNumId w:val="1"/>
   </w:num>
-  <w:num w:numId="26">
+  <w:num w:numId="26" w16cid:durableId="1606620842">
     <w:abstractNumId w:val="4"/>
   </w:num>
-  <w:num w:numId="27">
+  <w:num w:numId="27" w16cid:durableId="1821650728">
     <w:abstractNumId w:val="7"/>
   </w:num>
-  <w:num w:numId="28">
+  <w:num w:numId="28" w16cid:durableId="841243702">
     <w:abstractNumId w:val="11"/>
   </w:num>
-  <w:num w:numId="29">
+  <w:num w:numId="29" w16cid:durableId="1625884546">
     <w:abstractNumId w:val="1"/>
   </w:num>
   <w:numIdMacAtCleanup w:val="8"/>
@@ -29484,7 +29552,7 @@
 </file>
 
 <file path=word/styles.xml><?xml version="1.0" encoding="utf-8"?>
-<w:styles xmlns:mc="http://schemas.openxmlformats.org/markup-compatibility/2006" xmlns:r="http://schemas.openxmlformats.org/officeDocument/2006/relationships" xmlns:w="http://schemas.openxmlformats.org/wordprocessingml/2006/main" xmlns:w14="http://schemas.microsoft.com/office/word/2010/wordml" xmlns:w15="http://schemas.microsoft.com/office/word/2012/wordml" xmlns:w16cex="http://schemas.microsoft.com/office/word/2018/wordml/cex" xmlns:w16cid="http://schemas.microsoft.com/office/word/2016/wordml/cid" xmlns:w16="http://schemas.microsoft.com/office/word/2018/wordml" xmlns:w16sdtdh="http://schemas.microsoft.com/office/word/2020/wordml/sdtdatahash" xmlns:w16se="http://schemas.microsoft.com/office/word/2015/wordml/symex" mc:Ignorable="w14 w15 w16se w16cid w16 w16cex w16sdtdh">
+<w:styles xmlns:mc="http://schemas.openxmlformats.org/markup-compatibility/2006" xmlns:r="http://schemas.openxmlformats.org/officeDocument/2006/relationships" xmlns:w="http://schemas.openxmlformats.org/wordprocessingml/2006/main" xmlns:w14="http://schemas.microsoft.com/office/word/2010/wordml" xmlns:w15="http://schemas.microsoft.com/office/word/2012/wordml" xmlns:w16cex="http://schemas.microsoft.com/office/word/2018/wordml/cex" xmlns:w16cid="http://schemas.microsoft.com/office/word/2016/wordml/cid" xmlns:w16="http://schemas.microsoft.com/office/word/2018/wordml" xmlns:w16du="http://schemas.microsoft.com/office/word/2023/wordml/word16du" xmlns:w16sdtdh="http://schemas.microsoft.com/office/word/2020/wordml/sdtdatahash" xmlns:w16se="http://schemas.microsoft.com/office/word/2015/wordml/symex" mc:Ignorable="w14 w15 w16se w16cid w16 w16cex w16sdtdh w16du">
   <w:docDefaults>
     <w:rPrDefault>
       <w:rPr>

</xml_diff>

<commit_message>
Fixed Some bugs before the Variable Replacement now checking with replacement
</commit_message>
<xml_diff>
--- a/DoucmentManagmentSys/wwwroot/Templates/Assay Method Validation Protocol.docx
+++ b/DoucmentManagmentSys/wwwroot/Templates/Assay Method Validation Protocol.docx
@@ -1,6 +1,6 @@
 
 <file path=word/document.xml><?xml version="1.0" encoding="utf-8"?>
-<w:document xmlns:wpc="http://schemas.microsoft.com/office/word/2010/wordprocessingCanvas" xmlns:cx="http://schemas.microsoft.com/office/drawing/2014/chartex" xmlns:cx1="http://schemas.microsoft.com/office/drawing/2015/9/8/chartex" xmlns:cx2="http://schemas.microsoft.com/office/drawing/2015/10/21/chartex" xmlns:cx3="http://schemas.microsoft.com/office/drawing/2016/5/9/chartex" xmlns:cx4="http://schemas.microsoft.com/office/drawing/2016/5/10/chartex" xmlns:cx5="http://schemas.microsoft.com/office/drawing/2016/5/11/chartex" xmlns:cx6="http://schemas.microsoft.com/office/drawing/2016/5/12/chartex" xmlns:cx7="http://schemas.microsoft.com/office/drawing/2016/5/13/chartex" xmlns:cx8="http://schemas.microsoft.com/office/drawing/2016/5/14/chartex" xmlns:mc="http://schemas.openxmlformats.org/markup-compatibility/2006" xmlns:aink="http://schemas.microsoft.com/office/drawing/2016/ink" xmlns:am3d="http://schemas.microsoft.com/office/drawing/2017/model3d" xmlns:o="urn:schemas-microsoft-com:office:office" xmlns:oel="http://schemas.microsoft.com/office/2019/extlst" xmlns:r="http://schemas.openxmlformats.org/officeDocument/2006/relationships" xmlns:m="http://schemas.openxmlformats.org/officeDocument/2006/math" xmlns:v="urn:schemas-microsoft-com:vml" xmlns:wp14="http://schemas.microsoft.com/office/word/2010/wordprocessingDrawing" xmlns:wp="http://schemas.openxmlformats.org/drawingml/2006/wordprocessingDrawing" xmlns:w10="urn:schemas-microsoft-com:office:word" xmlns:w="http://schemas.openxmlformats.org/wordprocessingml/2006/main" xmlns:w14="http://schemas.microsoft.com/office/word/2010/wordml" xmlns:w15="http://schemas.microsoft.com/office/word/2012/wordml" xmlns:w16cex="http://schemas.microsoft.com/office/word/2018/wordml/cex" xmlns:w16cid="http://schemas.microsoft.com/office/word/2016/wordml/cid" xmlns:w16="http://schemas.microsoft.com/office/word/2018/wordml" xmlns:w16du="http://schemas.microsoft.com/office/word/2023/wordml/word16du" xmlns:w16sdtdh="http://schemas.microsoft.com/office/word/2020/wordml/sdtdatahash" xmlns:w16se="http://schemas.microsoft.com/office/word/2015/wordml/symex" xmlns:wpg="http://schemas.microsoft.com/office/word/2010/wordprocessingGroup" xmlns:wpi="http://schemas.microsoft.com/office/word/2010/wordprocessingInk" xmlns:wne="http://schemas.microsoft.com/office/word/2006/wordml" xmlns:wps="http://schemas.microsoft.com/office/word/2010/wordprocessingShape" mc:Ignorable="w14 w15 w16se w16cid w16 w16cex w16sdtdh w16du wp14">
+<w:document xmlns:p45="http://DMSNamespace" xmlns:p39="http://DMSNamespace" xmlns:p44="http://DMSNamespace" xmlns:p40="http://DMSNamespace" xmlns:a="http://schemas.openxmlformats.org/drawingml/2006/main" xmlns:pic="http://schemas.openxmlformats.org/drawingml/2006/picture" xmlns:a14="http://schemas.microsoft.com/office/drawing/2010/main" xmlns:wpc="http://schemas.microsoft.com/office/word/2010/wordprocessingCanvas" xmlns:cx="http://schemas.microsoft.com/office/drawing/2014/chartex" xmlns:cx1="http://schemas.microsoft.com/office/drawing/2015/9/8/chartex" xmlns:cx2="http://schemas.microsoft.com/office/drawing/2015/10/21/chartex" xmlns:cx3="http://schemas.microsoft.com/office/drawing/2016/5/9/chartex" xmlns:cx4="http://schemas.microsoft.com/office/drawing/2016/5/10/chartex" xmlns:cx5="http://schemas.microsoft.com/office/drawing/2016/5/11/chartex" xmlns:cx6="http://schemas.microsoft.com/office/drawing/2016/5/12/chartex" xmlns:cx7="http://schemas.microsoft.com/office/drawing/2016/5/13/chartex" xmlns:cx8="http://schemas.microsoft.com/office/drawing/2016/5/14/chartex" xmlns:mc="http://schemas.openxmlformats.org/markup-compatibility/2006" xmlns:aink="http://schemas.microsoft.com/office/drawing/2016/ink" xmlns:am3d="http://schemas.microsoft.com/office/drawing/2017/model3d" xmlns:o="urn:schemas-microsoft-com:office:office" xmlns:oel="http://schemas.microsoft.com/office/2019/extlst" xmlns:r="http://schemas.openxmlformats.org/officeDocument/2006/relationships" xmlns:m="http://schemas.openxmlformats.org/officeDocument/2006/math" xmlns:v="urn:schemas-microsoft-com:vml" xmlns:wp14="http://schemas.microsoft.com/office/word/2010/wordprocessingDrawing" xmlns:wp="http://schemas.openxmlformats.org/drawingml/2006/wordprocessingDrawing" xmlns:w10="urn:schemas-microsoft-com:office:word" xmlns:w="http://schemas.openxmlformats.org/wordprocessingml/2006/main" xmlns:w14="http://schemas.microsoft.com/office/word/2010/wordml" xmlns:w15="http://schemas.microsoft.com/office/word/2012/wordml" xmlns:w16cex="http://schemas.microsoft.com/office/word/2018/wordml/cex" xmlns:w16cid="http://schemas.microsoft.com/office/word/2016/wordml/cid" xmlns:w16="http://schemas.microsoft.com/office/word/2018/wordml" xmlns:w16du="http://schemas.microsoft.com/office/word/2023/wordml/word16du" xmlns:w16sdtdh="http://schemas.microsoft.com/office/word/2020/wordml/sdtdatahash" xmlns:w16se="http://schemas.microsoft.com/office/word/2015/wordml/symex" xmlns:wpg="http://schemas.microsoft.com/office/word/2010/wordprocessingGroup" xmlns:wpi="http://schemas.microsoft.com/office/word/2010/wordprocessingInk" xmlns:wne="http://schemas.microsoft.com/office/word/2006/wordml" xmlns:wps="http://schemas.microsoft.com/office/word/2010/wordprocessingShape" mc:Ignorable="w14 w15 w16se w16cid w16 w16cex w16sdtdh w16du wp14">
   <w:body>
     <w:p>
       <w:pPr>
@@ -42,7 +42,7 @@
           <w:lang w:val="en-GB"/>
         </w:rPr>
       </w:pPr>
-      <w:permStart w:id="1664964616" w:edGrp="everyone"/>
+      <w:permStart w:edGrp="everyone" w:id="1664964616"/>
     </w:p>
     <w:permEnd w:id="1664964616"/>
     <w:p>
@@ -84,7 +84,7 @@
           <w:lang w:val="en-GB"/>
         </w:rPr>
       </w:pPr>
-      <w:bookmarkStart w:id="0" w:name="_Ref51385932"/>
+      <w:bookmarkStart w:name="_Ref51385932" w:id="0"/>
       <w:bookmarkEnd w:id="0"/>
     </w:p>
     <w:tbl>
@@ -92,12 +92,12 @@
         <w:tblpPr w:leftFromText="180" w:rightFromText="180" w:vertAnchor="text" w:horzAnchor="margin" w:tblpX="71" w:tblpY="53"/>
         <w:tblW w:w="0" w:type="auto"/>
         <w:tblBorders>
-          <w:top w:val="single" w:sz="6" w:space="0" w:color="auto"/>
-          <w:left w:val="single" w:sz="6" w:space="0" w:color="auto"/>
-          <w:bottom w:val="single" w:sz="6" w:space="0" w:color="auto"/>
-          <w:right w:val="single" w:sz="6" w:space="0" w:color="auto"/>
-          <w:insideH w:val="single" w:sz="6" w:space="0" w:color="auto"/>
-          <w:insideV w:val="single" w:sz="6" w:space="0" w:color="auto"/>
+          <w:top w:val="single" w:color="auto" w:sz="6" w:space="0"/>
+          <w:left w:val="single" w:color="auto" w:sz="6" w:space="0"/>
+          <w:bottom w:val="single" w:color="auto" w:sz="6" w:space="0"/>
+          <w:right w:val="single" w:color="auto" w:sz="6" w:space="0"/>
+          <w:insideH w:val="single" w:color="auto" w:sz="6" w:space="0"/>
+          <w:insideV w:val="single" w:color="auto" w:sz="6" w:space="0"/>
         </w:tblBorders>
         <w:tblLayout w:type="fixed"/>
         <w:tblCellMar>
@@ -186,7 +186,7 @@
               </w:rPr>
               <w:t xml:space="preserve">In </w:t>
             </w:r>
-            <w:r>
+            <w:r xmlns:p45="http://DMSNamespace" p45:ReplaceMe="0">
               <w:rPr>
                 <w:rFonts w:asciiTheme="majorBidi" w:hAnsiTheme="majorBidi" w:cstheme="majorBidi"/>
                 <w:b/>
@@ -208,7 +208,7 @@
               </w:rPr>
               <w:t xml:space="preserve"> </w:t>
             </w:r>
-            <w:r>
+            <w:r xmlns:p45="http://DMSNamespace" p45:ReplaceMe="1">
               <w:rPr>
                 <w:rFonts w:asciiTheme="majorBidi" w:hAnsiTheme="majorBidi" w:cstheme="majorBidi"/>
                 <w:b/>
@@ -229,7 +229,7 @@
               </w:rPr>
               <w:t>&amp;</w:t>
             </w:r>
-            <w:r>
+            <w:r xmlns:p45="http://DMSNamespace" p45:ReplaceMe="2">
               <w:rPr>
                 <w:rFonts w:asciiTheme="majorBidi" w:hAnsiTheme="majorBidi" w:cstheme="majorBidi"/>
                 <w:b/>
@@ -633,7 +633,7 @@
       </w:r>
       <w:r>
         <w:rPr>
-          <w:rFonts w:asciiTheme="majorBidi" w:hAnsiTheme="majorBidi" w:cstheme="majorBidi" w:hint="cs"/>
+          <w:rFonts w:hint="cs" w:asciiTheme="majorBidi" w:hAnsiTheme="majorBidi" w:cstheme="majorBidi"/>
           <w:rtl/>
           <w:lang w:val="en-GB"/>
         </w:rPr>
@@ -1160,12 +1160,12 @@
           <w:lang w:val="en-US"/>
         </w:rPr>
       </w:pPr>
-      <w:bookmarkStart w:id="1" w:name="_Toc98243313"/>
-      <w:bookmarkStart w:id="2" w:name="_Toc496776813"/>
-      <w:bookmarkStart w:id="3" w:name="_Toc496779549"/>
-      <w:bookmarkStart w:id="4" w:name="_Toc496785621"/>
-      <w:bookmarkStart w:id="5" w:name="_Toc70828776"/>
-      <w:bookmarkStart w:id="6" w:name="_Toc98243319"/>
+      <w:bookmarkStart w:name="_Toc98243313" w:id="1"/>
+      <w:bookmarkStart w:name="_Toc496776813" w:id="2"/>
+      <w:bookmarkStart w:name="_Toc496779549" w:id="3"/>
+      <w:bookmarkStart w:name="_Toc496785621" w:id="4"/>
+      <w:bookmarkStart w:name="_Toc70828776" w:id="5"/>
+      <w:bookmarkStart w:name="_Toc98243319" w:id="6"/>
       <w:r>
         <w:rPr>
           <w:rFonts w:asciiTheme="majorBidi" w:hAnsiTheme="majorBidi" w:cstheme="majorBidi"/>
@@ -1228,7 +1228,7 @@
         </w:rPr>
         <w:t xml:space="preserve"> plan details t</w:t>
       </w:r>
-      <w:permStart w:id="176779094" w:edGrp="everyone"/>
+      <w:permStart w:edGrp="everyone" w:id="176779094"/>
       <w:permEnd w:id="176779094"/>
       <w:r>
         <w:rPr>
@@ -1335,8 +1335,8 @@
           <w:lang w:val="en-US"/>
         </w:rPr>
       </w:pPr>
-      <w:bookmarkStart w:id="7" w:name="_Toc522071195"/>
-      <w:bookmarkStart w:id="8" w:name="_Toc98243314"/>
+      <w:bookmarkStart w:name="_Toc522071195" w:id="7"/>
+      <w:bookmarkStart w:name="_Toc98243314" w:id="8"/>
       <w:r>
         <w:rPr>
           <w:rFonts w:asciiTheme="majorBidi" w:hAnsiTheme="majorBidi" w:cstheme="majorBidi"/>
@@ -1393,7 +1393,7 @@
         </w:rPr>
         <w:t xml:space="preserve">The purpose of this study is to provide documented evidence that </w:t>
       </w:r>
-      <w:bookmarkStart w:id="9" w:name="_Hlk132100292"/>
+      <w:bookmarkStart w:name="_Hlk132100292" w:id="9"/>
       <w:r>
         <w:rPr>
           <w:rFonts w:asciiTheme="majorBidi" w:hAnsiTheme="majorBidi" w:cstheme="majorBidi"/>
@@ -1631,7 +1631,7 @@
           <w:lang w:val="en-US"/>
         </w:rPr>
       </w:pPr>
-      <w:bookmarkStart w:id="10" w:name="_Toc98243316"/>
+      <w:bookmarkStart w:name="_Toc98243316" w:id="10"/>
       <w:r>
         <w:rPr>
           <w:rFonts w:asciiTheme="majorBidi" w:hAnsiTheme="majorBidi" w:cstheme="majorBidi"/>
@@ -1754,7 +1754,7 @@
         </w:rPr>
         <w:t>Conditions</w:t>
       </w:r>
-      <w:bookmarkStart w:id="11" w:name="_Hlk26089490"/>
+      <w:bookmarkStart w:name="_Hlk26089490" w:id="11"/>
       <w:r>
         <w:rPr>
           <w:rFonts w:asciiTheme="majorBidi" w:hAnsiTheme="majorBidi" w:cstheme="majorBidi"/>
@@ -1767,7 +1767,7 @@
         <w:t>:</w:t>
       </w:r>
     </w:p>
-    <w:tbl>
+    <w:tbl xmlns:p39="http://DMSNamespace" p39:ReplaceMe="3">
       <w:tblPr>
         <w:tblStyle w:val="TableGrid"/>
         <w:tblW w:w="9394" w:type="dxa"/>
@@ -2389,7 +2389,7 @@
         <w:t>:</w:t>
       </w:r>
     </w:p>
-    <w:tbl>
+    <w:tbl xmlns:p39="http://DMSNamespace" p39:ReplaceMe="4">
       <w:tblPr>
         <w:tblStyle w:val="TableGrid"/>
         <w:tblW w:w="9360" w:type="dxa"/>
@@ -2984,7 +2984,7 @@
                 </w:tcPr>
                 <w:p>
                   <w:pPr>
-                    <w:framePr w:hSpace="180" w:wrap="around" w:vAnchor="text" w:hAnchor="margin" w:x="666" w:y="3"/>
+                    <w:framePr w:hSpace="180" w:wrap="around" w:hAnchor="margin" w:vAnchor="text" w:x="666" w:y="3"/>
                     <w:tabs>
                       <w:tab w:val="left" w:pos="720"/>
                     </w:tabs>
@@ -3010,7 +3010,7 @@
                 </w:tcPr>
                 <w:p>
                   <w:pPr>
-                    <w:framePr w:hSpace="180" w:wrap="around" w:vAnchor="text" w:hAnchor="margin" w:x="666" w:y="3"/>
+                    <w:framePr w:hSpace="180" w:wrap="around" w:hAnchor="margin" w:vAnchor="text" w:x="666" w:y="3"/>
                     <w:tabs>
                       <w:tab w:val="left" w:pos="720"/>
                     </w:tabs>
@@ -3036,7 +3036,7 @@
                 </w:tcPr>
                 <w:p>
                   <w:pPr>
-                    <w:framePr w:hSpace="180" w:wrap="around" w:vAnchor="text" w:hAnchor="margin" w:x="666" w:y="3"/>
+                    <w:framePr w:hSpace="180" w:wrap="around" w:hAnchor="margin" w:vAnchor="text" w:x="666" w:y="3"/>
                     <w:tabs>
                       <w:tab w:val="left" w:pos="720"/>
                     </w:tabs>
@@ -3064,7 +3064,7 @@
                 </w:tcPr>
                 <w:p>
                   <w:pPr>
-                    <w:framePr w:hSpace="180" w:wrap="around" w:vAnchor="text" w:hAnchor="margin" w:x="666" w:y="3"/>
+                    <w:framePr w:hSpace="180" w:wrap="around" w:hAnchor="margin" w:vAnchor="text" w:x="666" w:y="3"/>
                     <w:tabs>
                       <w:tab w:val="left" w:pos="720"/>
                     </w:tabs>
@@ -3090,7 +3090,7 @@
                 </w:tcPr>
                 <w:p>
                   <w:pPr>
-                    <w:framePr w:hSpace="180" w:wrap="around" w:vAnchor="text" w:hAnchor="margin" w:x="666" w:y="3"/>
+                    <w:framePr w:hSpace="180" w:wrap="around" w:hAnchor="margin" w:vAnchor="text" w:x="666" w:y="3"/>
                     <w:tabs>
                       <w:tab w:val="left" w:pos="720"/>
                     </w:tabs>
@@ -3116,7 +3116,7 @@
                 </w:tcPr>
                 <w:p>
                   <w:pPr>
-                    <w:framePr w:hSpace="180" w:wrap="around" w:vAnchor="text" w:hAnchor="margin" w:x="666" w:y="3"/>
+                    <w:framePr w:hSpace="180" w:wrap="around" w:hAnchor="margin" w:vAnchor="text" w:x="666" w:y="3"/>
                     <w:tabs>
                       <w:tab w:val="left" w:pos="720"/>
                     </w:tabs>
@@ -3144,7 +3144,7 @@
                 </w:tcPr>
                 <w:p>
                   <w:pPr>
-                    <w:framePr w:hSpace="180" w:wrap="around" w:vAnchor="text" w:hAnchor="margin" w:x="666" w:y="3"/>
+                    <w:framePr w:hSpace="180" w:wrap="around" w:hAnchor="margin" w:vAnchor="text" w:x="666" w:y="3"/>
                     <w:tabs>
                       <w:tab w:val="left" w:pos="720"/>
                     </w:tabs>
@@ -3170,7 +3170,7 @@
                 </w:tcPr>
                 <w:p>
                   <w:pPr>
-                    <w:framePr w:hSpace="180" w:wrap="around" w:vAnchor="text" w:hAnchor="margin" w:x="666" w:y="3"/>
+                    <w:framePr w:hSpace="180" w:wrap="around" w:hAnchor="margin" w:vAnchor="text" w:x="666" w:y="3"/>
                     <w:tabs>
                       <w:tab w:val="left" w:pos="720"/>
                     </w:tabs>
@@ -3196,7 +3196,7 @@
                 </w:tcPr>
                 <w:p>
                   <w:pPr>
-                    <w:framePr w:hSpace="180" w:wrap="around" w:vAnchor="text" w:hAnchor="margin" w:x="666" w:y="3"/>
+                    <w:framePr w:hSpace="180" w:wrap="around" w:hAnchor="margin" w:vAnchor="text" w:x="666" w:y="3"/>
                     <w:tabs>
                       <w:tab w:val="left" w:pos="720"/>
                     </w:tabs>
@@ -3224,7 +3224,7 @@
                 </w:tcPr>
                 <w:p>
                   <w:pPr>
-                    <w:framePr w:hSpace="180" w:wrap="around" w:vAnchor="text" w:hAnchor="margin" w:x="666" w:y="3"/>
+                    <w:framePr w:hSpace="180" w:wrap="around" w:hAnchor="margin" w:vAnchor="text" w:x="666" w:y="3"/>
                     <w:tabs>
                       <w:tab w:val="left" w:pos="720"/>
                     </w:tabs>
@@ -3250,7 +3250,7 @@
                 </w:tcPr>
                 <w:p>
                   <w:pPr>
-                    <w:framePr w:hSpace="180" w:wrap="around" w:vAnchor="text" w:hAnchor="margin" w:x="666" w:y="3"/>
+                    <w:framePr w:hSpace="180" w:wrap="around" w:hAnchor="margin" w:vAnchor="text" w:x="666" w:y="3"/>
                     <w:tabs>
                       <w:tab w:val="left" w:pos="720"/>
                     </w:tabs>
@@ -3276,7 +3276,7 @@
                 </w:tcPr>
                 <w:p>
                   <w:pPr>
-                    <w:framePr w:hSpace="180" w:wrap="around" w:vAnchor="text" w:hAnchor="margin" w:x="666" w:y="3"/>
+                    <w:framePr w:hSpace="180" w:wrap="around" w:hAnchor="margin" w:vAnchor="text" w:x="666" w:y="3"/>
                     <w:tabs>
                       <w:tab w:val="left" w:pos="720"/>
                     </w:tabs>
@@ -3304,7 +3304,7 @@
                 </w:tcPr>
                 <w:p>
                   <w:pPr>
-                    <w:framePr w:hSpace="180" w:wrap="around" w:vAnchor="text" w:hAnchor="margin" w:x="666" w:y="3"/>
+                    <w:framePr w:hSpace="180" w:wrap="around" w:hAnchor="margin" w:vAnchor="text" w:x="666" w:y="3"/>
                     <w:tabs>
                       <w:tab w:val="left" w:pos="720"/>
                     </w:tabs>
@@ -3330,7 +3330,7 @@
                 </w:tcPr>
                 <w:p>
                   <w:pPr>
-                    <w:framePr w:hSpace="180" w:wrap="around" w:vAnchor="text" w:hAnchor="margin" w:x="666" w:y="3"/>
+                    <w:framePr w:hSpace="180" w:wrap="around" w:hAnchor="margin" w:vAnchor="text" w:x="666" w:y="3"/>
                     <w:tabs>
                       <w:tab w:val="left" w:pos="720"/>
                     </w:tabs>
@@ -3356,7 +3356,7 @@
                 </w:tcPr>
                 <w:p>
                   <w:pPr>
-                    <w:framePr w:hSpace="180" w:wrap="around" w:vAnchor="text" w:hAnchor="margin" w:x="666" w:y="3"/>
+                    <w:framePr w:hSpace="180" w:wrap="around" w:hAnchor="margin" w:vAnchor="text" w:x="666" w:y="3"/>
                     <w:tabs>
                       <w:tab w:val="left" w:pos="720"/>
                     </w:tabs>
@@ -3559,7 +3559,7 @@
           <w:tcPr>
             <w:tcW w:w="9378" w:type="dxa"/>
           </w:tcPr>
-          <w:p>
+          <w:p xmlns:p44="http://DMSNamespace" p44:ReplaceMe="5">
             <w:pPr>
               <w:pStyle w:val="ListParagraph"/>
               <w:numPr>
@@ -3597,7 +3597,7 @@
               <w:t>.</w:t>
             </w:r>
           </w:p>
-          <w:p>
+          <w:p xmlns:p44="http://DMSNamespace" p44:ReplaceMe="6">
             <w:pPr>
               <w:pStyle w:val="ListParagraph"/>
               <w:numPr>
@@ -3635,7 +3635,7 @@
               <w:t>), Standard solution.</w:t>
             </w:r>
           </w:p>
-          <w:p>
+          <w:p xmlns:p44="http://DMSNamespace" p44:ReplaceMe="7">
             <w:pPr>
               <w:pStyle w:val="ListParagraph"/>
               <w:numPr>
@@ -3673,7 +3673,7 @@
               <w:t>, Standard solution.</w:t>
             </w:r>
           </w:p>
-          <w:p>
+          <w:p xmlns:p44="http://DMSNamespace" p44:ReplaceMe="8">
             <w:pPr>
               <w:pStyle w:val="ListParagraph"/>
               <w:numPr>
@@ -4355,7 +4355,7 @@
           <w:lang w:val="en-US"/>
         </w:rPr>
       </w:pPr>
-      <w:bookmarkStart w:id="12" w:name="_Toc98243317"/>
+      <w:bookmarkStart w:name="_Toc98243317" w:id="12"/>
       <w:r>
         <w:rPr>
           <w:rFonts w:asciiTheme="majorBidi" w:hAnsiTheme="majorBidi" w:cstheme="majorBidi"/>
@@ -4399,7 +4399,7 @@
           <w:szCs w:val="24"/>
         </w:rPr>
       </w:pPr>
-      <w:bookmarkStart w:id="13" w:name="_Hlk26089628"/>
+      <w:bookmarkStart w:name="_Hlk26089628" w:id="13"/>
       <w:r>
         <w:rPr>
           <w:rFonts w:asciiTheme="majorBidi" w:hAnsiTheme="majorBidi" w:cstheme="majorBidi"/>
@@ -4533,11 +4533,11 @@
           <w:lang w:val="en-US"/>
         </w:rPr>
       </w:pPr>
-      <w:bookmarkStart w:id="14" w:name="_Toc98243318"/>
-      <w:bookmarkStart w:id="15" w:name="_Toc522071199"/>
-      <w:bookmarkStart w:id="16" w:name="_Ref523570244"/>
-      <w:bookmarkStart w:id="17" w:name="_Toc525617766"/>
-      <w:bookmarkStart w:id="18" w:name="_Toc250345"/>
+      <w:bookmarkStart w:name="_Toc98243318" w:id="14"/>
+      <w:bookmarkStart w:name="_Toc522071199" w:id="15"/>
+      <w:bookmarkStart w:name="_Ref523570244" w:id="16"/>
+      <w:bookmarkStart w:name="_Toc525617766" w:id="17"/>
+      <w:bookmarkStart w:name="_Toc250345" w:id="18"/>
       <w:bookmarkEnd w:id="2"/>
       <w:bookmarkEnd w:id="3"/>
       <w:bookmarkEnd w:id="4"/>
@@ -4582,7 +4582,7 @@
           <w:szCs w:val="24"/>
         </w:rPr>
       </w:pPr>
-      <w:bookmarkStart w:id="19" w:name="_Hlk26089649"/>
+      <w:bookmarkStart w:name="_Hlk26089649" w:id="19"/>
       <w:r>
         <w:rPr>
           <w:rFonts w:asciiTheme="majorBidi" w:hAnsiTheme="majorBidi" w:cstheme="majorBidi"/>
@@ -4830,7 +4830,7 @@
           <w:lang w:val="en-US"/>
         </w:rPr>
       </w:pPr>
-      <w:bookmarkStart w:id="20" w:name="_Toc98243320"/>
+      <w:bookmarkStart w:name="_Toc98243320" w:id="20"/>
       <w:r>
         <w:rPr>
           <w:rFonts w:asciiTheme="majorBidi" w:hAnsiTheme="majorBidi" w:cstheme="majorBidi"/>
@@ -5119,7 +5119,7 @@
           <w:szCs w:val="24"/>
         </w:rPr>
       </w:pPr>
-      <w:bookmarkStart w:id="21" w:name="_Toc98243321"/>
+      <w:bookmarkStart w:name="_Toc98243321" w:id="21"/>
       <w:r>
         <w:rPr>
           <w:rFonts w:asciiTheme="majorBidi" w:hAnsiTheme="majorBidi" w:cstheme="majorBidi"/>
@@ -5214,8 +5214,8 @@
           <w:color w:val="000000" w:themeColor="text1"/>
         </w:rPr>
       </w:pPr>
-      <w:bookmarkStart w:id="22" w:name="_Hlk149033147"/>
-      <w:bookmarkStart w:id="23" w:name="_Toc98243322"/>
+      <w:bookmarkStart w:name="_Hlk149033147" w:id="22"/>
+      <w:bookmarkStart w:name="_Toc98243322" w:id="23"/>
       <w:r>
         <w:rPr>
           <w:rFonts w:asciiTheme="majorBidi" w:hAnsiTheme="majorBidi" w:cstheme="majorBidi"/>
@@ -5547,9 +5547,9 @@
           <w:lang w:val="en-US"/>
         </w:rPr>
       </w:pPr>
-      <w:bookmarkStart w:id="24" w:name="_Ref486054459"/>
-      <w:bookmarkStart w:id="25" w:name="_Toc487858734"/>
-      <w:bookmarkStart w:id="26" w:name="_Toc98243323"/>
+      <w:bookmarkStart w:name="_Ref486054459" w:id="24"/>
+      <w:bookmarkStart w:name="_Toc487858734" w:id="25"/>
+      <w:bookmarkStart w:name="_Toc98243323" w:id="26"/>
       <w:r>
         <w:rPr>
           <w:rFonts w:asciiTheme="majorBidi" w:hAnsiTheme="majorBidi" w:cstheme="majorBidi"/>
@@ -5584,7 +5584,7 @@
         <w:t xml:space="preserve"> </w:t>
       </w:r>
     </w:p>
-    <w:bookmarkStart w:id="27" w:name="Kontrollkästchen3"/>
+    <w:bookmarkStart w:name="Kontrollkästchen3" w:id="27"/>
     <w:p>
       <w:pPr>
         <w:pStyle w:val="Absatz"/>
@@ -6240,11 +6240,11 @@
         </w:rPr>
         <w:t>Not classified (if so, then provide rationale why)</w:t>
       </w:r>
-      <w:bookmarkStart w:id="28" w:name="_Toc452868984"/>
-      <w:bookmarkStart w:id="29" w:name="_Toc452869033"/>
-      <w:bookmarkStart w:id="30" w:name="_Toc487858735"/>
-      <w:bookmarkStart w:id="31" w:name="_Toc98243324"/>
-      <w:bookmarkStart w:id="32" w:name="_Toc98243327"/>
+      <w:bookmarkStart w:name="_Toc452868984" w:id="28"/>
+      <w:bookmarkStart w:name="_Toc452869033" w:id="29"/>
+      <w:bookmarkStart w:name="_Toc487858735" w:id="30"/>
+      <w:bookmarkStart w:name="_Toc98243324" w:id="31"/>
+      <w:bookmarkStart w:name="_Toc98243327" w:id="32"/>
     </w:p>
     <w:p>
       <w:pPr>
@@ -6332,7 +6332,7 @@
           <w:lang w:val="en-US"/>
         </w:rPr>
       </w:pPr>
-      <w:bookmarkStart w:id="33" w:name="_Hlk132100482"/>
+      <w:bookmarkStart w:name="_Hlk132100482" w:id="33"/>
       <w:r>
         <w:rPr>
           <w:rFonts w:asciiTheme="majorBidi" w:hAnsiTheme="majorBidi" w:cstheme="majorBidi"/>
@@ -6359,12 +6359,12 @@
         <w:tblW w:w="9810" w:type="dxa"/>
         <w:tblInd w:w="108" w:type="dxa"/>
         <w:tblBorders>
-          <w:top w:val="single" w:sz="4" w:space="0" w:color="auto"/>
-          <w:left w:val="single" w:sz="4" w:space="0" w:color="auto"/>
-          <w:bottom w:val="single" w:sz="4" w:space="0" w:color="auto"/>
-          <w:right w:val="single" w:sz="4" w:space="0" w:color="auto"/>
-          <w:insideH w:val="single" w:sz="4" w:space="0" w:color="auto"/>
-          <w:insideV w:val="single" w:sz="4" w:space="0" w:color="auto"/>
+          <w:top w:val="single" w:color="auto" w:sz="4" w:space="0"/>
+          <w:left w:val="single" w:color="auto" w:sz="4" w:space="0"/>
+          <w:bottom w:val="single" w:color="auto" w:sz="4" w:space="0"/>
+          <w:right w:val="single" w:color="auto" w:sz="4" w:space="0"/>
+          <w:insideH w:val="single" w:color="auto" w:sz="4" w:space="0"/>
+          <w:insideV w:val="single" w:color="auto" w:sz="4" w:space="0"/>
         </w:tblBorders>
         <w:tblLook w:val="0000" w:firstRow="0" w:lastRow="0" w:firstColumn="0" w:lastColumn="0" w:noHBand="0" w:noVBand="0"/>
       </w:tblPr>
@@ -6651,12 +6651,12 @@
         <w:tblW w:w="9810" w:type="dxa"/>
         <w:tblInd w:w="108" w:type="dxa"/>
         <w:tblBorders>
-          <w:top w:val="single" w:sz="4" w:space="0" w:color="auto"/>
-          <w:left w:val="single" w:sz="4" w:space="0" w:color="auto"/>
-          <w:bottom w:val="single" w:sz="4" w:space="0" w:color="auto"/>
-          <w:right w:val="single" w:sz="4" w:space="0" w:color="auto"/>
-          <w:insideH w:val="single" w:sz="4" w:space="0" w:color="auto"/>
-          <w:insideV w:val="single" w:sz="4" w:space="0" w:color="auto"/>
+          <w:top w:val="single" w:color="auto" w:sz="4" w:space="0"/>
+          <w:left w:val="single" w:color="auto" w:sz="4" w:space="0"/>
+          <w:bottom w:val="single" w:color="auto" w:sz="4" w:space="0"/>
+          <w:right w:val="single" w:color="auto" w:sz="4" w:space="0"/>
+          <w:insideH w:val="single" w:color="auto" w:sz="4" w:space="0"/>
+          <w:insideV w:val="single" w:color="auto" w:sz="4" w:space="0"/>
         </w:tblBorders>
         <w:tblLook w:val="0000" w:firstRow="0" w:lastRow="0" w:firstColumn="0" w:lastColumn="0" w:noHBand="0" w:noVBand="0"/>
       </w:tblPr>
@@ -6890,7 +6890,7 @@
           <w:lang w:val="en-US"/>
         </w:rPr>
       </w:pPr>
-      <w:bookmarkStart w:id="34" w:name="_Toc487858737"/>
+      <w:bookmarkStart w:name="_Toc487858737" w:id="34"/>
       <w:r>
         <w:rPr>
           <w:rFonts w:asciiTheme="majorBidi" w:hAnsiTheme="majorBidi" w:cstheme="majorBidi"/>
@@ -6918,12 +6918,12 @@
         <w:tblW w:w="9810" w:type="dxa"/>
         <w:tblInd w:w="108" w:type="dxa"/>
         <w:tblBorders>
-          <w:top w:val="single" w:sz="4" w:space="0" w:color="auto"/>
-          <w:left w:val="single" w:sz="4" w:space="0" w:color="auto"/>
-          <w:bottom w:val="single" w:sz="4" w:space="0" w:color="auto"/>
-          <w:right w:val="single" w:sz="4" w:space="0" w:color="auto"/>
-          <w:insideH w:val="single" w:sz="4" w:space="0" w:color="auto"/>
-          <w:insideV w:val="single" w:sz="4" w:space="0" w:color="auto"/>
+          <w:top w:val="single" w:color="auto" w:sz="4" w:space="0"/>
+          <w:left w:val="single" w:color="auto" w:sz="4" w:space="0"/>
+          <w:bottom w:val="single" w:color="auto" w:sz="4" w:space="0"/>
+          <w:right w:val="single" w:color="auto" w:sz="4" w:space="0"/>
+          <w:insideH w:val="single" w:color="auto" w:sz="4" w:space="0"/>
+          <w:insideV w:val="single" w:color="auto" w:sz="4" w:space="0"/>
         </w:tblBorders>
         <w:tblLook w:val="0000" w:firstRow="0" w:lastRow="0" w:firstColumn="0" w:lastColumn="0" w:noHBand="0" w:noVBand="0"/>
       </w:tblPr>
@@ -7210,7 +7210,7 @@
           <w:lang w:val="en-US"/>
         </w:rPr>
       </w:pPr>
-      <w:bookmarkStart w:id="35" w:name="_Toc487858738"/>
+      <w:bookmarkStart w:name="_Toc487858738" w:id="35"/>
       <w:r>
         <w:rPr>
           <w:rFonts w:asciiTheme="majorBidi" w:hAnsiTheme="majorBidi" w:cstheme="majorBidi"/>
@@ -7238,12 +7238,12 @@
         <w:tblW w:w="9810" w:type="dxa"/>
         <w:tblInd w:w="108" w:type="dxa"/>
         <w:tblBorders>
-          <w:top w:val="single" w:sz="4" w:space="0" w:color="auto"/>
-          <w:left w:val="single" w:sz="4" w:space="0" w:color="auto"/>
-          <w:bottom w:val="single" w:sz="4" w:space="0" w:color="auto"/>
-          <w:right w:val="single" w:sz="4" w:space="0" w:color="auto"/>
-          <w:insideH w:val="single" w:sz="4" w:space="0" w:color="auto"/>
-          <w:insideV w:val="single" w:sz="4" w:space="0" w:color="auto"/>
+          <w:top w:val="single" w:color="auto" w:sz="4" w:space="0"/>
+          <w:left w:val="single" w:color="auto" w:sz="4" w:space="0"/>
+          <w:bottom w:val="single" w:color="auto" w:sz="4" w:space="0"/>
+          <w:right w:val="single" w:color="auto" w:sz="4" w:space="0"/>
+          <w:insideH w:val="single" w:color="auto" w:sz="4" w:space="0"/>
+          <w:insideV w:val="single" w:color="auto" w:sz="4" w:space="0"/>
         </w:tblBorders>
         <w:tblLook w:val="0000" w:firstRow="0" w:lastRow="0" w:firstColumn="0" w:lastColumn="0" w:noHBand="0" w:noVBand="0"/>
       </w:tblPr>
@@ -7471,8 +7471,8 @@
           <w:lang w:val="en-US"/>
         </w:rPr>
       </w:pPr>
-      <w:bookmarkStart w:id="36" w:name="_Toc487858739"/>
-      <w:bookmarkStart w:id="37" w:name="_Toc487858740"/>
+      <w:bookmarkStart w:name="_Toc487858739" w:id="36"/>
+      <w:bookmarkStart w:name="_Toc487858740" w:id="37"/>
       <w:r>
         <w:rPr>
           <w:rFonts w:asciiTheme="majorBidi" w:hAnsiTheme="majorBidi" w:cstheme="majorBidi"/>
@@ -7490,12 +7490,12 @@
         <w:tblW w:w="9810" w:type="dxa"/>
         <w:tblInd w:w="108" w:type="dxa"/>
         <w:tblBorders>
-          <w:top w:val="single" w:sz="4" w:space="0" w:color="auto"/>
-          <w:left w:val="single" w:sz="4" w:space="0" w:color="auto"/>
-          <w:bottom w:val="single" w:sz="4" w:space="0" w:color="auto"/>
-          <w:right w:val="single" w:sz="4" w:space="0" w:color="auto"/>
-          <w:insideH w:val="single" w:sz="4" w:space="0" w:color="auto"/>
-          <w:insideV w:val="single" w:sz="4" w:space="0" w:color="auto"/>
+          <w:top w:val="single" w:color="auto" w:sz="4" w:space="0"/>
+          <w:left w:val="single" w:color="auto" w:sz="4" w:space="0"/>
+          <w:bottom w:val="single" w:color="auto" w:sz="4" w:space="0"/>
+          <w:right w:val="single" w:color="auto" w:sz="4" w:space="0"/>
+          <w:insideH w:val="single" w:color="auto" w:sz="4" w:space="0"/>
+          <w:insideV w:val="single" w:color="auto" w:sz="4" w:space="0"/>
         </w:tblBorders>
         <w:tblLook w:val="0000" w:firstRow="0" w:lastRow="0" w:firstColumn="0" w:lastColumn="0" w:noHBand="0" w:noVBand="0"/>
       </w:tblPr>
@@ -7788,12 +7788,12 @@
         <w:tblW w:w="9810" w:type="dxa"/>
         <w:tblInd w:w="108" w:type="dxa"/>
         <w:tblBorders>
-          <w:top w:val="single" w:sz="4" w:space="0" w:color="auto"/>
-          <w:left w:val="single" w:sz="4" w:space="0" w:color="auto"/>
-          <w:bottom w:val="single" w:sz="4" w:space="0" w:color="auto"/>
-          <w:right w:val="single" w:sz="4" w:space="0" w:color="auto"/>
-          <w:insideH w:val="single" w:sz="4" w:space="0" w:color="auto"/>
-          <w:insideV w:val="single" w:sz="4" w:space="0" w:color="auto"/>
+          <w:top w:val="single" w:color="auto" w:sz="4" w:space="0"/>
+          <w:left w:val="single" w:color="auto" w:sz="4" w:space="0"/>
+          <w:bottom w:val="single" w:color="auto" w:sz="4" w:space="0"/>
+          <w:right w:val="single" w:color="auto" w:sz="4" w:space="0"/>
+          <w:insideH w:val="single" w:color="auto" w:sz="4" w:space="0"/>
+          <w:insideV w:val="single" w:color="auto" w:sz="4" w:space="0"/>
         </w:tblBorders>
         <w:tblLook w:val="0000" w:firstRow="0" w:lastRow="0" w:firstColumn="0" w:lastColumn="0" w:noHBand="0" w:noVBand="0"/>
       </w:tblPr>
@@ -8037,7 +8037,7 @@
           <w:lang w:val="en-US"/>
         </w:rPr>
       </w:pPr>
-      <w:bookmarkStart w:id="38" w:name="_Toc487858743"/>
+      <w:bookmarkStart w:name="_Toc487858743" w:id="38"/>
       <w:r>
         <w:rPr>
           <w:rFonts w:asciiTheme="majorBidi" w:hAnsiTheme="majorBidi" w:cstheme="majorBidi"/>
@@ -8055,12 +8055,12 @@
         <w:tblW w:w="9810" w:type="dxa"/>
         <w:tblInd w:w="108" w:type="dxa"/>
         <w:tblBorders>
-          <w:top w:val="single" w:sz="4" w:space="0" w:color="auto"/>
-          <w:left w:val="single" w:sz="4" w:space="0" w:color="auto"/>
-          <w:bottom w:val="single" w:sz="4" w:space="0" w:color="auto"/>
-          <w:right w:val="single" w:sz="4" w:space="0" w:color="auto"/>
-          <w:insideH w:val="single" w:sz="4" w:space="0" w:color="auto"/>
-          <w:insideV w:val="single" w:sz="4" w:space="0" w:color="auto"/>
+          <w:top w:val="single" w:color="auto" w:sz="4" w:space="0"/>
+          <w:left w:val="single" w:color="auto" w:sz="4" w:space="0"/>
+          <w:bottom w:val="single" w:color="auto" w:sz="4" w:space="0"/>
+          <w:right w:val="single" w:color="auto" w:sz="4" w:space="0"/>
+          <w:insideH w:val="single" w:color="auto" w:sz="4" w:space="0"/>
+          <w:insideV w:val="single" w:color="auto" w:sz="4" w:space="0"/>
         </w:tblBorders>
         <w:tblLook w:val="0000" w:firstRow="0" w:lastRow="0" w:firstColumn="0" w:lastColumn="0" w:noHBand="0" w:noVBand="0"/>
       </w:tblPr>
@@ -8349,12 +8349,12 @@
         <w:tblW w:w="9810" w:type="dxa"/>
         <w:tblInd w:w="108" w:type="dxa"/>
         <w:tblBorders>
-          <w:top w:val="single" w:sz="4" w:space="0" w:color="auto"/>
-          <w:left w:val="single" w:sz="4" w:space="0" w:color="auto"/>
-          <w:bottom w:val="single" w:sz="4" w:space="0" w:color="auto"/>
-          <w:right w:val="single" w:sz="4" w:space="0" w:color="auto"/>
-          <w:insideH w:val="single" w:sz="4" w:space="0" w:color="auto"/>
-          <w:insideV w:val="single" w:sz="4" w:space="0" w:color="auto"/>
+          <w:top w:val="single" w:color="auto" w:sz="4" w:space="0"/>
+          <w:left w:val="single" w:color="auto" w:sz="4" w:space="0"/>
+          <w:bottom w:val="single" w:color="auto" w:sz="4" w:space="0"/>
+          <w:right w:val="single" w:color="auto" w:sz="4" w:space="0"/>
+          <w:insideH w:val="single" w:color="auto" w:sz="4" w:space="0"/>
+          <w:insideV w:val="single" w:color="auto" w:sz="4" w:space="0"/>
         </w:tblBorders>
         <w:tblLook w:val="0000" w:firstRow="0" w:lastRow="0" w:firstColumn="0" w:lastColumn="0" w:noHBand="0" w:noVBand="0"/>
       </w:tblPr>
@@ -8652,12 +8652,12 @@
         <w:tblW w:w="9810" w:type="dxa"/>
         <w:tblInd w:w="108" w:type="dxa"/>
         <w:tblBorders>
-          <w:top w:val="single" w:sz="4" w:space="0" w:color="auto"/>
-          <w:left w:val="single" w:sz="4" w:space="0" w:color="auto"/>
-          <w:bottom w:val="single" w:sz="4" w:space="0" w:color="auto"/>
-          <w:right w:val="single" w:sz="4" w:space="0" w:color="auto"/>
-          <w:insideH w:val="single" w:sz="4" w:space="0" w:color="auto"/>
-          <w:insideV w:val="single" w:sz="4" w:space="0" w:color="auto"/>
+          <w:top w:val="single" w:color="auto" w:sz="4" w:space="0"/>
+          <w:left w:val="single" w:color="auto" w:sz="4" w:space="0"/>
+          <w:bottom w:val="single" w:color="auto" w:sz="4" w:space="0"/>
+          <w:right w:val="single" w:color="auto" w:sz="4" w:space="0"/>
+          <w:insideH w:val="single" w:color="auto" w:sz="4" w:space="0"/>
+          <w:insideV w:val="single" w:color="auto" w:sz="4" w:space="0"/>
         </w:tblBorders>
         <w:tblLook w:val="0000" w:firstRow="0" w:lastRow="0" w:firstColumn="0" w:lastColumn="0" w:noHBand="0" w:noVBand="0"/>
       </w:tblPr>
@@ -8943,8 +8943,8 @@
           <w:lang w:val="en-US"/>
         </w:rPr>
       </w:pPr>
-      <w:bookmarkStart w:id="39" w:name="_Toc487858745"/>
-      <w:bookmarkStart w:id="40" w:name="_Toc98243325"/>
+      <w:bookmarkStart w:name="_Toc487858745" w:id="39"/>
+      <w:bookmarkStart w:name="_Toc98243325" w:id="40"/>
       <w:bookmarkEnd w:id="37"/>
       <w:r>
         <w:rPr>
@@ -9045,12 +9045,12 @@
         <w:tblW w:w="9810" w:type="dxa"/>
         <w:tblInd w:w="108" w:type="dxa"/>
         <w:tblBorders>
-          <w:top w:val="single" w:sz="4" w:space="0" w:color="auto"/>
-          <w:left w:val="single" w:sz="4" w:space="0" w:color="auto"/>
-          <w:bottom w:val="single" w:sz="4" w:space="0" w:color="auto"/>
-          <w:right w:val="single" w:sz="4" w:space="0" w:color="auto"/>
-          <w:insideH w:val="single" w:sz="4" w:space="0" w:color="auto"/>
-          <w:insideV w:val="single" w:sz="4" w:space="0" w:color="auto"/>
+          <w:top w:val="single" w:color="auto" w:sz="4" w:space="0"/>
+          <w:left w:val="single" w:color="auto" w:sz="4" w:space="0"/>
+          <w:bottom w:val="single" w:color="auto" w:sz="4" w:space="0"/>
+          <w:right w:val="single" w:color="auto" w:sz="4" w:space="0"/>
+          <w:insideH w:val="single" w:color="auto" w:sz="4" w:space="0"/>
+          <w:insideV w:val="single" w:color="auto" w:sz="4" w:space="0"/>
         </w:tblBorders>
         <w:tblLook w:val="0000" w:firstRow="0" w:lastRow="0" w:firstColumn="0" w:lastColumn="0" w:noHBand="0" w:noVBand="0"/>
       </w:tblPr>
@@ -9455,12 +9455,12 @@
         <w:tblW w:w="9810" w:type="dxa"/>
         <w:tblInd w:w="108" w:type="dxa"/>
         <w:tblBorders>
-          <w:top w:val="single" w:sz="4" w:space="0" w:color="auto"/>
-          <w:left w:val="single" w:sz="4" w:space="0" w:color="auto"/>
-          <w:bottom w:val="single" w:sz="4" w:space="0" w:color="auto"/>
-          <w:right w:val="single" w:sz="4" w:space="0" w:color="auto"/>
-          <w:insideH w:val="single" w:sz="4" w:space="0" w:color="auto"/>
-          <w:insideV w:val="single" w:sz="4" w:space="0" w:color="auto"/>
+          <w:top w:val="single" w:color="auto" w:sz="4" w:space="0"/>
+          <w:left w:val="single" w:color="auto" w:sz="4" w:space="0"/>
+          <w:bottom w:val="single" w:color="auto" w:sz="4" w:space="0"/>
+          <w:right w:val="single" w:color="auto" w:sz="4" w:space="0"/>
+          <w:insideH w:val="single" w:color="auto" w:sz="4" w:space="0"/>
+          <w:insideV w:val="single" w:color="auto" w:sz="4" w:space="0"/>
         </w:tblBorders>
         <w:tblLook w:val="0000" w:firstRow="0" w:lastRow="0" w:firstColumn="0" w:lastColumn="0" w:noHBand="0" w:noVBand="0"/>
       </w:tblPr>
@@ -9847,12 +9847,12 @@
         <w:tblW w:w="9810" w:type="dxa"/>
         <w:tblInd w:w="108" w:type="dxa"/>
         <w:tblBorders>
-          <w:top w:val="single" w:sz="4" w:space="0" w:color="auto"/>
-          <w:left w:val="single" w:sz="4" w:space="0" w:color="auto"/>
-          <w:bottom w:val="single" w:sz="4" w:space="0" w:color="auto"/>
-          <w:right w:val="single" w:sz="4" w:space="0" w:color="auto"/>
-          <w:insideH w:val="single" w:sz="4" w:space="0" w:color="auto"/>
-          <w:insideV w:val="single" w:sz="4" w:space="0" w:color="auto"/>
+          <w:top w:val="single" w:color="auto" w:sz="4" w:space="0"/>
+          <w:left w:val="single" w:color="auto" w:sz="4" w:space="0"/>
+          <w:bottom w:val="single" w:color="auto" w:sz="4" w:space="0"/>
+          <w:right w:val="single" w:color="auto" w:sz="4" w:space="0"/>
+          <w:insideH w:val="single" w:color="auto" w:sz="4" w:space="0"/>
+          <w:insideV w:val="single" w:color="auto" w:sz="4" w:space="0"/>
         </w:tblBorders>
         <w:tblLook w:val="0000" w:firstRow="0" w:lastRow="0" w:firstColumn="0" w:lastColumn="0" w:noHBand="0" w:noVBand="0"/>
       </w:tblPr>
@@ -10225,12 +10225,12 @@
         <w:tblW w:w="9810" w:type="dxa"/>
         <w:tblInd w:w="108" w:type="dxa"/>
         <w:tblBorders>
-          <w:top w:val="single" w:sz="4" w:space="0" w:color="auto"/>
-          <w:left w:val="single" w:sz="4" w:space="0" w:color="auto"/>
-          <w:bottom w:val="single" w:sz="4" w:space="0" w:color="auto"/>
-          <w:right w:val="single" w:sz="4" w:space="0" w:color="auto"/>
-          <w:insideH w:val="single" w:sz="4" w:space="0" w:color="auto"/>
-          <w:insideV w:val="single" w:sz="4" w:space="0" w:color="auto"/>
+          <w:top w:val="single" w:color="auto" w:sz="4" w:space="0"/>
+          <w:left w:val="single" w:color="auto" w:sz="4" w:space="0"/>
+          <w:bottom w:val="single" w:color="auto" w:sz="4" w:space="0"/>
+          <w:right w:val="single" w:color="auto" w:sz="4" w:space="0"/>
+          <w:insideH w:val="single" w:color="auto" w:sz="4" w:space="0"/>
+          <w:insideV w:val="single" w:color="auto" w:sz="4" w:space="0"/>
         </w:tblBorders>
         <w:tblLook w:val="0000" w:firstRow="0" w:lastRow="0" w:firstColumn="0" w:lastColumn="0" w:noHBand="0" w:noVBand="0"/>
       </w:tblPr>
@@ -10598,12 +10598,12 @@
         <w:tblW w:w="9810" w:type="dxa"/>
         <w:tblInd w:w="108" w:type="dxa"/>
         <w:tblBorders>
-          <w:top w:val="single" w:sz="4" w:space="0" w:color="auto"/>
-          <w:left w:val="single" w:sz="4" w:space="0" w:color="auto"/>
-          <w:bottom w:val="single" w:sz="4" w:space="0" w:color="auto"/>
-          <w:right w:val="single" w:sz="4" w:space="0" w:color="auto"/>
-          <w:insideH w:val="single" w:sz="4" w:space="0" w:color="auto"/>
-          <w:insideV w:val="single" w:sz="4" w:space="0" w:color="auto"/>
+          <w:top w:val="single" w:color="auto" w:sz="4" w:space="0"/>
+          <w:left w:val="single" w:color="auto" w:sz="4" w:space="0"/>
+          <w:bottom w:val="single" w:color="auto" w:sz="4" w:space="0"/>
+          <w:right w:val="single" w:color="auto" w:sz="4" w:space="0"/>
+          <w:insideH w:val="single" w:color="auto" w:sz="4" w:space="0"/>
+          <w:insideV w:val="single" w:color="auto" w:sz="4" w:space="0"/>
         </w:tblBorders>
         <w:tblLook w:val="0000" w:firstRow="0" w:lastRow="0" w:firstColumn="0" w:lastColumn="0" w:noHBand="0" w:noVBand="0"/>
       </w:tblPr>
@@ -10920,8 +10920,8 @@
           <w:szCs w:val="24"/>
         </w:rPr>
       </w:pPr>
-      <w:bookmarkStart w:id="41" w:name="_Ref487885802"/>
-      <w:bookmarkStart w:id="42" w:name="_Toc98243326"/>
+      <w:bookmarkStart w:name="_Ref487885802" w:id="41"/>
+      <w:bookmarkStart w:name="_Toc98243326" w:id="42"/>
       <w:r>
         <w:rPr>
           <w:rFonts w:asciiTheme="majorBidi" w:hAnsiTheme="majorBidi" w:cstheme="majorBidi"/>
@@ -10937,12 +10937,12 @@
         <w:tblW w:w="9810" w:type="dxa"/>
         <w:tblInd w:w="108" w:type="dxa"/>
         <w:tblBorders>
-          <w:top w:val="single" w:sz="4" w:space="0" w:color="auto"/>
-          <w:left w:val="single" w:sz="4" w:space="0" w:color="auto"/>
-          <w:bottom w:val="single" w:sz="4" w:space="0" w:color="auto"/>
-          <w:right w:val="single" w:sz="4" w:space="0" w:color="auto"/>
-          <w:insideH w:val="single" w:sz="4" w:space="0" w:color="auto"/>
-          <w:insideV w:val="single" w:sz="4" w:space="0" w:color="auto"/>
+          <w:top w:val="single" w:color="auto" w:sz="4" w:space="0"/>
+          <w:left w:val="single" w:color="auto" w:sz="4" w:space="0"/>
+          <w:bottom w:val="single" w:color="auto" w:sz="4" w:space="0"/>
+          <w:right w:val="single" w:color="auto" w:sz="4" w:space="0"/>
+          <w:insideH w:val="single" w:color="auto" w:sz="4" w:space="0"/>
+          <w:insideV w:val="single" w:color="auto" w:sz="4" w:space="0"/>
         </w:tblBorders>
         <w:tblLook w:val="0000" w:firstRow="0" w:lastRow="0" w:firstColumn="0" w:lastColumn="0" w:noHBand="0" w:noVBand="0"/>
       </w:tblPr>
@@ -11303,12 +11303,12 @@
         <w:tblW w:w="9810" w:type="dxa"/>
         <w:tblInd w:w="108" w:type="dxa"/>
         <w:tblBorders>
-          <w:top w:val="single" w:sz="4" w:space="0" w:color="auto"/>
-          <w:left w:val="single" w:sz="4" w:space="0" w:color="auto"/>
-          <w:bottom w:val="single" w:sz="4" w:space="0" w:color="auto"/>
-          <w:right w:val="single" w:sz="4" w:space="0" w:color="auto"/>
-          <w:insideH w:val="single" w:sz="4" w:space="0" w:color="auto"/>
-          <w:insideV w:val="single" w:sz="4" w:space="0" w:color="auto"/>
+          <w:top w:val="single" w:color="auto" w:sz="4" w:space="0"/>
+          <w:left w:val="single" w:color="auto" w:sz="4" w:space="0"/>
+          <w:bottom w:val="single" w:color="auto" w:sz="4" w:space="0"/>
+          <w:right w:val="single" w:color="auto" w:sz="4" w:space="0"/>
+          <w:insideH w:val="single" w:color="auto" w:sz="4" w:space="0"/>
+          <w:insideV w:val="single" w:color="auto" w:sz="4" w:space="0"/>
         </w:tblBorders>
         <w:tblLook w:val="0000" w:firstRow="0" w:lastRow="0" w:firstColumn="0" w:lastColumn="0" w:noHBand="0" w:noVBand="0"/>
       </w:tblPr>
@@ -11772,7 +11772,7 @@
         <w:t xml:space="preserve"> Used</w:t>
       </w:r>
     </w:p>
-    <w:p>
+    <w:p xmlns:p40="http://DMSNamespace" p40:ReplaceMe="9">
       <w:pPr>
         <w:pStyle w:val="ListParagraph"/>
         <w:numPr>
@@ -11787,7 +11787,7 @@
           <w:highlight w:val="yellow"/>
         </w:rPr>
       </w:pPr>
-      <w:bookmarkStart w:id="43" w:name="_Hlk26089880"/>
+      <w:bookmarkStart w:name="_Hlk26089880" w:id="43"/>
       <w:r>
         <w:rPr>
           <w:rFonts w:asciiTheme="majorBidi" w:hAnsiTheme="majorBidi" w:cstheme="majorBidi"/>
@@ -11962,10 +11962,10 @@
           <w:lang w:val="en-US"/>
         </w:rPr>
       </w:pPr>
-      <w:bookmarkStart w:id="44" w:name="_Toc452871716"/>
-      <w:bookmarkStart w:id="45" w:name="_Ref487854014"/>
-      <w:bookmarkStart w:id="46" w:name="_Toc487858751"/>
-      <w:bookmarkStart w:id="47" w:name="_Toc98243329"/>
+      <w:bookmarkStart w:name="_Toc452871716" w:id="44"/>
+      <w:bookmarkStart w:name="_Ref487854014" w:id="45"/>
+      <w:bookmarkStart w:name="_Toc487858751" w:id="46"/>
+      <w:bookmarkStart w:name="_Toc98243329" w:id="47"/>
       <w:bookmarkEnd w:id="43"/>
       <w:r>
         <w:rPr>
@@ -12026,7 +12026,7 @@
         <w:t xml:space="preserve"> Study</w:t>
       </w:r>
     </w:p>
-    <w:p>
+    <w:p xmlns:p40="http://DMSNamespace" p40:ReplaceMe="10">
       <w:pPr>
         <w:pStyle w:val="ListParagraph"/>
         <w:numPr>
@@ -12136,9 +12136,9 @@
         </w:rPr>
         <w:t xml:space="preserve"> </w:t>
       </w:r>
-      <w:bookmarkStart w:id="48" w:name="_Ref487604615"/>
-      <w:bookmarkStart w:id="49" w:name="_Toc487858753"/>
-      <w:bookmarkStart w:id="50" w:name="_Toc98243330"/>
+      <w:bookmarkStart w:name="_Ref487604615" w:id="48"/>
+      <w:bookmarkStart w:name="_Toc487858753" w:id="49"/>
+      <w:bookmarkStart w:name="_Toc98243330" w:id="50"/>
       <w:r>
         <w:rPr>
           <w:rFonts w:asciiTheme="majorBidi" w:hAnsiTheme="majorBidi" w:cstheme="majorBidi"/>
@@ -12188,7 +12188,7 @@
       </w:r>
       <w:bookmarkEnd w:id="50"/>
     </w:p>
-    <w:p>
+    <w:p xmlns:p40="http://DMSNamespace" p40:ReplaceMe="11">
       <w:pPr>
         <w:pStyle w:val="ListParagraph"/>
         <w:numPr>
@@ -12202,10 +12202,10 @@
           <w:highlight w:val="yellow"/>
         </w:rPr>
       </w:pPr>
-      <w:bookmarkStart w:id="51" w:name="_Hlk132100555"/>
-      <w:bookmarkStart w:id="52" w:name="_Ref487858709"/>
-      <w:bookmarkStart w:id="53" w:name="_Toc487858754"/>
-      <w:bookmarkStart w:id="54" w:name="_Toc98243331"/>
+      <w:bookmarkStart w:name="_Hlk132100555" w:id="51"/>
+      <w:bookmarkStart w:name="_Ref487858709" w:id="52"/>
+      <w:bookmarkStart w:name="_Toc487858754" w:id="53"/>
+      <w:bookmarkStart w:name="_Toc98243331" w:id="54"/>
       <w:r>
         <w:rPr>
           <w:rFonts w:asciiTheme="majorBidi" w:hAnsiTheme="majorBidi" w:cstheme="majorBidi"/>
@@ -12506,12 +12506,12 @@
         <w:tblW w:w="8010" w:type="dxa"/>
         <w:jc w:val="center"/>
         <w:tblBorders>
-          <w:top w:val="single" w:sz="4" w:space="0" w:color="auto"/>
-          <w:left w:val="single" w:sz="4" w:space="0" w:color="auto"/>
-          <w:bottom w:val="single" w:sz="4" w:space="0" w:color="auto"/>
-          <w:right w:val="single" w:sz="4" w:space="0" w:color="auto"/>
-          <w:insideH w:val="single" w:sz="4" w:space="0" w:color="auto"/>
-          <w:insideV w:val="single" w:sz="4" w:space="0" w:color="auto"/>
+          <w:top w:val="single" w:color="auto" w:sz="4" w:space="0"/>
+          <w:left w:val="single" w:color="auto" w:sz="4" w:space="0"/>
+          <w:bottom w:val="single" w:color="auto" w:sz="4" w:space="0"/>
+          <w:right w:val="single" w:color="auto" w:sz="4" w:space="0"/>
+          <w:insideH w:val="single" w:color="auto" w:sz="4" w:space="0"/>
+          <w:insideV w:val="single" w:color="auto" w:sz="4" w:space="0"/>
         </w:tblBorders>
         <w:shd w:val="clear" w:color="auto" w:fill="B3B3B3"/>
         <w:tblLook w:val="0000" w:firstRow="0" w:lastRow="0" w:firstColumn="0" w:lastColumn="0" w:noHBand="0" w:noVBand="0"/>
@@ -12542,9 +12542,9 @@
                 <w:lang w:val="en-GB"/>
               </w:rPr>
             </w:pPr>
-            <w:bookmarkStart w:id="55" w:name="_Toc496776818"/>
-            <w:bookmarkStart w:id="56" w:name="_Toc496779563"/>
-            <w:bookmarkStart w:id="57" w:name="_Toc496785637"/>
+            <w:bookmarkStart w:name="_Toc496776818" w:id="55"/>
+            <w:bookmarkStart w:name="_Toc496779563" w:id="56"/>
+            <w:bookmarkStart w:name="_Toc496785637" w:id="57"/>
             <w:r>
               <w:rPr>
                 <w:rFonts w:asciiTheme="majorBidi" w:hAnsiTheme="majorBidi" w:cstheme="majorBidi"/>
@@ -12565,7 +12565,7 @@
           <w:tcPr>
             <w:tcW w:w="1710" w:type="dxa"/>
             <w:tcBorders>
-              <w:bottom w:val="single" w:sz="4" w:space="0" w:color="auto"/>
+              <w:bottom w:val="single" w:color="auto" w:sz="4" w:space="0"/>
             </w:tcBorders>
             <w:shd w:val="clear" w:color="auto" w:fill="BFBFBF"/>
             <w:vAlign w:val="center"/>
@@ -12594,7 +12594,7 @@
           <w:tcPr>
             <w:tcW w:w="1620" w:type="dxa"/>
             <w:tcBorders>
-              <w:bottom w:val="single" w:sz="4" w:space="0" w:color="auto"/>
+              <w:bottom w:val="single" w:color="auto" w:sz="4" w:space="0"/>
             </w:tcBorders>
             <w:shd w:val="clear" w:color="auto" w:fill="BFBFBF"/>
             <w:vAlign w:val="center"/>
@@ -12623,7 +12623,7 @@
           <w:tcPr>
             <w:tcW w:w="1440" w:type="dxa"/>
             <w:tcBorders>
-              <w:bottom w:val="single" w:sz="4" w:space="0" w:color="auto"/>
+              <w:bottom w:val="single" w:color="auto" w:sz="4" w:space="0"/>
             </w:tcBorders>
             <w:shd w:val="clear" w:color="auto" w:fill="BFBFBF"/>
             <w:vAlign w:val="center"/>
@@ -12658,7 +12658,7 @@
           <w:tcPr>
             <w:tcW w:w="3240" w:type="dxa"/>
             <w:tcBorders>
-              <w:right w:val="single" w:sz="4" w:space="0" w:color="auto"/>
+              <w:right w:val="single" w:color="auto" w:sz="4" w:space="0"/>
             </w:tcBorders>
             <w:shd w:val="clear" w:color="auto" w:fill="BFBFBF"/>
           </w:tcPr>
@@ -12686,9 +12686,9 @@
           <w:tcPr>
             <w:tcW w:w="1710" w:type="dxa"/>
             <w:tcBorders>
-              <w:top w:val="single" w:sz="4" w:space="0" w:color="auto"/>
-              <w:left w:val="single" w:sz="4" w:space="0" w:color="auto"/>
-              <w:right w:val="single" w:sz="4" w:space="0" w:color="auto"/>
+              <w:top w:val="single" w:color="auto" w:sz="4" w:space="0"/>
+              <w:left w:val="single" w:color="auto" w:sz="4" w:space="0"/>
+              <w:right w:val="single" w:color="auto" w:sz="4" w:space="0"/>
             </w:tcBorders>
             <w:shd w:val="clear" w:color="auto" w:fill="BFBFBF"/>
             <w:vAlign w:val="center"/>
@@ -12715,9 +12715,9 @@
           <w:tcPr>
             <w:tcW w:w="1620" w:type="dxa"/>
             <w:tcBorders>
-              <w:top w:val="single" w:sz="4" w:space="0" w:color="auto"/>
-              <w:left w:val="single" w:sz="4" w:space="0" w:color="auto"/>
-              <w:right w:val="single" w:sz="4" w:space="0" w:color="auto"/>
+              <w:top w:val="single" w:color="auto" w:sz="4" w:space="0"/>
+              <w:left w:val="single" w:color="auto" w:sz="4" w:space="0"/>
+              <w:right w:val="single" w:color="auto" w:sz="4" w:space="0"/>
             </w:tcBorders>
             <w:shd w:val="clear" w:color="auto" w:fill="BFBFBF"/>
             <w:vAlign w:val="center"/>
@@ -12738,8 +12738,8 @@
           <w:tcPr>
             <w:tcW w:w="1440" w:type="dxa"/>
             <w:tcBorders>
-              <w:top w:val="single" w:sz="4" w:space="0" w:color="auto"/>
-              <w:left w:val="single" w:sz="4" w:space="0" w:color="auto"/>
+              <w:top w:val="single" w:color="auto" w:sz="4" w:space="0"/>
+              <w:left w:val="single" w:color="auto" w:sz="4" w:space="0"/>
             </w:tcBorders>
             <w:shd w:val="clear" w:color="auto" w:fill="BFBFBF"/>
             <w:vAlign w:val="center"/>
@@ -12766,7 +12766,7 @@
           <w:tcPr>
             <w:tcW w:w="3240" w:type="dxa"/>
             <w:tcBorders>
-              <w:right w:val="single" w:sz="4" w:space="0" w:color="auto"/>
+              <w:right w:val="single" w:color="auto" w:sz="4" w:space="0"/>
             </w:tcBorders>
             <w:shd w:val="clear" w:color="auto" w:fill="BFBFBF"/>
           </w:tcPr>
@@ -12794,9 +12794,9 @@
           <w:tcPr>
             <w:tcW w:w="1710" w:type="dxa"/>
             <w:tcBorders>
-              <w:top w:val="single" w:sz="4" w:space="0" w:color="auto"/>
-              <w:left w:val="single" w:sz="4" w:space="0" w:color="auto"/>
-              <w:right w:val="single" w:sz="4" w:space="0" w:color="auto"/>
+              <w:top w:val="single" w:color="auto" w:sz="4" w:space="0"/>
+              <w:left w:val="single" w:color="auto" w:sz="4" w:space="0"/>
+              <w:right w:val="single" w:color="auto" w:sz="4" w:space="0"/>
             </w:tcBorders>
             <w:shd w:val="clear" w:color="auto" w:fill="BFBFBF"/>
             <w:vAlign w:val="center"/>
@@ -12823,9 +12823,9 @@
           <w:tcPr>
             <w:tcW w:w="1620" w:type="dxa"/>
             <w:tcBorders>
-              <w:top w:val="single" w:sz="4" w:space="0" w:color="auto"/>
-              <w:left w:val="single" w:sz="4" w:space="0" w:color="auto"/>
-              <w:right w:val="single" w:sz="4" w:space="0" w:color="auto"/>
+              <w:top w:val="single" w:color="auto" w:sz="4" w:space="0"/>
+              <w:left w:val="single" w:color="auto" w:sz="4" w:space="0"/>
+              <w:right w:val="single" w:color="auto" w:sz="4" w:space="0"/>
             </w:tcBorders>
             <w:shd w:val="clear" w:color="auto" w:fill="BFBFBF"/>
             <w:vAlign w:val="center"/>
@@ -12846,8 +12846,8 @@
           <w:tcPr>
             <w:tcW w:w="1440" w:type="dxa"/>
             <w:tcBorders>
-              <w:top w:val="single" w:sz="4" w:space="0" w:color="auto"/>
-              <w:left w:val="single" w:sz="4" w:space="0" w:color="auto"/>
+              <w:top w:val="single" w:color="auto" w:sz="4" w:space="0"/>
+              <w:left w:val="single" w:color="auto" w:sz="4" w:space="0"/>
             </w:tcBorders>
             <w:shd w:val="clear" w:color="auto" w:fill="BFBFBF"/>
             <w:vAlign w:val="center"/>
@@ -12874,7 +12874,7 @@
           <w:tcPr>
             <w:tcW w:w="3240" w:type="dxa"/>
             <w:tcBorders>
-              <w:right w:val="single" w:sz="4" w:space="0" w:color="auto"/>
+              <w:right w:val="single" w:color="auto" w:sz="4" w:space="0"/>
             </w:tcBorders>
             <w:shd w:val="clear" w:color="auto" w:fill="BFBFBF"/>
           </w:tcPr>
@@ -12902,8 +12902,8 @@
           <w:tcPr>
             <w:tcW w:w="1710" w:type="dxa"/>
             <w:tcBorders>
-              <w:left w:val="single" w:sz="4" w:space="0" w:color="auto"/>
-              <w:right w:val="single" w:sz="4" w:space="0" w:color="auto"/>
+              <w:left w:val="single" w:color="auto" w:sz="4" w:space="0"/>
+              <w:right w:val="single" w:color="auto" w:sz="4" w:space="0"/>
             </w:tcBorders>
             <w:shd w:val="clear" w:color="auto" w:fill="BFBFBF"/>
           </w:tcPr>
@@ -12929,8 +12929,8 @@
           <w:tcPr>
             <w:tcW w:w="1620" w:type="dxa"/>
             <w:tcBorders>
-              <w:left w:val="single" w:sz="4" w:space="0" w:color="auto"/>
-              <w:right w:val="single" w:sz="4" w:space="0" w:color="auto"/>
+              <w:left w:val="single" w:color="auto" w:sz="4" w:space="0"/>
+              <w:right w:val="single" w:color="auto" w:sz="4" w:space="0"/>
             </w:tcBorders>
             <w:shd w:val="clear" w:color="auto" w:fill="BFBFBF"/>
             <w:vAlign w:val="center"/>
@@ -12951,7 +12951,7 @@
           <w:tcPr>
             <w:tcW w:w="1440" w:type="dxa"/>
             <w:tcBorders>
-              <w:left w:val="single" w:sz="4" w:space="0" w:color="auto"/>
+              <w:left w:val="single" w:color="auto" w:sz="4" w:space="0"/>
             </w:tcBorders>
             <w:shd w:val="clear" w:color="auto" w:fill="BFBFBF"/>
             <w:vAlign w:val="center"/>
@@ -12978,7 +12978,7 @@
           <w:tcPr>
             <w:tcW w:w="3240" w:type="dxa"/>
             <w:tcBorders>
-              <w:right w:val="single" w:sz="4" w:space="0" w:color="auto"/>
+              <w:right w:val="single" w:color="auto" w:sz="4" w:space="0"/>
             </w:tcBorders>
             <w:shd w:val="clear" w:color="auto" w:fill="BFBFBF"/>
           </w:tcPr>
@@ -13006,8 +13006,8 @@
           <w:tcPr>
             <w:tcW w:w="1710" w:type="dxa"/>
             <w:tcBorders>
-              <w:left w:val="single" w:sz="4" w:space="0" w:color="auto"/>
-              <w:right w:val="single" w:sz="4" w:space="0" w:color="auto"/>
+              <w:left w:val="single" w:color="auto" w:sz="4" w:space="0"/>
+              <w:right w:val="single" w:color="auto" w:sz="4" w:space="0"/>
             </w:tcBorders>
             <w:shd w:val="clear" w:color="auto" w:fill="BFBFBF"/>
           </w:tcPr>
@@ -13033,8 +13033,8 @@
           <w:tcPr>
             <w:tcW w:w="1620" w:type="dxa"/>
             <w:tcBorders>
-              <w:left w:val="single" w:sz="4" w:space="0" w:color="auto"/>
-              <w:right w:val="single" w:sz="4" w:space="0" w:color="auto"/>
+              <w:left w:val="single" w:color="auto" w:sz="4" w:space="0"/>
+              <w:right w:val="single" w:color="auto" w:sz="4" w:space="0"/>
             </w:tcBorders>
             <w:shd w:val="clear" w:color="auto" w:fill="BFBFBF"/>
             <w:vAlign w:val="center"/>
@@ -13062,7 +13062,7 @@
           <w:tcPr>
             <w:tcW w:w="1440" w:type="dxa"/>
             <w:tcBorders>
-              <w:left w:val="single" w:sz="4" w:space="0" w:color="auto"/>
+              <w:left w:val="single" w:color="auto" w:sz="4" w:space="0"/>
             </w:tcBorders>
             <w:shd w:val="clear" w:color="auto" w:fill="BFBFBF"/>
             <w:vAlign w:val="center"/>
@@ -13089,7 +13089,7 @@
           <w:tcPr>
             <w:tcW w:w="3240" w:type="dxa"/>
             <w:tcBorders>
-              <w:right w:val="single" w:sz="4" w:space="0" w:color="auto"/>
+              <w:right w:val="single" w:color="auto" w:sz="4" w:space="0"/>
             </w:tcBorders>
             <w:shd w:val="clear" w:color="auto" w:fill="BFBFBF"/>
           </w:tcPr>
@@ -13117,8 +13117,8 @@
           <w:tcPr>
             <w:tcW w:w="1710" w:type="dxa"/>
             <w:tcBorders>
-              <w:left w:val="single" w:sz="4" w:space="0" w:color="auto"/>
-              <w:right w:val="single" w:sz="4" w:space="0" w:color="auto"/>
+              <w:left w:val="single" w:color="auto" w:sz="4" w:space="0"/>
+              <w:right w:val="single" w:color="auto" w:sz="4" w:space="0"/>
             </w:tcBorders>
             <w:shd w:val="clear" w:color="auto" w:fill="BFBFBF"/>
           </w:tcPr>
@@ -13144,8 +13144,8 @@
           <w:tcPr>
             <w:tcW w:w="1620" w:type="dxa"/>
             <w:tcBorders>
-              <w:left w:val="single" w:sz="4" w:space="0" w:color="auto"/>
-              <w:right w:val="single" w:sz="4" w:space="0" w:color="auto"/>
+              <w:left w:val="single" w:color="auto" w:sz="4" w:space="0"/>
+              <w:right w:val="single" w:color="auto" w:sz="4" w:space="0"/>
             </w:tcBorders>
             <w:shd w:val="clear" w:color="auto" w:fill="BFBFBF"/>
             <w:vAlign w:val="center"/>
@@ -13166,7 +13166,7 @@
           <w:tcPr>
             <w:tcW w:w="1440" w:type="dxa"/>
             <w:tcBorders>
-              <w:left w:val="single" w:sz="4" w:space="0" w:color="auto"/>
+              <w:left w:val="single" w:color="auto" w:sz="4" w:space="0"/>
             </w:tcBorders>
             <w:shd w:val="clear" w:color="auto" w:fill="BFBFBF"/>
             <w:vAlign w:val="center"/>
@@ -13193,7 +13193,7 @@
           <w:tcPr>
             <w:tcW w:w="3240" w:type="dxa"/>
             <w:tcBorders>
-              <w:right w:val="single" w:sz="4" w:space="0" w:color="auto"/>
+              <w:right w:val="single" w:color="auto" w:sz="4" w:space="0"/>
             </w:tcBorders>
             <w:shd w:val="clear" w:color="auto" w:fill="BFBFBF"/>
           </w:tcPr>
@@ -13221,8 +13221,8 @@
           <w:tcPr>
             <w:tcW w:w="1710" w:type="dxa"/>
             <w:tcBorders>
-              <w:left w:val="single" w:sz="4" w:space="0" w:color="auto"/>
-              <w:right w:val="single" w:sz="4" w:space="0" w:color="auto"/>
+              <w:left w:val="single" w:color="auto" w:sz="4" w:space="0"/>
+              <w:right w:val="single" w:color="auto" w:sz="4" w:space="0"/>
             </w:tcBorders>
             <w:shd w:val="clear" w:color="auto" w:fill="BFBFBF"/>
           </w:tcPr>
@@ -13248,8 +13248,8 @@
           <w:tcPr>
             <w:tcW w:w="1620" w:type="dxa"/>
             <w:tcBorders>
-              <w:left w:val="single" w:sz="4" w:space="0" w:color="auto"/>
-              <w:right w:val="single" w:sz="4" w:space="0" w:color="auto"/>
+              <w:left w:val="single" w:color="auto" w:sz="4" w:space="0"/>
+              <w:right w:val="single" w:color="auto" w:sz="4" w:space="0"/>
             </w:tcBorders>
             <w:shd w:val="clear" w:color="auto" w:fill="BFBFBF"/>
             <w:vAlign w:val="center"/>
@@ -13270,7 +13270,7 @@
           <w:tcPr>
             <w:tcW w:w="1440" w:type="dxa"/>
             <w:tcBorders>
-              <w:left w:val="single" w:sz="4" w:space="0" w:color="auto"/>
+              <w:left w:val="single" w:color="auto" w:sz="4" w:space="0"/>
             </w:tcBorders>
             <w:shd w:val="clear" w:color="auto" w:fill="BFBFBF"/>
             <w:vAlign w:val="center"/>
@@ -13297,7 +13297,7 @@
           <w:tcPr>
             <w:tcW w:w="3240" w:type="dxa"/>
             <w:tcBorders>
-              <w:right w:val="single" w:sz="4" w:space="0" w:color="auto"/>
+              <w:right w:val="single" w:color="auto" w:sz="4" w:space="0"/>
             </w:tcBorders>
             <w:shd w:val="clear" w:color="auto" w:fill="BFBFBF"/>
           </w:tcPr>
@@ -13325,8 +13325,8 @@
           <w:tcPr>
             <w:tcW w:w="1710" w:type="dxa"/>
             <w:tcBorders>
-              <w:left w:val="single" w:sz="4" w:space="0" w:color="auto"/>
-              <w:right w:val="single" w:sz="4" w:space="0" w:color="auto"/>
+              <w:left w:val="single" w:color="auto" w:sz="4" w:space="0"/>
+              <w:right w:val="single" w:color="auto" w:sz="4" w:space="0"/>
             </w:tcBorders>
             <w:shd w:val="clear" w:color="auto" w:fill="BFBFBF"/>
           </w:tcPr>
@@ -13352,8 +13352,8 @@
           <w:tcPr>
             <w:tcW w:w="1620" w:type="dxa"/>
             <w:tcBorders>
-              <w:left w:val="single" w:sz="4" w:space="0" w:color="auto"/>
-              <w:right w:val="single" w:sz="4" w:space="0" w:color="auto"/>
+              <w:left w:val="single" w:color="auto" w:sz="4" w:space="0"/>
+              <w:right w:val="single" w:color="auto" w:sz="4" w:space="0"/>
             </w:tcBorders>
             <w:shd w:val="clear" w:color="auto" w:fill="BFBFBF"/>
             <w:vAlign w:val="center"/>
@@ -13374,7 +13374,7 @@
           <w:tcPr>
             <w:tcW w:w="1440" w:type="dxa"/>
             <w:tcBorders>
-              <w:left w:val="single" w:sz="4" w:space="0" w:color="auto"/>
+              <w:left w:val="single" w:color="auto" w:sz="4" w:space="0"/>
             </w:tcBorders>
             <w:shd w:val="clear" w:color="auto" w:fill="BFBFBF"/>
             <w:vAlign w:val="center"/>
@@ -13401,7 +13401,7 @@
           <w:tcPr>
             <w:tcW w:w="3240" w:type="dxa"/>
             <w:tcBorders>
-              <w:right w:val="single" w:sz="4" w:space="0" w:color="auto"/>
+              <w:right w:val="single" w:color="auto" w:sz="4" w:space="0"/>
             </w:tcBorders>
             <w:shd w:val="clear" w:color="auto" w:fill="BFBFBF"/>
           </w:tcPr>
@@ -13429,8 +13429,8 @@
           <w:tcPr>
             <w:tcW w:w="1710" w:type="dxa"/>
             <w:tcBorders>
-              <w:left w:val="single" w:sz="4" w:space="0" w:color="auto"/>
-              <w:right w:val="single" w:sz="4" w:space="0" w:color="auto"/>
+              <w:left w:val="single" w:color="auto" w:sz="4" w:space="0"/>
+              <w:right w:val="single" w:color="auto" w:sz="4" w:space="0"/>
             </w:tcBorders>
             <w:shd w:val="clear" w:color="auto" w:fill="BFBFBF"/>
           </w:tcPr>
@@ -13456,8 +13456,8 @@
           <w:tcPr>
             <w:tcW w:w="1620" w:type="dxa"/>
             <w:tcBorders>
-              <w:left w:val="single" w:sz="4" w:space="0" w:color="auto"/>
-              <w:right w:val="single" w:sz="4" w:space="0" w:color="auto"/>
+              <w:left w:val="single" w:color="auto" w:sz="4" w:space="0"/>
+              <w:right w:val="single" w:color="auto" w:sz="4" w:space="0"/>
             </w:tcBorders>
             <w:shd w:val="clear" w:color="auto" w:fill="BFBFBF"/>
             <w:vAlign w:val="center"/>
@@ -13478,7 +13478,7 @@
           <w:tcPr>
             <w:tcW w:w="1440" w:type="dxa"/>
             <w:tcBorders>
-              <w:left w:val="single" w:sz="4" w:space="0" w:color="auto"/>
+              <w:left w:val="single" w:color="auto" w:sz="4" w:space="0"/>
             </w:tcBorders>
             <w:shd w:val="clear" w:color="auto" w:fill="BFBFBF"/>
             <w:vAlign w:val="center"/>
@@ -13505,10 +13505,10 @@
           <w:tcPr>
             <w:tcW w:w="3240" w:type="dxa"/>
             <w:tcBorders>
-              <w:top w:val="single" w:sz="4" w:space="0" w:color="auto"/>
-              <w:left w:val="single" w:sz="4" w:space="0" w:color="auto"/>
-              <w:bottom w:val="single" w:sz="4" w:space="0" w:color="auto"/>
-              <w:right w:val="single" w:sz="4" w:space="0" w:color="auto"/>
+              <w:top w:val="single" w:color="auto" w:sz="4" w:space="0"/>
+              <w:left w:val="single" w:color="auto" w:sz="4" w:space="0"/>
+              <w:bottom w:val="single" w:color="auto" w:sz="4" w:space="0"/>
+              <w:right w:val="single" w:color="auto" w:sz="4" w:space="0"/>
             </w:tcBorders>
             <w:shd w:val="clear" w:color="auto" w:fill="BFBFBF"/>
           </w:tcPr>
@@ -13536,10 +13536,10 @@
           <w:tcPr>
             <w:tcW w:w="1710" w:type="dxa"/>
             <w:tcBorders>
-              <w:top w:val="single" w:sz="4" w:space="0" w:color="auto"/>
-              <w:left w:val="single" w:sz="4" w:space="0" w:color="auto"/>
-              <w:bottom w:val="single" w:sz="4" w:space="0" w:color="auto"/>
-              <w:right w:val="single" w:sz="4" w:space="0" w:color="auto"/>
+              <w:top w:val="single" w:color="auto" w:sz="4" w:space="0"/>
+              <w:left w:val="single" w:color="auto" w:sz="4" w:space="0"/>
+              <w:bottom w:val="single" w:color="auto" w:sz="4" w:space="0"/>
+              <w:right w:val="single" w:color="auto" w:sz="4" w:space="0"/>
             </w:tcBorders>
             <w:shd w:val="clear" w:color="auto" w:fill="BFBFBF"/>
           </w:tcPr>
@@ -13565,10 +13565,10 @@
           <w:tcPr>
             <w:tcW w:w="1620" w:type="dxa"/>
             <w:tcBorders>
-              <w:top w:val="single" w:sz="4" w:space="0" w:color="auto"/>
-              <w:left w:val="single" w:sz="4" w:space="0" w:color="auto"/>
-              <w:bottom w:val="single" w:sz="4" w:space="0" w:color="auto"/>
-              <w:right w:val="single" w:sz="4" w:space="0" w:color="auto"/>
+              <w:top w:val="single" w:color="auto" w:sz="4" w:space="0"/>
+              <w:left w:val="single" w:color="auto" w:sz="4" w:space="0"/>
+              <w:bottom w:val="single" w:color="auto" w:sz="4" w:space="0"/>
+              <w:right w:val="single" w:color="auto" w:sz="4" w:space="0"/>
             </w:tcBorders>
             <w:shd w:val="clear" w:color="auto" w:fill="BFBFBF"/>
           </w:tcPr>
@@ -13594,10 +13594,10 @@
           <w:tcPr>
             <w:tcW w:w="1440" w:type="dxa"/>
             <w:tcBorders>
-              <w:top w:val="single" w:sz="4" w:space="0" w:color="auto"/>
-              <w:left w:val="single" w:sz="4" w:space="0" w:color="auto"/>
-              <w:bottom w:val="single" w:sz="4" w:space="0" w:color="auto"/>
-              <w:right w:val="single" w:sz="4" w:space="0" w:color="auto"/>
+              <w:top w:val="single" w:color="auto" w:sz="4" w:space="0"/>
+              <w:left w:val="single" w:color="auto" w:sz="4" w:space="0"/>
+              <w:bottom w:val="single" w:color="auto" w:sz="4" w:space="0"/>
+              <w:right w:val="single" w:color="auto" w:sz="4" w:space="0"/>
             </w:tcBorders>
             <w:shd w:val="clear" w:color="auto" w:fill="BFBFBF"/>
           </w:tcPr>
@@ -13636,10 +13636,10 @@
           <w:lang w:val="en-GB"/>
         </w:rPr>
       </w:pPr>
-      <w:bookmarkStart w:id="58" w:name="_Ref486047808"/>
-      <w:bookmarkStart w:id="59" w:name="_Toc487858756"/>
-      <w:bookmarkStart w:id="60" w:name="_Toc488645286"/>
-      <w:bookmarkStart w:id="61" w:name="_Toc82403169"/>
+      <w:bookmarkStart w:name="_Ref486047808" w:id="58"/>
+      <w:bookmarkStart w:name="_Toc487858756" w:id="59"/>
+      <w:bookmarkStart w:name="_Toc488645286" w:id="60"/>
+      <w:bookmarkStart w:name="_Toc82403169" w:id="61"/>
       <w:r>
         <w:rPr>
           <w:rFonts w:asciiTheme="majorBidi" w:hAnsiTheme="majorBidi" w:cstheme="majorBidi"/>
@@ -13710,7 +13710,7 @@
           <w:lang w:val="en-GB"/>
         </w:rPr>
       </w:pPr>
-      <w:bookmarkStart w:id="62" w:name="_Hlk132100622"/>
+      <w:bookmarkStart w:name="_Hlk132100622" w:id="62"/>
       <w:r>
         <w:rPr>
           <w:rFonts w:cs="Tahoma"/>
@@ -13798,7 +13798,7 @@
           <w:u w:val="single"/>
         </w:rPr>
       </w:pPr>
-      <w:bookmarkStart w:id="63" w:name="_Hlk132100652"/>
+      <w:bookmarkStart w:name="_Hlk132100652" w:id="63"/>
       <w:r>
         <w:rPr>
           <w:rFonts w:asciiTheme="majorBidi" w:hAnsiTheme="majorBidi" w:cstheme="majorBidi"/>
@@ -13822,7 +13822,7 @@
         <w:t>:</w:t>
       </w:r>
     </w:p>
-    <w:p>
+    <w:p xmlns:p40="http://DMSNamespace" p40:ReplaceMe="12">
       <w:pPr>
         <w:tabs>
           <w:tab w:val="left" w:pos="720"/>
@@ -14086,12 +14086,12 @@
         <w:tblW w:w="0" w:type="auto"/>
         <w:tblInd w:w="71" w:type="dxa"/>
         <w:tblBorders>
-          <w:top w:val="single" w:sz="6" w:space="0" w:color="auto"/>
-          <w:left w:val="single" w:sz="6" w:space="0" w:color="auto"/>
-          <w:bottom w:val="single" w:sz="6" w:space="0" w:color="auto"/>
-          <w:right w:val="single" w:sz="6" w:space="0" w:color="auto"/>
-          <w:insideH w:val="single" w:sz="6" w:space="0" w:color="auto"/>
-          <w:insideV w:val="single" w:sz="6" w:space="0" w:color="auto"/>
+          <w:top w:val="single" w:color="auto" w:sz="6" w:space="0"/>
+          <w:left w:val="single" w:color="auto" w:sz="6" w:space="0"/>
+          <w:bottom w:val="single" w:color="auto" w:sz="6" w:space="0"/>
+          <w:right w:val="single" w:color="auto" w:sz="6" w:space="0"/>
+          <w:insideH w:val="single" w:color="auto" w:sz="6" w:space="0"/>
+          <w:insideV w:val="single" w:color="auto" w:sz="6" w:space="0"/>
         </w:tblBorders>
         <w:tblLayout w:type="fixed"/>
         <w:tblCellMar>
@@ -14106,7 +14106,7 @@
       <w:tr>
         <w:trPr>
           <w:cantSplit/>
-          <w:trHeight w:hRule="exact" w:val="340"/>
+          <w:trHeight w:val="340" w:hRule="exact"/>
         </w:trPr>
         <w:tc>
           <w:tcPr>
@@ -14196,7 +14196,7 @@
           <w:color w:val="000000" w:themeColor="text1"/>
         </w:rPr>
         <w:object w:dxaOrig="2240" w:dyaOrig="680" w14:anchorId="17F38F87">
-          <v:shapetype id="_x0000_t75" coordsize="21600,21600" o:spt="75" o:preferrelative="t" path="m@4@5l@4@11@9@11@9@5xe" filled="f" stroked="f">
+          <v:shapetype id="_x0000_t75" coordsize="21600,21600" filled="f" stroked="f" o:spt="75" o:preferrelative="t" path="m@4@5l@4@11@9@11@9@5xe">
             <v:stroke joinstyle="miter"/>
             <v:formulas>
               <v:f eqn="if lineDrawn pixelLineWidth 0"/>
@@ -14212,13 +14212,13 @@
               <v:f eqn="prod @7 21600 pixelHeight"/>
               <v:f eqn="sum @10 21600 0"/>
             </v:formulas>
-            <v:path o:extrusionok="f" gradientshapeok="t" o:connecttype="rect"/>
+            <v:path gradientshapeok="t" o:connecttype="rect" o:extrusionok="f"/>
             <o:lock v:ext="edit" aspectratio="t"/>
           </v:shapetype>
-          <v:shape id="_x0000_i1025" type="#_x0000_t75" style="width:115.5pt;height:36pt" o:ole="" fillcolor="window">
-            <v:imagedata r:id="rId8" o:title=""/>
+          <v:shape id="_x0000_i1025" style="width:115.2pt;height:36.3pt" fillcolor="window" o:ole="" type="#_x0000_t75">
+            <v:imagedata o:title="" r:id="rId8"/>
           </v:shape>
-          <o:OLEObject Type="Embed" ProgID="Equation.3" ShapeID="_x0000_i1025" DrawAspect="Content" ObjectID="_1780559193" r:id="rId9"/>
+          <o:OLEObject Type="Embed" ProgID="Equation.3" ShapeID="_x0000_i1025" DrawAspect="Content" ObjectID="_1780594979" r:id="rId9"/>
         </w:object>
       </w:r>
     </w:p>
@@ -14277,10 +14277,10 @@
           <w:color w:val="000000" w:themeColor="text1"/>
         </w:rPr>
         <w:object w:dxaOrig="2580" w:dyaOrig="760" w14:anchorId="75D5FB24">
-          <v:shape id="_x0000_i1026" type="#_x0000_t75" style="width:130pt;height:36pt" o:ole="">
-            <v:imagedata r:id="rId10" o:title=""/>
+          <v:shape id="_x0000_i1026" style="width:129.6pt;height:35.7pt" o:ole="" type="#_x0000_t75">
+            <v:imagedata o:title="" r:id="rId10"/>
           </v:shape>
-          <o:OLEObject Type="Embed" ProgID="Equation.3" ShapeID="_x0000_i1026" DrawAspect="Content" ObjectID="_1780559194" r:id="rId11"/>
+          <o:OLEObject Type="Embed" ProgID="Equation.3" ShapeID="_x0000_i1026" DrawAspect="Content" ObjectID="_1780594980" r:id="rId11"/>
         </w:object>
       </w:r>
     </w:p>
@@ -14394,12 +14394,12 @@
         <w:tblW w:w="0" w:type="auto"/>
         <w:tblInd w:w="108" w:type="dxa"/>
         <w:tblBorders>
-          <w:top w:val="single" w:sz="4" w:space="0" w:color="000000"/>
-          <w:left w:val="single" w:sz="4" w:space="0" w:color="000000"/>
-          <w:bottom w:val="single" w:sz="4" w:space="0" w:color="000000"/>
-          <w:right w:val="single" w:sz="4" w:space="0" w:color="000000"/>
-          <w:insideH w:val="single" w:sz="4" w:space="0" w:color="000000"/>
-          <w:insideV w:val="single" w:sz="4" w:space="0" w:color="000000"/>
+          <w:top w:val="single" w:color="000000" w:sz="4" w:space="0"/>
+          <w:left w:val="single" w:color="000000" w:sz="4" w:space="0"/>
+          <w:bottom w:val="single" w:color="000000" w:sz="4" w:space="0"/>
+          <w:right w:val="single" w:color="000000" w:sz="4" w:space="0"/>
+          <w:insideH w:val="single" w:color="000000" w:sz="4" w:space="0"/>
+          <w:insideV w:val="single" w:color="000000" w:sz="4" w:space="0"/>
         </w:tblBorders>
         <w:shd w:val="solid" w:color="D9D9D9" w:fill="D9D9D9"/>
         <w:tblLook w:val="04A0" w:firstRow="1" w:lastRow="0" w:firstColumn="1" w:lastColumn="0" w:noHBand="0" w:noVBand="1"/>
@@ -14409,7 +14409,7 @@
       </w:tblGrid>
       <w:tr>
         <w:trPr>
-          <w:trHeight w:hRule="exact" w:val="340"/>
+          <w:trHeight w:val="340" w:hRule="exact"/>
         </w:trPr>
         <w:tc>
           <w:tcPr>
@@ -14534,12 +14534,12 @@
         <w:tblW w:w="0" w:type="auto"/>
         <w:tblInd w:w="71" w:type="dxa"/>
         <w:tblBorders>
-          <w:top w:val="single" w:sz="6" w:space="0" w:color="auto"/>
-          <w:left w:val="single" w:sz="6" w:space="0" w:color="auto"/>
-          <w:bottom w:val="single" w:sz="6" w:space="0" w:color="auto"/>
-          <w:right w:val="single" w:sz="6" w:space="0" w:color="auto"/>
-          <w:insideH w:val="single" w:sz="6" w:space="0" w:color="auto"/>
-          <w:insideV w:val="single" w:sz="6" w:space="0" w:color="auto"/>
+          <w:top w:val="single" w:color="auto" w:sz="6" w:space="0"/>
+          <w:left w:val="single" w:color="auto" w:sz="6" w:space="0"/>
+          <w:bottom w:val="single" w:color="auto" w:sz="6" w:space="0"/>
+          <w:right w:val="single" w:color="auto" w:sz="6" w:space="0"/>
+          <w:insideH w:val="single" w:color="auto" w:sz="6" w:space="0"/>
+          <w:insideV w:val="single" w:color="auto" w:sz="6" w:space="0"/>
         </w:tblBorders>
         <w:tblLayout w:type="fixed"/>
         <w:tblCellMar>
@@ -14554,7 +14554,7 @@
       <w:tr>
         <w:trPr>
           <w:cantSplit/>
-          <w:trHeight w:hRule="exact" w:val="340"/>
+          <w:trHeight w:val="340" w:hRule="exact"/>
         </w:trPr>
         <w:tc>
           <w:tcPr>
@@ -14729,7 +14729,7 @@
         </w:rPr>
         <w:t>.</w:t>
       </w:r>
-      <w:bookmarkStart w:id="64" w:name="_Hlk26088273"/>
+      <w:bookmarkStart w:name="_Hlk26088273" w:id="64"/>
     </w:p>
     <w:p>
       <w:pPr>
@@ -14955,7 +14955,7 @@
         <w:t>s:</w:t>
       </w:r>
     </w:p>
-    <w:tbl>
+    <w:tbl xmlns:p39="http://DMSNamespace" p39:ReplaceMe="13">
       <w:tblPr>
         <w:tblStyle w:val="TableGrid"/>
         <w:tblW w:w="9754" w:type="dxa"/>
@@ -15789,7 +15789,7 @@
         <w:t>at a flow rate of 1.0 mL/minute and run the next sequence:</w:t>
       </w:r>
     </w:p>
-    <w:tbl>
+    <w:tbl xmlns:p39="http://DMSNamespace" p39:ReplaceMe="14">
       <w:tblPr>
         <w:tblStyle w:val="TableGrid"/>
         <w:tblW w:w="0" w:type="auto"/>
@@ -16219,12 +16219,12 @@
         <w:tblW w:w="0" w:type="auto"/>
         <w:tblInd w:w="71" w:type="dxa"/>
         <w:tblBorders>
-          <w:top w:val="single" w:sz="6" w:space="0" w:color="auto"/>
-          <w:left w:val="single" w:sz="6" w:space="0" w:color="auto"/>
-          <w:bottom w:val="single" w:sz="6" w:space="0" w:color="auto"/>
-          <w:right w:val="single" w:sz="6" w:space="0" w:color="auto"/>
-          <w:insideH w:val="single" w:sz="6" w:space="0" w:color="auto"/>
-          <w:insideV w:val="single" w:sz="6" w:space="0" w:color="auto"/>
+          <w:top w:val="single" w:color="auto" w:sz="6" w:space="0"/>
+          <w:left w:val="single" w:color="auto" w:sz="6" w:space="0"/>
+          <w:bottom w:val="single" w:color="auto" w:sz="6" w:space="0"/>
+          <w:right w:val="single" w:color="auto" w:sz="6" w:space="0"/>
+          <w:insideH w:val="single" w:color="auto" w:sz="6" w:space="0"/>
+          <w:insideV w:val="single" w:color="auto" w:sz="6" w:space="0"/>
         </w:tblBorders>
         <w:tblLayout w:type="fixed"/>
         <w:tblCellMar>
@@ -16239,7 +16239,7 @@
       <w:tr>
         <w:trPr>
           <w:cantSplit/>
-          <w:trHeight w:hRule="exact" w:val="340"/>
+          <w:trHeight w:val="340" w:hRule="exact"/>
         </w:trPr>
         <w:tc>
           <w:tcPr>
@@ -16290,7 +16290,7 @@
           <w:color w:val="000000" w:themeColor="text1"/>
         </w:rPr>
       </w:pPr>
-      <w:bookmarkStart w:id="65" w:name="_Hlk26088312"/>
+      <w:bookmarkStart w:name="_Hlk26088312" w:id="65"/>
       <w:r>
         <w:rPr>
           <w:rFonts w:cs="Tahoma"/>
@@ -16717,7 +16717,7 @@
               <w:spacing w:line="276" w:lineRule="auto"/>
               <w:jc w:val="center"/>
               <w:rPr>
-                <w:rFonts w:asciiTheme="majorBidi" w:eastAsia="SimSun" w:hAnsiTheme="majorBidi" w:cstheme="majorBidi"/>
+                <w:rFonts w:eastAsia="SimSun" w:asciiTheme="majorBidi" w:hAnsiTheme="majorBidi" w:cstheme="majorBidi"/>
                 <w:color w:val="000000" w:themeColor="text1"/>
               </w:rPr>
             </w:pPr>
@@ -16795,7 +16795,7 @@
               <w:spacing w:line="276" w:lineRule="auto"/>
               <w:jc w:val="both"/>
               <w:rPr>
-                <w:rFonts w:asciiTheme="majorBidi" w:eastAsia="SimSun" w:hAnsiTheme="majorBidi" w:cstheme="majorBidi"/>
+                <w:rFonts w:eastAsia="SimSun" w:asciiTheme="majorBidi" w:hAnsiTheme="majorBidi" w:cstheme="majorBidi"/>
                 <w:color w:val="000000" w:themeColor="text1"/>
               </w:rPr>
             </w:pPr>
@@ -16808,7 +16808,7 @@
             </w:r>
             <w:r>
               <w:rPr>
-                <w:rFonts w:asciiTheme="majorBidi" w:eastAsia="SimSun" w:hAnsiTheme="majorBidi" w:cstheme="majorBidi"/>
+                <w:rFonts w:eastAsia="SimSun" w:asciiTheme="majorBidi" w:hAnsiTheme="majorBidi" w:cstheme="majorBidi"/>
                 <w:color w:val="000000" w:themeColor="text1"/>
               </w:rPr>
               <w:t xml:space="preserve">      = </w:t>
@@ -16856,7 +16856,7 @@
               <w:spacing w:line="276" w:lineRule="auto"/>
               <w:jc w:val="both"/>
               <w:rPr>
-                <w:rFonts w:asciiTheme="majorBidi" w:eastAsia="SimSun" w:hAnsiTheme="majorBidi" w:cstheme="majorBidi"/>
+                <w:rFonts w:eastAsia="SimSun" w:asciiTheme="majorBidi" w:hAnsiTheme="majorBidi" w:cstheme="majorBidi"/>
                 <w:color w:val="000000" w:themeColor="text1"/>
               </w:rPr>
             </w:pPr>
@@ -16869,7 +16869,7 @@
             </w:r>
             <w:r>
               <w:rPr>
-                <w:rFonts w:asciiTheme="majorBidi" w:eastAsia="SimSun" w:hAnsiTheme="majorBidi" w:cstheme="majorBidi"/>
+                <w:rFonts w:eastAsia="SimSun" w:asciiTheme="majorBidi" w:hAnsiTheme="majorBidi" w:cstheme="majorBidi"/>
                 <w:color w:val="000000" w:themeColor="text1"/>
               </w:rPr>
               <w:t xml:space="preserve">       = </w:t>
@@ -16930,7 +16930,7 @@
             </w:r>
             <w:r>
               <w:rPr>
-                <w:rFonts w:asciiTheme="majorBidi" w:eastAsia="SimSun" w:hAnsiTheme="majorBidi" w:cstheme="majorBidi"/>
+                <w:rFonts w:eastAsia="SimSun" w:asciiTheme="majorBidi" w:hAnsiTheme="majorBidi" w:cstheme="majorBidi"/>
                 <w:color w:val="000000" w:themeColor="text1"/>
               </w:rPr>
               <w:t xml:space="preserve">     = </w:t>
@@ -17199,10 +17199,10 @@
           <w:tcPr>
             <w:tcW w:w="9468" w:type="dxa"/>
             <w:tcBorders>
-              <w:top w:val="single" w:sz="4" w:space="0" w:color="000000" w:themeColor="text1"/>
-              <w:left w:val="single" w:sz="4" w:space="0" w:color="000000" w:themeColor="text1"/>
-              <w:bottom w:val="single" w:sz="4" w:space="0" w:color="000000" w:themeColor="text1"/>
-              <w:right w:val="single" w:sz="4" w:space="0" w:color="000000" w:themeColor="text1"/>
+              <w:top w:val="single" w:color="000000" w:themeColor="text1" w:sz="4" w:space="0"/>
+              <w:left w:val="single" w:color="000000" w:themeColor="text1" w:sz="4" w:space="0"/>
+              <w:bottom w:val="single" w:color="000000" w:themeColor="text1" w:sz="4" w:space="0"/>
+              <w:right w:val="single" w:color="000000" w:themeColor="text1" w:sz="4" w:space="0"/>
             </w:tcBorders>
             <w:hideMark/>
           </w:tcPr>
@@ -17227,7 +17227,7 @@
               </w:rPr>
               <w:lastRenderedPageBreak/>
               <w:drawing>
-                <wp:anchor distT="0" distB="0" distL="114300" distR="114300" simplePos="0" relativeHeight="251659264" behindDoc="1" locked="0" layoutInCell="1" allowOverlap="1" wp14:anchorId="7609EA29" wp14:editId="616E72F3">
+                <wp:anchor distT="0" distB="0" distL="114300" distR="114300" simplePos="0" relativeHeight="251659264" behindDoc="1" locked="0" layoutInCell="1" allowOverlap="1" wp14:editId="7C4D23BA" wp14:anchorId="7609EA29">
                   <wp:simplePos x="0" y="0"/>
                   <wp:positionH relativeFrom="column">
                     <wp:posOffset>2197404</wp:posOffset>
@@ -17305,10 +17305,10 @@
           <w:tcPr>
             <w:tcW w:w="9468" w:type="dxa"/>
             <w:tcBorders>
-              <w:top w:val="single" w:sz="4" w:space="0" w:color="000000" w:themeColor="text1"/>
-              <w:left w:val="single" w:sz="4" w:space="0" w:color="000000" w:themeColor="text1"/>
-              <w:bottom w:val="single" w:sz="4" w:space="0" w:color="000000" w:themeColor="text1"/>
-              <w:right w:val="single" w:sz="4" w:space="0" w:color="000000" w:themeColor="text1"/>
+              <w:top w:val="single" w:color="000000" w:themeColor="text1" w:sz="4" w:space="0"/>
+              <w:left w:val="single" w:color="000000" w:themeColor="text1" w:sz="4" w:space="0"/>
+              <w:bottom w:val="single" w:color="000000" w:themeColor="text1" w:sz="4" w:space="0"/>
+              <w:right w:val="single" w:color="000000" w:themeColor="text1" w:sz="4" w:space="0"/>
             </w:tcBorders>
             <w:hideMark/>
           </w:tcPr>
@@ -17472,10 +17472,10 @@
           <w:tcPr>
             <w:tcW w:w="9468" w:type="dxa"/>
             <w:tcBorders>
-              <w:top w:val="single" w:sz="4" w:space="0" w:color="000000" w:themeColor="text1"/>
-              <w:left w:val="single" w:sz="4" w:space="0" w:color="000000" w:themeColor="text1"/>
-              <w:bottom w:val="single" w:sz="4" w:space="0" w:color="000000" w:themeColor="text1"/>
-              <w:right w:val="single" w:sz="4" w:space="0" w:color="000000" w:themeColor="text1"/>
+              <w:top w:val="single" w:color="000000" w:themeColor="text1" w:sz="4" w:space="0"/>
+              <w:left w:val="single" w:color="000000" w:themeColor="text1" w:sz="4" w:space="0"/>
+              <w:bottom w:val="single" w:color="000000" w:themeColor="text1" w:sz="4" w:space="0"/>
+              <w:right w:val="single" w:color="000000" w:themeColor="text1" w:sz="4" w:space="0"/>
             </w:tcBorders>
           </w:tcPr>
           <w:p>
@@ -17611,10 +17611,10 @@
           <w:tcPr>
             <w:tcW w:w="9468" w:type="dxa"/>
             <w:tcBorders>
-              <w:top w:val="single" w:sz="4" w:space="0" w:color="000000" w:themeColor="text1"/>
-              <w:left w:val="single" w:sz="4" w:space="0" w:color="000000" w:themeColor="text1"/>
-              <w:bottom w:val="single" w:sz="4" w:space="0" w:color="000000" w:themeColor="text1"/>
-              <w:right w:val="single" w:sz="4" w:space="0" w:color="000000" w:themeColor="text1"/>
+              <w:top w:val="single" w:color="000000" w:themeColor="text1" w:sz="4" w:space="0"/>
+              <w:left w:val="single" w:color="000000" w:themeColor="text1" w:sz="4" w:space="0"/>
+              <w:bottom w:val="single" w:color="000000" w:themeColor="text1" w:sz="4" w:space="0"/>
+              <w:right w:val="single" w:color="000000" w:themeColor="text1" w:sz="4" w:space="0"/>
             </w:tcBorders>
           </w:tcPr>
           <w:p>
@@ -17711,17 +17711,17 @@
         </w:rPr>
       </w:pPr>
     </w:p>
-    <w:tbl>
+    <w:tbl xmlns:p39="http://DMSNamespace" p39:ReplaceMe="15">
       <w:tblPr>
         <w:tblW w:w="0" w:type="auto"/>
         <w:tblInd w:w="108" w:type="dxa"/>
         <w:tblBorders>
-          <w:top w:val="single" w:sz="4" w:space="0" w:color="000000"/>
-          <w:left w:val="single" w:sz="4" w:space="0" w:color="000000"/>
-          <w:bottom w:val="single" w:sz="4" w:space="0" w:color="000000"/>
-          <w:right w:val="single" w:sz="4" w:space="0" w:color="000000"/>
-          <w:insideH w:val="single" w:sz="4" w:space="0" w:color="000000"/>
-          <w:insideV w:val="single" w:sz="4" w:space="0" w:color="000000"/>
+          <w:top w:val="single" w:color="000000" w:sz="4" w:space="0"/>
+          <w:left w:val="single" w:color="000000" w:sz="4" w:space="0"/>
+          <w:bottom w:val="single" w:color="000000" w:sz="4" w:space="0"/>
+          <w:right w:val="single" w:color="000000" w:sz="4" w:space="0"/>
+          <w:insideH w:val="single" w:color="000000" w:sz="4" w:space="0"/>
+          <w:insideV w:val="single" w:color="000000" w:sz="4" w:space="0"/>
         </w:tblBorders>
         <w:shd w:val="solid" w:color="D9D9D9" w:fill="D9D9D9"/>
         <w:tblLook w:val="04A0" w:firstRow="1" w:lastRow="0" w:firstColumn="1" w:lastColumn="0" w:noHBand="0" w:noVBand="1"/>
@@ -17731,7 +17731,7 @@
       </w:tblGrid>
       <w:tr>
         <w:trPr>
-          <w:trHeight w:hRule="exact" w:val="340"/>
+          <w:trHeight w:val="340" w:hRule="exact"/>
         </w:trPr>
         <w:tc>
           <w:tcPr>
@@ -17883,12 +17883,12 @@
         <w:tblW w:w="0" w:type="auto"/>
         <w:tblInd w:w="71" w:type="dxa"/>
         <w:tblBorders>
-          <w:top w:val="single" w:sz="6" w:space="0" w:color="auto"/>
-          <w:left w:val="single" w:sz="6" w:space="0" w:color="auto"/>
-          <w:bottom w:val="single" w:sz="6" w:space="0" w:color="auto"/>
-          <w:right w:val="single" w:sz="6" w:space="0" w:color="auto"/>
-          <w:insideH w:val="single" w:sz="6" w:space="0" w:color="auto"/>
-          <w:insideV w:val="single" w:sz="6" w:space="0" w:color="auto"/>
+          <w:top w:val="single" w:color="auto" w:sz="6" w:space="0"/>
+          <w:left w:val="single" w:color="auto" w:sz="6" w:space="0"/>
+          <w:bottom w:val="single" w:color="auto" w:sz="6" w:space="0"/>
+          <w:right w:val="single" w:color="auto" w:sz="6" w:space="0"/>
+          <w:insideH w:val="single" w:color="auto" w:sz="6" w:space="0"/>
+          <w:insideV w:val="single" w:color="auto" w:sz="6" w:space="0"/>
         </w:tblBorders>
         <w:tblLayout w:type="fixed"/>
         <w:tblCellMar>
@@ -17945,8 +17945,8 @@
           <w:lang w:val="en-GB"/>
         </w:rPr>
       </w:pPr>
-      <w:bookmarkStart w:id="66" w:name="_Toc487858758"/>
-      <w:bookmarkStart w:id="67" w:name="_Toc488645288"/>
+      <w:bookmarkStart w:name="_Toc487858758" w:id="66"/>
+      <w:bookmarkStart w:name="_Toc488645288" w:id="67"/>
       <w:r>
         <w:rPr>
           <w:rFonts w:asciiTheme="majorBidi" w:hAnsiTheme="majorBidi" w:cstheme="majorBidi"/>
@@ -18039,12 +18039,12 @@
         <w:tblW w:w="9639" w:type="dxa"/>
         <w:tblInd w:w="71" w:type="dxa"/>
         <w:tblBorders>
-          <w:top w:val="single" w:sz="6" w:space="0" w:color="auto"/>
-          <w:left w:val="single" w:sz="6" w:space="0" w:color="auto"/>
-          <w:bottom w:val="single" w:sz="6" w:space="0" w:color="auto"/>
-          <w:right w:val="single" w:sz="6" w:space="0" w:color="auto"/>
-          <w:insideH w:val="single" w:sz="6" w:space="0" w:color="auto"/>
-          <w:insideV w:val="single" w:sz="6" w:space="0" w:color="auto"/>
+          <w:top w:val="single" w:color="auto" w:sz="6" w:space="0"/>
+          <w:left w:val="single" w:color="auto" w:sz="6" w:space="0"/>
+          <w:bottom w:val="single" w:color="auto" w:sz="6" w:space="0"/>
+          <w:right w:val="single" w:color="auto" w:sz="6" w:space="0"/>
+          <w:insideH w:val="single" w:color="auto" w:sz="6" w:space="0"/>
+          <w:insideV w:val="single" w:color="auto" w:sz="6" w:space="0"/>
         </w:tblBorders>
         <w:tblLayout w:type="fixed"/>
         <w:tblCellMar>
@@ -18059,7 +18059,7 @@
       <w:tr>
         <w:trPr>
           <w:cantSplit/>
-          <w:trHeight w:hRule="exact" w:val="340"/>
+          <w:trHeight w:val="340" w:hRule="exact"/>
         </w:trPr>
         <w:tc>
           <w:tcPr>
@@ -18102,16 +18102,16 @@
         <w:jc w:val="both"/>
         <w:textAlignment w:val="baseline"/>
         <w:rPr>
-          <w:rFonts w:asciiTheme="majorBidi" w:eastAsia="SimSun" w:hAnsiTheme="majorBidi" w:cstheme="majorBidi"/>
+          <w:rFonts w:eastAsia="SimSun" w:asciiTheme="majorBidi" w:hAnsiTheme="majorBidi" w:cstheme="majorBidi"/>
           <w:color w:val="000000" w:themeColor="text1"/>
           <w:lang w:val="en-GB"/>
         </w:rPr>
       </w:pPr>
-      <w:bookmarkStart w:id="68" w:name="_Hlk26088356"/>
-      <w:bookmarkStart w:id="69" w:name="_Hlk26090029"/>
-      <w:r>
-        <w:rPr>
-          <w:rFonts w:asciiTheme="majorBidi" w:eastAsia="SimSun" w:hAnsiTheme="majorBidi" w:cstheme="majorBidi"/>
+      <w:bookmarkStart w:name="_Hlk26088356" w:id="68"/>
+      <w:bookmarkStart w:name="_Hlk26090029" w:id="69"/>
+      <w:r>
+        <w:rPr>
+          <w:rFonts w:eastAsia="SimSun" w:asciiTheme="majorBidi" w:hAnsiTheme="majorBidi" w:cstheme="majorBidi"/>
           <w:color w:val="000000" w:themeColor="text1"/>
           <w:lang w:val="en-GB"/>
         </w:rPr>
@@ -18119,7 +18119,7 @@
       </w:r>
       <w:r>
         <w:rPr>
-          <w:rFonts w:asciiTheme="majorBidi" w:eastAsia="SimSun" w:hAnsiTheme="majorBidi" w:cstheme="majorBidi"/>
+          <w:rFonts w:eastAsia="SimSun" w:asciiTheme="majorBidi" w:hAnsiTheme="majorBidi" w:cstheme="majorBidi"/>
           <w:color w:val="000000" w:themeColor="text1"/>
           <w:lang w:val="en-GB"/>
         </w:rPr>
@@ -18127,7 +18127,7 @@
       </w:r>
       <w:r>
         <w:rPr>
-          <w:rFonts w:asciiTheme="majorBidi" w:eastAsia="SimSun" w:hAnsiTheme="majorBidi" w:cstheme="majorBidi"/>
+          <w:rFonts w:eastAsia="SimSun" w:asciiTheme="majorBidi" w:hAnsiTheme="majorBidi" w:cstheme="majorBidi"/>
           <w:color w:val="000000" w:themeColor="text1"/>
           <w:lang w:val="en-GB"/>
         </w:rPr>
@@ -18139,12 +18139,12 @@
         <w:tblW w:w="0" w:type="auto"/>
         <w:tblInd w:w="71" w:type="dxa"/>
         <w:tblBorders>
-          <w:top w:val="single" w:sz="6" w:space="0" w:color="auto"/>
-          <w:left w:val="single" w:sz="6" w:space="0" w:color="auto"/>
-          <w:bottom w:val="single" w:sz="6" w:space="0" w:color="auto"/>
-          <w:right w:val="single" w:sz="6" w:space="0" w:color="auto"/>
-          <w:insideH w:val="single" w:sz="6" w:space="0" w:color="auto"/>
-          <w:insideV w:val="single" w:sz="6" w:space="0" w:color="auto"/>
+          <w:top w:val="single" w:color="auto" w:sz="6" w:space="0"/>
+          <w:left w:val="single" w:color="auto" w:sz="6" w:space="0"/>
+          <w:bottom w:val="single" w:color="auto" w:sz="6" w:space="0"/>
+          <w:right w:val="single" w:color="auto" w:sz="6" w:space="0"/>
+          <w:insideH w:val="single" w:color="auto" w:sz="6" w:space="0"/>
+          <w:insideV w:val="single" w:color="auto" w:sz="6" w:space="0"/>
         </w:tblBorders>
         <w:tblLayout w:type="fixed"/>
         <w:tblCellMar>
@@ -18277,12 +18277,12 @@
         <w:tblW w:w="0" w:type="auto"/>
         <w:tblInd w:w="71" w:type="dxa"/>
         <w:tblBorders>
-          <w:top w:val="single" w:sz="6" w:space="0" w:color="auto"/>
-          <w:left w:val="single" w:sz="6" w:space="0" w:color="auto"/>
-          <w:bottom w:val="single" w:sz="6" w:space="0" w:color="auto"/>
-          <w:right w:val="single" w:sz="6" w:space="0" w:color="auto"/>
-          <w:insideH w:val="single" w:sz="6" w:space="0" w:color="auto"/>
-          <w:insideV w:val="single" w:sz="6" w:space="0" w:color="auto"/>
+          <w:top w:val="single" w:color="auto" w:sz="6" w:space="0"/>
+          <w:left w:val="single" w:color="auto" w:sz="6" w:space="0"/>
+          <w:bottom w:val="single" w:color="auto" w:sz="6" w:space="0"/>
+          <w:right w:val="single" w:color="auto" w:sz="6" w:space="0"/>
+          <w:insideH w:val="single" w:color="auto" w:sz="6" w:space="0"/>
+          <w:insideV w:val="single" w:color="auto" w:sz="6" w:space="0"/>
         </w:tblBorders>
         <w:tblLayout w:type="fixed"/>
         <w:tblCellMar>
@@ -18407,7 +18407,7 @@
         <w:t>Procedure:</w:t>
       </w:r>
     </w:p>
-    <w:p>
+    <w:p xmlns:p40="http://DMSNamespace" p40:ReplaceMe="16">
       <w:pPr>
         <w:tabs>
           <w:tab w:val="left" w:pos="720"/>
@@ -18582,12 +18582,12 @@
         <w:tblW w:w="9639" w:type="dxa"/>
         <w:tblInd w:w="71" w:type="dxa"/>
         <w:tblBorders>
-          <w:top w:val="single" w:sz="6" w:space="0" w:color="auto"/>
-          <w:left w:val="single" w:sz="6" w:space="0" w:color="auto"/>
-          <w:bottom w:val="single" w:sz="6" w:space="0" w:color="auto"/>
-          <w:right w:val="single" w:sz="6" w:space="0" w:color="auto"/>
-          <w:insideH w:val="single" w:sz="6" w:space="0" w:color="auto"/>
-          <w:insideV w:val="single" w:sz="6" w:space="0" w:color="auto"/>
+          <w:top w:val="single" w:color="auto" w:sz="6" w:space="0"/>
+          <w:left w:val="single" w:color="auto" w:sz="6" w:space="0"/>
+          <w:bottom w:val="single" w:color="auto" w:sz="6" w:space="0"/>
+          <w:right w:val="single" w:color="auto" w:sz="6" w:space="0"/>
+          <w:insideH w:val="single" w:color="auto" w:sz="6" w:space="0"/>
+          <w:insideV w:val="single" w:color="auto" w:sz="6" w:space="0"/>
         </w:tblBorders>
         <w:tblLayout w:type="fixed"/>
         <w:tblCellMar>
@@ -18602,7 +18602,7 @@
       <w:tr>
         <w:trPr>
           <w:cantSplit/>
-          <w:trHeight w:hRule="exact" w:val="340"/>
+          <w:trHeight w:val="340" w:hRule="exact"/>
         </w:trPr>
         <w:tc>
           <w:tcPr>
@@ -19168,12 +19168,12 @@
         <w:tblW w:w="0" w:type="auto"/>
         <w:tblInd w:w="71" w:type="dxa"/>
         <w:tblBorders>
-          <w:top w:val="single" w:sz="6" w:space="0" w:color="auto"/>
-          <w:left w:val="single" w:sz="6" w:space="0" w:color="auto"/>
-          <w:bottom w:val="single" w:sz="6" w:space="0" w:color="auto"/>
-          <w:right w:val="single" w:sz="6" w:space="0" w:color="auto"/>
-          <w:insideH w:val="single" w:sz="6" w:space="0" w:color="auto"/>
-          <w:insideV w:val="single" w:sz="6" w:space="0" w:color="auto"/>
+          <w:top w:val="single" w:color="auto" w:sz="6" w:space="0"/>
+          <w:left w:val="single" w:color="auto" w:sz="6" w:space="0"/>
+          <w:bottom w:val="single" w:color="auto" w:sz="6" w:space="0"/>
+          <w:right w:val="single" w:color="auto" w:sz="6" w:space="0"/>
+          <w:insideH w:val="single" w:color="auto" w:sz="6" w:space="0"/>
+          <w:insideV w:val="single" w:color="auto" w:sz="6" w:space="0"/>
         </w:tblBorders>
         <w:tblLayout w:type="fixed"/>
         <w:tblCellMar>
@@ -19356,8 +19356,8 @@
           <w:lang w:val="en-GB"/>
         </w:rPr>
       </w:pPr>
-      <w:bookmarkStart w:id="70" w:name="_Toc487858759"/>
-      <w:bookmarkStart w:id="71" w:name="_Toc488645289"/>
+      <w:bookmarkStart w:name="_Toc487858759" w:id="70"/>
+      <w:bookmarkStart w:name="_Toc488645289" w:id="71"/>
       <w:bookmarkEnd w:id="66"/>
       <w:bookmarkEnd w:id="67"/>
       <w:r>
@@ -19376,12 +19376,12 @@
         <w:tblW w:w="0" w:type="auto"/>
         <w:tblInd w:w="71" w:type="dxa"/>
         <w:tblBorders>
-          <w:top w:val="single" w:sz="6" w:space="0" w:color="auto"/>
-          <w:left w:val="single" w:sz="6" w:space="0" w:color="auto"/>
-          <w:bottom w:val="single" w:sz="6" w:space="0" w:color="auto"/>
-          <w:right w:val="single" w:sz="6" w:space="0" w:color="auto"/>
-          <w:insideH w:val="single" w:sz="6" w:space="0" w:color="auto"/>
-          <w:insideV w:val="single" w:sz="6" w:space="0" w:color="auto"/>
+          <w:top w:val="single" w:color="auto" w:sz="6" w:space="0"/>
+          <w:left w:val="single" w:color="auto" w:sz="6" w:space="0"/>
+          <w:bottom w:val="single" w:color="auto" w:sz="6" w:space="0"/>
+          <w:right w:val="single" w:color="auto" w:sz="6" w:space="0"/>
+          <w:insideH w:val="single" w:color="auto" w:sz="6" w:space="0"/>
+          <w:insideV w:val="single" w:color="auto" w:sz="6" w:space="0"/>
         </w:tblBorders>
         <w:tblLayout w:type="fixed"/>
         <w:tblCellMar>
@@ -19396,7 +19396,7 @@
       <w:tr>
         <w:trPr>
           <w:cantSplit/>
-          <w:trHeight w:hRule="exact" w:val="340"/>
+          <w:trHeight w:val="340" w:hRule="exact"/>
         </w:trPr>
         <w:tc>
           <w:tcPr>
@@ -19493,7 +19493,7 @@
           <w:szCs w:val="24"/>
         </w:rPr>
       </w:pPr>
-      <w:bookmarkStart w:id="72" w:name="_Hlk146027439"/>
+      <w:bookmarkStart w:name="_Hlk146027439" w:id="72"/>
       <w:r>
         <w:rPr>
           <w:rFonts w:asciiTheme="majorBidi" w:hAnsiTheme="majorBidi" w:cstheme="majorBidi"/>
@@ -19506,10 +19506,10 @@
         </w:rPr>
         <w:t>Placebo:</w:t>
       </w:r>
-      <w:bookmarkStart w:id="73" w:name="_Hlk146027737"/>
+      <w:bookmarkStart w:name="_Hlk146027737" w:id="73"/>
       <w:bookmarkEnd w:id="72"/>
     </w:p>
-    <w:p>
+    <w:p xmlns:p40="http://DMSNamespace" p40:ReplaceMe="17">
       <w:pPr>
         <w:pStyle w:val="BodyText2"/>
         <w:tabs>
@@ -19678,7 +19678,7 @@
           <w:szCs w:val="24"/>
         </w:rPr>
       </w:pPr>
-      <w:bookmarkStart w:id="74" w:name="_Hlk153186279"/>
+      <w:bookmarkStart w:name="_Hlk153186279" w:id="74"/>
       <w:r>
         <w:rPr>
           <w:rFonts w:asciiTheme="majorBidi" w:hAnsiTheme="majorBidi" w:cstheme="majorBidi"/>
@@ -19756,7 +19756,7 @@
         <w:t xml:space="preserve"> </w:t>
       </w:r>
     </w:p>
-    <w:p>
+    <w:p xmlns:p40="http://DMSNamespace" p40:ReplaceMe="18">
       <w:pPr>
         <w:pStyle w:val="BodyText2"/>
         <w:tabs>
@@ -19864,7 +19864,7 @@
         <w:t xml:space="preserve"> </w:t>
       </w:r>
     </w:p>
-    <w:p>
+    <w:p xmlns:p40="http://DMSNamespace" p40:ReplaceMe="19">
       <w:pPr>
         <w:pStyle w:val="ListParagraph"/>
         <w:tabs>
@@ -19975,7 +19975,7 @@
         <w:t xml:space="preserve"> </w:t>
       </w:r>
     </w:p>
-    <w:p>
+    <w:p xmlns:p40="http://DMSNamespace" p40:ReplaceMe="20">
       <w:pPr>
         <w:pStyle w:val="ListParagraph"/>
         <w:tabs>
@@ -20073,7 +20073,7 @@
         <w:t xml:space="preserve"> </w:t>
       </w:r>
     </w:p>
-    <w:p>
+    <w:p xmlns:p40="http://DMSNamespace" p40:ReplaceMe="21">
       <w:pPr>
         <w:pStyle w:val="ListParagraph"/>
         <w:tabs>
@@ -20187,7 +20187,7 @@
         <w:t xml:space="preserve"> </w:t>
       </w:r>
     </w:p>
-    <w:p>
+    <w:p xmlns:p40="http://DMSNamespace" p40:ReplaceMe="22">
       <w:pPr>
         <w:pStyle w:val="ListParagraph"/>
         <w:tabs>
@@ -20239,9 +20239,9 @@
         </w:rPr>
         <w:t>Procedure:</w:t>
       </w:r>
-      <w:bookmarkStart w:id="75" w:name="_Hlk146028558"/>
+      <w:bookmarkStart w:name="_Hlk146028558" w:id="75"/>
     </w:p>
-    <w:p>
+    <w:p xmlns:p40="http://DMSNamespace" p40:ReplaceMe="23">
       <w:pPr>
         <w:pStyle w:val="BodyText2"/>
         <w:tabs>
@@ -21046,12 +21046,12 @@
         <w:tblW w:w="0" w:type="auto"/>
         <w:tblInd w:w="71" w:type="dxa"/>
         <w:tblBorders>
-          <w:top w:val="single" w:sz="6" w:space="0" w:color="auto"/>
-          <w:left w:val="single" w:sz="6" w:space="0" w:color="auto"/>
-          <w:bottom w:val="single" w:sz="6" w:space="0" w:color="auto"/>
-          <w:right w:val="single" w:sz="6" w:space="0" w:color="auto"/>
-          <w:insideH w:val="single" w:sz="6" w:space="0" w:color="auto"/>
-          <w:insideV w:val="single" w:sz="6" w:space="0" w:color="auto"/>
+          <w:top w:val="single" w:color="auto" w:sz="6" w:space="0"/>
+          <w:left w:val="single" w:color="auto" w:sz="6" w:space="0"/>
+          <w:bottom w:val="single" w:color="auto" w:sz="6" w:space="0"/>
+          <w:right w:val="single" w:color="auto" w:sz="6" w:space="0"/>
+          <w:insideH w:val="single" w:color="auto" w:sz="6" w:space="0"/>
+          <w:insideV w:val="single" w:color="auto" w:sz="6" w:space="0"/>
         </w:tblBorders>
         <w:tblLayout w:type="fixed"/>
         <w:tblCellMar>
@@ -21066,7 +21066,7 @@
       <w:tr>
         <w:trPr>
           <w:cantSplit/>
-          <w:trHeight w:hRule="exact" w:val="340"/>
+          <w:trHeight w:val="340" w:hRule="exact"/>
         </w:trPr>
         <w:tc>
           <w:tcPr>
@@ -21108,7 +21108,7 @@
           <w:lang w:val="en-GB"/>
         </w:rPr>
       </w:pPr>
-      <w:bookmarkStart w:id="76" w:name="_Hlk146028743"/>
+      <w:bookmarkStart w:name="_Hlk146028743" w:id="76"/>
       <w:bookmarkEnd w:id="70"/>
       <w:bookmarkEnd w:id="71"/>
       <w:r>
@@ -21219,12 +21219,12 @@
         <w:tblW w:w="0" w:type="auto"/>
         <w:tblInd w:w="71" w:type="dxa"/>
         <w:tblBorders>
-          <w:top w:val="single" w:sz="6" w:space="0" w:color="auto"/>
-          <w:left w:val="single" w:sz="6" w:space="0" w:color="auto"/>
-          <w:bottom w:val="single" w:sz="6" w:space="0" w:color="auto"/>
-          <w:right w:val="single" w:sz="6" w:space="0" w:color="auto"/>
-          <w:insideH w:val="single" w:sz="6" w:space="0" w:color="auto"/>
-          <w:insideV w:val="single" w:sz="6" w:space="0" w:color="auto"/>
+          <w:top w:val="single" w:color="auto" w:sz="6" w:space="0"/>
+          <w:left w:val="single" w:color="auto" w:sz="6" w:space="0"/>
+          <w:bottom w:val="single" w:color="auto" w:sz="6" w:space="0"/>
+          <w:right w:val="single" w:color="auto" w:sz="6" w:space="0"/>
+          <w:insideH w:val="single" w:color="auto" w:sz="6" w:space="0"/>
+          <w:insideV w:val="single" w:color="auto" w:sz="6" w:space="0"/>
         </w:tblBorders>
         <w:tblLayout w:type="fixed"/>
         <w:tblCellMar>
@@ -21369,7 +21369,7 @@
         <w:t>Solution Preparation:</w:t>
       </w:r>
     </w:p>
-    <w:p>
+    <w:p xmlns:p40="http://DMSNamespace" p40:ReplaceMe="24">
       <w:pPr>
         <w:pStyle w:val="BodyText2"/>
         <w:spacing w:line="276" w:lineRule="auto"/>
@@ -21533,7 +21533,21 @@
         <w:t>Spiking Solution Preparation:</w:t>
       </w:r>
     </w:p>
-    <w:tbl>
+    <w:p>
+      <w:pPr>
+        <w:pStyle w:val="BodyText2"/>
+        <w:spacing w:line="276" w:lineRule="auto"/>
+        <w:jc w:val="both"/>
+        <w:rPr>
+          <w:rFonts w:asciiTheme="majorBidi" w:hAnsiTheme="majorBidi" w:cstheme="majorBidi"/>
+          <w:color w:val="000000" w:themeColor="text1"/>
+          <w:sz w:val="24"/>
+          <w:szCs w:val="24"/>
+          <w:u w:val="single"/>
+        </w:rPr>
+      </w:pPr>
+    </w:p>
+    <w:tbl xmlns:p39="http://DMSNamespace" p39:ReplaceMe="25">
       <w:tblPr>
         <w:tblStyle w:val="TableGrid"/>
         <w:tblW w:w="9934" w:type="dxa"/>
@@ -21563,6 +21577,7 @@
                 <w:color w:val="000000" w:themeColor="text1"/>
                 <w:sz w:val="24"/>
                 <w:szCs w:val="24"/>
+                <w:highlight w:val="magenta"/>
               </w:rPr>
             </w:pPr>
             <w:r>
@@ -21593,6 +21608,7 @@
                 <w:color w:val="000000" w:themeColor="text1"/>
                 <w:sz w:val="24"/>
                 <w:szCs w:val="24"/>
+                <w:highlight w:val="magenta"/>
               </w:rPr>
             </w:pPr>
             <w:r>
@@ -21624,6 +21640,7 @@
                 <w:color w:val="000000" w:themeColor="text1"/>
                 <w:sz w:val="24"/>
                 <w:szCs w:val="24"/>
+                <w:highlight w:val="magenta"/>
               </w:rPr>
             </w:pPr>
             <w:r>
@@ -21655,6 +21672,7 @@
                 <w:color w:val="000000" w:themeColor="text1"/>
                 <w:sz w:val="24"/>
                 <w:szCs w:val="24"/>
+                <w:highlight w:val="magenta"/>
               </w:rPr>
             </w:pPr>
             <w:r>
@@ -21685,7 +21703,6 @@
                 <w:color w:val="000000" w:themeColor="text1"/>
                 <w:sz w:val="24"/>
                 <w:szCs w:val="24"/>
-                <w:highlight w:val="darkMagenta"/>
               </w:rPr>
             </w:pPr>
             <w:r>
@@ -21705,7 +21722,7 @@
                 <w:szCs w:val="24"/>
                 <w:highlight w:val="darkMagenta"/>
               </w:rPr>
-              <w:t xml:space="preserve"> %</w:t>
+              <w:t>%</w:t>
             </w:r>
           </w:p>
         </w:tc>
@@ -21723,7 +21740,6 @@
                 <w:color w:val="000000" w:themeColor="text1"/>
                 <w:sz w:val="24"/>
                 <w:szCs w:val="24"/>
-                <w:highlight w:val="darkMagenta"/>
               </w:rPr>
             </w:pPr>
             <w:r>
@@ -21733,7 +21749,7 @@
                 <w:sz w:val="24"/>
                 <w:szCs w:val="24"/>
               </w:rPr>
-              <w:t>5</w:t>
+              <w:t xml:space="preserve">5 </w:t>
             </w:r>
             <w:r>
               <w:rPr>
@@ -21743,7 +21759,16 @@
                 <w:szCs w:val="24"/>
                 <w:highlight w:val="darkMagenta"/>
               </w:rPr>
-              <w:t xml:space="preserve"> ml </w:t>
+              <w:t>ml</w:t>
+            </w:r>
+            <w:r>
+              <w:rPr>
+                <w:rFonts w:asciiTheme="majorBidi" w:hAnsiTheme="majorBidi" w:cstheme="majorBidi"/>
+                <w:color w:val="000000" w:themeColor="text1"/>
+                <w:sz w:val="24"/>
+                <w:szCs w:val="24"/>
+              </w:rPr>
+              <w:t xml:space="preserve"> </w:t>
             </w:r>
           </w:p>
         </w:tc>
@@ -21761,7 +21786,6 @@
                 <w:color w:val="000000" w:themeColor="text1"/>
                 <w:sz w:val="24"/>
                 <w:szCs w:val="24"/>
-                <w:highlight w:val="darkMagenta"/>
               </w:rPr>
             </w:pPr>
             <w:r>
@@ -21771,7 +21795,7 @@
                 <w:sz w:val="24"/>
                 <w:szCs w:val="24"/>
               </w:rPr>
-              <w:t>50</w:t>
+              <w:t xml:space="preserve">50 </w:t>
             </w:r>
             <w:r>
               <w:rPr>
@@ -21781,7 +21805,7 @@
                 <w:szCs w:val="24"/>
                 <w:highlight w:val="darkMagenta"/>
               </w:rPr>
-              <w:t xml:space="preserve"> ml</w:t>
+              <w:t>ml</w:t>
             </w:r>
           </w:p>
         </w:tc>
@@ -21828,7 +21852,6 @@
                 <w:color w:val="000000" w:themeColor="text1"/>
                 <w:sz w:val="24"/>
                 <w:szCs w:val="24"/>
-                <w:highlight w:val="darkMagenta"/>
               </w:rPr>
             </w:pPr>
             <w:r>
@@ -21866,7 +21889,6 @@
                 <w:color w:val="000000" w:themeColor="text1"/>
                 <w:sz w:val="24"/>
                 <w:szCs w:val="24"/>
-                <w:highlight w:val="darkMagenta"/>
               </w:rPr>
             </w:pPr>
             <w:r>
@@ -21876,7 +21898,7 @@
                 <w:sz w:val="24"/>
                 <w:szCs w:val="24"/>
               </w:rPr>
-              <w:t>8</w:t>
+              <w:t xml:space="preserve">8 </w:t>
             </w:r>
             <w:r>
               <w:rPr>
@@ -21886,7 +21908,16 @@
                 <w:szCs w:val="24"/>
                 <w:highlight w:val="darkMagenta"/>
               </w:rPr>
-              <w:t xml:space="preserve"> ml </w:t>
+              <w:t>ml</w:t>
+            </w:r>
+            <w:r>
+              <w:rPr>
+                <w:rFonts w:asciiTheme="majorBidi" w:hAnsiTheme="majorBidi" w:cstheme="majorBidi"/>
+                <w:color w:val="000000" w:themeColor="text1"/>
+                <w:sz w:val="24"/>
+                <w:szCs w:val="24"/>
+              </w:rPr>
+              <w:t xml:space="preserve"> </w:t>
             </w:r>
           </w:p>
         </w:tc>
@@ -21904,7 +21935,6 @@
                 <w:color w:val="000000" w:themeColor="text1"/>
                 <w:sz w:val="24"/>
                 <w:szCs w:val="24"/>
-                <w:highlight w:val="darkMagenta"/>
               </w:rPr>
             </w:pPr>
             <w:r>
@@ -21914,7 +21944,7 @@
                 <w:sz w:val="24"/>
                 <w:szCs w:val="24"/>
               </w:rPr>
-              <w:t>50</w:t>
+              <w:t xml:space="preserve">50 </w:t>
             </w:r>
             <w:r>
               <w:rPr>
@@ -21924,7 +21954,7 @@
                 <w:szCs w:val="24"/>
                 <w:highlight w:val="darkMagenta"/>
               </w:rPr>
-              <w:t xml:space="preserve"> ml</w:t>
+              <w:t>ml</w:t>
             </w:r>
           </w:p>
         </w:tc>
@@ -21971,7 +22001,6 @@
                 <w:color w:val="000000" w:themeColor="text1"/>
                 <w:sz w:val="24"/>
                 <w:szCs w:val="24"/>
-                <w:highlight w:val="darkMagenta"/>
               </w:rPr>
             </w:pPr>
             <w:r>
@@ -22009,7 +22038,6 @@
                 <w:color w:val="000000" w:themeColor="text1"/>
                 <w:sz w:val="24"/>
                 <w:szCs w:val="24"/>
-                <w:highlight w:val="darkMagenta"/>
               </w:rPr>
             </w:pPr>
             <w:r>
@@ -22019,7 +22047,7 @@
                 <w:sz w:val="24"/>
                 <w:szCs w:val="24"/>
               </w:rPr>
-              <w:t>10</w:t>
+              <w:t xml:space="preserve">10 </w:t>
             </w:r>
             <w:r>
               <w:rPr>
@@ -22029,7 +22057,7 @@
                 <w:szCs w:val="24"/>
                 <w:highlight w:val="darkMagenta"/>
               </w:rPr>
-              <w:t xml:space="preserve"> ml</w:t>
+              <w:t>ml</w:t>
             </w:r>
           </w:p>
         </w:tc>
@@ -22047,7 +22075,6 @@
                 <w:color w:val="000000" w:themeColor="text1"/>
                 <w:sz w:val="24"/>
                 <w:szCs w:val="24"/>
-                <w:highlight w:val="darkMagenta"/>
               </w:rPr>
             </w:pPr>
             <w:r>
@@ -22057,7 +22084,7 @@
                 <w:sz w:val="24"/>
                 <w:szCs w:val="24"/>
               </w:rPr>
-              <w:t>50</w:t>
+              <w:t xml:space="preserve">50 </w:t>
             </w:r>
             <w:r>
               <w:rPr>
@@ -22067,7 +22094,7 @@
                 <w:szCs w:val="24"/>
                 <w:highlight w:val="darkMagenta"/>
               </w:rPr>
-              <w:t xml:space="preserve"> ml</w:t>
+              <w:t>ml</w:t>
             </w:r>
           </w:p>
         </w:tc>
@@ -22113,7 +22140,6 @@
                 <w:rFonts w:asciiTheme="majorBidi" w:hAnsiTheme="majorBidi" w:cstheme="majorBidi"/>
                 <w:color w:val="000000" w:themeColor="text1"/>
                 <w:sz w:val="20"/>
-                <w:highlight w:val="darkMagenta"/>
               </w:rPr>
             </w:pPr>
             <w:r>
@@ -22151,7 +22177,6 @@
                 <w:color w:val="000000" w:themeColor="text1"/>
                 <w:sz w:val="24"/>
                 <w:szCs w:val="24"/>
-                <w:highlight w:val="darkMagenta"/>
               </w:rPr>
             </w:pPr>
             <w:r>
@@ -22161,7 +22186,7 @@
                 <w:sz w:val="24"/>
                 <w:szCs w:val="24"/>
               </w:rPr>
-              <w:t>6</w:t>
+              <w:t xml:space="preserve">6 </w:t>
             </w:r>
             <w:r>
               <w:rPr>
@@ -22171,7 +22196,16 @@
                 <w:szCs w:val="24"/>
                 <w:highlight w:val="darkMagenta"/>
               </w:rPr>
-              <w:t xml:space="preserve"> ml </w:t>
+              <w:t>ml</w:t>
+            </w:r>
+            <w:r>
+              <w:rPr>
+                <w:rFonts w:asciiTheme="majorBidi" w:hAnsiTheme="majorBidi" w:cstheme="majorBidi"/>
+                <w:color w:val="000000" w:themeColor="text1"/>
+                <w:sz w:val="24"/>
+                <w:szCs w:val="24"/>
+              </w:rPr>
+              <w:t xml:space="preserve"> </w:t>
             </w:r>
           </w:p>
         </w:tc>
@@ -22189,7 +22223,6 @@
                 <w:color w:val="000000" w:themeColor="text1"/>
                 <w:sz w:val="24"/>
                 <w:szCs w:val="24"/>
-                <w:highlight w:val="darkMagenta"/>
               </w:rPr>
             </w:pPr>
             <w:r>
@@ -22199,7 +22232,7 @@
                 <w:sz w:val="24"/>
                 <w:szCs w:val="24"/>
               </w:rPr>
-              <w:t>25</w:t>
+              <w:t xml:space="preserve">25 </w:t>
             </w:r>
             <w:r>
               <w:rPr>
@@ -22209,7 +22242,7 @@
                 <w:szCs w:val="24"/>
                 <w:highlight w:val="darkMagenta"/>
               </w:rPr>
-              <w:t xml:space="preserve"> ml</w:t>
+              <w:t>ml</w:t>
             </w:r>
           </w:p>
         </w:tc>
@@ -22256,7 +22289,6 @@
                 <w:color w:val="000000" w:themeColor="text1"/>
                 <w:sz w:val="24"/>
                 <w:szCs w:val="24"/>
-                <w:highlight w:val="darkMagenta"/>
               </w:rPr>
             </w:pPr>
             <w:r>
@@ -22294,7 +22326,6 @@
                 <w:color w:val="000000" w:themeColor="text1"/>
                 <w:sz w:val="24"/>
                 <w:szCs w:val="24"/>
-                <w:highlight w:val="darkMagenta"/>
               </w:rPr>
             </w:pPr>
             <w:r>
@@ -22304,7 +22335,7 @@
                 <w:sz w:val="24"/>
                 <w:szCs w:val="24"/>
               </w:rPr>
-              <w:t>8</w:t>
+              <w:t xml:space="preserve">8 </w:t>
             </w:r>
             <w:r>
               <w:rPr>
@@ -22314,7 +22345,7 @@
                 <w:szCs w:val="24"/>
                 <w:highlight w:val="darkMagenta"/>
               </w:rPr>
-              <w:t xml:space="preserve"> ml</w:t>
+              <w:t>ml</w:t>
             </w:r>
           </w:p>
         </w:tc>
@@ -22332,7 +22363,6 @@
                 <w:color w:val="000000" w:themeColor="text1"/>
                 <w:sz w:val="24"/>
                 <w:szCs w:val="24"/>
-                <w:highlight w:val="darkMagenta"/>
               </w:rPr>
             </w:pPr>
             <w:r>
@@ -22342,7 +22372,7 @@
                 <w:sz w:val="24"/>
                 <w:szCs w:val="24"/>
               </w:rPr>
-              <w:t>25</w:t>
+              <w:t xml:space="preserve">25 </w:t>
             </w:r>
             <w:r>
               <w:rPr>
@@ -22352,7 +22382,7 @@
                 <w:szCs w:val="24"/>
                 <w:highlight w:val="darkMagenta"/>
               </w:rPr>
-              <w:t xml:space="preserve"> ml</w:t>
+              <w:t>ml</w:t>
             </w:r>
           </w:p>
         </w:tc>
@@ -22416,12 +22446,14 @@
           <w:color w:val="000000" w:themeColor="text1"/>
           <w:sz w:val="24"/>
           <w:szCs w:val="24"/>
+          <w:highlight w:val="green"/>
           <w:u w:val="single"/>
         </w:rPr>
+        <w:lastRenderedPageBreak/>
         <w:t>Procedure:</w:t>
       </w:r>
     </w:p>
-    <w:p>
+    <w:p xmlns:p40="http://DMSNamespace" p40:ReplaceMe="26">
       <w:pPr>
         <w:tabs>
           <w:tab w:val="left" w:pos="720"/>
@@ -22440,7 +22472,6 @@
           <w:color w:val="000000" w:themeColor="text1"/>
           <w:highlight w:val="darkMagenta"/>
         </w:rPr>
-        <w:lastRenderedPageBreak/>
         <w:t xml:space="preserve">Equilibrate the column with mobile phase composition for not less than </w:t>
       </w:r>
       <w:r>
@@ -22614,12 +22645,12 @@
         <w:tblW w:w="9639" w:type="dxa"/>
         <w:tblInd w:w="71" w:type="dxa"/>
         <w:tblBorders>
-          <w:top w:val="single" w:sz="6" w:space="0" w:color="auto"/>
-          <w:left w:val="single" w:sz="6" w:space="0" w:color="auto"/>
-          <w:bottom w:val="single" w:sz="6" w:space="0" w:color="auto"/>
-          <w:right w:val="single" w:sz="6" w:space="0" w:color="auto"/>
-          <w:insideH w:val="single" w:sz="6" w:space="0" w:color="auto"/>
-          <w:insideV w:val="single" w:sz="6" w:space="0" w:color="auto"/>
+          <w:top w:val="single" w:color="auto" w:sz="6" w:space="0"/>
+          <w:left w:val="single" w:color="auto" w:sz="6" w:space="0"/>
+          <w:bottom w:val="single" w:color="auto" w:sz="6" w:space="0"/>
+          <w:right w:val="single" w:color="auto" w:sz="6" w:space="0"/>
+          <w:insideH w:val="single" w:color="auto" w:sz="6" w:space="0"/>
+          <w:insideV w:val="single" w:color="auto" w:sz="6" w:space="0"/>
         </w:tblBorders>
         <w:tblLayout w:type="fixed"/>
         <w:tblCellMar>
@@ -22634,7 +22665,7 @@
       <w:tr>
         <w:trPr>
           <w:cantSplit/>
-          <w:trHeight w:hRule="exact" w:val="340"/>
+          <w:trHeight w:val="340" w:hRule="exact"/>
         </w:trPr>
         <w:tc>
           <w:tcPr>
@@ -22684,8 +22715,8 @@
           <w:lang w:eastAsia="en-GB"/>
         </w:rPr>
       </w:pPr>
-      <w:bookmarkStart w:id="77" w:name="_Hlk146025908"/>
-      <w:bookmarkStart w:id="78" w:name="_Hlk146025692"/>
+      <w:bookmarkStart w:name="_Hlk146025908" w:id="77"/>
+      <w:bookmarkStart w:name="_Hlk146025692" w:id="78"/>
       <w:r>
         <w:rPr>
           <w:rFonts w:asciiTheme="majorBidi" w:hAnsiTheme="majorBidi" w:cstheme="majorBidi"/>
@@ -22707,7 +22738,7 @@
         </w:rPr>
         <w:t xml:space="preserve">. </w:t>
       </w:r>
-      <w:bookmarkStart w:id="79" w:name="_Hlk146025914"/>
+      <w:bookmarkStart w:name="_Hlk146025914" w:id="79"/>
       <w:r>
         <w:rPr>
           <w:rFonts w:asciiTheme="majorBidi" w:hAnsiTheme="majorBidi" w:cstheme="majorBidi"/>
@@ -22729,7 +22760,7 @@
         </w:rPr>
         <w:t xml:space="preserve">of the peak area of Active against </w:t>
       </w:r>
-      <w:bookmarkStart w:id="80" w:name="_Hlk146025954"/>
+      <w:bookmarkStart w:name="_Hlk146025954" w:id="80"/>
       <w:r>
         <w:rPr>
           <w:rFonts w:asciiTheme="majorBidi" w:hAnsiTheme="majorBidi" w:cstheme="majorBidi"/>
@@ -22740,7 +22771,7 @@
         </w:rPr>
         <w:t xml:space="preserve">its respective concentrations. Determine the linearity regression coefficient </w:t>
       </w:r>
-      <w:bookmarkStart w:id="81" w:name="_Hlk146026056"/>
+      <w:bookmarkStart w:name="_Hlk146026056" w:id="81"/>
       <w:r>
         <w:rPr>
           <w:rFonts w:asciiTheme="majorBidi" w:hAnsiTheme="majorBidi" w:cstheme="majorBidi"/>
@@ -22770,12 +22801,12 @@
         <w:tblW w:w="0" w:type="auto"/>
         <w:tblInd w:w="71" w:type="dxa"/>
         <w:tblBorders>
-          <w:top w:val="single" w:sz="6" w:space="0" w:color="auto"/>
-          <w:left w:val="single" w:sz="6" w:space="0" w:color="auto"/>
-          <w:bottom w:val="single" w:sz="6" w:space="0" w:color="auto"/>
-          <w:right w:val="single" w:sz="6" w:space="0" w:color="auto"/>
-          <w:insideH w:val="single" w:sz="6" w:space="0" w:color="auto"/>
-          <w:insideV w:val="single" w:sz="6" w:space="0" w:color="auto"/>
+          <w:top w:val="single" w:color="auto" w:sz="6" w:space="0"/>
+          <w:left w:val="single" w:color="auto" w:sz="6" w:space="0"/>
+          <w:bottom w:val="single" w:color="auto" w:sz="6" w:space="0"/>
+          <w:right w:val="single" w:color="auto" w:sz="6" w:space="0"/>
+          <w:insideH w:val="single" w:color="auto" w:sz="6" w:space="0"/>
+          <w:insideV w:val="single" w:color="auto" w:sz="6" w:space="0"/>
         </w:tblBorders>
         <w:tblLayout w:type="fixed"/>
         <w:tblCellMar>
@@ -22823,7 +22854,7 @@
         </w:tc>
       </w:tr>
     </w:tbl>
-    <w:p>
+    <w:p xmlns:p40="http://DMSNamespace" p40:ReplaceMe="27">
       <w:pPr>
         <w:spacing w:line="276" w:lineRule="auto"/>
         <w:jc w:val="both"/>
@@ -22833,7 +22864,7 @@
           <w:lang w:val="en-GB"/>
         </w:rPr>
       </w:pPr>
-      <w:bookmarkStart w:id="82" w:name="_Hlk146026071"/>
+      <w:bookmarkStart w:name="_Hlk146026071" w:id="82"/>
       <w:r>
         <w:rPr>
           <w:rFonts w:asciiTheme="majorBidi" w:hAnsiTheme="majorBidi" w:cstheme="majorBidi"/>
@@ -22970,7 +23001,7 @@
         </w:rPr>
         <w:t xml:space="preserve"> </w:t>
       </w:r>
-      <w:bookmarkStart w:id="83" w:name="_Hlk146026113"/>
+      <w:bookmarkStart w:name="_Hlk146026113" w:id="83"/>
       <w:r>
         <w:rPr>
           <w:b/>
@@ -23033,12 +23064,12 @@
         <w:tblW w:w="0" w:type="auto"/>
         <w:tblInd w:w="71" w:type="dxa"/>
         <w:tblBorders>
-          <w:top w:val="single" w:sz="6" w:space="0" w:color="auto"/>
-          <w:left w:val="single" w:sz="6" w:space="0" w:color="auto"/>
-          <w:bottom w:val="single" w:sz="6" w:space="0" w:color="auto"/>
-          <w:right w:val="single" w:sz="6" w:space="0" w:color="auto"/>
-          <w:insideH w:val="single" w:sz="6" w:space="0" w:color="auto"/>
-          <w:insideV w:val="single" w:sz="6" w:space="0" w:color="auto"/>
+          <w:top w:val="single" w:color="auto" w:sz="6" w:space="0"/>
+          <w:left w:val="single" w:color="auto" w:sz="6" w:space="0"/>
+          <w:bottom w:val="single" w:color="auto" w:sz="6" w:space="0"/>
+          <w:right w:val="single" w:color="auto" w:sz="6" w:space="0"/>
+          <w:insideH w:val="single" w:color="auto" w:sz="6" w:space="0"/>
+          <w:insideV w:val="single" w:color="auto" w:sz="6" w:space="0"/>
         </w:tblBorders>
         <w:tblLayout w:type="fixed"/>
         <w:tblCellMar>
@@ -23053,7 +23084,7 @@
       <w:tr>
         <w:trPr>
           <w:cantSplit/>
-          <w:trHeight w:hRule="exact" w:val="340"/>
+          <w:trHeight w:val="340" w:hRule="exact"/>
         </w:trPr>
         <w:tc>
           <w:tcPr>
@@ -23086,7 +23117,7 @@
         </w:tc>
       </w:tr>
     </w:tbl>
-    <w:p>
+    <w:p xmlns:p40="http://DMSNamespace" p40:ReplaceMe="28">
       <w:pPr>
         <w:spacing w:line="276" w:lineRule="auto"/>
         <w:jc w:val="both"/>
@@ -23188,7 +23219,7 @@
           <w:szCs w:val="24"/>
         </w:rPr>
       </w:pPr>
-      <w:bookmarkStart w:id="84" w:name="_Hlk146026134"/>
+      <w:bookmarkStart w:name="_Hlk146026134" w:id="84"/>
       <w:r>
         <w:rPr>
           <w:rFonts w:asciiTheme="majorBidi" w:hAnsiTheme="majorBidi" w:cstheme="majorBidi"/>
@@ -23279,8 +23310,8 @@
         </w:rPr>
         <w:t>.</w:t>
       </w:r>
-      <w:bookmarkStart w:id="85" w:name="_Hlk146026375"/>
-      <w:bookmarkStart w:id="86" w:name="_Hlk146026432"/>
+      <w:bookmarkStart w:name="_Hlk146026375" w:id="85"/>
+      <w:bookmarkStart w:name="_Hlk146026432" w:id="86"/>
       <w:bookmarkEnd w:id="84"/>
     </w:p>
     <w:bookmarkEnd w:id="85"/>
@@ -23355,12 +23386,12 @@
         <w:tblW w:w="0" w:type="auto"/>
         <w:tblInd w:w="71" w:type="dxa"/>
         <w:tblBorders>
-          <w:top w:val="single" w:sz="6" w:space="0" w:color="auto"/>
-          <w:left w:val="single" w:sz="6" w:space="0" w:color="auto"/>
-          <w:bottom w:val="single" w:sz="6" w:space="0" w:color="auto"/>
-          <w:right w:val="single" w:sz="6" w:space="0" w:color="auto"/>
-          <w:insideH w:val="single" w:sz="6" w:space="0" w:color="auto"/>
-          <w:insideV w:val="single" w:sz="6" w:space="0" w:color="auto"/>
+          <w:top w:val="single" w:color="auto" w:sz="6" w:space="0"/>
+          <w:left w:val="single" w:color="auto" w:sz="6" w:space="0"/>
+          <w:bottom w:val="single" w:color="auto" w:sz="6" w:space="0"/>
+          <w:right w:val="single" w:color="auto" w:sz="6" w:space="0"/>
+          <w:insideH w:val="single" w:color="auto" w:sz="6" w:space="0"/>
+          <w:insideV w:val="single" w:color="auto" w:sz="6" w:space="0"/>
         </w:tblBorders>
         <w:tblLayout w:type="fixed"/>
         <w:tblCellMar>
@@ -23375,7 +23406,7 @@
       <w:tr>
         <w:trPr>
           <w:cantSplit/>
-          <w:trHeight w:hRule="exact" w:val="340"/>
+          <w:trHeight w:val="340" w:hRule="exact"/>
         </w:trPr>
         <w:tc>
           <w:tcPr>
@@ -23408,7 +23439,7 @@
         </w:tc>
       </w:tr>
     </w:tbl>
-    <w:p>
+    <w:p xmlns:p40="http://DMSNamespace" p40:ReplaceMe="29">
       <w:pPr>
         <w:spacing w:line="276" w:lineRule="auto"/>
         <w:jc w:val="both"/>
@@ -23637,12 +23668,12 @@
         <w:tblW w:w="0" w:type="auto"/>
         <w:tblInd w:w="71" w:type="dxa"/>
         <w:tblBorders>
-          <w:top w:val="single" w:sz="6" w:space="0" w:color="auto"/>
-          <w:left w:val="single" w:sz="6" w:space="0" w:color="auto"/>
-          <w:bottom w:val="single" w:sz="6" w:space="0" w:color="auto"/>
-          <w:right w:val="single" w:sz="6" w:space="0" w:color="auto"/>
-          <w:insideH w:val="single" w:sz="6" w:space="0" w:color="auto"/>
-          <w:insideV w:val="single" w:sz="6" w:space="0" w:color="auto"/>
+          <w:top w:val="single" w:color="auto" w:sz="6" w:space="0"/>
+          <w:left w:val="single" w:color="auto" w:sz="6" w:space="0"/>
+          <w:bottom w:val="single" w:color="auto" w:sz="6" w:space="0"/>
+          <w:right w:val="single" w:color="auto" w:sz="6" w:space="0"/>
+          <w:insideH w:val="single" w:color="auto" w:sz="6" w:space="0"/>
+          <w:insideV w:val="single" w:color="auto" w:sz="6" w:space="0"/>
         </w:tblBorders>
         <w:tblLayout w:type="fixed"/>
         <w:tblCellMar>
@@ -23657,7 +23688,7 @@
       <w:tr>
         <w:trPr>
           <w:cantSplit/>
-          <w:trHeight w:hRule="exact" w:val="340"/>
+          <w:trHeight w:val="340" w:hRule="exact"/>
         </w:trPr>
         <w:tc>
           <w:tcPr>
@@ -23690,7 +23721,7 @@
         </w:tc>
       </w:tr>
     </w:tbl>
-    <w:p>
+    <w:p xmlns:p40="http://DMSNamespace" p40:ReplaceMe="30">
       <w:pPr>
         <w:spacing w:line="276" w:lineRule="auto"/>
         <w:jc w:val="both"/>
@@ -23869,7 +23900,7 @@
         </w:rPr>
         <w:t xml:space="preserve">. </w:t>
       </w:r>
-      <w:bookmarkStart w:id="87" w:name="_Hlk146026496"/>
+      <w:bookmarkStart w:name="_Hlk146026496" w:id="87"/>
       <w:r>
         <w:rPr>
           <w:b/>
@@ -23949,12 +23980,12 @@
         <w:tblW w:w="0" w:type="auto"/>
         <w:tblInd w:w="71" w:type="dxa"/>
         <w:tblBorders>
-          <w:top w:val="single" w:sz="6" w:space="0" w:color="auto"/>
-          <w:left w:val="single" w:sz="6" w:space="0" w:color="auto"/>
-          <w:bottom w:val="single" w:sz="6" w:space="0" w:color="auto"/>
-          <w:right w:val="single" w:sz="6" w:space="0" w:color="auto"/>
-          <w:insideH w:val="single" w:sz="6" w:space="0" w:color="auto"/>
-          <w:insideV w:val="single" w:sz="6" w:space="0" w:color="auto"/>
+          <w:top w:val="single" w:color="auto" w:sz="6" w:space="0"/>
+          <w:left w:val="single" w:color="auto" w:sz="6" w:space="0"/>
+          <w:bottom w:val="single" w:color="auto" w:sz="6" w:space="0"/>
+          <w:right w:val="single" w:color="auto" w:sz="6" w:space="0"/>
+          <w:insideH w:val="single" w:color="auto" w:sz="6" w:space="0"/>
+          <w:insideV w:val="single" w:color="auto" w:sz="6" w:space="0"/>
         </w:tblBorders>
         <w:tblLayout w:type="fixed"/>
         <w:tblCellMar>
@@ -23969,7 +24000,7 @@
       <w:tr>
         <w:trPr>
           <w:cantSplit/>
-          <w:trHeight w:hRule="exact" w:val="340"/>
+          <w:trHeight w:val="340" w:hRule="exact"/>
         </w:trPr>
         <w:tc>
           <w:tcPr>
@@ -23988,7 +24019,7 @@
                 <w:lang w:val="en-GB"/>
               </w:rPr>
             </w:pPr>
-            <w:bookmarkStart w:id="88" w:name="_Hlk146026509"/>
+            <w:bookmarkStart w:name="_Hlk146026509" w:id="88"/>
             <w:r>
               <w:rPr>
                 <w:rFonts w:asciiTheme="majorBidi" w:hAnsiTheme="majorBidi" w:cstheme="majorBidi"/>
@@ -24003,7 +24034,7 @@
         </w:tc>
       </w:tr>
     </w:tbl>
-    <w:p>
+    <w:p xmlns:p40="http://DMSNamespace" p40:ReplaceMe="31">
       <w:pPr>
         <w:spacing w:line="276" w:lineRule="auto"/>
         <w:jc w:val="both"/>
@@ -24014,7 +24045,7 @@
           <w:lang w:val="en-GB"/>
         </w:rPr>
       </w:pPr>
-      <w:bookmarkStart w:id="89" w:name="_Hlk146026516"/>
+      <w:bookmarkStart w:name="_Hlk146026516" w:id="89"/>
       <w:bookmarkEnd w:id="88"/>
       <w:r>
         <w:rPr>
@@ -24081,7 +24112,7 @@
           <w:u w:val="single"/>
         </w:rPr>
       </w:pPr>
-      <w:bookmarkStart w:id="90" w:name="_Hlk146026540"/>
+      <w:bookmarkStart w:name="_Hlk146026540" w:id="90"/>
       <w:r>
         <w:rPr>
           <w:rFonts w:asciiTheme="majorBidi" w:hAnsiTheme="majorBidi" w:cstheme="majorBidi"/>
@@ -24188,12 +24219,12 @@
         <w:tblW w:w="0" w:type="auto"/>
         <w:tblInd w:w="71" w:type="dxa"/>
         <w:tblBorders>
-          <w:top w:val="single" w:sz="6" w:space="0" w:color="auto"/>
-          <w:left w:val="single" w:sz="6" w:space="0" w:color="auto"/>
-          <w:bottom w:val="single" w:sz="6" w:space="0" w:color="auto"/>
-          <w:right w:val="single" w:sz="6" w:space="0" w:color="auto"/>
-          <w:insideH w:val="single" w:sz="6" w:space="0" w:color="auto"/>
-          <w:insideV w:val="single" w:sz="6" w:space="0" w:color="auto"/>
+          <w:top w:val="single" w:color="auto" w:sz="6" w:space="0"/>
+          <w:left w:val="single" w:color="auto" w:sz="6" w:space="0"/>
+          <w:bottom w:val="single" w:color="auto" w:sz="6" w:space="0"/>
+          <w:right w:val="single" w:color="auto" w:sz="6" w:space="0"/>
+          <w:insideH w:val="single" w:color="auto" w:sz="6" w:space="0"/>
+          <w:insideV w:val="single" w:color="auto" w:sz="6" w:space="0"/>
         </w:tblBorders>
         <w:tblLayout w:type="fixed"/>
         <w:tblCellMar>
@@ -24208,7 +24239,7 @@
       <w:tr>
         <w:trPr>
           <w:cantSplit/>
-          <w:trHeight w:hRule="exact" w:val="340"/>
+          <w:trHeight w:val="340" w:hRule="exact"/>
         </w:trPr>
         <w:tc>
           <w:tcPr>
@@ -24228,7 +24259,7 @@
                 <w:lang w:val="en-GB"/>
               </w:rPr>
             </w:pPr>
-            <w:bookmarkStart w:id="91" w:name="_Hlk146026546"/>
+            <w:bookmarkStart w:name="_Hlk146026546" w:id="91"/>
             <w:bookmarkEnd w:id="90"/>
             <w:r>
               <w:rPr>
@@ -24254,7 +24285,7 @@
           <w:highlight w:val="darkMagenta"/>
         </w:rPr>
       </w:pPr>
-      <w:bookmarkStart w:id="92" w:name="_Hlk146026557"/>
+      <w:bookmarkStart w:name="_Hlk146026557" w:id="92"/>
       <w:bookmarkEnd w:id="91"/>
       <w:r>
         <w:rPr>
@@ -24264,7 +24295,7 @@
         </w:rPr>
         <w:t xml:space="preserve">For the calculation of the percentage of active in the portion of sample </w:t>
       </w:r>
-      <w:bookmarkStart w:id="93" w:name="_Hlk146026562"/>
+      <w:bookmarkStart w:name="_Hlk146026562" w:id="93"/>
       <w:bookmarkEnd w:id="92"/>
       <w:r>
         <w:rPr>
@@ -24309,12 +24340,12 @@
         <w:tblW w:w="0" w:type="auto"/>
         <w:tblInd w:w="108" w:type="dxa"/>
         <w:tblBorders>
-          <w:top w:val="single" w:sz="4" w:space="0" w:color="000000"/>
-          <w:left w:val="single" w:sz="4" w:space="0" w:color="000000"/>
-          <w:bottom w:val="single" w:sz="4" w:space="0" w:color="000000"/>
-          <w:right w:val="single" w:sz="4" w:space="0" w:color="000000"/>
-          <w:insideH w:val="single" w:sz="4" w:space="0" w:color="000000"/>
-          <w:insideV w:val="single" w:sz="4" w:space="0" w:color="000000"/>
+          <w:top w:val="single" w:color="000000" w:sz="4" w:space="0"/>
+          <w:left w:val="single" w:color="000000" w:sz="4" w:space="0"/>
+          <w:bottom w:val="single" w:color="000000" w:sz="4" w:space="0"/>
+          <w:right w:val="single" w:color="000000" w:sz="4" w:space="0"/>
+          <w:insideH w:val="single" w:color="000000" w:sz="4" w:space="0"/>
+          <w:insideV w:val="single" w:color="000000" w:sz="4" w:space="0"/>
         </w:tblBorders>
         <w:shd w:val="pct15" w:color="auto" w:fill="auto"/>
         <w:tblLook w:val="0000" w:firstRow="0" w:lastRow="0" w:firstColumn="0" w:lastColumn="0" w:noHBand="0" w:noVBand="0"/>
@@ -24324,7 +24355,7 @@
       </w:tblGrid>
       <w:tr>
         <w:trPr>
-          <w:trHeight w:hRule="exact" w:val="340"/>
+          <w:trHeight w:val="340" w:hRule="exact"/>
         </w:trPr>
         <w:tc>
           <w:tcPr>
@@ -24344,7 +24375,7 @@
                 <w:lang w:val="en-GB"/>
               </w:rPr>
             </w:pPr>
-            <w:bookmarkStart w:id="94" w:name="_Hlk146026570"/>
+            <w:bookmarkStart w:name="_Hlk146026570" w:id="94"/>
             <w:r>
               <w:rPr>
                 <w:rFonts w:asciiTheme="majorBidi" w:hAnsiTheme="majorBidi" w:cstheme="majorBidi"/>
@@ -24671,12 +24702,12 @@
         <w:tblW w:w="0" w:type="auto"/>
         <w:tblInd w:w="71" w:type="dxa"/>
         <w:tblBorders>
-          <w:top w:val="single" w:sz="6" w:space="0" w:color="auto"/>
-          <w:left w:val="single" w:sz="6" w:space="0" w:color="auto"/>
-          <w:bottom w:val="single" w:sz="6" w:space="0" w:color="auto"/>
-          <w:right w:val="single" w:sz="6" w:space="0" w:color="auto"/>
-          <w:insideH w:val="single" w:sz="6" w:space="0" w:color="auto"/>
-          <w:insideV w:val="single" w:sz="6" w:space="0" w:color="auto"/>
+          <w:top w:val="single" w:color="auto" w:sz="6" w:space="0"/>
+          <w:left w:val="single" w:color="auto" w:sz="6" w:space="0"/>
+          <w:bottom w:val="single" w:color="auto" w:sz="6" w:space="0"/>
+          <w:right w:val="single" w:color="auto" w:sz="6" w:space="0"/>
+          <w:insideH w:val="single" w:color="auto" w:sz="6" w:space="0"/>
+          <w:insideV w:val="single" w:color="auto" w:sz="6" w:space="0"/>
         </w:tblBorders>
         <w:tblLayout w:type="fixed"/>
         <w:tblCellMar>
@@ -24691,7 +24722,7 @@
       <w:tr>
         <w:trPr>
           <w:cantSplit/>
-          <w:trHeight w:hRule="exact" w:val="340"/>
+          <w:trHeight w:val="340" w:hRule="exact"/>
         </w:trPr>
         <w:tc>
           <w:tcPr>
@@ -24724,7 +24755,7 @@
         </w:tc>
       </w:tr>
     </w:tbl>
-    <w:p>
+    <w:p xmlns:p40="http://DMSNamespace" p40:ReplaceMe="32">
       <w:pPr>
         <w:spacing w:line="276" w:lineRule="auto"/>
         <w:jc w:val="both"/>
@@ -24799,7 +24830,7 @@
           <w:szCs w:val="24"/>
         </w:rPr>
       </w:pPr>
-      <w:bookmarkStart w:id="95" w:name="_Hlk146026644"/>
+      <w:bookmarkStart w:name="_Hlk146026644" w:id="95"/>
       <w:r>
         <w:rPr>
           <w:rFonts w:asciiTheme="majorBidi" w:hAnsiTheme="majorBidi" w:cstheme="majorBidi"/>
@@ -24999,12 +25030,12 @@
         <w:tblW w:w="0" w:type="auto"/>
         <w:tblInd w:w="71" w:type="dxa"/>
         <w:tblBorders>
-          <w:top w:val="single" w:sz="6" w:space="0" w:color="auto"/>
-          <w:left w:val="single" w:sz="6" w:space="0" w:color="auto"/>
-          <w:bottom w:val="single" w:sz="6" w:space="0" w:color="auto"/>
-          <w:right w:val="single" w:sz="6" w:space="0" w:color="auto"/>
-          <w:insideH w:val="single" w:sz="6" w:space="0" w:color="auto"/>
-          <w:insideV w:val="single" w:sz="6" w:space="0" w:color="auto"/>
+          <w:top w:val="single" w:color="auto" w:sz="6" w:space="0"/>
+          <w:left w:val="single" w:color="auto" w:sz="6" w:space="0"/>
+          <w:bottom w:val="single" w:color="auto" w:sz="6" w:space="0"/>
+          <w:right w:val="single" w:color="auto" w:sz="6" w:space="0"/>
+          <w:insideH w:val="single" w:color="auto" w:sz="6" w:space="0"/>
+          <w:insideV w:val="single" w:color="auto" w:sz="6" w:space="0"/>
         </w:tblBorders>
         <w:tblLayout w:type="fixed"/>
         <w:tblCellMar>
@@ -25019,7 +25050,7 @@
       <w:tr>
         <w:trPr>
           <w:cantSplit/>
-          <w:trHeight w:hRule="exact" w:val="340"/>
+          <w:trHeight w:val="340" w:hRule="exact"/>
         </w:trPr>
         <w:tc>
           <w:tcPr>
@@ -25062,7 +25093,7 @@
           <w:highlight w:val="darkMagenta"/>
         </w:rPr>
       </w:pPr>
-      <w:bookmarkStart w:id="96" w:name="_Hlk146026653"/>
+      <w:bookmarkStart w:name="_Hlk146026653" w:id="96"/>
       <w:r>
         <w:rPr>
           <w:rFonts w:asciiTheme="majorBidi" w:hAnsiTheme="majorBidi" w:cstheme="majorBidi"/>
@@ -25094,12 +25125,12 @@
         <w:tblW w:w="0" w:type="auto"/>
         <w:tblInd w:w="108" w:type="dxa"/>
         <w:tblBorders>
-          <w:top w:val="single" w:sz="4" w:space="0" w:color="000000"/>
-          <w:left w:val="single" w:sz="4" w:space="0" w:color="000000"/>
-          <w:bottom w:val="single" w:sz="4" w:space="0" w:color="000000"/>
-          <w:right w:val="single" w:sz="4" w:space="0" w:color="000000"/>
-          <w:insideH w:val="single" w:sz="4" w:space="0" w:color="000000"/>
-          <w:insideV w:val="single" w:sz="4" w:space="0" w:color="000000"/>
+          <w:top w:val="single" w:color="000000" w:sz="4" w:space="0"/>
+          <w:left w:val="single" w:color="000000" w:sz="4" w:space="0"/>
+          <w:bottom w:val="single" w:color="000000" w:sz="4" w:space="0"/>
+          <w:right w:val="single" w:color="000000" w:sz="4" w:space="0"/>
+          <w:insideH w:val="single" w:color="000000" w:sz="4" w:space="0"/>
+          <w:insideV w:val="single" w:color="000000" w:sz="4" w:space="0"/>
         </w:tblBorders>
         <w:shd w:val="pct15" w:color="auto" w:fill="auto"/>
         <w:tblLook w:val="0000" w:firstRow="0" w:lastRow="0" w:firstColumn="0" w:lastColumn="0" w:noHBand="0" w:noVBand="0"/>
@@ -25109,7 +25140,7 @@
       </w:tblGrid>
       <w:tr>
         <w:trPr>
-          <w:trHeight w:hRule="exact" w:val="340"/>
+          <w:trHeight w:val="340" w:hRule="exact"/>
         </w:trPr>
         <w:tc>
           <w:tcPr>
@@ -25303,7 +25334,7 @@
         </w:rPr>
         <w:t>The recover</w:t>
       </w:r>
-      <w:bookmarkStart w:id="97" w:name="_Hlk146026755"/>
+      <w:bookmarkStart w:name="_Hlk146026755" w:id="97"/>
       <w:r>
         <w:rPr>
           <w:rFonts w:asciiTheme="majorBidi" w:hAnsiTheme="majorBidi" w:cstheme="majorBidi"/>
@@ -25359,7 +25390,7 @@
           <w:highlight w:val="green"/>
         </w:rPr>
       </w:pPr>
-      <w:bookmarkStart w:id="98" w:name="_Hlk146026811"/>
+      <w:bookmarkStart w:name="_Hlk146026811" w:id="98"/>
       <w:r>
         <w:rPr>
           <w:rFonts w:asciiTheme="majorBidi" w:hAnsiTheme="majorBidi" w:cstheme="majorBidi"/>
@@ -25441,12 +25472,12 @@
         <w:tblW w:w="0" w:type="auto"/>
         <w:tblInd w:w="71" w:type="dxa"/>
         <w:tblBorders>
-          <w:top w:val="single" w:sz="6" w:space="0" w:color="auto"/>
-          <w:left w:val="single" w:sz="6" w:space="0" w:color="auto"/>
-          <w:bottom w:val="single" w:sz="6" w:space="0" w:color="auto"/>
-          <w:right w:val="single" w:sz="6" w:space="0" w:color="auto"/>
-          <w:insideH w:val="single" w:sz="6" w:space="0" w:color="auto"/>
-          <w:insideV w:val="single" w:sz="6" w:space="0" w:color="auto"/>
+          <w:top w:val="single" w:color="auto" w:sz="6" w:space="0"/>
+          <w:left w:val="single" w:color="auto" w:sz="6" w:space="0"/>
+          <w:bottom w:val="single" w:color="auto" w:sz="6" w:space="0"/>
+          <w:right w:val="single" w:color="auto" w:sz="6" w:space="0"/>
+          <w:insideH w:val="single" w:color="auto" w:sz="6" w:space="0"/>
+          <w:insideV w:val="single" w:color="auto" w:sz="6" w:space="0"/>
         </w:tblBorders>
         <w:tblLayout w:type="fixed"/>
         <w:tblCellMar>
@@ -25461,7 +25492,7 @@
       <w:tr>
         <w:trPr>
           <w:cantSplit/>
-          <w:trHeight w:hRule="exact" w:val="340"/>
+          <w:trHeight w:val="340" w:hRule="exact"/>
         </w:trPr>
         <w:tc>
           <w:tcPr>
@@ -25480,7 +25511,7 @@
                 <w:lang w:val="en-GB"/>
               </w:rPr>
             </w:pPr>
-            <w:bookmarkStart w:id="99" w:name="_Hlk146026837"/>
+            <w:bookmarkStart w:name="_Hlk146026837" w:id="99"/>
             <w:bookmarkEnd w:id="98"/>
             <w:r>
               <w:rPr>
@@ -25496,7 +25527,7 @@
         </w:tc>
       </w:tr>
     </w:tbl>
-    <w:p>
+    <w:p xmlns:p40="http://DMSNamespace" p40:ReplaceMe="33">
       <w:pPr>
         <w:spacing w:line="276" w:lineRule="auto"/>
         <w:jc w:val="both"/>
@@ -25507,7 +25538,7 @@
           <w:lang w:val="en-GB"/>
         </w:rPr>
       </w:pPr>
-      <w:bookmarkStart w:id="100" w:name="_Hlk146026862"/>
+      <w:bookmarkStart w:name="_Hlk146026862" w:id="100"/>
       <w:bookmarkEnd w:id="99"/>
       <w:r>
         <w:rPr>
@@ -25518,7 +25549,7 @@
         </w:rPr>
         <w:t xml:space="preserve">For the conditions, and </w:t>
       </w:r>
-      <w:bookmarkStart w:id="101" w:name="_Hlk146026876"/>
+      <w:bookmarkStart w:name="_Hlk146026876" w:id="101"/>
       <w:bookmarkEnd w:id="100"/>
       <w:r>
         <w:rPr>
@@ -25577,7 +25608,7 @@
           <w:highlight w:val="darkMagenta"/>
         </w:rPr>
       </w:pPr>
-      <w:bookmarkStart w:id="102" w:name="_Hlk146026897"/>
+      <w:bookmarkStart w:name="_Hlk146026897" w:id="102"/>
       <w:r>
         <w:rPr>
           <w:rFonts w:asciiTheme="majorBidi" w:hAnsiTheme="majorBidi" w:cstheme="majorBidi"/>
@@ -25706,12 +25737,12 @@
         <w:tblW w:w="0" w:type="auto"/>
         <w:tblInd w:w="71" w:type="dxa"/>
         <w:tblBorders>
-          <w:top w:val="single" w:sz="6" w:space="0" w:color="auto"/>
-          <w:left w:val="single" w:sz="6" w:space="0" w:color="auto"/>
-          <w:bottom w:val="single" w:sz="6" w:space="0" w:color="auto"/>
-          <w:right w:val="single" w:sz="6" w:space="0" w:color="auto"/>
-          <w:insideH w:val="single" w:sz="6" w:space="0" w:color="auto"/>
-          <w:insideV w:val="single" w:sz="6" w:space="0" w:color="auto"/>
+          <w:top w:val="single" w:color="auto" w:sz="6" w:space="0"/>
+          <w:left w:val="single" w:color="auto" w:sz="6" w:space="0"/>
+          <w:bottom w:val="single" w:color="auto" w:sz="6" w:space="0"/>
+          <w:right w:val="single" w:color="auto" w:sz="6" w:space="0"/>
+          <w:insideH w:val="single" w:color="auto" w:sz="6" w:space="0"/>
+          <w:insideV w:val="single" w:color="auto" w:sz="6" w:space="0"/>
         </w:tblBorders>
         <w:tblLayout w:type="fixed"/>
         <w:tblCellMar>
@@ -25726,7 +25757,7 @@
       <w:tr>
         <w:trPr>
           <w:cantSplit/>
-          <w:trHeight w:hRule="exact" w:val="340"/>
+          <w:trHeight w:val="340" w:hRule="exact"/>
         </w:trPr>
         <w:tc>
           <w:tcPr>
@@ -25746,7 +25777,7 @@
                 <w:lang w:val="en-GB"/>
               </w:rPr>
             </w:pPr>
-            <w:bookmarkStart w:id="103" w:name="_Hlk146026930"/>
+            <w:bookmarkStart w:name="_Hlk146026930" w:id="103"/>
             <w:r>
               <w:rPr>
                 <w:rFonts w:asciiTheme="majorBidi" w:hAnsiTheme="majorBidi" w:cstheme="majorBidi"/>
@@ -25770,7 +25801,7 @@
           <w:highlight w:val="darkMagenta"/>
         </w:rPr>
       </w:pPr>
-      <w:bookmarkStart w:id="104" w:name="_Hlk146026942"/>
+      <w:bookmarkStart w:name="_Hlk146026942" w:id="104"/>
       <w:bookmarkEnd w:id="103"/>
       <w:r>
         <w:rPr>
@@ -25813,12 +25844,12 @@
         <w:tblW w:w="0" w:type="auto"/>
         <w:tblInd w:w="108" w:type="dxa"/>
         <w:tblBorders>
-          <w:top w:val="single" w:sz="4" w:space="0" w:color="000000"/>
-          <w:left w:val="single" w:sz="4" w:space="0" w:color="000000"/>
-          <w:bottom w:val="single" w:sz="4" w:space="0" w:color="000000"/>
-          <w:right w:val="single" w:sz="4" w:space="0" w:color="000000"/>
-          <w:insideH w:val="single" w:sz="4" w:space="0" w:color="000000"/>
-          <w:insideV w:val="single" w:sz="4" w:space="0" w:color="000000"/>
+          <w:top w:val="single" w:color="000000" w:sz="4" w:space="0"/>
+          <w:left w:val="single" w:color="000000" w:sz="4" w:space="0"/>
+          <w:bottom w:val="single" w:color="000000" w:sz="4" w:space="0"/>
+          <w:right w:val="single" w:color="000000" w:sz="4" w:space="0"/>
+          <w:insideH w:val="single" w:color="000000" w:sz="4" w:space="0"/>
+          <w:insideV w:val="single" w:color="000000" w:sz="4" w:space="0"/>
         </w:tblBorders>
         <w:shd w:val="pct15" w:color="auto" w:fill="auto"/>
         <w:tblLook w:val="0000" w:firstRow="0" w:lastRow="0" w:firstColumn="0" w:lastColumn="0" w:noHBand="0" w:noVBand="0"/>
@@ -25828,7 +25859,7 @@
       </w:tblGrid>
       <w:tr>
         <w:trPr>
-          <w:trHeight w:hRule="exact" w:val="340"/>
+          <w:trHeight w:val="340" w:hRule="exact"/>
         </w:trPr>
         <w:tc>
           <w:tcPr>
@@ -25848,7 +25879,7 @@
                 <w:lang w:val="en-GB"/>
               </w:rPr>
             </w:pPr>
-            <w:bookmarkStart w:id="105" w:name="_Hlk146026953"/>
+            <w:bookmarkStart w:name="_Hlk146026953" w:id="105"/>
             <w:r>
               <w:rPr>
                 <w:rFonts w:asciiTheme="majorBidi" w:hAnsiTheme="majorBidi" w:cstheme="majorBidi"/>
@@ -25883,8 +25914,8 @@
           <w:highlight w:val="darkMagenta"/>
         </w:rPr>
       </w:pPr>
-      <w:bookmarkStart w:id="106" w:name="_Toc487858766"/>
-      <w:bookmarkStart w:id="107" w:name="_Toc98243335"/>
+      <w:bookmarkStart w:name="_Toc487858766" w:id="106"/>
+      <w:bookmarkStart w:name="_Toc98243335" w:id="107"/>
       <w:bookmarkEnd w:id="105"/>
       <w:r>
         <w:rPr>
@@ -26141,7 +26172,7 @@
           <w:lang w:val="en-GB"/>
         </w:rPr>
       </w:pPr>
-      <w:bookmarkStart w:id="108" w:name="_Toc487858728"/>
+      <w:bookmarkStart w:name="_Toc487858728" w:id="108"/>
       <w:r>
         <w:rPr>
           <w:rFonts w:asciiTheme="majorBidi" w:hAnsiTheme="majorBidi" w:cstheme="majorBidi"/>
@@ -26211,7 +26242,7 @@
           <w:szCs w:val="24"/>
         </w:rPr>
       </w:pPr>
-      <w:bookmarkStart w:id="109" w:name="_Toc98243336"/>
+      <w:bookmarkStart w:name="_Toc98243336" w:id="109"/>
       <w:r>
         <w:rPr>
           <w:rFonts w:asciiTheme="majorBidi" w:hAnsiTheme="majorBidi" w:cstheme="majorBidi"/>

</xml_diff>

<commit_message>
Some Replacements are not working
</commit_message>
<xml_diff>
--- a/DoucmentManagmentSys/wwwroot/Templates/Assay Method Validation Protocol.docx
+++ b/DoucmentManagmentSys/wwwroot/Templates/Assay Method Validation Protocol.docx
@@ -4015,7 +4015,6 @@
                 <w:color w:val="000000" w:themeColor="text1"/>
               </w:rPr>
             </w:pPr>
-            <w:proofErr w:type="gramStart"/>
             <w:r>
               <w:rPr>
                 <w:rFonts w:asciiTheme="majorBidi" w:hAnsiTheme="majorBidi" w:cstheme="majorBidi"/>
@@ -4030,7 +4029,6 @@
               </w:rPr>
               <w:t xml:space="preserve"> :</w:t>
             </w:r>
-            <w:proofErr w:type="gramEnd"/>
             <w:r>
               <w:rPr>
                 <w:rFonts w:asciiTheme="majorBidi" w:hAnsiTheme="majorBidi" w:cstheme="majorBidi"/>
@@ -4687,15 +4685,6 @@
       <w:r>
         <w:rPr>
           <w:rFonts w:asciiTheme="majorBidi" w:hAnsiTheme="majorBidi" w:cstheme="majorBidi"/>
-          <w:color w:val="000000" w:themeColor="text1"/>
-          <w:sz w:val="24"/>
-          <w:szCs w:val="24"/>
-        </w:rPr>
-        <w:t xml:space="preserve"> </w:t>
-      </w:r>
-      <w:r>
-        <w:rPr>
-          <w:rFonts w:asciiTheme="majorBidi" w:hAnsiTheme="majorBidi" w:cstheme="majorBidi"/>
           <w:color w:val="003366"/>
           <w:sz w:val="24"/>
           <w:szCs w:val="24"/>
@@ -4865,33 +4854,7 @@
           <w:szCs w:val="24"/>
           <w:lang w:val="en-US"/>
         </w:rPr>
-        <w:t xml:space="preserve"> </w:t>
-      </w:r>
-      <w:proofErr w:type="gramStart"/>
-      <w:r>
-        <w:rPr>
-          <w:rFonts w:asciiTheme="majorBidi" w:hAnsiTheme="majorBidi" w:cstheme="majorBidi"/>
-          <w:b/>
-          <w:bCs/>
-          <w:color w:val="000000" w:themeColor="text1"/>
-          <w:sz w:val="24"/>
-          <w:szCs w:val="24"/>
-          <w:lang w:val="en-US"/>
-        </w:rPr>
-        <w:t>are</w:t>
-      </w:r>
-      <w:proofErr w:type="gramEnd"/>
-      <w:r>
-        <w:rPr>
-          <w:rFonts w:asciiTheme="majorBidi" w:hAnsiTheme="majorBidi" w:cstheme="majorBidi"/>
-          <w:b/>
-          <w:bCs/>
-          <w:color w:val="000000" w:themeColor="text1"/>
-          <w:sz w:val="24"/>
-          <w:szCs w:val="24"/>
-          <w:lang w:val="en-US"/>
-        </w:rPr>
-        <w:t xml:space="preserve"> responsible for: </w:t>
+        <w:t xml:space="preserve"> are responsible for: </w:t>
       </w:r>
     </w:p>
     <w:p>
@@ -5221,23 +5184,7 @@
           <w:rFonts w:asciiTheme="majorBidi" w:hAnsiTheme="majorBidi" w:cstheme="majorBidi"/>
           <w:color w:val="000000" w:themeColor="text1"/>
         </w:rPr>
-        <w:t xml:space="preserve">HPLC            </w:t>
-      </w:r>
-      <w:proofErr w:type="gramStart"/>
-      <w:r>
-        <w:rPr>
-          <w:rFonts w:asciiTheme="majorBidi" w:hAnsiTheme="majorBidi" w:cstheme="majorBidi"/>
-          <w:color w:val="000000" w:themeColor="text1"/>
-        </w:rPr>
-        <w:t xml:space="preserve">  :</w:t>
-      </w:r>
-      <w:proofErr w:type="gramEnd"/>
-      <w:r>
-        <w:rPr>
-          <w:rFonts w:asciiTheme="majorBidi" w:hAnsiTheme="majorBidi" w:cstheme="majorBidi"/>
-          <w:color w:val="000000" w:themeColor="text1"/>
-        </w:rPr>
-        <w:t xml:space="preserve"> High Performance Liquid Chromatography </w:t>
+        <w:t xml:space="preserve">HPLC              : High Performance Liquid Chromatography </w:t>
       </w:r>
     </w:p>
     <w:p>
@@ -5257,23 +5204,7 @@
           <w:rFonts w:asciiTheme="majorBidi" w:hAnsiTheme="majorBidi" w:cstheme="majorBidi"/>
           <w:color w:val="000000" w:themeColor="text1"/>
         </w:rPr>
-        <w:t xml:space="preserve">RSD              </w:t>
-      </w:r>
-      <w:proofErr w:type="gramStart"/>
-      <w:r>
-        <w:rPr>
-          <w:rFonts w:asciiTheme="majorBidi" w:hAnsiTheme="majorBidi" w:cstheme="majorBidi"/>
-          <w:color w:val="000000" w:themeColor="text1"/>
-        </w:rPr>
-        <w:t xml:space="preserve">  :</w:t>
-      </w:r>
-      <w:proofErr w:type="gramEnd"/>
-      <w:r>
-        <w:rPr>
-          <w:rFonts w:asciiTheme="majorBidi" w:hAnsiTheme="majorBidi" w:cstheme="majorBidi"/>
-          <w:color w:val="000000" w:themeColor="text1"/>
-        </w:rPr>
-        <w:t xml:space="preserve"> Relative Standard Deviation</w:t>
+        <w:t>RSD                : Relative Standard Deviation</w:t>
       </w:r>
     </w:p>
     <w:p>
@@ -5293,23 +5224,7 @@
           <w:rFonts w:asciiTheme="majorBidi" w:hAnsiTheme="majorBidi" w:cstheme="majorBidi"/>
           <w:color w:val="000000" w:themeColor="text1"/>
         </w:rPr>
-        <w:t xml:space="preserve">R&amp;D             </w:t>
-      </w:r>
-      <w:proofErr w:type="gramStart"/>
-      <w:r>
-        <w:rPr>
-          <w:rFonts w:asciiTheme="majorBidi" w:hAnsiTheme="majorBidi" w:cstheme="majorBidi"/>
-          <w:color w:val="000000" w:themeColor="text1"/>
-        </w:rPr>
-        <w:t xml:space="preserve">  :</w:t>
-      </w:r>
-      <w:proofErr w:type="gramEnd"/>
-      <w:r>
-        <w:rPr>
-          <w:rFonts w:asciiTheme="majorBidi" w:hAnsiTheme="majorBidi" w:cstheme="majorBidi"/>
-          <w:color w:val="000000" w:themeColor="text1"/>
-        </w:rPr>
-        <w:t xml:space="preserve"> Research and Development</w:t>
+        <w:t>R&amp;D               : Research and Development</w:t>
       </w:r>
     </w:p>
     <w:p>
@@ -5329,23 +5244,7 @@
           <w:rFonts w:asciiTheme="majorBidi" w:hAnsiTheme="majorBidi" w:cstheme="majorBidi"/>
           <w:color w:val="000000" w:themeColor="text1"/>
         </w:rPr>
-        <w:t xml:space="preserve">USP               </w:t>
-      </w:r>
-      <w:proofErr w:type="gramStart"/>
-      <w:r>
-        <w:rPr>
-          <w:rFonts w:asciiTheme="majorBidi" w:hAnsiTheme="majorBidi" w:cstheme="majorBidi"/>
-          <w:color w:val="000000" w:themeColor="text1"/>
-        </w:rPr>
-        <w:t xml:space="preserve">  :</w:t>
-      </w:r>
-      <w:proofErr w:type="gramEnd"/>
-      <w:r>
-        <w:rPr>
-          <w:rFonts w:asciiTheme="majorBidi" w:hAnsiTheme="majorBidi" w:cstheme="majorBidi"/>
-          <w:color w:val="000000" w:themeColor="text1"/>
-        </w:rPr>
-        <w:t xml:space="preserve"> United State Pharmacopeia</w:t>
+        <w:t>USP                 : United State Pharmacopeia</w:t>
       </w:r>
     </w:p>
     <w:p>
@@ -5365,23 +5264,7 @@
           <w:rFonts w:asciiTheme="majorBidi" w:hAnsiTheme="majorBidi" w:cstheme="majorBidi"/>
           <w:color w:val="000000" w:themeColor="text1"/>
         </w:rPr>
-        <w:t xml:space="preserve">CV                 </w:t>
-      </w:r>
-      <w:proofErr w:type="gramStart"/>
-      <w:r>
-        <w:rPr>
-          <w:rFonts w:asciiTheme="majorBidi" w:hAnsiTheme="majorBidi" w:cstheme="majorBidi"/>
-          <w:color w:val="000000" w:themeColor="text1"/>
-        </w:rPr>
-        <w:t xml:space="preserve">  :</w:t>
-      </w:r>
-      <w:proofErr w:type="gramEnd"/>
-      <w:r>
-        <w:rPr>
-          <w:rFonts w:asciiTheme="majorBidi" w:hAnsiTheme="majorBidi" w:cstheme="majorBidi"/>
-          <w:color w:val="000000" w:themeColor="text1"/>
-        </w:rPr>
-        <w:t xml:space="preserve"> Coefficient of Determination</w:t>
+        <w:t>CV                   : Coefficient of Determination</w:t>
       </w:r>
     </w:p>
     <w:p>
@@ -5401,23 +5284,7 @@
           <w:rFonts w:asciiTheme="majorBidi" w:hAnsiTheme="majorBidi" w:cstheme="majorBidi"/>
           <w:color w:val="000000" w:themeColor="text1"/>
         </w:rPr>
-        <w:t xml:space="preserve">NLT               </w:t>
-      </w:r>
-      <w:proofErr w:type="gramStart"/>
-      <w:r>
-        <w:rPr>
-          <w:rFonts w:asciiTheme="majorBidi" w:hAnsiTheme="majorBidi" w:cstheme="majorBidi"/>
-          <w:color w:val="000000" w:themeColor="text1"/>
-        </w:rPr>
-        <w:t xml:space="preserve">  :</w:t>
-      </w:r>
-      <w:proofErr w:type="gramEnd"/>
-      <w:r>
-        <w:rPr>
-          <w:rFonts w:asciiTheme="majorBidi" w:hAnsiTheme="majorBidi" w:cstheme="majorBidi"/>
-          <w:color w:val="000000" w:themeColor="text1"/>
-        </w:rPr>
-        <w:t xml:space="preserve"> Not Less Than</w:t>
+        <w:t>NLT                 : Not Less Than</w:t>
       </w:r>
     </w:p>
     <w:p>
@@ -5437,23 +5304,7 @@
           <w:rFonts w:asciiTheme="majorBidi" w:hAnsiTheme="majorBidi" w:cstheme="majorBidi"/>
           <w:color w:val="000000" w:themeColor="text1"/>
         </w:rPr>
-        <w:t xml:space="preserve">NMT              </w:t>
-      </w:r>
-      <w:proofErr w:type="gramStart"/>
-      <w:r>
-        <w:rPr>
-          <w:rFonts w:asciiTheme="majorBidi" w:hAnsiTheme="majorBidi" w:cstheme="majorBidi"/>
-          <w:color w:val="000000" w:themeColor="text1"/>
-        </w:rPr>
-        <w:t xml:space="preserve">  :</w:t>
-      </w:r>
-      <w:proofErr w:type="gramEnd"/>
-      <w:r>
-        <w:rPr>
-          <w:rFonts w:asciiTheme="majorBidi" w:hAnsiTheme="majorBidi" w:cstheme="majorBidi"/>
-          <w:color w:val="000000" w:themeColor="text1"/>
-        </w:rPr>
-        <w:t xml:space="preserve"> Not More Than</w:t>
+        <w:t>NMT                : Not More Than</w:t>
       </w:r>
     </w:p>
     <w:p>
@@ -5488,23 +5339,7 @@
           <w:rFonts w:asciiTheme="majorBidi" w:hAnsiTheme="majorBidi" w:cstheme="majorBidi"/>
           <w:color w:val="000000" w:themeColor="text1"/>
         </w:rPr>
-        <w:t xml:space="preserve">                    </w:t>
-      </w:r>
-      <w:proofErr w:type="gramStart"/>
-      <w:r>
-        <w:rPr>
-          <w:rFonts w:asciiTheme="majorBidi" w:hAnsiTheme="majorBidi" w:cstheme="majorBidi"/>
-          <w:color w:val="000000" w:themeColor="text1"/>
-        </w:rPr>
-        <w:t xml:space="preserve">  :</w:t>
-      </w:r>
-      <w:proofErr w:type="gramEnd"/>
-      <w:r>
-        <w:rPr>
-          <w:rFonts w:asciiTheme="majorBidi" w:hAnsiTheme="majorBidi" w:cstheme="majorBidi"/>
-          <w:color w:val="000000" w:themeColor="text1"/>
-        </w:rPr>
-        <w:t xml:space="preserve"> Coefficient of Determination</w:t>
+        <w:t xml:space="preserve">                      : Coefficient of Determination</w:t>
       </w:r>
     </w:p>
     <w:bookmarkEnd w:id="22"/>
@@ -11722,6 +11557,7 @@
           <w:color w:val="000000" w:themeColor="text1"/>
           <w:sz w:val="24"/>
           <w:szCs w:val="24"/>
+          <w:highlight w:val="green"/>
           <w:lang w:val="en-US"/>
         </w:rPr>
       </w:pPr>
@@ -11731,6 +11567,7 @@
           <w:color w:val="000000" w:themeColor="text1"/>
           <w:sz w:val="24"/>
           <w:szCs w:val="24"/>
+          <w:highlight w:val="green"/>
           <w:lang w:val="en-US"/>
         </w:rPr>
         <w:t>Experimental Procedures</w:t>
@@ -11826,26 +11663,16 @@
           <w:color w:val="000000" w:themeColor="text1"/>
           <w:highlight w:val="yellow"/>
         </w:rPr>
-        <w:t xml:space="preserve">                </w:t>
-      </w:r>
-      <w:proofErr w:type="gramStart"/>
+        <w:t xml:space="preserve">                   </w:t>
+      </w:r>
       <w:r>
         <w:rPr>
           <w:rFonts w:asciiTheme="majorBidi" w:hAnsiTheme="majorBidi" w:cstheme="majorBidi"/>
           <w:color w:val="000000" w:themeColor="text1"/>
           <w:highlight w:val="yellow"/>
         </w:rPr>
-        <w:t xml:space="preserve">   </w:t>
-      </w:r>
-      <w:r>
-        <w:rPr>
-          <w:rFonts w:asciiTheme="majorBidi" w:hAnsiTheme="majorBidi" w:cstheme="majorBidi"/>
-          <w:color w:val="000000" w:themeColor="text1"/>
-          <w:highlight w:val="yellow"/>
-        </w:rPr>
         <w:t>(</w:t>
       </w:r>
-      <w:proofErr w:type="gramEnd"/>
       <w:r>
         <w:rPr>
           <w:rFonts w:asciiTheme="majorBidi" w:hAnsiTheme="majorBidi" w:cstheme="majorBidi"/>
@@ -11884,25 +11711,7 @@
           <w:color w:val="000000" w:themeColor="text1"/>
           <w:highlight w:val="yellow"/>
         </w:rPr>
-        <w:t xml:space="preserve">Acetonitrile                                                                </w:t>
-      </w:r>
-      <w:proofErr w:type="gramStart"/>
-      <w:r>
-        <w:rPr>
-          <w:rFonts w:asciiTheme="majorBidi" w:hAnsiTheme="majorBidi" w:cstheme="majorBidi"/>
-          <w:color w:val="000000" w:themeColor="text1"/>
-          <w:highlight w:val="yellow"/>
-        </w:rPr>
-        <w:t xml:space="preserve">   (</w:t>
-      </w:r>
-      <w:proofErr w:type="gramEnd"/>
-      <w:r>
-        <w:rPr>
-          <w:rFonts w:asciiTheme="majorBidi" w:hAnsiTheme="majorBidi" w:cstheme="majorBidi"/>
-          <w:color w:val="000000" w:themeColor="text1"/>
-          <w:highlight w:val="yellow"/>
-        </w:rPr>
-        <w:t>HPLC grade)</w:t>
+        <w:t>Acetonitrile                                                                   (HPLC grade)</w:t>
       </w:r>
     </w:p>
     <w:p>
@@ -11926,25 +11735,7 @@
           <w:color w:val="000000" w:themeColor="text1"/>
           <w:highlight w:val="yellow"/>
         </w:rPr>
-        <w:t xml:space="preserve">Purified water                                                            </w:t>
-      </w:r>
-      <w:proofErr w:type="gramStart"/>
-      <w:r>
-        <w:rPr>
-          <w:rFonts w:asciiTheme="majorBidi" w:hAnsiTheme="majorBidi" w:cstheme="majorBidi"/>
-          <w:color w:val="000000" w:themeColor="text1"/>
-          <w:highlight w:val="yellow"/>
-        </w:rPr>
-        <w:t xml:space="preserve">   (</w:t>
-      </w:r>
-      <w:proofErr w:type="gramEnd"/>
-      <w:r>
-        <w:rPr>
-          <w:rFonts w:asciiTheme="majorBidi" w:hAnsiTheme="majorBidi" w:cstheme="majorBidi"/>
-          <w:color w:val="000000" w:themeColor="text1"/>
-          <w:highlight w:val="yellow"/>
-        </w:rPr>
-        <w:t>Analytical grade)</w:t>
+        <w:t>Purified water                                                               (Analytical grade)</w:t>
       </w:r>
     </w:p>
     <w:p>
@@ -12061,8 +11852,8 @@
       <w:r>
         <w:rPr>
           <w:rFonts w:asciiTheme="majorBidi" w:hAnsiTheme="majorBidi" w:cstheme="majorBidi"/>
-          <w:color w:val="7F7F7F" w:themeColor="text1" w:themeTint="80"/>
-          <w:highlight w:val="darkYellow"/>
+          <w:color w:val="003366"/>
+          <w:highlight w:val="darkMagenta"/>
         </w:rPr>
         <w:t>Empagliflozin</w:t>
       </w:r>
@@ -12078,7 +11869,7 @@
         <w:rPr>
           <w:rFonts w:asciiTheme="majorBidi" w:hAnsiTheme="majorBidi" w:cstheme="majorBidi"/>
           <w:color w:val="000000" w:themeColor="text1"/>
-          <w:highlight w:val="yellow"/>
+          <w:highlight w:val="darkMagenta"/>
         </w:rPr>
       </w:pPr>
       <w:r>
@@ -12230,23 +12021,13 @@
         </w:rPr>
         <w:t xml:space="preserve"> </w:t>
       </w:r>
-      <w:proofErr w:type="spellStart"/>
       <w:r>
         <w:rPr>
           <w:rFonts w:asciiTheme="majorBidi" w:hAnsiTheme="majorBidi" w:cstheme="majorBidi"/>
           <w:color w:val="000000" w:themeColor="text1"/>
           <w:highlight w:val="yellow"/>
         </w:rPr>
-        <w:t>Inertsil</w:t>
-      </w:r>
-      <w:proofErr w:type="spellEnd"/>
-      <w:r>
-        <w:rPr>
-          <w:rFonts w:asciiTheme="majorBidi" w:hAnsiTheme="majorBidi" w:cstheme="majorBidi"/>
-          <w:color w:val="000000" w:themeColor="text1"/>
-          <w:highlight w:val="yellow"/>
-        </w:rPr>
-        <w:t xml:space="preserve"> C18, 4.6 x 250mm, 5 µm</w:t>
+        <w:t>Inertsil C18, 4.6 x 250mm, 5 µm</w:t>
       </w:r>
       <w:r>
         <w:rPr>
@@ -14215,10 +13996,10 @@
             <v:path gradientshapeok="t" o:connecttype="rect" o:extrusionok="f"/>
             <o:lock v:ext="edit" aspectratio="t"/>
           </v:shapetype>
-          <v:shape id="_x0000_i1025" style="width:115.2pt;height:36.3pt" fillcolor="window" o:ole="" type="#_x0000_t75">
+          <v:shape id="_x0000_i1025" style="width:115.5pt;height:36pt" fillcolor="window" o:ole="" type="#_x0000_t75">
             <v:imagedata o:title="" r:id="rId8"/>
           </v:shape>
-          <o:OLEObject Type="Embed" ProgID="Equation.3" ShapeID="_x0000_i1025" DrawAspect="Content" ObjectID="_1780594979" r:id="rId9"/>
+          <o:OLEObject Type="Embed" ProgID="Equation.3" ShapeID="_x0000_i1025" DrawAspect="Content" ObjectID="_1780645665" r:id="rId9"/>
         </w:object>
       </w:r>
     </w:p>
@@ -14277,10 +14058,10 @@
           <w:color w:val="000000" w:themeColor="text1"/>
         </w:rPr>
         <w:object w:dxaOrig="2580" w:dyaOrig="760" w14:anchorId="75D5FB24">
-          <v:shape id="_x0000_i1026" style="width:129.6pt;height:35.7pt" o:ole="" type="#_x0000_t75">
+          <v:shape id="_x0000_i1026" style="width:129.75pt;height:36pt" o:ole="" type="#_x0000_t75">
             <v:imagedata o:title="" r:id="rId10"/>
           </v:shape>
-          <o:OLEObject Type="Embed" ProgID="Equation.3" ShapeID="_x0000_i1026" DrawAspect="Content" ObjectID="_1780594980" r:id="rId11"/>
+          <o:OLEObject Type="Embed" ProgID="Equation.3" ShapeID="_x0000_i1026" DrawAspect="Content" ObjectID="_1780645666" r:id="rId11"/>
         </w:object>
       </w:r>
     </w:p>
@@ -17227,7 +17008,7 @@
               </w:rPr>
               <w:lastRenderedPageBreak/>
               <w:drawing>
-                <wp:anchor distT="0" distB="0" distL="114300" distR="114300" simplePos="0" relativeHeight="251659264" behindDoc="1" locked="0" layoutInCell="1" allowOverlap="1" wp14:editId="7C4D23BA" wp14:anchorId="7609EA29">
+                <wp:anchor distT="0" distB="0" distL="114300" distR="114300" simplePos="0" relativeHeight="251659264" behindDoc="1" locked="0" layoutInCell="1" allowOverlap="1" wp14:editId="68ECDD68" wp14:anchorId="7609EA29">
                   <wp:simplePos x="0" y="0"/>
                   <wp:positionH relativeFrom="column">
                     <wp:posOffset>2197404</wp:posOffset>
@@ -22987,6 +22768,7 @@
           <w:lang w:val="de-DE"/>
         </w:rPr>
       </w:pPr>
+      <w:proofErr w:type="gramStart"/>
       <w:r>
         <w:rPr>
           <w:highlight w:val="green"/>
@@ -23009,7 +22791,17 @@
           <w:highlight w:val="green"/>
           <w:lang w:val="de-DE"/>
         </w:rPr>
-        <w:t>Robustness Parameter-</w:t>
+        <w:t>Robustness</w:t>
+      </w:r>
+      <w:proofErr w:type="gramEnd"/>
+      <w:r>
+        <w:rPr>
+          <w:b/>
+          <w:bCs/>
+          <w:highlight w:val="green"/>
+          <w:lang w:val="de-DE"/>
+        </w:rPr>
+        <w:t xml:space="preserve"> Parameter-</w:t>
       </w:r>
       <w:r>
         <w:rPr>

</xml_diff>